<commit_message>
Further revisions to docx tutorial.
</commit_message>
<xml_diff>
--- a/ITTC_cluster_intro.docx
+++ b/ITTC_cluster_intro.docx
@@ -21,6 +21,9 @@
     </w:p>
     <w:p/>
     <w:p>
+      <w:r>
+        <w:t xml:space="preserve">Many details can be fount on the </w:t>
+      </w:r>
       <w:r>
         <w:t>ITTC</w:t>
       </w:r>
@@ -40,12 +43,28 @@
     </w:p>
     <w:p/>
     <w:p>
+      <w:r>
+        <w:t xml:space="preserve">For help navigating or managing cluster resources, you should email: </w:t>
+      </w:r>
+      <w:r>
+        <w:t>clusterhelp@ittc.ku.edu</w:t>
+      </w:r>
+    </w:p>
+    <w:p/>
+    <w:p>
+      <w:r>
+        <w:t>Emailing ClusterHelp is also the best way to request the installation of additional software.</w:t>
+      </w:r>
+    </w:p>
+    <w:p/>
+    <w:p>
       <w:pPr>
         <w:pStyle w:val="ListParagraph"/>
         <w:numPr>
           <w:ilvl w:val="0"/>
           <w:numId w:val="1"/>
         </w:numPr>
+        <w:ind w:left="360"/>
       </w:pPr>
       <w:r>
         <w:t>Logging on to remote server</w:t>
@@ -58,15 +77,11 @@
           <w:ilvl w:val="1"/>
           <w:numId w:val="1"/>
         </w:numPr>
-      </w:pPr>
-      <w:r>
-        <w:t xml:space="preserve">Use </w:t>
-      </w:r>
-      <w:proofErr w:type="spellStart"/>
-      <w:r>
-        <w:t>ssh</w:t>
-      </w:r>
-      <w:proofErr w:type="spellEnd"/>
+        <w:ind w:left="1080"/>
+      </w:pPr>
+      <w:r>
+        <w:t>Use ssh</w:t>
+      </w:r>
     </w:p>
     <w:p>
       <w:pPr>
@@ -75,173 +90,100 @@
           <w:ilvl w:val="1"/>
           <w:numId w:val="1"/>
         </w:numPr>
-      </w:pPr>
-      <w:r>
-        <w:t xml:space="preserve">On campus, can </w:t>
-      </w:r>
-      <w:proofErr w:type="spellStart"/>
-      <w:r>
-        <w:t>ssh</w:t>
-      </w:r>
-      <w:proofErr w:type="spellEnd"/>
-      <w:r>
-        <w:t xml:space="preserve"> directly to </w:t>
-      </w:r>
-      <w:proofErr w:type="gramStart"/>
-      <w:r>
-        <w:t>login[</w:t>
-      </w:r>
-      <w:proofErr w:type="gramEnd"/>
-      <w:r>
-        <w:t>1|2].ittc.ku.edu</w:t>
-      </w:r>
-    </w:p>
-    <w:p>
-      <w:pPr>
-        <w:ind w:left="1980"/>
-      </w:pPr>
-      <w:proofErr w:type="spellStart"/>
+        <w:ind w:left="1080"/>
+      </w:pPr>
+      <w:r>
+        <w:t>On campus, can ssh directly to login[1|2].ittc.ku.edu</w:t>
+      </w:r>
+    </w:p>
+    <w:p>
+      <w:pPr>
+        <w:ind w:left="1620"/>
+      </w:pPr>
       <w:r>
         <w:rPr>
           <w:rFonts w:ascii="Courier" w:hAnsi="Courier" w:cs="Courier"/>
           <w:color w:val="3B2322"/>
         </w:rPr>
-        <w:t>ssh</w:t>
-      </w:r>
-      <w:proofErr w:type="spellEnd"/>
+        <w:t>ssh &lt;user</w:t>
+      </w:r>
       <w:r>
         <w:rPr>
           <w:rFonts w:ascii="Courier" w:hAnsi="Courier" w:cs="Courier"/>
           <w:color w:val="3B2322"/>
         </w:rPr>
-        <w:t xml:space="preserve"> &lt;</w:t>
-      </w:r>
-      <w:proofErr w:type="spellStart"/>
+        <w:t>id</w:t>
+      </w:r>
       <w:r>
         <w:rPr>
           <w:rFonts w:ascii="Courier" w:hAnsi="Courier" w:cs="Courier"/>
           <w:color w:val="3B2322"/>
         </w:rPr>
-        <w:t>user</w:t>
-      </w:r>
+        <w:t>&gt;@login1.ittc.ku.edu</w:t>
+      </w:r>
+    </w:p>
+    <w:p>
+      <w:pPr>
+        <w:pStyle w:val="ListParagraph"/>
+        <w:numPr>
+          <w:ilvl w:val="1"/>
+          <w:numId w:val="1"/>
+        </w:numPr>
+        <w:ind w:left="1080"/>
+      </w:pPr>
+      <w:r>
+        <w:t>From off campus, activate KU CiscoConnect VPN, then login as if on campus</w:t>
+      </w:r>
+    </w:p>
+    <w:p>
+      <w:pPr>
+        <w:pStyle w:val="ListParagraph"/>
+        <w:numPr>
+          <w:ilvl w:val="1"/>
+          <w:numId w:val="1"/>
+        </w:numPr>
+        <w:ind w:left="1080"/>
+      </w:pPr>
+      <w:r>
+        <w:t xml:space="preserve">It is possible to login from off campus without KU VPN. </w:t>
+      </w:r>
+    </w:p>
+    <w:p>
+      <w:pPr>
+        <w:pStyle w:val="ListParagraph"/>
+        <w:numPr>
+          <w:ilvl w:val="2"/>
+          <w:numId w:val="1"/>
+        </w:numPr>
+        <w:ind w:left="1800"/>
+      </w:pPr>
+      <w:r>
+        <w:t xml:space="preserve">First connect to the ITTC ssh server (use port 62) </w:t>
+      </w:r>
+    </w:p>
+    <w:p>
+      <w:pPr>
+        <w:ind w:left="1620"/>
+      </w:pPr>
       <w:r>
         <w:rPr>
           <w:rFonts w:ascii="Courier" w:hAnsi="Courier" w:cs="Courier"/>
           <w:color w:val="3B2322"/>
         </w:rPr>
-        <w:t>id</w:t>
-      </w:r>
-      <w:proofErr w:type="spellEnd"/>
+        <w:t>ssh -p62  &lt;user</w:t>
+      </w:r>
       <w:r>
         <w:rPr>
           <w:rFonts w:ascii="Courier" w:hAnsi="Courier" w:cs="Courier"/>
           <w:color w:val="3B2322"/>
         </w:rPr>
-        <w:t>&gt;@login1.ittc.ku.edu</w:t>
-      </w:r>
-    </w:p>
-    <w:p>
-      <w:pPr>
-        <w:pStyle w:val="ListParagraph"/>
-        <w:numPr>
-          <w:ilvl w:val="1"/>
-          <w:numId w:val="1"/>
-        </w:numPr>
-      </w:pPr>
-      <w:r>
-        <w:t xml:space="preserve">From off campus, activate KU </w:t>
-      </w:r>
-      <w:proofErr w:type="spellStart"/>
-      <w:r>
-        <w:t>CiscoConnect</w:t>
-      </w:r>
-      <w:proofErr w:type="spellEnd"/>
-      <w:r>
-        <w:t xml:space="preserve"> VPN, then login as if on campus</w:t>
-      </w:r>
-    </w:p>
-    <w:p>
-      <w:pPr>
-        <w:pStyle w:val="ListParagraph"/>
-        <w:numPr>
-          <w:ilvl w:val="1"/>
-          <w:numId w:val="1"/>
-        </w:numPr>
-      </w:pPr>
-      <w:r>
-        <w:t xml:space="preserve">It is possible to login from off campus without KU VPN. </w:t>
-      </w:r>
-    </w:p>
-    <w:p>
-      <w:pPr>
-        <w:pStyle w:val="ListParagraph"/>
-        <w:numPr>
-          <w:ilvl w:val="2"/>
-          <w:numId w:val="1"/>
-        </w:numPr>
-      </w:pPr>
-      <w:r>
-        <w:t xml:space="preserve">First connect to the ITTC </w:t>
-      </w:r>
-      <w:proofErr w:type="spellStart"/>
-      <w:r>
-        <w:t>ssh</w:t>
-      </w:r>
-      <w:proofErr w:type="spellEnd"/>
-      <w:r>
-        <w:t xml:space="preserve"> server (use port 62) </w:t>
-      </w:r>
-    </w:p>
-    <w:p>
-      <w:pPr>
-        <w:ind w:left="1980"/>
-      </w:pPr>
-      <w:proofErr w:type="spellStart"/>
+        <w:t>id</w:t>
+      </w:r>
       <w:r>
         <w:rPr>
           <w:rFonts w:ascii="Courier" w:hAnsi="Courier" w:cs="Courier"/>
           <w:color w:val="3B2322"/>
         </w:rPr>
-        <w:t>ssh</w:t>
-      </w:r>
-      <w:proofErr w:type="spellEnd"/>
-      <w:r>
-        <w:rPr>
-          <w:rFonts w:ascii="Courier" w:hAnsi="Courier" w:cs="Courier"/>
-          <w:color w:val="3B2322"/>
-        </w:rPr>
-        <w:t xml:space="preserve"> -p</w:t>
-      </w:r>
-      <w:proofErr w:type="gramStart"/>
-      <w:r>
-        <w:rPr>
-          <w:rFonts w:ascii="Courier" w:hAnsi="Courier" w:cs="Courier"/>
-          <w:color w:val="3B2322"/>
-        </w:rPr>
-        <w:t>62  &lt;</w:t>
-      </w:r>
-      <w:proofErr w:type="spellStart"/>
-      <w:proofErr w:type="gramEnd"/>
-      <w:r>
-        <w:rPr>
-          <w:rFonts w:ascii="Courier" w:hAnsi="Courier" w:cs="Courier"/>
-          <w:color w:val="3B2322"/>
-        </w:rPr>
-        <w:t>user</w:t>
-      </w:r>
-      <w:r>
-        <w:rPr>
-          <w:rFonts w:ascii="Courier" w:hAnsi="Courier" w:cs="Courier"/>
-          <w:color w:val="3B2322"/>
-        </w:rPr>
-        <w:t>id</w:t>
-      </w:r>
-      <w:proofErr w:type="spellEnd"/>
-      <w:r>
-        <w:rPr>
-          <w:rFonts w:ascii="Courier" w:hAnsi="Courier" w:cs="Courier"/>
-          <w:color w:val="3B2322"/>
-        </w:rPr>
         <w:t>&gt;@ssh.ittc.ku.edu</w:t>
       </w:r>
     </w:p>
@@ -252,17 +194,10 @@
           <w:ilvl w:val="2"/>
           <w:numId w:val="1"/>
         </w:numPr>
-      </w:pPr>
-      <w:r>
-        <w:t xml:space="preserve">Second, from the </w:t>
-      </w:r>
-      <w:proofErr w:type="spellStart"/>
-      <w:r>
-        <w:t>ssh</w:t>
-      </w:r>
-      <w:proofErr w:type="spellEnd"/>
-      <w:r>
-        <w:t xml:space="preserve"> server, you can connect to login servers as above.</w:t>
+        <w:ind w:left="1800"/>
+      </w:pPr>
+      <w:r>
+        <w:t>Second, from the ssh server, you can connect to login servers as above.</w:t>
       </w:r>
     </w:p>
     <w:p>
@@ -272,6 +207,7 @@
           <w:ilvl w:val="0"/>
           <w:numId w:val="1"/>
         </w:numPr>
+        <w:ind w:left="360"/>
       </w:pPr>
       <w:r>
         <w:t>Transferring files</w:t>
@@ -284,25 +220,16 @@
           <w:ilvl w:val="1"/>
           <w:numId w:val="1"/>
         </w:numPr>
-      </w:pPr>
-      <w:proofErr w:type="spellStart"/>
+        <w:ind w:left="1080"/>
+      </w:pPr>
       <w:r>
         <w:t>s</w:t>
       </w:r>
       <w:r>
         <w:t>cp</w:t>
       </w:r>
-      <w:proofErr w:type="spellEnd"/>
-      <w:r>
-        <w:t xml:space="preserve"> on mac/</w:t>
-      </w:r>
-      <w:proofErr w:type="spellStart"/>
-      <w:r>
-        <w:t>linux</w:t>
-      </w:r>
-      <w:proofErr w:type="spellEnd"/>
-      <w:r>
-        <w:t xml:space="preserve"> – this is command line, though GUI clients exist</w:t>
+      <w:r>
+        <w:t xml:space="preserve"> on mac/linux – this is command line, though GUI clients exist</w:t>
       </w:r>
     </w:p>
     <w:p>
@@ -329,37 +256,12 @@
           <w:sz w:val="22"/>
         </w:rPr>
       </w:pPr>
-      <w:proofErr w:type="spellStart"/>
       <w:r>
         <w:rPr>
           <w:rFonts w:ascii="Courier" w:hAnsi="Courier"/>
           <w:sz w:val="22"/>
         </w:rPr>
-        <w:t>scp</w:t>
-      </w:r>
-      <w:proofErr w:type="spellEnd"/>
-      <w:r>
-        <w:rPr>
-          <w:rFonts w:ascii="Courier" w:hAnsi="Courier"/>
-          <w:sz w:val="22"/>
-        </w:rPr>
-        <w:t xml:space="preserve"> </w:t>
-      </w:r>
-      <w:proofErr w:type="gramStart"/>
-      <w:r>
-        <w:rPr>
-          <w:rFonts w:ascii="Courier" w:hAnsi="Courier"/>
-          <w:sz w:val="22"/>
-        </w:rPr>
-        <w:t>myfile.txt  &lt;</w:t>
-      </w:r>
-      <w:proofErr w:type="gramEnd"/>
-      <w:r>
-        <w:rPr>
-          <w:rFonts w:ascii="Courier" w:hAnsi="Courier"/>
-          <w:sz w:val="22"/>
-        </w:rPr>
-        <w:t xml:space="preserve">user&gt;@transfer.ittc.ku.edu:&lt;path&gt;/myfile.txt  </w:t>
+        <w:t xml:space="preserve">scp myfile.txt  &lt;user&gt;@transfer.ittc.ku.edu:&lt;path&gt;/myfile.txt  </w:t>
       </w:r>
     </w:p>
     <w:p>
@@ -394,27 +296,18 @@
           <w:sz w:val="22"/>
         </w:rPr>
       </w:pPr>
-      <w:proofErr w:type="spellStart"/>
       <w:r>
         <w:rPr>
           <w:rFonts w:ascii="Courier" w:hAnsi="Courier"/>
           <w:sz w:val="22"/>
         </w:rPr>
-        <w:t>scp</w:t>
-      </w:r>
-      <w:proofErr w:type="spellEnd"/>
+        <w:t xml:space="preserve">scp &lt;user&gt;@transfer.ittc.ku.edu:&lt;path&gt;/myfile.txt </w:t>
+      </w:r>
       <w:r>
         <w:rPr>
           <w:rFonts w:ascii="Courier" w:hAnsi="Courier"/>
           <w:sz w:val="22"/>
         </w:rPr>
-        <w:t xml:space="preserve"> &lt;user&gt;@transfer.ittc.ku.edu:&lt;path&gt;/myfile.txt </w:t>
-      </w:r>
-      <w:r>
-        <w:rPr>
-          <w:rFonts w:ascii="Courier" w:hAnsi="Courier"/>
-          <w:sz w:val="22"/>
-        </w:rPr>
         <w:t>myfile.txt</w:t>
       </w:r>
     </w:p>
@@ -425,12 +318,11 @@
           <w:ilvl w:val="1"/>
           <w:numId w:val="1"/>
         </w:numPr>
-      </w:pPr>
-      <w:proofErr w:type="spellStart"/>
+        <w:ind w:left="1080"/>
+      </w:pPr>
       <w:r>
         <w:t>WinSCP</w:t>
       </w:r>
-      <w:proofErr w:type="spellEnd"/>
       <w:r>
         <w:t xml:space="preserve"> on windows – this is GUI. Putty gives DOS command line if desired.</w:t>
       </w:r>
@@ -442,9 +334,18 @@
           <w:ilvl w:val="0"/>
           <w:numId w:val="1"/>
         </w:numPr>
-      </w:pPr>
-      <w:r>
-        <w:t>Filesystem d</w:t>
+        <w:ind w:left="360"/>
+      </w:pPr>
+      <w:hyperlink r:id="rId6" w:anchor="Filesystems" w:history="1">
+        <w:r>
+          <w:rPr>
+            <w:rStyle w:val="Hyperlink"/>
+          </w:rPr>
+          <w:t>Filesystem</w:t>
+        </w:r>
+      </w:hyperlink>
+      <w:r>
+        <w:t xml:space="preserve"> d</w:t>
       </w:r>
       <w:r>
         <w:t>irectories</w:t>
@@ -457,6 +358,7 @@
           <w:ilvl w:val="1"/>
           <w:numId w:val="1"/>
         </w:numPr>
+        <w:ind w:left="1080"/>
       </w:pPr>
       <w:r>
         <w:t>H</w:t>
@@ -471,21 +373,145 @@
         <w:rPr>
           <w:rFonts w:ascii="Courier New" w:hAnsi="Courier New" w:cs="Courier New"/>
         </w:rPr>
-        <w:t>/users/&lt;</w:t>
-      </w:r>
-      <w:proofErr w:type="spellStart"/>
+        <w:t>/users/&lt;userid&gt;</w:t>
+      </w:r>
+    </w:p>
+    <w:p>
+      <w:pPr>
+        <w:pStyle w:val="ListParagraph"/>
+        <w:numPr>
+          <w:ilvl w:val="2"/>
+          <w:numId w:val="1"/>
+        </w:numPr>
+        <w:ind w:left="1800"/>
+      </w:pPr>
+      <w:r>
+        <w:t xml:space="preserve">This is you default entry point every time you log on to the server. </w:t>
+      </w:r>
+      <w:r>
+        <w:t>There is 5Gb quota of disk space on this directory, so do not store much data here. This space is primarily for configuration files, script files (e.g. your own ~/bin file), etc.</w:t>
+      </w:r>
+    </w:p>
+    <w:p>
+      <w:pPr>
+        <w:pStyle w:val="ListParagraph"/>
+        <w:numPr>
+          <w:ilvl w:val="1"/>
+          <w:numId w:val="1"/>
+        </w:numPr>
+        <w:ind w:left="1080"/>
+      </w:pPr>
+      <w:commentRangeStart w:id="0"/>
+      <w:r>
+        <w:t>Work</w:t>
+      </w:r>
+      <w:commentRangeEnd w:id="0"/>
+      <w:r>
+        <w:rPr>
+          <w:rStyle w:val="CommentReference"/>
+        </w:rPr>
+        <w:commentReference w:id="0"/>
+      </w:r>
+      <w:r>
+        <w:t xml:space="preserve">: </w:t>
+      </w:r>
       <w:r>
         <w:rPr>
           <w:rFonts w:ascii="Courier New" w:hAnsi="Courier New" w:cs="Courier New"/>
         </w:rPr>
-        <w:t>userid</w:t>
-      </w:r>
-      <w:proofErr w:type="spellEnd"/>
+        <w:t>/work/jwalters/&lt;uderid&gt;</w:t>
+      </w:r>
+      <w:r>
+        <w:t xml:space="preserve"> </w:t>
+      </w:r>
+    </w:p>
+    <w:p>
+      <w:pPr>
+        <w:pStyle w:val="ListParagraph"/>
+        <w:numPr>
+          <w:ilvl w:val="2"/>
+          <w:numId w:val="1"/>
+        </w:numPr>
+        <w:ind w:left="1800"/>
+      </w:pPr>
+      <w:r>
+        <w:t>Use this space to store data/scripts that are routinely re-used in various analyses,</w:t>
+      </w:r>
+      <w:r>
+        <w:t xml:space="preserve"> or is otherwise not considered </w:t>
+      </w:r>
+      <w:r>
+        <w:t>“temporary” or easily replaced/reconst</w:t>
+      </w:r>
+      <w:r>
+        <w:t>r</w:t>
+      </w:r>
+      <w:r>
+        <w:t>ucted</w:t>
+      </w:r>
+    </w:p>
+    <w:p>
+      <w:pPr>
+        <w:pStyle w:val="ListParagraph"/>
+        <w:numPr>
+          <w:ilvl w:val="2"/>
+          <w:numId w:val="1"/>
+        </w:numPr>
+        <w:ind w:left="1800"/>
+      </w:pPr>
+      <w:r>
+        <w:t xml:space="preserve">Everyone in the lab has their own work directory under my name </w:t>
+      </w:r>
+      <w:r>
+        <w:t xml:space="preserve">and there is a single combined quota across all group members </w:t>
+      </w:r>
+      <w:r>
+        <w:t>(in contrast to scratch, where user dirs are not grouped under my name</w:t>
+      </w:r>
+      <w:r>
+        <w:t xml:space="preserve"> and the quota is individual</w:t>
+      </w:r>
+      <w:r>
+        <w:t>)</w:t>
+      </w:r>
+    </w:p>
+    <w:p>
+      <w:pPr>
+        <w:pStyle w:val="ListParagraph"/>
+        <w:numPr>
+          <w:ilvl w:val="2"/>
+          <w:numId w:val="1"/>
+        </w:numPr>
+        <w:ind w:left="1800"/>
+      </w:pPr>
+      <w:r>
+        <w:t xml:space="preserve">In /work, all directories and </w:t>
+      </w:r>
+      <w:r>
+        <w:t xml:space="preserve">files are </w:t>
+      </w:r>
+      <w:r>
+        <w:t>accessible by everyone in the group.  This facilitates sharing data and files.</w:t>
+      </w:r>
+    </w:p>
+    <w:p>
+      <w:pPr>
+        <w:pStyle w:val="ListParagraph"/>
+        <w:numPr>
+          <w:ilvl w:val="1"/>
+          <w:numId w:val="1"/>
+        </w:numPr>
+        <w:ind w:left="1080"/>
+      </w:pPr>
+      <w:r>
+        <w:lastRenderedPageBreak/>
+        <w:t xml:space="preserve">Scratch:  </w:t>
+      </w:r>
       <w:r>
         <w:rPr>
           <w:rFonts w:ascii="Courier New" w:hAnsi="Courier New" w:cs="Courier New"/>
         </w:rPr>
-        <w:t>&gt;</w:t>
+        <w:t>/scratch/&lt;userid&gt;</w:t>
       </w:r>
     </w:p>
     <w:p>
@@ -495,12 +521,10 @@
           <w:ilvl w:val="2"/>
           <w:numId w:val="1"/>
         </w:numPr>
-      </w:pPr>
-      <w:r>
-        <w:t xml:space="preserve">This is you default entry point every time you log on to the server. </w:t>
-      </w:r>
-      <w:r>
-        <w:t>There is 5Gb quota of disk space on this directory, so do not store much data here. This space is primarily for configuration files, script files (e.g. your own ~/bin file), etc.</w:t>
+        <w:ind w:left="1800"/>
+      </w:pPr>
+      <w:r>
+        <w:t>Scratch is where you will do most of your work, since it has very high quotas and is generally meant to be for “temporary” storage.</w:t>
       </w:r>
     </w:p>
     <w:p>
@@ -510,57 +534,10 @@
           <w:ilvl w:val="1"/>
           <w:numId w:val="1"/>
         </w:numPr>
-      </w:pPr>
-      <w:commentRangeStart w:id="0"/>
-      <w:r>
-        <w:t>Work</w:t>
-      </w:r>
-      <w:commentRangeEnd w:id="0"/>
-      <w:r>
-        <w:rPr>
-          <w:rStyle w:val="CommentReference"/>
-        </w:rPr>
-        <w:commentReference w:id="0"/>
-      </w:r>
-      <w:r>
-        <w:t xml:space="preserve">: </w:t>
-      </w:r>
-      <w:r>
-        <w:rPr>
-          <w:rFonts w:ascii="Courier New" w:hAnsi="Courier New" w:cs="Courier New"/>
-        </w:rPr>
-        <w:t>/work/</w:t>
-      </w:r>
-      <w:proofErr w:type="spellStart"/>
-      <w:r>
-        <w:rPr>
-          <w:rFonts w:ascii="Courier New" w:hAnsi="Courier New" w:cs="Courier New"/>
-        </w:rPr>
-        <w:t>jwalters</w:t>
-      </w:r>
-      <w:proofErr w:type="spellEnd"/>
-      <w:r>
-        <w:rPr>
-          <w:rFonts w:ascii="Courier New" w:hAnsi="Courier New" w:cs="Courier New"/>
-        </w:rPr>
-        <w:t>/&lt;</w:t>
-      </w:r>
-      <w:proofErr w:type="spellStart"/>
-      <w:r>
-        <w:rPr>
-          <w:rFonts w:ascii="Courier New" w:hAnsi="Courier New" w:cs="Courier New"/>
-        </w:rPr>
-        <w:t>uderid</w:t>
-      </w:r>
-      <w:proofErr w:type="spellEnd"/>
-      <w:r>
-        <w:rPr>
-          <w:rFonts w:ascii="Courier New" w:hAnsi="Courier New" w:cs="Courier New"/>
-        </w:rPr>
-        <w:t>&gt;</w:t>
-      </w:r>
-      <w:r>
-        <w:t xml:space="preserve"> </w:t>
+        <w:ind w:left="1080"/>
+      </w:pPr>
+      <w:r>
+        <w:t>RFS (aka Research File Storage)  /rfs/jwalters/</w:t>
       </w:r>
     </w:p>
     <w:p>
@@ -570,21 +547,11 @@
           <w:ilvl w:val="2"/>
           <w:numId w:val="1"/>
         </w:numPr>
-      </w:pPr>
-      <w:r>
-        <w:t>Use this space to store data/scripts that are routinely re-used in various analyses,</w:t>
-      </w:r>
-      <w:r>
-        <w:t xml:space="preserve"> or is otherwise not considered </w:t>
-      </w:r>
-      <w:r>
-        <w:t>“temporary” or easily replaced/</w:t>
-      </w:r>
-      <w:proofErr w:type="spellStart"/>
-      <w:r>
-        <w:t>reconstucted</w:t>
-      </w:r>
-      <w:proofErr w:type="spellEnd"/>
+        <w:ind w:left="1800"/>
+      </w:pPr>
+      <w:r>
+        <w:t>RFS is used as archival file storage.  It has tape back-up. The primary purpose of this directory is to store primary data that along with key elements important analyses cannot be (easily) reproduced.</w:t>
+      </w:r>
     </w:p>
     <w:p>
       <w:pPr>
@@ -593,49 +560,13 @@
           <w:ilvl w:val="2"/>
           <w:numId w:val="1"/>
         </w:numPr>
-      </w:pPr>
-      <w:r>
-        <w:t xml:space="preserve">Everyone in the lab has their own work directory under my name (in contrast to scratch, where user </w:t>
-      </w:r>
-      <w:proofErr w:type="spellStart"/>
-      <w:r>
-        <w:t>dirs</w:t>
-      </w:r>
-      <w:proofErr w:type="spellEnd"/>
-      <w:r>
-        <w:t xml:space="preserve"> are not grouped under my name</w:t>
-      </w:r>
-    </w:p>
-    <w:p>
-      <w:pPr>
-        <w:pStyle w:val="ListParagraph"/>
-        <w:numPr>
-          <w:ilvl w:val="1"/>
-          <w:numId w:val="1"/>
-        </w:numPr>
-      </w:pPr>
-      <w:r>
-        <w:t xml:space="preserve">Scratch:  </w:t>
-      </w:r>
-      <w:r>
-        <w:rPr>
-          <w:rFonts w:ascii="Courier New" w:hAnsi="Courier New" w:cs="Courier New"/>
-        </w:rPr>
-        <w:t>/scratch/&lt;</w:t>
-      </w:r>
-      <w:proofErr w:type="spellStart"/>
-      <w:r>
-        <w:rPr>
-          <w:rFonts w:ascii="Courier New" w:hAnsi="Courier New" w:cs="Courier New"/>
-        </w:rPr>
-        <w:t>userid</w:t>
-      </w:r>
-      <w:proofErr w:type="spellEnd"/>
-      <w:r>
-        <w:rPr>
-          <w:rFonts w:ascii="Courier New" w:hAnsi="Courier New" w:cs="Courier New"/>
-        </w:rPr>
-        <w:t>&gt;</w:t>
+        <w:ind w:left="1800"/>
+      </w:pPr>
+      <w:r>
+        <w:t>RFS is not connected to the cluster with “high speed” access. You should not run analyses on the cluster by reading data directly from RFS.  Always copy your files to /work or /scratch first</w:t>
+      </w:r>
+      <w:r>
+        <w:t>, which have high-speed I/O connections to the nodes.</w:t>
       </w:r>
     </w:p>
     <w:p>
@@ -645,42 +576,22 @@
           <w:ilvl w:val="2"/>
           <w:numId w:val="1"/>
         </w:numPr>
-      </w:pPr>
-      <w:r>
-        <w:t>Scratch is where you will do most of your work, since it has very high quotas and is generally meant to be for “temporary” storage.</w:t>
-      </w:r>
-    </w:p>
-    <w:p>
-      <w:pPr>
-        <w:pStyle w:val="ListParagraph"/>
-        <w:numPr>
-          <w:ilvl w:val="1"/>
-          <w:numId w:val="1"/>
-        </w:numPr>
-      </w:pPr>
-      <w:r>
-        <w:t xml:space="preserve">RFS (aka Research File </w:t>
-      </w:r>
-      <w:proofErr w:type="gramStart"/>
-      <w:r>
-        <w:t>Storage)  /</w:t>
-      </w:r>
-      <w:proofErr w:type="spellStart"/>
-      <w:proofErr w:type="gramEnd"/>
-      <w:r>
-        <w:t>rfs</w:t>
-      </w:r>
-      <w:proofErr w:type="spellEnd"/>
-      <w:r>
-        <w:t>/</w:t>
-      </w:r>
-      <w:proofErr w:type="spellStart"/>
-      <w:r>
-        <w:t>jwalters</w:t>
-      </w:r>
-      <w:proofErr w:type="spellEnd"/>
-      <w:r>
-        <w:t>/</w:t>
+        <w:ind w:left="1800"/>
+      </w:pPr>
+      <w:r>
+        <w:t xml:space="preserve">Never delete </w:t>
+      </w:r>
+      <w:r>
+        <w:t xml:space="preserve">or overwrite </w:t>
+      </w:r>
+      <w:r>
+        <w:t xml:space="preserve">anything </w:t>
+      </w:r>
+      <w:r>
+        <w:t>on</w:t>
+      </w:r>
+      <w:r>
+        <w:t xml:space="preserve"> /rfs/jwalters without asking permission from Jamie</w:t>
       </w:r>
     </w:p>
     <w:p>
@@ -690,74 +601,7 @@
           <w:ilvl w:val="2"/>
           <w:numId w:val="1"/>
         </w:numPr>
-      </w:pPr>
-      <w:r>
-        <w:t>RFS is used as archival file storage.  It has tape back-up. The primary purpose of this directory is to store primary data that along with key elements important analyses cannot be (easily) reproduced.</w:t>
-      </w:r>
-    </w:p>
-    <w:p>
-      <w:pPr>
-        <w:pStyle w:val="ListParagraph"/>
-        <w:numPr>
-          <w:ilvl w:val="2"/>
-          <w:numId w:val="1"/>
-        </w:numPr>
-      </w:pPr>
-      <w:r>
-        <w:lastRenderedPageBreak/>
-        <w:t>RFS is not connected to the cluster with “high speed” access. You should not run analyses on the cluster by reading data directly from RFS.  Always copy your files to /work or /scratch first</w:t>
-      </w:r>
-      <w:r>
-        <w:t>, which have high-speed I/O connections to the nodes.</w:t>
-      </w:r>
-    </w:p>
-    <w:p>
-      <w:pPr>
-        <w:pStyle w:val="ListParagraph"/>
-        <w:numPr>
-          <w:ilvl w:val="2"/>
-          <w:numId w:val="1"/>
-        </w:numPr>
-      </w:pPr>
-      <w:r>
-        <w:t xml:space="preserve">Never delete </w:t>
-      </w:r>
-      <w:r>
-        <w:t xml:space="preserve">or overwrite </w:t>
-      </w:r>
-      <w:r>
-        <w:t xml:space="preserve">anything </w:t>
-      </w:r>
-      <w:r>
-        <w:t>on</w:t>
-      </w:r>
-      <w:r>
-        <w:t xml:space="preserve"> /</w:t>
-      </w:r>
-      <w:proofErr w:type="spellStart"/>
-      <w:r>
-        <w:t>rfs</w:t>
-      </w:r>
-      <w:proofErr w:type="spellEnd"/>
-      <w:r>
-        <w:t>/</w:t>
-      </w:r>
-      <w:proofErr w:type="spellStart"/>
-      <w:r>
-        <w:t>jwalters</w:t>
-      </w:r>
-      <w:proofErr w:type="spellEnd"/>
-      <w:r>
-        <w:t xml:space="preserve"> without asking permission from Jamie</w:t>
-      </w:r>
-    </w:p>
-    <w:p>
-      <w:pPr>
-        <w:pStyle w:val="ListParagraph"/>
-        <w:numPr>
-          <w:ilvl w:val="2"/>
-          <w:numId w:val="1"/>
-        </w:numPr>
+        <w:ind w:left="1800"/>
       </w:pPr>
       <w:r>
         <w:t>This drive is also connected to the CRC cluster, so can serve as a bridge between the two systems if need be.</w:t>
@@ -770,13 +614,10 @@
           <w:ilvl w:val="3"/>
           <w:numId w:val="1"/>
         </w:numPr>
-      </w:pPr>
-      <w:r>
-        <w:t xml:space="preserve">On the CRC it is found </w:t>
-      </w:r>
-      <w:proofErr w:type="gramStart"/>
-      <w:r>
-        <w:t xml:space="preserve">at </w:t>
+        <w:ind w:left="2520"/>
+      </w:pPr>
+      <w:r>
+        <w:t>On the CRC it is found at</w:t>
       </w:r>
       <w:r>
         <w:rPr>
@@ -790,40 +631,7 @@
           <w:rFonts w:ascii="Courier New" w:hAnsi="Courier New" w:cs="Courier New"/>
           <w:color w:val="000000"/>
         </w:rPr>
-        <w:t>/</w:t>
-      </w:r>
-      <w:proofErr w:type="spellStart"/>
-      <w:proofErr w:type="gramEnd"/>
-      <w:r>
-        <w:rPr>
-          <w:rFonts w:ascii="Courier New" w:hAnsi="Courier New" w:cs="Courier New"/>
-          <w:color w:val="000000"/>
-        </w:rPr>
-        <w:t>rfs</w:t>
-      </w:r>
-      <w:proofErr w:type="spellEnd"/>
-      <w:r>
-        <w:rPr>
-          <w:rFonts w:ascii="Courier New" w:hAnsi="Courier New" w:cs="Courier New"/>
-          <w:color w:val="000000"/>
-        </w:rPr>
-        <w:t>/</w:t>
-      </w:r>
-      <w:proofErr w:type="spellStart"/>
-      <w:r>
-        <w:rPr>
-          <w:rFonts w:ascii="Courier New" w:hAnsi="Courier New" w:cs="Courier New"/>
-          <w:color w:val="000000"/>
-        </w:rPr>
-        <w:t>walters</w:t>
-      </w:r>
-      <w:proofErr w:type="spellEnd"/>
-      <w:r>
-        <w:rPr>
-          <w:rFonts w:ascii="Courier New" w:hAnsi="Courier New" w:cs="Courier New"/>
-          <w:color w:val="000000"/>
-        </w:rPr>
-        <w:t>/EXPORT</w:t>
+        <w:t>/rfs/walters/EXPORT</w:t>
       </w:r>
       <w:r>
         <w:rPr>
@@ -840,17 +648,10 @@
           <w:ilvl w:val="1"/>
           <w:numId w:val="1"/>
         </w:numPr>
-      </w:pPr>
-      <w:r>
-        <w:t>Checking your quota with “</w:t>
-      </w:r>
-      <w:proofErr w:type="spellStart"/>
-      <w:r>
-        <w:t>myquota</w:t>
-      </w:r>
-      <w:proofErr w:type="spellEnd"/>
-      <w:r>
-        <w:t>”</w:t>
+        <w:ind w:left="1080"/>
+      </w:pPr>
+      <w:r>
+        <w:t>TMP: /tmp  -- local file storage on compute nodes</w:t>
       </w:r>
     </w:p>
     <w:p>
@@ -860,17 +661,23 @@
           <w:ilvl w:val="2"/>
           <w:numId w:val="1"/>
         </w:numPr>
-      </w:pPr>
-      <w:r>
-        <w:t>If you need to know how much of your allotted data storage is available, use the command “</w:t>
-      </w:r>
-      <w:proofErr w:type="spellStart"/>
-      <w:r>
-        <w:t>myquota</w:t>
-      </w:r>
-      <w:proofErr w:type="spellEnd"/>
-      <w:r>
-        <w:t>”. If you go over your allotment you will no longer be able save/write files.</w:t>
+        <w:ind w:left="1800"/>
+      </w:pPr>
+      <w:r>
+        <w:t>On rare occasions it might be useful to write very temporary files to the local compute node, with will be accessed as /tmp</w:t>
+      </w:r>
+    </w:p>
+    <w:p>
+      <w:pPr>
+        <w:pStyle w:val="ListParagraph"/>
+        <w:numPr>
+          <w:ilvl w:val="1"/>
+          <w:numId w:val="1"/>
+        </w:numPr>
+        <w:ind w:left="1080"/>
+      </w:pPr>
+      <w:r>
+        <w:t>Checking your quota with “myquota”</w:t>
       </w:r>
     </w:p>
     <w:p>
@@ -880,6 +687,20 @@
           <w:ilvl w:val="2"/>
           <w:numId w:val="1"/>
         </w:numPr>
+        <w:ind w:left="1800"/>
+      </w:pPr>
+      <w:r>
+        <w:t>If you need to know how much of your allotted data storage is available, use the command “myquota”. If you go over your allotment you will no longer be able save/write files.</w:t>
+      </w:r>
+    </w:p>
+    <w:p>
+      <w:pPr>
+        <w:pStyle w:val="ListParagraph"/>
+        <w:numPr>
+          <w:ilvl w:val="2"/>
+          <w:numId w:val="1"/>
+        </w:numPr>
+        <w:ind w:left="1800"/>
       </w:pPr>
     </w:p>
     <w:p>
@@ -889,6 +710,7 @@
           <w:ilvl w:val="0"/>
           <w:numId w:val="1"/>
         </w:numPr>
+        <w:ind w:left="360"/>
       </w:pPr>
       <w:r>
         <w:t>Modules:</w:t>
@@ -910,6 +732,7 @@
           <w:ilvl w:val="1"/>
           <w:numId w:val="1"/>
         </w:numPr>
+        <w:ind w:left="1080"/>
       </w:pPr>
       <w:r>
         <w:t>The ITTC cluster provides a vast array of software already installed. However, you must first load it</w:t>
@@ -925,6 +748,7 @@
           <w:ilvl w:val="1"/>
           <w:numId w:val="1"/>
         </w:numPr>
+        <w:ind w:left="1080"/>
       </w:pPr>
       <w:r>
         <w:t>Use ‘</w:t>
@@ -949,6 +773,7 @@
           <w:ilvl w:val="1"/>
           <w:numId w:val="1"/>
         </w:numPr>
+        <w:ind w:left="1080"/>
       </w:pPr>
       <w:r>
         <w:t>Use ‘</w:t>
@@ -970,6 +795,26 @@
           <w:ilvl w:val="1"/>
           <w:numId w:val="1"/>
         </w:numPr>
+        <w:ind w:left="1080"/>
+      </w:pPr>
+      <w:r>
+        <w:t>IMPORTANT: available modules differ between the compute vs. login nodes.  Since all your work will be done on a compute node, you should always check available modules on the compute nodes (e.g. use slogin</w:t>
+      </w:r>
+      <w:r>
+        <w:t>; see “interactive queues” in point 6</w:t>
+      </w:r>
+      <w:r>
+        <w:t>)</w:t>
+      </w:r>
+    </w:p>
+    <w:p>
+      <w:pPr>
+        <w:pStyle w:val="ListParagraph"/>
+        <w:numPr>
+          <w:ilvl w:val="1"/>
+          <w:numId w:val="1"/>
+        </w:numPr>
+        <w:ind w:left="1080"/>
       </w:pPr>
       <w:r>
         <w:t>Practice this: a</w:t>
@@ -991,14 +836,10 @@
           <w:ilvl w:val="2"/>
           <w:numId w:val="1"/>
         </w:numPr>
-      </w:pPr>
-      <w:proofErr w:type="spellStart"/>
-      <w:r>
-        <w:t>Ncbi</w:t>
-      </w:r>
-      <w:proofErr w:type="spellEnd"/>
-      <w:r>
-        <w:t>-blast</w:t>
+        <w:ind w:left="1800"/>
+      </w:pPr>
+      <w:r>
+        <w:t>BLAST+ v2.6</w:t>
       </w:r>
     </w:p>
     <w:p>
@@ -1008,9 +849,34 @@
           <w:ilvl w:val="2"/>
           <w:numId w:val="1"/>
         </w:numPr>
-      </w:pPr>
-      <w:r>
-        <w:t>R 3.1.0</w:t>
+        <w:ind w:left="1800"/>
+      </w:pPr>
+      <w:r>
+        <w:t>Samtools</w:t>
+      </w:r>
+      <w:r>
+        <w:t xml:space="preserve"> v 1.3</w:t>
+      </w:r>
+      <w:bookmarkStart w:id="1" w:name="_GoBack"/>
+      <w:bookmarkEnd w:id="1"/>
+    </w:p>
+    <w:p>
+      <w:pPr>
+        <w:pStyle w:val="ListParagraph"/>
+        <w:numPr>
+          <w:ilvl w:val="1"/>
+          <w:numId w:val="1"/>
+        </w:numPr>
+        <w:ind w:left="1080"/>
+      </w:pPr>
+      <w:r>
+        <w:t>You must do this every</w:t>
+      </w:r>
+      <w:r>
+        <w:t xml:space="preserve"> </w:t>
+      </w:r>
+      <w:r>
+        <w:t xml:space="preserve">time you initiate a new session on the cluster, including inside SBATCH submission scripts (see below). </w:t>
       </w:r>
     </w:p>
     <w:p>
@@ -1020,12 +886,27 @@
           <w:ilvl w:val="2"/>
           <w:numId w:val="1"/>
         </w:numPr>
-      </w:pPr>
-      <w:proofErr w:type="spellStart"/>
-      <w:r>
-        <w:t>Samtools</w:t>
-      </w:r>
-      <w:proofErr w:type="spellEnd"/>
+        <w:ind w:left="1800"/>
+      </w:pPr>
+      <w:r>
+        <w:t xml:space="preserve">For regularly used software, you may want to include ‘module load’ statements in your profile </w:t>
+      </w:r>
+      <w:r>
+        <w:t>so they are loaded by default.</w:t>
+      </w:r>
+    </w:p>
+    <w:p>
+      <w:pPr>
+        <w:pStyle w:val="ListParagraph"/>
+        <w:numPr>
+          <w:ilvl w:val="0"/>
+          <w:numId w:val="1"/>
+        </w:numPr>
+        <w:ind w:left="360"/>
+      </w:pPr>
+      <w:r>
+        <w:t>Understanding computer clusters:</w:t>
+      </w:r>
     </w:p>
     <w:p>
       <w:pPr>
@@ -1034,53 +915,7 @@
           <w:ilvl w:val="1"/>
           <w:numId w:val="1"/>
         </w:numPr>
-      </w:pPr>
-      <w:r>
-        <w:t xml:space="preserve">You must do this </w:t>
-      </w:r>
-      <w:proofErr w:type="spellStart"/>
-      <w:r>
-        <w:t>everytime</w:t>
-      </w:r>
-      <w:proofErr w:type="spellEnd"/>
-      <w:r>
-        <w:t xml:space="preserve"> you initiate a new session on the cluster, including inside SBATCH submission scripts (see below). </w:t>
-      </w:r>
-    </w:p>
-    <w:p>
-      <w:pPr>
-        <w:pStyle w:val="ListParagraph"/>
-        <w:numPr>
-          <w:ilvl w:val="2"/>
-          <w:numId w:val="1"/>
-        </w:numPr>
-      </w:pPr>
-      <w:r>
-        <w:t xml:space="preserve">For regularly used software, you may want to include ‘module load’ statements in your profile </w:t>
-      </w:r>
-      <w:r>
-        <w:t>so they are loaded by default.</w:t>
-      </w:r>
-    </w:p>
-    <w:p>
-      <w:pPr>
-        <w:pStyle w:val="ListParagraph"/>
-        <w:numPr>
-          <w:ilvl w:val="0"/>
-          <w:numId w:val="1"/>
-        </w:numPr>
-      </w:pPr>
-      <w:r>
-        <w:t>Understanding computer clusters:</w:t>
-      </w:r>
-    </w:p>
-    <w:p>
-      <w:pPr>
-        <w:pStyle w:val="ListParagraph"/>
-        <w:numPr>
-          <w:ilvl w:val="1"/>
-          <w:numId w:val="1"/>
-        </w:numPr>
+        <w:ind w:left="1080"/>
       </w:pPr>
       <w:r>
         <w:t>Head vs Compute nodes (aka</w:t>
@@ -1094,12 +929,13 @@
     </w:p>
     <w:p>
       <w:pPr>
-        <w:ind w:left="1080"/>
+        <w:ind w:left="720"/>
       </w:pPr>
       <w:r>
         <w:rPr>
           <w:noProof/>
         </w:rPr>
+        <w:lastRenderedPageBreak/>
         <w:drawing>
           <wp:inline distT="0" distB="0" distL="0" distR="0" wp14:anchorId="37F28464" wp14:editId="6DCDB39C">
             <wp:extent cx="2751667" cy="2063750"/>
@@ -1118,7 +954,7 @@
                     </pic:cNvPicPr>
                   </pic:nvPicPr>
                   <pic:blipFill>
-                    <a:blip r:embed="rId8">
+                    <a:blip r:embed="rId9">
                       <a:extLst>
                         <a:ext uri="{28A0092B-C50C-407E-A947-70E740481C1C}">
                           <a14:useLocalDpi xmlns:a14="http://schemas.microsoft.com/office/drawing/2010/main" val="0"/>
@@ -1157,6 +993,7 @@
           <w:ilvl w:val="1"/>
           <w:numId w:val="1"/>
         </w:numPr>
+        <w:ind w:left="1080"/>
       </w:pPr>
       <w:r>
         <w:t>Compute nodes have different capacities:</w:t>
@@ -1169,6 +1006,7 @@
           <w:ilvl w:val="2"/>
           <w:numId w:val="1"/>
         </w:numPr>
+        <w:ind w:left="1800"/>
       </w:pPr>
       <w:r>
         <w:t>Number of cores</w:t>
@@ -1181,6 +1019,7 @@
           <w:ilvl w:val="2"/>
           <w:numId w:val="1"/>
         </w:numPr>
+        <w:ind w:left="1800"/>
       </w:pPr>
       <w:r>
         <w:t>Available memory</w:t>
@@ -1193,9 +1032,9 @@
           <w:ilvl w:val="2"/>
           <w:numId w:val="1"/>
         </w:numPr>
-      </w:pPr>
-      <w:r>
-        <w:lastRenderedPageBreak/>
+        <w:ind w:left="1800"/>
+      </w:pPr>
+      <w:r>
         <w:t>Processor architecture</w:t>
       </w:r>
     </w:p>
@@ -1206,6 +1045,7 @@
           <w:ilvl w:val="1"/>
           <w:numId w:val="1"/>
         </w:numPr>
+        <w:ind w:left="1080"/>
       </w:pPr>
       <w:r>
         <w:t xml:space="preserve">Job management &amp; priority is controlled by software: </w:t>
@@ -1224,6 +1064,7 @@
           <w:ilvl w:val="2"/>
           <w:numId w:val="1"/>
         </w:numPr>
+        <w:ind w:left="1800"/>
       </w:pPr>
       <w:r>
         <w:t>SLURM</w:t>
@@ -1239,6 +1080,7 @@
           <w:ilvl w:val="3"/>
           <w:numId w:val="1"/>
         </w:numPr>
+        <w:ind w:left="2520"/>
       </w:pPr>
       <w:r>
         <w:t xml:space="preserve">nodes to use for your job </w:t>
@@ -1251,6 +1093,7 @@
           <w:ilvl w:val="3"/>
           <w:numId w:val="1"/>
         </w:numPr>
+        <w:ind w:left="2520"/>
       </w:pPr>
       <w:r>
         <w:t xml:space="preserve">job queues </w:t>
@@ -1263,6 +1106,7 @@
           <w:ilvl w:val="2"/>
           <w:numId w:val="1"/>
         </w:numPr>
+        <w:ind w:left="1800"/>
       </w:pPr>
       <w:r>
         <w:t>SLURM</w:t>
@@ -1278,6 +1122,7 @@
           <w:ilvl w:val="0"/>
           <w:numId w:val="1"/>
         </w:numPr>
+        <w:ind w:left="360"/>
       </w:pPr>
       <w:r>
         <w:t>Job queues</w:t>
@@ -1290,6 +1135,7 @@
           <w:ilvl w:val="1"/>
           <w:numId w:val="1"/>
         </w:numPr>
+        <w:ind w:left="1080"/>
       </w:pPr>
       <w:r>
         <w:t>“scripted queues” – you submit jobs as completed s</w:t>
@@ -1308,11 +1154,12 @@
           <w:ilvl w:val="2"/>
           <w:numId w:val="1"/>
         </w:numPr>
+        <w:ind w:left="1800"/>
       </w:pPr>
       <w:r>
         <w:t xml:space="preserve">some further details for </w:t>
       </w:r>
-      <w:hyperlink r:id="rId9" w:anchor="Cluster_Partitions" w:history="1">
+      <w:hyperlink r:id="rId10" w:anchor="Cluster_Partitions" w:history="1">
         <w:r>
           <w:rPr>
             <w:rStyle w:val="Hyperlink"/>
@@ -1331,6 +1178,7 @@
           <w:ilvl w:val="1"/>
           <w:numId w:val="1"/>
         </w:numPr>
+        <w:ind w:left="1080"/>
       </w:pPr>
       <w:r>
         <w:t>The “interactive” queue allows direct login to nodes.</w:t>
@@ -1343,20 +1191,13 @@
           <w:ilvl w:val="2"/>
           <w:numId w:val="1"/>
         </w:numPr>
-      </w:pPr>
-      <w:r>
-        <w:t>Use ‘</w:t>
-      </w:r>
-      <w:proofErr w:type="spellStart"/>
-      <w:r>
-        <w:t>s</w:t>
-      </w:r>
-      <w:r>
-        <w:t>login</w:t>
-      </w:r>
-      <w:proofErr w:type="spellEnd"/>
-      <w:r>
-        <w:t>’ command</w:t>
+        <w:ind w:left="1800"/>
+      </w:pPr>
+      <w:r>
+        <w:t>Use ‘s</w:t>
+      </w:r>
+      <w:r>
+        <w:t>login’ command</w:t>
       </w:r>
     </w:p>
     <w:p>
@@ -1366,39 +1207,19 @@
           <w:ilvl w:val="3"/>
           <w:numId w:val="1"/>
         </w:numPr>
-      </w:pPr>
-      <w:proofErr w:type="spellStart"/>
-      <w:r>
-        <w:t>slogin</w:t>
-      </w:r>
-      <w:proofErr w:type="spellEnd"/>
-      <w:r>
-        <w:t xml:space="preserve"> is a convenient wrapper around </w:t>
-      </w:r>
-      <w:hyperlink r:id="rId10" w:anchor="srun" w:history="1">
+        <w:ind w:left="2520"/>
+      </w:pPr>
+      <w:r>
+        <w:t xml:space="preserve">slogin is a convenient wrapper around </w:t>
+      </w:r>
+      <w:hyperlink r:id="rId11" w:anchor="srun" w:history="1">
         <w:r>
           <w:rPr>
             <w:rStyle w:val="Hyperlink"/>
           </w:rPr>
-          <w:t>the ‘</w:t>
-        </w:r>
-        <w:proofErr w:type="spellStart"/>
-        <w:r>
-          <w:rPr>
-            <w:rStyle w:val="Hyperlink"/>
-          </w:rPr>
-          <w:t>srun</w:t>
-        </w:r>
-        <w:proofErr w:type="spellEnd"/>
-        <w:r>
-          <w:rPr>
-            <w:rStyle w:val="Hyperlink"/>
-          </w:rPr>
-          <w:t>’ command</w:t>
+          <w:t>the ‘srun’ command</w:t>
         </w:r>
       </w:hyperlink>
-      <w:bookmarkStart w:id="1" w:name="_GoBack"/>
-      <w:bookmarkEnd w:id="1"/>
       <w:r>
         <w:t>, which allows specific node configurations to be request.</w:t>
       </w:r>
@@ -1410,6 +1231,7 @@
           <w:ilvl w:val="2"/>
           <w:numId w:val="1"/>
         </w:numPr>
+        <w:ind w:left="1800"/>
       </w:pPr>
       <w:r>
         <w:t xml:space="preserve">Good choice for testing your jobs. </w:t>
@@ -1422,14 +1244,10 @@
           <w:ilvl w:val="0"/>
           <w:numId w:val="1"/>
         </w:numPr>
-      </w:pPr>
-      <w:proofErr w:type="spellStart"/>
-      <w:r>
-        <w:t>Tmux</w:t>
-      </w:r>
-      <w:proofErr w:type="spellEnd"/>
-      <w:r>
-        <w:t xml:space="preserve"> – maintain interactive session while not connected.</w:t>
+        <w:ind w:left="360"/>
+      </w:pPr>
+      <w:r>
+        <w:t>Tmux – maintain interactive session while not connected.</w:t>
       </w:r>
     </w:p>
     <w:p>
@@ -1439,17 +1257,10 @@
           <w:ilvl w:val="1"/>
           <w:numId w:val="1"/>
         </w:numPr>
-      </w:pPr>
-      <w:r>
-        <w:t xml:space="preserve">There are MANY </w:t>
-      </w:r>
-      <w:proofErr w:type="spellStart"/>
-      <w:r>
-        <w:t>tmux</w:t>
-      </w:r>
-      <w:proofErr w:type="spellEnd"/>
-      <w:r>
-        <w:t xml:space="preserve"> tutorials, just google for them.</w:t>
+        <w:ind w:left="1080"/>
+      </w:pPr>
+      <w:r>
+        <w:t>There are MANY tmux tutorials, just google for them.</w:t>
       </w:r>
     </w:p>
     <w:p>
@@ -1459,6 +1270,7 @@
           <w:ilvl w:val="1"/>
           <w:numId w:val="1"/>
         </w:numPr>
+        <w:ind w:left="1080"/>
       </w:pPr>
       <w:r>
         <w:t>Best practice for interactive queue:</w:t>
@@ -1471,17 +1283,10 @@
           <w:ilvl w:val="2"/>
           <w:numId w:val="1"/>
         </w:numPr>
-      </w:pPr>
-      <w:r>
-        <w:t xml:space="preserve">Start </w:t>
-      </w:r>
-      <w:proofErr w:type="spellStart"/>
-      <w:r>
-        <w:t>tmux</w:t>
-      </w:r>
-      <w:proofErr w:type="spellEnd"/>
-      <w:r>
-        <w:t xml:space="preserve"> session from login (head) node</w:t>
+        <w:ind w:left="1800"/>
+      </w:pPr>
+      <w:r>
+        <w:t>Start tmux session from login (head) node</w:t>
       </w:r>
     </w:p>
     <w:p>
@@ -1491,15 +1296,27 @@
           <w:ilvl w:val="2"/>
           <w:numId w:val="1"/>
         </w:numPr>
-      </w:pPr>
-      <w:r>
-        <w:t xml:space="preserve">Start interactive session from inside </w:t>
-      </w:r>
-      <w:proofErr w:type="spellStart"/>
-      <w:r>
-        <w:t>tmux</w:t>
-      </w:r>
-      <w:proofErr w:type="spellEnd"/>
+        <w:ind w:left="1800"/>
+      </w:pPr>
+      <w:r>
+        <w:t>Start interactive session from inside tmux</w:t>
+      </w:r>
+    </w:p>
+    <w:p>
+      <w:pPr>
+        <w:pStyle w:val="ListParagraph"/>
+        <w:numPr>
+          <w:ilvl w:val="1"/>
+          <w:numId w:val="1"/>
+        </w:numPr>
+        <w:ind w:left="1080"/>
+      </w:pPr>
+      <w:r>
+        <w:t xml:space="preserve">There is a tmux cheatsheet in the </w:t>
+      </w:r>
+      <w:r>
+        <w:t>github repo, FYI.</w:t>
+      </w:r>
     </w:p>
     <w:p>
       <w:pPr>
@@ -1508,6 +1325,7 @@
           <w:ilvl w:val="0"/>
           <w:numId w:val="1"/>
         </w:numPr>
+        <w:ind w:left="360"/>
       </w:pPr>
       <w:r>
         <w:t>Submitting scripted jobs</w:t>
@@ -1515,14 +1333,12 @@
       <w:r>
         <w:t xml:space="preserve">: using </w:t>
       </w:r>
-      <w:proofErr w:type="spellStart"/>
       <w:r>
         <w:rPr>
           <w:b/>
         </w:rPr>
         <w:t>sbatch</w:t>
       </w:r>
-      <w:proofErr w:type="spellEnd"/>
     </w:p>
     <w:p>
       <w:pPr>
@@ -1531,17 +1347,13 @@
           <w:ilvl w:val="1"/>
           <w:numId w:val="1"/>
         </w:numPr>
+        <w:ind w:left="1080"/>
       </w:pPr>
       <w:r>
         <w:t>‘</w:t>
       </w:r>
-      <w:proofErr w:type="spellStart"/>
-      <w:r>
-        <w:t>sbatch</w:t>
-      </w:r>
-      <w:proofErr w:type="spellEnd"/>
-      <w:r>
-        <w:t>’</w:t>
+      <w:r>
+        <w:t>sbatch’</w:t>
       </w:r>
       <w:r>
         <w:t xml:space="preserve"> submits scripts to queues.</w:t>
@@ -1554,14 +1366,10 @@
           <w:ilvl w:val="1"/>
           <w:numId w:val="1"/>
         </w:numPr>
-      </w:pPr>
-      <w:proofErr w:type="spellStart"/>
-      <w:r>
-        <w:t>sbatch</w:t>
-      </w:r>
-      <w:proofErr w:type="spellEnd"/>
-      <w:r>
-        <w:t xml:space="preserve"> </w:t>
+        <w:ind w:left="1080"/>
+      </w:pPr>
+      <w:r>
+        <w:t xml:space="preserve">sbatch </w:t>
       </w:r>
       <w:r>
         <w:t xml:space="preserve">scripts are just normal shell scripts, with a few additional specially formatted comment lines that give </w:t>
@@ -1591,6 +1399,7 @@
         <w:autoSpaceDN w:val="0"/>
         <w:adjustRightInd w:val="0"/>
         <w:spacing w:line="280" w:lineRule="atLeast"/>
+        <w:ind w:left="1080"/>
         <w:rPr>
           <w:rFonts w:ascii="Times" w:hAnsi="Times" w:cs="Times"/>
           <w:color w:val="000000"/>
@@ -1599,7 +1408,7 @@
       <w:r>
         <w:t xml:space="preserve">The ITTC wiki gives </w:t>
       </w:r>
-      <w:hyperlink r:id="rId11" w:anchor="sbatch" w:history="1">
+      <w:hyperlink r:id="rId12" w:anchor="sbatch" w:history="1">
         <w:r>
           <w:rPr>
             <w:rStyle w:val="Hyperlink"/>
@@ -1610,126 +1419,71 @@
       <w:r>
         <w:t xml:space="preserve">, and the </w:t>
       </w:r>
-      <w:hyperlink r:id="rId12" w:history="1">
+      <w:hyperlink r:id="rId13" w:history="1">
         <w:r>
           <w:rPr>
             <w:rStyle w:val="Hyperlink"/>
           </w:rPr>
-          <w:t xml:space="preserve">complete </w:t>
+          <w:t>complete sbatch documentation</w:t>
         </w:r>
-        <w:proofErr w:type="spellStart"/>
+      </w:hyperlink>
+      <w:r>
+        <w:t xml:space="preserve"> is available.</w:t>
+      </w:r>
+    </w:p>
+    <w:p>
+      <w:pPr>
+        <w:pStyle w:val="ListParagraph"/>
+        <w:numPr>
+          <w:ilvl w:val="0"/>
+          <w:numId w:val="1"/>
+        </w:numPr>
+        <w:ind w:left="360"/>
+      </w:pPr>
+      <w:r>
+        <w:t>Monitoring job status</w:t>
+      </w:r>
+    </w:p>
+    <w:p>
+      <w:pPr>
+        <w:pStyle w:val="ListParagraph"/>
+        <w:numPr>
+          <w:ilvl w:val="1"/>
+          <w:numId w:val="1"/>
+        </w:numPr>
+        <w:ind w:left="1080"/>
+      </w:pPr>
+      <w:r>
+        <w:t xml:space="preserve">There are a </w:t>
+      </w:r>
+      <w:hyperlink r:id="rId14" w:history="1">
         <w:r>
           <w:rPr>
             <w:rStyle w:val="Hyperlink"/>
           </w:rPr>
-          <w:t>sbatch</w:t>
-        </w:r>
-        <w:proofErr w:type="spellEnd"/>
-        <w:r>
-          <w:rPr>
-            <w:rStyle w:val="Hyperlink"/>
-          </w:rPr>
-          <w:t xml:space="preserve"> documentation</w:t>
+          <w:t>handful of commands</w:t>
         </w:r>
       </w:hyperlink>
       <w:r>
-        <w:t xml:space="preserve"> is </w:t>
-      </w:r>
-      <w:proofErr w:type="spellStart"/>
-      <w:r>
-        <w:t>availabl</w:t>
-      </w:r>
-      <w:proofErr w:type="spellEnd"/>
-      <w:r>
-        <w:t xml:space="preserve">: </w:t>
-      </w:r>
-      <w:hyperlink r:id="rId13" w:history="1">
-        <w:r>
-          <w:rPr>
-            <w:rFonts w:ascii="Times" w:hAnsi="Times" w:cs="Times"/>
-            <w:color w:val="0000E9"/>
-            <w:u w:val="single" w:color="0000E9"/>
-          </w:rPr>
-          <w:t>https://slurm.schedmd.com/sbatch.html</w:t>
-        </w:r>
-      </w:hyperlink>
-    </w:p>
-    <w:p>
-      <w:pPr>
-        <w:pStyle w:val="ListParagraph"/>
-        <w:numPr>
-          <w:ilvl w:val="0"/>
-          <w:numId w:val="1"/>
-        </w:numPr>
-      </w:pPr>
-      <w:r>
-        <w:t>Monitoring job status</w:t>
-      </w:r>
-    </w:p>
-    <w:p>
-      <w:pPr>
-        <w:pStyle w:val="ListParagraph"/>
-        <w:numPr>
-          <w:ilvl w:val="1"/>
-          <w:numId w:val="1"/>
-        </w:numPr>
-      </w:pPr>
-      <w:r>
-        <w:t>‘</w:t>
-      </w:r>
-      <w:proofErr w:type="spellStart"/>
-      <w:r>
-        <w:t>myqs</w:t>
-      </w:r>
-      <w:proofErr w:type="spellEnd"/>
-      <w:r>
-        <w:t>’ tabulates current jobs in queue</w:t>
-      </w:r>
-    </w:p>
-    <w:p>
-      <w:pPr>
-        <w:pStyle w:val="ListParagraph"/>
-        <w:numPr>
-          <w:ilvl w:val="1"/>
-          <w:numId w:val="1"/>
-        </w:numPr>
-      </w:pPr>
-      <w:r>
-        <w:t>‘</w:t>
-      </w:r>
-      <w:proofErr w:type="spellStart"/>
-      <w:r>
-        <w:t>qstat</w:t>
-      </w:r>
-      <w:proofErr w:type="spellEnd"/>
-      <w:r>
-        <w:t xml:space="preserve"> –u &lt;user&gt;’ gives status of your current jobs</w:t>
-      </w:r>
-    </w:p>
-    <w:p>
-      <w:pPr>
-        <w:pStyle w:val="ListParagraph"/>
-        <w:numPr>
-          <w:ilvl w:val="1"/>
-          <w:numId w:val="1"/>
-        </w:numPr>
-      </w:pPr>
-      <w:r>
-        <w:t>‘</w:t>
-      </w:r>
-      <w:proofErr w:type="spellStart"/>
-      <w:r>
-        <w:t>showq</w:t>
-      </w:r>
-      <w:proofErr w:type="spellEnd"/>
-      <w:r>
-        <w:t xml:space="preserve"> –u &lt;user&gt;’ also prints individual jobs.</w:t>
+        <w:t xml:space="preserve"> for monitoring and modifying/killing </w:t>
+      </w:r>
+      <w:r>
+        <w:t>jobs in the queue</w:t>
       </w:r>
     </w:p>
     <w:p/>
     <w:p>
       <w:r>
-        <w:t>Copy the following script into your directory.  Then just run it on the head node.</w:t>
+        <w:t xml:space="preserve">Let’s practice </w:t>
+      </w:r>
+      <w:r>
+        <w:t>using the cluster:</w:t>
+      </w:r>
+    </w:p>
+    <w:p/>
+    <w:p>
+      <w:r>
+        <w:t>First, clone the repo into your /scratch dir.</w:t>
       </w:r>
     </w:p>
     <w:p/>
@@ -1763,28 +1517,74 @@
         </w:rPr>
         <w:t xml:space="preserve">&gt; </w:t>
       </w:r>
-      <w:proofErr w:type="spellStart"/>
-      <w:r>
-        <w:rPr>
-          <w:rStyle w:val="Terminal"/>
-        </w:rPr>
-        <w:t>cp</w:t>
-      </w:r>
-      <w:proofErr w:type="spellEnd"/>
-      <w:r>
-        <w:rPr>
-          <w:rStyle w:val="Terminal"/>
-        </w:rPr>
+      <w:r>
+        <w:rPr>
+          <w:rStyle w:val="Terminal"/>
+        </w:rPr>
+        <w:t xml:space="preserve">git clone </w:t>
+      </w:r>
+      <w:r>
+        <w:rPr>
+          <w:rStyle w:val="Terminal"/>
+        </w:rPr>
+        <w:t>https://github.com/WaltersLab/ITTC_Cluster_Intro.git</w:t>
+      </w:r>
+    </w:p>
+    <w:p>
+      <w:pPr>
+        <w:rPr>
+          <w:rStyle w:val="Terminal"/>
+        </w:rPr>
+      </w:pPr>
+    </w:p>
+    <w:p>
+      <w:r>
+        <w:t xml:space="preserve">Then run the ‘simple_hw.sh ’ script </w:t>
+      </w:r>
+    </w:p>
+    <w:p/>
+    <w:p>
+      <w:pPr>
+        <w:rPr>
+          <w:rFonts w:ascii="Courier New" w:hAnsi="Courier New"/>
+          <w:sz w:val="20"/>
+        </w:rPr>
+      </w:pPr>
+      <w:r>
+        <w:rPr>
+          <w:rStyle w:val="Terminal"/>
+        </w:rPr>
+        <w:t>&gt; bash simple_hw.sh</w:t>
+      </w:r>
+      <w:r>
         <w:t xml:space="preserve"> </w:t>
       </w:r>
-      <w:proofErr w:type="gramStart"/>
-      <w:r>
-        <w:rPr>
-          <w:rStyle w:val="Terminal"/>
-        </w:rPr>
-        <w:t>/users/jwalters/cluster_practice/basic_examples/simple_hw.sh .</w:t>
-      </w:r>
-      <w:proofErr w:type="gramEnd"/>
+    </w:p>
+    <w:p/>
+    <w:p>
+      <w:r>
+        <w:t>Now start (or attach) a tmux session, start a new interactive session on a node, and run this on a node.</w:t>
+      </w:r>
+    </w:p>
+    <w:p/>
+    <w:p>
+      <w:pPr>
+        <w:rPr>
+          <w:rStyle w:val="Terminal"/>
+        </w:rPr>
+      </w:pPr>
+      <w:r>
+        <w:rPr>
+          <w:rStyle w:val="Terminal"/>
+        </w:rPr>
+        <w:t xml:space="preserve">&gt; </w:t>
+      </w:r>
+      <w:r>
+        <w:rPr>
+          <w:rStyle w:val="Terminal"/>
+        </w:rPr>
+        <w:t>tmux attach</w:t>
+      </w:r>
     </w:p>
     <w:p>
       <w:pPr>
@@ -1799,297 +1599,127 @@
         <w:t>&gt; bash simple_hw.sh</w:t>
       </w:r>
     </w:p>
-    <w:p>
-      <w:r>
+    <w:p/>
+    <w:p>
+      <w:r>
+        <w:t>Now exit/quit from the interactive session and disconnect from tmux (exit, then ctrl-b d)</w:t>
+      </w:r>
+    </w:p>
+    <w:p/>
+    <w:p>
+      <w:r>
+        <w:t>Now submit the script to qsub</w:t>
+      </w:r>
+      <w:r>
+        <w:t xml:space="preserve">, then check status with </w:t>
+      </w:r>
+      <w:r>
+        <w:rPr>
+          <w:rStyle w:val="Terminal"/>
+        </w:rPr>
+        <w:t>squeue</w:t>
+      </w:r>
+    </w:p>
+    <w:p/>
+    <w:p>
+      <w:pPr>
+        <w:rPr>
+          <w:rStyle w:val="Terminal"/>
+        </w:rPr>
+      </w:pPr>
+      <w:r>
+        <w:rPr>
+          <w:rStyle w:val="Terminal"/>
+        </w:rPr>
+        <w:t xml:space="preserve">&gt; </w:t>
+      </w:r>
+      <w:r>
+        <w:rPr>
+          <w:rStyle w:val="Terminal"/>
+        </w:rPr>
+        <w:t>sbatch</w:t>
+      </w:r>
+      <w:r>
+        <w:rPr>
+          <w:rStyle w:val="Terminal"/>
+        </w:rPr>
+        <w:t xml:space="preserve"> simple_hw.sh</w:t>
+      </w:r>
+    </w:p>
+    <w:p>
+      <w:pPr>
+        <w:rPr>
+          <w:rStyle w:val="Terminal"/>
+        </w:rPr>
+      </w:pPr>
+      <w:r>
+        <w:rPr>
+          <w:rStyle w:val="Terminal"/>
+        </w:rPr>
+        <w:t>&gt; myqs</w:t>
+      </w:r>
+    </w:p>
+    <w:p>
+      <w:pPr>
+        <w:rPr>
+          <w:rStyle w:val="Terminal"/>
+        </w:rPr>
+      </w:pPr>
+      <w:r>
+        <w:rPr>
+          <w:rStyle w:val="Terminal"/>
+        </w:rPr>
+        <w:t xml:space="preserve">&gt; </w:t>
+      </w:r>
+      <w:r>
+        <w:rPr>
+          <w:rStyle w:val="Terminal"/>
+        </w:rPr>
+        <w:t>squeue –u &lt;userid&gt;</w:t>
+      </w:r>
+    </w:p>
+    <w:p/>
+    <w:p>
+      <w:pPr>
+        <w:rPr>
+          <w:rStyle w:val="Terminal"/>
+        </w:rPr>
+      </w:pPr>
+      <w:r>
+        <w:t xml:space="preserve">Where is the output?  </w:t>
+      </w:r>
+      <w:r>
+        <w:t xml:space="preserve">It does not print to the terminal.  </w:t>
+      </w:r>
+      <w:r>
+        <w:t>Jobs run on compute nodes</w:t>
+      </w:r>
+      <w:r>
+        <w:t xml:space="preserve"> via </w:t>
+      </w:r>
+      <w:r>
+        <w:t>SBATCH</w:t>
+      </w:r>
+      <w:r>
+        <w:t xml:space="preserve">, by default, write STDOUT </w:t>
+      </w:r>
+      <w:r>
+        <w:t xml:space="preserve">&amp; STDERR </w:t>
+      </w:r>
+      <w:r>
+        <w:t xml:space="preserve">to </w:t>
+      </w:r>
+      <w:r>
+        <w:rPr>
+          <w:rStyle w:val="Terminal"/>
+        </w:rPr>
+        <w:t>slurm-&lt;jobid&gt;.out</w:t>
+      </w:r>
+      <w:r>
+        <w:rPr>
+          <w:rStyle w:val="Terminal"/>
+        </w:rPr>
         <w:t xml:space="preserve"> </w:t>
-      </w:r>
-    </w:p>
-    <w:p>
-      <w:r>
-        <w:t xml:space="preserve">Now start (or attach) a </w:t>
-      </w:r>
-      <w:proofErr w:type="spellStart"/>
-      <w:r>
-        <w:t>tmux</w:t>
-      </w:r>
-      <w:proofErr w:type="spellEnd"/>
-      <w:r>
-        <w:t xml:space="preserve"> session, start a new interactive session on a node, and run this on a node.</w:t>
-      </w:r>
-    </w:p>
-    <w:p/>
-    <w:p>
-      <w:pPr>
-        <w:rPr>
-          <w:rStyle w:val="Terminal"/>
-        </w:rPr>
-      </w:pPr>
-      <w:r>
-        <w:rPr>
-          <w:rStyle w:val="Terminal"/>
-        </w:rPr>
-        <w:t xml:space="preserve">&gt; </w:t>
-      </w:r>
-      <w:proofErr w:type="spellStart"/>
-      <w:r>
-        <w:rPr>
-          <w:rStyle w:val="Terminal"/>
-        </w:rPr>
-        <w:t>tmux</w:t>
-      </w:r>
-      <w:proofErr w:type="spellEnd"/>
-      <w:r>
-        <w:rPr>
-          <w:rStyle w:val="Terminal"/>
-        </w:rPr>
-        <w:t xml:space="preserve"> attach</w:t>
-      </w:r>
-    </w:p>
-    <w:p>
-      <w:pPr>
-        <w:rPr>
-          <w:rStyle w:val="Terminal"/>
-        </w:rPr>
-      </w:pPr>
-      <w:r>
-        <w:rPr>
-          <w:rStyle w:val="Terminal"/>
-        </w:rPr>
-        <w:t>&gt; bash simple_hw.sh</w:t>
-      </w:r>
-    </w:p>
-    <w:p/>
-    <w:p>
-      <w:r>
-        <w:t xml:space="preserve">Now exit/quit from the interactive session and disconnect from </w:t>
-      </w:r>
-      <w:proofErr w:type="spellStart"/>
-      <w:r>
-        <w:t>tmux</w:t>
-      </w:r>
-      <w:proofErr w:type="spellEnd"/>
-      <w:r>
-        <w:t xml:space="preserve"> (exit, then ctrl-b d)</w:t>
-      </w:r>
-    </w:p>
-    <w:p/>
-    <w:p>
-      <w:r>
-        <w:lastRenderedPageBreak/>
-        <w:t xml:space="preserve">Now submit the script to </w:t>
-      </w:r>
-      <w:proofErr w:type="spellStart"/>
-      <w:r>
-        <w:t>qsub</w:t>
-      </w:r>
-      <w:proofErr w:type="spellEnd"/>
-      <w:r>
-        <w:t xml:space="preserve">, then check status with </w:t>
-      </w:r>
-      <w:proofErr w:type="spellStart"/>
-      <w:r>
-        <w:rPr>
-          <w:rStyle w:val="Terminal"/>
-        </w:rPr>
-        <w:t>myqs</w:t>
-      </w:r>
-      <w:proofErr w:type="spellEnd"/>
-      <w:r>
-        <w:t xml:space="preserve"> and </w:t>
-      </w:r>
-      <w:proofErr w:type="spellStart"/>
-      <w:r>
-        <w:rPr>
-          <w:rStyle w:val="Terminal"/>
-        </w:rPr>
-        <w:t>qstat</w:t>
-      </w:r>
-      <w:proofErr w:type="spellEnd"/>
-    </w:p>
-    <w:p/>
-    <w:p>
-      <w:pPr>
-        <w:rPr>
-          <w:rStyle w:val="Terminal"/>
-        </w:rPr>
-      </w:pPr>
-      <w:r>
-        <w:rPr>
-          <w:rStyle w:val="Terminal"/>
-        </w:rPr>
-        <w:t xml:space="preserve">&gt; </w:t>
-      </w:r>
-      <w:proofErr w:type="spellStart"/>
-      <w:r>
-        <w:rPr>
-          <w:rStyle w:val="Terminal"/>
-        </w:rPr>
-        <w:t>qsub</w:t>
-      </w:r>
-      <w:proofErr w:type="spellEnd"/>
-      <w:r>
-        <w:rPr>
-          <w:rStyle w:val="Terminal"/>
-        </w:rPr>
-        <w:t xml:space="preserve"> simple_hw.sh</w:t>
-      </w:r>
-    </w:p>
-    <w:p>
-      <w:pPr>
-        <w:rPr>
-          <w:rStyle w:val="Terminal"/>
-        </w:rPr>
-      </w:pPr>
-      <w:r>
-        <w:rPr>
-          <w:rStyle w:val="Terminal"/>
-        </w:rPr>
-        <w:t xml:space="preserve">&gt; </w:t>
-      </w:r>
-      <w:proofErr w:type="spellStart"/>
-      <w:r>
-        <w:rPr>
-          <w:rStyle w:val="Terminal"/>
-        </w:rPr>
-        <w:t>myqs</w:t>
-      </w:r>
-      <w:proofErr w:type="spellEnd"/>
-    </w:p>
-    <w:p>
-      <w:pPr>
-        <w:rPr>
-          <w:rStyle w:val="Terminal"/>
-        </w:rPr>
-      </w:pPr>
-      <w:r>
-        <w:rPr>
-          <w:rStyle w:val="Terminal"/>
-        </w:rPr>
-        <w:t xml:space="preserve">&gt; </w:t>
-      </w:r>
-      <w:proofErr w:type="spellStart"/>
-      <w:r>
-        <w:rPr>
-          <w:rStyle w:val="Terminal"/>
-        </w:rPr>
-        <w:t>qstat</w:t>
-      </w:r>
-      <w:proofErr w:type="spellEnd"/>
-      <w:r>
-        <w:rPr>
-          <w:rStyle w:val="Terminal"/>
-        </w:rPr>
-        <w:t xml:space="preserve"> –u </w:t>
-      </w:r>
-      <w:proofErr w:type="spellStart"/>
-      <w:r>
-        <w:rPr>
-          <w:rStyle w:val="Terminal"/>
-        </w:rPr>
-        <w:t>jwalters</w:t>
-      </w:r>
-      <w:proofErr w:type="spellEnd"/>
-    </w:p>
-    <w:p/>
-    <w:p>
-      <w:pPr>
-        <w:rPr>
-          <w:rStyle w:val="Terminal"/>
-        </w:rPr>
-      </w:pPr>
-      <w:r>
-        <w:t xml:space="preserve">Where is the output?  </w:t>
-      </w:r>
-      <w:r>
-        <w:t xml:space="preserve">It does not print to the terminal.  </w:t>
-      </w:r>
-      <w:r>
-        <w:t>Jobs run on compute nodes</w:t>
-      </w:r>
-      <w:r>
-        <w:t xml:space="preserve"> via PBS</w:t>
-      </w:r>
-      <w:r>
-        <w:t xml:space="preserve">, by default, write STDOUT to </w:t>
-      </w:r>
-      <w:r>
-        <w:rPr>
-          <w:rStyle w:val="Terminal"/>
-        </w:rPr>
-        <w:t>&lt;</w:t>
-      </w:r>
-      <w:proofErr w:type="spellStart"/>
-      <w:r>
-        <w:rPr>
-          <w:rStyle w:val="Terminal"/>
-        </w:rPr>
-        <w:t>scriptname</w:t>
-      </w:r>
-      <w:proofErr w:type="spellEnd"/>
-      <w:proofErr w:type="gramStart"/>
-      <w:r>
-        <w:rPr>
-          <w:rStyle w:val="Terminal"/>
-        </w:rPr>
-        <w:t>&gt;.o</w:t>
-      </w:r>
-      <w:proofErr w:type="gramEnd"/>
-      <w:r>
-        <w:rPr>
-          <w:rStyle w:val="Terminal"/>
-        </w:rPr>
-        <w:t>&lt;</w:t>
-      </w:r>
-      <w:proofErr w:type="spellStart"/>
-      <w:r>
-        <w:rPr>
-          <w:rStyle w:val="Terminal"/>
-        </w:rPr>
-        <w:t>jobid</w:t>
-      </w:r>
-      <w:proofErr w:type="spellEnd"/>
-      <w:r>
-        <w:rPr>
-          <w:rStyle w:val="Terminal"/>
-        </w:rPr>
-        <w:t>&gt;</w:t>
-      </w:r>
-      <w:r>
-        <w:t xml:space="preserve"> and STDERR to </w:t>
-      </w:r>
-      <w:r>
-        <w:rPr>
-          <w:rStyle w:val="Terminal"/>
-        </w:rPr>
-        <w:t>&lt;</w:t>
-      </w:r>
-      <w:proofErr w:type="spellStart"/>
-      <w:r>
-        <w:rPr>
-          <w:rStyle w:val="Terminal"/>
-        </w:rPr>
-        <w:t>scriptname</w:t>
-      </w:r>
-      <w:proofErr w:type="spellEnd"/>
-      <w:r>
-        <w:rPr>
-          <w:rStyle w:val="Terminal"/>
-        </w:rPr>
-        <w:t>&gt;.e&lt;</w:t>
-      </w:r>
-      <w:proofErr w:type="spellStart"/>
-      <w:r>
-        <w:rPr>
-          <w:rStyle w:val="Terminal"/>
-        </w:rPr>
-        <w:t>jobid</w:t>
-      </w:r>
-      <w:proofErr w:type="spellEnd"/>
-      <w:r>
-        <w:rPr>
-          <w:rStyle w:val="Terminal"/>
-        </w:rPr>
-        <w:t>&gt;</w:t>
       </w:r>
     </w:p>
     <w:p>
@@ -2127,35 +1757,7 @@
         <w:rPr>
           <w:rStyle w:val="Terminal"/>
         </w:rPr>
-        <w:t xml:space="preserve">[jwalters@login1 </w:t>
-      </w:r>
-      <w:proofErr w:type="gramStart"/>
-      <w:r>
-        <w:rPr>
-          <w:rStyle w:val="Terminal"/>
-        </w:rPr>
-        <w:t>~]$</w:t>
-      </w:r>
-      <w:proofErr w:type="gramEnd"/>
-      <w:r>
-        <w:rPr>
-          <w:rStyle w:val="Terminal"/>
-        </w:rPr>
-        <w:t xml:space="preserve"> ls -</w:t>
-      </w:r>
-      <w:proofErr w:type="spellStart"/>
-      <w:r>
-        <w:rPr>
-          <w:rStyle w:val="Terminal"/>
-        </w:rPr>
-        <w:t>lh</w:t>
-      </w:r>
-      <w:proofErr w:type="spellEnd"/>
-      <w:r>
-        <w:rPr>
-          <w:rStyle w:val="Terminal"/>
-        </w:rPr>
-        <w:t xml:space="preserve"> simple_hw.sh*</w:t>
+        <w:t>[jwalters@login1 ~]$ ls -lh simple_hw.sh*</w:t>
       </w:r>
     </w:p>
     <w:p>
@@ -2186,63 +1788,7 @@
         <w:rPr>
           <w:rStyle w:val="Terminal"/>
         </w:rPr>
-        <w:t>-</w:t>
-      </w:r>
-      <w:proofErr w:type="spellStart"/>
-      <w:r>
-        <w:rPr>
-          <w:rStyle w:val="Terminal"/>
-        </w:rPr>
-        <w:t>rw</w:t>
-      </w:r>
-      <w:proofErr w:type="spellEnd"/>
-      <w:r>
-        <w:rPr>
-          <w:rStyle w:val="Terminal"/>
-        </w:rPr>
-        <w:t>-</w:t>
-      </w:r>
-      <w:proofErr w:type="spellStart"/>
-      <w:r>
-        <w:rPr>
-          <w:rStyle w:val="Terminal"/>
-        </w:rPr>
-        <w:t>rw</w:t>
-      </w:r>
-      <w:proofErr w:type="spellEnd"/>
-      <w:r>
-        <w:rPr>
-          <w:rStyle w:val="Terminal"/>
-        </w:rPr>
-        <w:t xml:space="preserve">-r-- 1 </w:t>
-      </w:r>
-      <w:proofErr w:type="spellStart"/>
-      <w:r>
-        <w:rPr>
-          <w:rStyle w:val="Terminal"/>
-        </w:rPr>
-        <w:t>jwalters</w:t>
-      </w:r>
-      <w:proofErr w:type="spellEnd"/>
-      <w:r>
-        <w:rPr>
-          <w:rStyle w:val="Terminal"/>
-        </w:rPr>
-        <w:t xml:space="preserve"> </w:t>
-      </w:r>
-      <w:proofErr w:type="spellStart"/>
-      <w:r>
-        <w:rPr>
-          <w:rStyle w:val="Terminal"/>
-        </w:rPr>
-        <w:t>jwalters</w:t>
-      </w:r>
-      <w:proofErr w:type="spellEnd"/>
-      <w:r>
-        <w:rPr>
-          <w:rStyle w:val="Terminal"/>
-        </w:rPr>
-        <w:t xml:space="preserve"> 186 May 23 20:49 simple_hw.sh</w:t>
+        <w:t>-rw-rw-r-- 1 jwalters jwalters 186 May 23 20:49 simple_hw.sh</w:t>
       </w:r>
     </w:p>
     <w:p>
@@ -2273,132 +1819,20 @@
         <w:rPr>
           <w:rStyle w:val="Terminal"/>
         </w:rPr>
-        <w:t>-</w:t>
-      </w:r>
-      <w:proofErr w:type="spellStart"/>
-      <w:r>
-        <w:rPr>
-          <w:rStyle w:val="Terminal"/>
-        </w:rPr>
-        <w:t>rw</w:t>
-      </w:r>
-      <w:proofErr w:type="spellEnd"/>
-      <w:r>
-        <w:rPr>
-          <w:rStyle w:val="Terminal"/>
-        </w:rPr>
-        <w:t xml:space="preserve">------- 1 </w:t>
-      </w:r>
-      <w:proofErr w:type="spellStart"/>
-      <w:r>
-        <w:rPr>
-          <w:rStyle w:val="Terminal"/>
-        </w:rPr>
-        <w:t>jwalters</w:t>
-      </w:r>
-      <w:proofErr w:type="spellEnd"/>
-      <w:r>
-        <w:rPr>
-          <w:rStyle w:val="Terminal"/>
-        </w:rPr>
-        <w:t xml:space="preserve"> </w:t>
-      </w:r>
-      <w:proofErr w:type="spellStart"/>
-      <w:r>
-        <w:rPr>
-          <w:rStyle w:val="Terminal"/>
-        </w:rPr>
-        <w:t>jwalters</w:t>
-      </w:r>
-      <w:proofErr w:type="spellEnd"/>
-      <w:r>
-        <w:rPr>
-          <w:rStyle w:val="Terminal"/>
-        </w:rPr>
-        <w:t xml:space="preserve">   0 May 23 21:05 </w:t>
-      </w:r>
-      <w:proofErr w:type="gramStart"/>
-      <w:r>
-        <w:rPr>
-          <w:rStyle w:val="Terminal"/>
-        </w:rPr>
-        <w:t>simple_hw.sh.e</w:t>
-      </w:r>
-      <w:proofErr w:type="gramEnd"/>
-      <w:r>
-        <w:rPr>
-          <w:rStyle w:val="Terminal"/>
-        </w:rPr>
-        <w:t>5808833</w:t>
-      </w:r>
-    </w:p>
-    <w:p>
-      <w:pPr>
-        <w:rPr>
-          <w:rStyle w:val="Terminal"/>
-        </w:rPr>
-      </w:pPr>
-      <w:r>
-        <w:rPr>
-          <w:rStyle w:val="Terminal"/>
-        </w:rPr>
-        <w:t>-</w:t>
-      </w:r>
-      <w:proofErr w:type="spellStart"/>
-      <w:r>
-        <w:rPr>
-          <w:rStyle w:val="Terminal"/>
-        </w:rPr>
-        <w:t>rw</w:t>
-      </w:r>
-      <w:proofErr w:type="spellEnd"/>
-      <w:r>
-        <w:rPr>
-          <w:rStyle w:val="Terminal"/>
-        </w:rPr>
-        <w:t xml:space="preserve">------- 1 </w:t>
-      </w:r>
-      <w:proofErr w:type="spellStart"/>
-      <w:r>
-        <w:rPr>
-          <w:rStyle w:val="Terminal"/>
-        </w:rPr>
-        <w:t>jwalters</w:t>
-      </w:r>
-      <w:proofErr w:type="spellEnd"/>
-      <w:r>
-        <w:rPr>
-          <w:rStyle w:val="Terminal"/>
-        </w:rPr>
-        <w:t xml:space="preserve"> </w:t>
-      </w:r>
-      <w:proofErr w:type="spellStart"/>
-      <w:r>
-        <w:rPr>
-          <w:rStyle w:val="Terminal"/>
-        </w:rPr>
-        <w:t>jwalters</w:t>
-      </w:r>
-      <w:proofErr w:type="spellEnd"/>
-      <w:r>
-        <w:rPr>
-          <w:rStyle w:val="Terminal"/>
-        </w:rPr>
-        <w:t xml:space="preserve"> 124 May 23 21:05 </w:t>
-      </w:r>
-      <w:proofErr w:type="gramStart"/>
-      <w:r>
-        <w:rPr>
-          <w:rStyle w:val="Terminal"/>
-        </w:rPr>
-        <w:t>simple_hw.sh.o</w:t>
-      </w:r>
-      <w:proofErr w:type="gramEnd"/>
-      <w:r>
-        <w:rPr>
-          <w:rStyle w:val="Terminal"/>
-        </w:rPr>
-        <w:t>5808833</w:t>
+        <w:t>-rw------- 1 jwalters jwalters   0 May 23 21:05 simple_hw.sh.e5808833</w:t>
+      </w:r>
+    </w:p>
+    <w:p>
+      <w:pPr>
+        <w:rPr>
+          <w:rStyle w:val="Terminal"/>
+        </w:rPr>
+      </w:pPr>
+      <w:r>
+        <w:rPr>
+          <w:rStyle w:val="Terminal"/>
+        </w:rPr>
+        <w:t>-rw------- 1 jwalters jwalters 124 May 23 21:05 simple_hw.sh.o5808833</w:t>
       </w:r>
     </w:p>
     <w:p>
@@ -2416,14 +1850,12 @@
       <w:r>
         <w:t xml:space="preserve"> (change </w:t>
       </w:r>
-      <w:proofErr w:type="spellStart"/>
       <w:r>
         <w:rPr>
           <w:rStyle w:val="Terminal"/>
         </w:rPr>
         <w:t>jwalters</w:t>
       </w:r>
-      <w:proofErr w:type="spellEnd"/>
       <w:r>
         <w:t xml:space="preserve"> to your username)</w:t>
       </w:r>
@@ -2442,104 +1874,52 @@
         <w:rPr>
           <w:rStyle w:val="Terminal"/>
         </w:rPr>
-        <w:t xml:space="preserve">#PBS -N </w:t>
-      </w:r>
-      <w:proofErr w:type="spellStart"/>
-      <w:r>
-        <w:rPr>
-          <w:rStyle w:val="Terminal"/>
-        </w:rPr>
-        <w:t>My_Hello_World</w:t>
-      </w:r>
-      <w:proofErr w:type="spellEnd"/>
-    </w:p>
-    <w:p>
-      <w:pPr>
-        <w:rPr>
-          <w:rStyle w:val="Terminal"/>
-        </w:rPr>
-      </w:pPr>
-      <w:r>
-        <w:rPr>
-          <w:rStyle w:val="Terminal"/>
-        </w:rPr>
-        <w:t>#PBS -d /scratch/</w:t>
-      </w:r>
-      <w:proofErr w:type="spellStart"/>
-      <w:r>
-        <w:rPr>
-          <w:rStyle w:val="Terminal"/>
-        </w:rPr>
-        <w:t>jwalters</w:t>
-      </w:r>
-      <w:proofErr w:type="spellEnd"/>
-    </w:p>
-    <w:p>
-      <w:pPr>
-        <w:rPr>
-          <w:rStyle w:val="Terminal"/>
-        </w:rPr>
-      </w:pPr>
-      <w:r>
-        <w:rPr>
-          <w:rStyle w:val="Terminal"/>
-        </w:rPr>
-        <w:t>#PBS -o /scratch/</w:t>
-      </w:r>
-      <w:proofErr w:type="spellStart"/>
-      <w:r>
-        <w:rPr>
-          <w:rStyle w:val="Terminal"/>
-        </w:rPr>
-        <w:t>jwalters</w:t>
-      </w:r>
-      <w:proofErr w:type="spellEnd"/>
-      <w:r>
-        <w:rPr>
-          <w:rStyle w:val="Terminal"/>
-        </w:rPr>
-        <w:t>/hw_out.txt</w:t>
-      </w:r>
-    </w:p>
-    <w:p>
-      <w:pPr>
-        <w:rPr>
-          <w:rStyle w:val="Terminal"/>
-        </w:rPr>
-      </w:pPr>
-      <w:r>
-        <w:rPr>
-          <w:rStyle w:val="Terminal"/>
-        </w:rPr>
-        <w:t>#PBS -e /scratch/</w:t>
-      </w:r>
-      <w:proofErr w:type="spellStart"/>
-      <w:r>
-        <w:rPr>
-          <w:rStyle w:val="Terminal"/>
-        </w:rPr>
-        <w:t>jwalters</w:t>
-      </w:r>
-      <w:proofErr w:type="spellEnd"/>
-      <w:r>
-        <w:rPr>
-          <w:rStyle w:val="Terminal"/>
-        </w:rPr>
-        <w:t>/hw_err.txt</w:t>
+        <w:t>#PBS -N My_Hello_World</w:t>
+      </w:r>
+    </w:p>
+    <w:p>
+      <w:pPr>
+        <w:rPr>
+          <w:rStyle w:val="Terminal"/>
+        </w:rPr>
+      </w:pPr>
+      <w:r>
+        <w:rPr>
+          <w:rStyle w:val="Terminal"/>
+        </w:rPr>
+        <w:t>#PBS -d /scratch/jwalters</w:t>
+      </w:r>
+    </w:p>
+    <w:p>
+      <w:pPr>
+        <w:rPr>
+          <w:rStyle w:val="Terminal"/>
+        </w:rPr>
+      </w:pPr>
+      <w:r>
+        <w:rPr>
+          <w:rStyle w:val="Terminal"/>
+        </w:rPr>
+        <w:t>#PBS -o /scratch/jwalters/hw_out.txt</w:t>
+      </w:r>
+    </w:p>
+    <w:p>
+      <w:pPr>
+        <w:rPr>
+          <w:rStyle w:val="Terminal"/>
+        </w:rPr>
+      </w:pPr>
+      <w:r>
+        <w:rPr>
+          <w:rStyle w:val="Terminal"/>
+        </w:rPr>
+        <w:t>#PBS -e /scratch/jwalters/hw_err.txt</w:t>
       </w:r>
     </w:p>
     <w:p/>
     <w:p>
       <w:r>
-        <w:t>Copy the script to simple_hw_pbs.sh, then use ‘</w:t>
-      </w:r>
-      <w:proofErr w:type="spellStart"/>
-      <w:r>
-        <w:t>nano</w:t>
-      </w:r>
-      <w:proofErr w:type="spellEnd"/>
-      <w:r>
-        <w:t>’ to edit the new version.</w:t>
+        <w:t>Copy the script to simple_hw_pbs.sh, then use ‘nano’ to edit the new version.</w:t>
       </w:r>
       <w:r>
         <w:t xml:space="preserve">  Also add in a cd to a non-existing directory in order to throw an error.</w:t>
@@ -2574,76 +1954,20 @@
         <w:rPr>
           <w:rStyle w:val="Terminal"/>
         </w:rPr>
-        <w:t xml:space="preserve">[jwalters@login1 </w:t>
-      </w:r>
-      <w:proofErr w:type="gramStart"/>
-      <w:r>
-        <w:rPr>
-          <w:rStyle w:val="Terminal"/>
-        </w:rPr>
-        <w:t>~]$</w:t>
-      </w:r>
-      <w:proofErr w:type="gramEnd"/>
-      <w:r>
-        <w:rPr>
-          <w:rStyle w:val="Terminal"/>
-        </w:rPr>
-        <w:t xml:space="preserve"> </w:t>
-      </w:r>
-      <w:proofErr w:type="spellStart"/>
-      <w:r>
-        <w:rPr>
-          <w:rStyle w:val="Terminal"/>
-        </w:rPr>
-        <w:t>cp</w:t>
-      </w:r>
-      <w:proofErr w:type="spellEnd"/>
-      <w:r>
-        <w:rPr>
-          <w:rStyle w:val="Terminal"/>
-        </w:rPr>
-        <w:t xml:space="preserve"> simple_hw.sh simple_hw_pbs.sh</w:t>
-      </w:r>
-    </w:p>
-    <w:p>
-      <w:pPr>
-        <w:rPr>
-          <w:rStyle w:val="Terminal"/>
-        </w:rPr>
-      </w:pPr>
-      <w:r>
-        <w:rPr>
-          <w:rStyle w:val="Terminal"/>
-        </w:rPr>
-        <w:t xml:space="preserve">[jwalters@login1 </w:t>
-      </w:r>
-      <w:proofErr w:type="gramStart"/>
-      <w:r>
-        <w:rPr>
-          <w:rStyle w:val="Terminal"/>
-        </w:rPr>
-        <w:t>~]$</w:t>
-      </w:r>
-      <w:proofErr w:type="gramEnd"/>
-      <w:r>
-        <w:rPr>
-          <w:rStyle w:val="Terminal"/>
-        </w:rPr>
-        <w:t xml:space="preserve"> </w:t>
-      </w:r>
-      <w:proofErr w:type="spellStart"/>
-      <w:r>
-        <w:rPr>
-          <w:rStyle w:val="Terminal"/>
-        </w:rPr>
-        <w:t>nano</w:t>
-      </w:r>
-      <w:proofErr w:type="spellEnd"/>
-      <w:r>
-        <w:rPr>
-          <w:rStyle w:val="Terminal"/>
-        </w:rPr>
-        <w:t xml:space="preserve"> simple_hw_pbs.sh</w:t>
+        <w:t>[jwalters@login1 ~]$ cp simple_hw.sh simple_hw_pbs.sh</w:t>
+      </w:r>
+    </w:p>
+    <w:p>
+      <w:pPr>
+        <w:rPr>
+          <w:rStyle w:val="Terminal"/>
+        </w:rPr>
+      </w:pPr>
+      <w:r>
+        <w:rPr>
+          <w:rStyle w:val="Terminal"/>
+        </w:rPr>
+        <w:t>[jwalters@login1 ~]$ nano simple_hw_pbs.sh</w:t>
       </w:r>
     </w:p>
     <w:p>
@@ -2656,15 +1980,7 @@
     </w:p>
     <w:p>
       <w:r>
-        <w:t xml:space="preserve">Now submit the PBS version with </w:t>
-      </w:r>
-      <w:proofErr w:type="spellStart"/>
-      <w:r>
-        <w:t>qsub</w:t>
-      </w:r>
-      <w:proofErr w:type="spellEnd"/>
-      <w:r>
-        <w:t>.  The output files will appear in you scratch</w:t>
+        <w:t>Now submit the PBS version with qsub.  The output files will appear in you scratch</w:t>
       </w:r>
       <w:r>
         <w:t>.</w:t>
@@ -2673,104 +1989,35 @@
     <w:p/>
     <w:p>
       <w:r>
-        <w:t xml:space="preserve">IMPORTANT:  you can always run your script with PBS specification as if it is a ‘normal’ shell script.  Just make sure you have logged into an interactive session that emulates the requirements specified in your PBS </w:t>
+        <w:lastRenderedPageBreak/>
+        <w:t xml:space="preserve">IMPORTANT:  you can always run your script with </w:t>
+      </w:r>
+      <w:r>
+        <w:t>SBATCH</w:t>
+      </w:r>
+      <w:r>
+        <w:t xml:space="preserve"> specification</w:t>
+      </w:r>
+      <w:r>
+        <w:t>s</w:t>
+      </w:r>
+      <w:r>
+        <w:t xml:space="preserve"> as if it is a ‘normal’ shell script.  Just make sure you have logged into an interactive session </w:t>
+      </w:r>
+      <w:r>
+        <w:t xml:space="preserve">(slogin or srun) </w:t>
+      </w:r>
+      <w:r>
+        <w:t xml:space="preserve">that emulates the requirements specified in your </w:t>
+      </w:r>
+      <w:r>
+        <w:t xml:space="preserve">SBATCH </w:t>
       </w:r>
       <w:r>
         <w:t>arguments</w:t>
       </w:r>
       <w:r>
         <w:t xml:space="preserve"> (i.e. requested cores, memory, etc.)  </w:t>
-      </w:r>
-    </w:p>
-    <w:p/>
-    <w:p>
-      <w:r>
-        <w:t xml:space="preserve">Arguably the most important and also most complicated PBS argument is the one that </w:t>
-      </w:r>
-      <w:hyperlink r:id="rId14" w:anchor="ITTC_Cluster_Resource_Requests" w:history="1">
-        <w:r>
-          <w:rPr>
-            <w:rStyle w:val="Hyperlink"/>
-          </w:rPr>
-          <w:t>speci</w:t>
-        </w:r>
-        <w:r>
-          <w:rPr>
-            <w:rStyle w:val="Hyperlink"/>
-          </w:rPr>
-          <w:t>fi</w:t>
-        </w:r>
-        <w:r>
-          <w:rPr>
-            <w:rStyle w:val="Hyperlink"/>
-          </w:rPr>
-          <w:t>es cluster resources</w:t>
-        </w:r>
-      </w:hyperlink>
-      <w:r>
-        <w:t xml:space="preserve"> (i.e. cores, memory, </w:t>
-      </w:r>
-      <w:proofErr w:type="spellStart"/>
-      <w:r>
-        <w:t>walltime</w:t>
-      </w:r>
-      <w:proofErr w:type="spellEnd"/>
-      <w:r>
-        <w:t>, etc.).  It can have multiple sub-arguments, separated by commas:</w:t>
-      </w:r>
-    </w:p>
-    <w:p/>
-    <w:p>
-      <w:pPr>
-        <w:tabs>
-          <w:tab w:val="left" w:pos="916"/>
-          <w:tab w:val="left" w:pos="1832"/>
-          <w:tab w:val="left" w:pos="2748"/>
-          <w:tab w:val="left" w:pos="3664"/>
-          <w:tab w:val="left" w:pos="4580"/>
-          <w:tab w:val="left" w:pos="5496"/>
-          <w:tab w:val="left" w:pos="6412"/>
-          <w:tab w:val="left" w:pos="7328"/>
-          <w:tab w:val="left" w:pos="8244"/>
-          <w:tab w:val="left" w:pos="9160"/>
-          <w:tab w:val="left" w:pos="10076"/>
-          <w:tab w:val="left" w:pos="10992"/>
-          <w:tab w:val="left" w:pos="11908"/>
-          <w:tab w:val="left" w:pos="12824"/>
-          <w:tab w:val="left" w:pos="13740"/>
-          <w:tab w:val="left" w:pos="14656"/>
-        </w:tabs>
-        <w:rPr>
-          <w:rFonts w:ascii="Courier" w:hAnsi="Courier" w:cs="Courier"/>
-          <w:sz w:val="20"/>
-          <w:szCs w:val="20"/>
-        </w:rPr>
-      </w:pPr>
-      <w:r>
-        <w:rPr>
-          <w:rFonts w:ascii="Courier" w:hAnsi="Courier" w:cs="Courier"/>
-          <w:sz w:val="20"/>
-          <w:szCs w:val="20"/>
-        </w:rPr>
-        <w:t>#PBS -l nodes=</w:t>
-      </w:r>
-      <w:proofErr w:type="gramStart"/>
-      <w:r>
-        <w:rPr>
-          <w:rFonts w:ascii="Courier" w:hAnsi="Courier" w:cs="Courier"/>
-          <w:sz w:val="20"/>
-          <w:szCs w:val="20"/>
-        </w:rPr>
-        <w:t>1:ppn</w:t>
-      </w:r>
-      <w:proofErr w:type="gramEnd"/>
-      <w:r>
-        <w:rPr>
-          <w:rFonts w:ascii="Courier" w:hAnsi="Courier" w:cs="Courier"/>
-          <w:sz w:val="20"/>
-          <w:szCs w:val="20"/>
-        </w:rPr>
-        <w:t>=1,mem=2000m,walltime=24:00:00</w:t>
       </w:r>
     </w:p>
     <w:p/>

</xml_diff>

<commit_message>
More edits to the docx tutorial
</commit_message>
<xml_diff>
--- a/ITTC_cluster_intro.docx
+++ b/ITTC_cluster_intro.docx
@@ -857,8 +857,6 @@
       <w:r>
         <w:t xml:space="preserve"> v 1.3</w:t>
       </w:r>
-      <w:bookmarkStart w:id="1" w:name="_GoBack"/>
-      <w:bookmarkEnd w:id="1"/>
     </w:p>
     <w:p>
       <w:pPr>
@@ -1424,7 +1422,19 @@
           <w:rPr>
             <w:rStyle w:val="Hyperlink"/>
           </w:rPr>
-          <w:t>complete sbatch documentation</w:t>
+          <w:t>complet</w:t>
+        </w:r>
+        <w:r>
+          <w:rPr>
+            <w:rStyle w:val="Hyperlink"/>
+          </w:rPr>
+          <w:t>e</w:t>
+        </w:r>
+        <w:r>
+          <w:rPr>
+            <w:rStyle w:val="Hyperlink"/>
+          </w:rPr>
+          <w:t xml:space="preserve"> sbatch documentation</w:t>
         </w:r>
       </w:hyperlink>
       <w:r>
@@ -1469,6 +1479,9 @@
       </w:r>
       <w:r>
         <w:t>jobs in the queue</w:t>
+      </w:r>
+      <w:r>
+        <w:t>.</w:t>
       </w:r>
     </w:p>
     <w:p/>
@@ -1602,7 +1615,13 @@
     <w:p/>
     <w:p>
       <w:r>
-        <w:t>Now exit/quit from the interactive session and disconnect from tmux (exit, then ctrl-b d)</w:t>
+        <w:t xml:space="preserve">Now exit/quit from the interactive </w:t>
+      </w:r>
+      <w:r>
+        <w:t xml:space="preserve">node </w:t>
+      </w:r>
+      <w:r>
+        <w:t>session and disconnect from tmux (exit, then ctrl-b d)</w:t>
       </w:r>
     </w:p>
     <w:p/>
@@ -1656,19 +1675,6 @@
         <w:rPr>
           <w:rStyle w:val="Terminal"/>
         </w:rPr>
-        <w:t>&gt; myqs</w:t>
-      </w:r>
-    </w:p>
-    <w:p>
-      <w:pPr>
-        <w:rPr>
-          <w:rStyle w:val="Terminal"/>
-        </w:rPr>
-      </w:pPr>
-      <w:r>
-        <w:rPr>
-          <w:rStyle w:val="Terminal"/>
-        </w:rPr>
         <w:t xml:space="preserve">&gt; </w:t>
       </w:r>
       <w:r>
@@ -1731,108 +1737,54 @@
     </w:p>
     <w:p>
       <w:pPr>
-        <w:widowControl w:val="0"/>
-        <w:tabs>
-          <w:tab w:val="left" w:pos="560"/>
-          <w:tab w:val="left" w:pos="1120"/>
-          <w:tab w:val="left" w:pos="1680"/>
-          <w:tab w:val="left" w:pos="2240"/>
-          <w:tab w:val="left" w:pos="2800"/>
-          <w:tab w:val="left" w:pos="3360"/>
-          <w:tab w:val="left" w:pos="3920"/>
-          <w:tab w:val="left" w:pos="4480"/>
-          <w:tab w:val="left" w:pos="5040"/>
-          <w:tab w:val="left" w:pos="5600"/>
-          <w:tab w:val="left" w:pos="6160"/>
-          <w:tab w:val="left" w:pos="6720"/>
-        </w:tabs>
-        <w:autoSpaceDE w:val="0"/>
-        <w:autoSpaceDN w:val="0"/>
-        <w:adjustRightInd w:val="0"/>
-        <w:rPr>
-          <w:rStyle w:val="Terminal"/>
-        </w:rPr>
-      </w:pPr>
-      <w:r>
-        <w:rPr>
-          <w:rStyle w:val="Terminal"/>
-        </w:rPr>
-        <w:t>[jwalters@login1 ~]$ ls -lh simple_hw.sh*</w:t>
-      </w:r>
-    </w:p>
-    <w:p>
-      <w:pPr>
-        <w:widowControl w:val="0"/>
-        <w:tabs>
-          <w:tab w:val="left" w:pos="560"/>
-          <w:tab w:val="left" w:pos="1120"/>
-          <w:tab w:val="left" w:pos="1680"/>
-          <w:tab w:val="left" w:pos="2240"/>
-          <w:tab w:val="left" w:pos="2800"/>
-          <w:tab w:val="left" w:pos="3360"/>
-          <w:tab w:val="left" w:pos="3920"/>
-          <w:tab w:val="left" w:pos="4480"/>
-          <w:tab w:val="left" w:pos="5040"/>
-          <w:tab w:val="left" w:pos="5600"/>
-          <w:tab w:val="left" w:pos="6160"/>
-          <w:tab w:val="left" w:pos="6720"/>
-        </w:tabs>
-        <w:autoSpaceDE w:val="0"/>
-        <w:autoSpaceDN w:val="0"/>
-        <w:adjustRightInd w:val="0"/>
-        <w:rPr>
-          <w:rStyle w:val="Terminal"/>
-        </w:rPr>
-      </w:pPr>
-      <w:r>
-        <w:rPr>
-          <w:rStyle w:val="Terminal"/>
-        </w:rPr>
-        <w:t>-rw-rw-r-- 1 jwalters jwalters 186 May 23 20:49 simple_hw.sh</w:t>
-      </w:r>
-    </w:p>
-    <w:p>
-      <w:pPr>
-        <w:widowControl w:val="0"/>
-        <w:tabs>
-          <w:tab w:val="left" w:pos="560"/>
-          <w:tab w:val="left" w:pos="1120"/>
-          <w:tab w:val="left" w:pos="1680"/>
-          <w:tab w:val="left" w:pos="2240"/>
-          <w:tab w:val="left" w:pos="2800"/>
-          <w:tab w:val="left" w:pos="3360"/>
-          <w:tab w:val="left" w:pos="3920"/>
-          <w:tab w:val="left" w:pos="4480"/>
-          <w:tab w:val="left" w:pos="5040"/>
-          <w:tab w:val="left" w:pos="5600"/>
-          <w:tab w:val="left" w:pos="6160"/>
-          <w:tab w:val="left" w:pos="6720"/>
-        </w:tabs>
-        <w:autoSpaceDE w:val="0"/>
-        <w:autoSpaceDN w:val="0"/>
-        <w:adjustRightInd w:val="0"/>
-        <w:rPr>
-          <w:rStyle w:val="Terminal"/>
-        </w:rPr>
-      </w:pPr>
-      <w:r>
-        <w:rPr>
-          <w:rStyle w:val="Terminal"/>
-        </w:rPr>
-        <w:t>-rw------- 1 jwalters jwalters   0 May 23 21:05 simple_hw.sh.e5808833</w:t>
-      </w:r>
-    </w:p>
-    <w:p>
-      <w:pPr>
-        <w:rPr>
-          <w:rStyle w:val="Terminal"/>
-        </w:rPr>
-      </w:pPr>
-      <w:r>
-        <w:rPr>
-          <w:rStyle w:val="Terminal"/>
-        </w:rPr>
-        <w:t>-rw------- 1 jwalters jwalters 124 May 23 21:05 simple_hw.sh.o5808833</w:t>
+        <w:rPr>
+          <w:rStyle w:val="Terminal"/>
+        </w:rPr>
+      </w:pPr>
+      <w:r>
+        <w:rPr>
+          <w:rStyle w:val="Terminal"/>
+        </w:rPr>
+        <w:t>[jwalters@login2 practice_scripts]$ ls -lh</w:t>
+      </w:r>
+    </w:p>
+    <w:p>
+      <w:pPr>
+        <w:rPr>
+          <w:rStyle w:val="Terminal"/>
+        </w:rPr>
+      </w:pPr>
+      <w:r>
+        <w:rPr>
+          <w:rStyle w:val="Terminal"/>
+        </w:rPr>
+        <w:t>total 144K</w:t>
+      </w:r>
+    </w:p>
+    <w:p>
+      <w:pPr>
+        <w:rPr>
+          <w:rStyle w:val="Terminal"/>
+        </w:rPr>
+      </w:pPr>
+      <w:r>
+        <w:rPr>
+          <w:rStyle w:val="Terminal"/>
+        </w:rPr>
+        <w:t>-rwxrwxr-x. 1 jwalters jwalters 293 Jun 21 13:57 simple_hw-sbatch.sh</w:t>
+      </w:r>
+    </w:p>
+    <w:p>
+      <w:pPr>
+        <w:rPr>
+          <w:rStyle w:val="Terminal"/>
+        </w:rPr>
+      </w:pPr>
+      <w:r>
+        <w:rPr>
+          <w:rStyle w:val="Terminal"/>
+        </w:rPr>
+        <w:t>-rwxr-xr-x. 1 jwalters jwalters 188 Jun 21 13:40 simple_hw.sh</w:t>
       </w:r>
     </w:p>
     <w:p>
@@ -1842,154 +1794,159 @@
           <w:color w:val="3B2322"/>
         </w:rPr>
       </w:pPr>
-    </w:p>
-    <w:p>
-      <w:r>
-        <w:t>Now we will modify the script to include details for the PBS job control software.  Add the following lines to the top of the script</w:t>
-      </w:r>
-      <w:r>
-        <w:t xml:space="preserve"> (change </w:t>
-      </w:r>
-      <w:r>
-        <w:rPr>
-          <w:rStyle w:val="Terminal"/>
-        </w:rPr>
-        <w:t>jwalters</w:t>
-      </w:r>
-      <w:r>
-        <w:t xml:space="preserve"> to your username)</w:t>
-      </w:r>
-      <w:r>
-        <w:t>:</w:t>
+      <w:r>
+        <w:rPr>
+          <w:rStyle w:val="Terminal"/>
+        </w:rPr>
+        <w:t>-rw-rw-r--. 1 jwalters jwalters 124 Jun 21 15:17 slurm-166635.out</w:t>
       </w:r>
     </w:p>
     <w:p/>
     <w:p>
-      <w:pPr>
-        <w:rPr>
-          <w:rStyle w:val="Terminal"/>
-        </w:rPr>
-      </w:pPr>
-      <w:r>
-        <w:rPr>
-          <w:rStyle w:val="Terminal"/>
-        </w:rPr>
-        <w:t>#PBS -N My_Hello_World</w:t>
-      </w:r>
-    </w:p>
-    <w:p>
-      <w:pPr>
-        <w:rPr>
-          <w:rStyle w:val="Terminal"/>
-        </w:rPr>
-      </w:pPr>
-      <w:r>
-        <w:rPr>
-          <w:rStyle w:val="Terminal"/>
-        </w:rPr>
-        <w:t>#PBS -d /scratch/jwalters</w:t>
-      </w:r>
-    </w:p>
-    <w:p>
-      <w:pPr>
-        <w:rPr>
-          <w:rStyle w:val="Terminal"/>
-        </w:rPr>
-      </w:pPr>
-      <w:r>
-        <w:rPr>
-          <w:rStyle w:val="Terminal"/>
-        </w:rPr>
-        <w:t>#PBS -o /scratch/jwalters/hw_out.txt</w:t>
-      </w:r>
-    </w:p>
-    <w:p>
-      <w:pPr>
-        <w:rPr>
-          <w:rStyle w:val="Terminal"/>
-        </w:rPr>
-      </w:pPr>
-      <w:r>
-        <w:rPr>
-          <w:rStyle w:val="Terminal"/>
-        </w:rPr>
-        <w:t>#PBS -e /scratch/jwalters/hw_err.txt</w:t>
+      <w:r>
+        <w:t xml:space="preserve">Now </w:t>
+      </w:r>
+      <w:r>
+        <w:t>examine the script simple_hw-sbatch, which has the additional SBATCH commands added:</w:t>
       </w:r>
     </w:p>
     <w:p/>
     <w:p>
-      <w:r>
-        <w:t>Copy the script to simple_hw_pbs.sh, then use ‘nano’ to edit the new version.</w:t>
-      </w:r>
-      <w:r>
-        <w:t xml:space="preserve">  Also add in a cd to a non-existing directory in order to throw an error.</w:t>
+      <w:pPr>
+        <w:rPr>
+          <w:rStyle w:val="Terminal"/>
+        </w:rPr>
+      </w:pPr>
+      <w:r>
+        <w:rPr>
+          <w:rStyle w:val="Terminal"/>
+        </w:rPr>
+        <w:t>#!/bin/bash</w:t>
+      </w:r>
+    </w:p>
+    <w:p>
+      <w:pPr>
+        <w:rPr>
+          <w:rStyle w:val="Terminal"/>
+        </w:rPr>
+      </w:pPr>
+      <w:r>
+        <w:rPr>
+          <w:rStyle w:val="Terminal"/>
+        </w:rPr>
+        <w:t>#SBATCH -J HloWorld</w:t>
+      </w:r>
+    </w:p>
+    <w:p>
+      <w:pPr>
+        <w:rPr>
+          <w:rStyle w:val="Terminal"/>
+        </w:rPr>
+      </w:pPr>
+      <w:r>
+        <w:rPr>
+          <w:rStyle w:val="Terminal"/>
+        </w:rPr>
+        <w:t xml:space="preserve">#SBATCH </w:t>
+      </w:r>
+      <w:r>
+        <w:rPr>
+          <w:rStyle w:val="Terminal"/>
+        </w:rPr>
+        <w:t>-o HloWorld-%j.out</w:t>
+      </w:r>
+    </w:p>
+    <w:p>
+      <w:pPr>
+        <w:rPr>
+          <w:rStyle w:val="Terminal"/>
+        </w:rPr>
+      </w:pPr>
+      <w:r>
+        <w:rPr>
+          <w:rStyle w:val="Terminal"/>
+        </w:rPr>
+        <w:t>#SBATCH -e HloWorld-%j.err</w:t>
+      </w:r>
+    </w:p>
+    <w:p>
+      <w:pPr>
+        <w:rPr>
+          <w:rStyle w:val="Terminal"/>
+        </w:rPr>
+      </w:pPr>
+      <w:r>
+        <w:rPr>
+          <w:rStyle w:val="Terminal"/>
+        </w:rPr>
+        <w:t>#SBATCH -p intel</w:t>
+      </w:r>
+    </w:p>
+    <w:p>
+      <w:pPr>
+        <w:rPr>
+          <w:rStyle w:val="Terminal"/>
+        </w:rPr>
+      </w:pPr>
+      <w:r>
+        <w:rPr>
+          <w:rStyle w:val="Terminal"/>
+        </w:rPr>
+        <w:t>#SBATCH -n 1</w:t>
+      </w:r>
+    </w:p>
+    <w:p>
+      <w:pPr>
+        <w:rPr>
+          <w:rStyle w:val="Terminal"/>
+        </w:rPr>
+      </w:pPr>
+      <w:r>
+        <w:rPr>
+          <w:rStyle w:val="Terminal"/>
+        </w:rPr>
+        <w:t>#SBATCH -c 1</w:t>
+      </w:r>
+    </w:p>
+    <w:p>
+      <w:pPr>
+        <w:rPr>
+          <w:rStyle w:val="Terminal"/>
+        </w:rPr>
+      </w:pPr>
+      <w:r>
+        <w:rPr>
+          <w:rStyle w:val="Terminal"/>
+        </w:rPr>
+        <w:t xml:space="preserve">#SBATCH --mem=1GB </w:t>
+      </w:r>
+    </w:p>
+    <w:p>
+      <w:pPr>
+        <w:rPr>
+          <w:rStyle w:val="Terminal"/>
+        </w:rPr>
+      </w:pPr>
+    </w:p>
+    <w:p>
+      <w:r>
+        <w:t xml:space="preserve">Copy </w:t>
+      </w:r>
+      <w:r>
+        <w:t xml:space="preserve">Here we named the job, as well as specified different files for output and error streams, which is often helpful.  Other details include the number of nodes (-n), cores (-c), memory (--mem) and the queue (-p) </w:t>
       </w:r>
     </w:p>
     <w:p/>
     <w:p>
-      <w:pPr>
-        <w:widowControl w:val="0"/>
-        <w:tabs>
-          <w:tab w:val="left" w:pos="560"/>
-          <w:tab w:val="left" w:pos="1120"/>
-          <w:tab w:val="left" w:pos="1680"/>
-          <w:tab w:val="left" w:pos="2240"/>
-          <w:tab w:val="left" w:pos="2800"/>
-          <w:tab w:val="left" w:pos="3360"/>
-          <w:tab w:val="left" w:pos="3920"/>
-          <w:tab w:val="left" w:pos="4480"/>
-          <w:tab w:val="left" w:pos="5040"/>
-          <w:tab w:val="left" w:pos="5600"/>
-          <w:tab w:val="left" w:pos="6160"/>
-          <w:tab w:val="left" w:pos="6720"/>
-        </w:tabs>
-        <w:autoSpaceDE w:val="0"/>
-        <w:autoSpaceDN w:val="0"/>
-        <w:adjustRightInd w:val="0"/>
-        <w:rPr>
-          <w:rStyle w:val="Terminal"/>
-        </w:rPr>
-      </w:pPr>
-      <w:r>
-        <w:rPr>
-          <w:rStyle w:val="Terminal"/>
-        </w:rPr>
-        <w:t>[jwalters@login1 ~]$ cp simple_hw.sh simple_hw_pbs.sh</w:t>
-      </w:r>
-    </w:p>
-    <w:p>
-      <w:pPr>
-        <w:rPr>
-          <w:rStyle w:val="Terminal"/>
-        </w:rPr>
-      </w:pPr>
-      <w:r>
-        <w:rPr>
-          <w:rStyle w:val="Terminal"/>
-        </w:rPr>
-        <w:t>[jwalters@login1 ~]$ nano simple_hw_pbs.sh</w:t>
-      </w:r>
-    </w:p>
-    <w:p>
-      <w:pPr>
-        <w:rPr>
-          <w:rFonts w:ascii="Courier" w:hAnsi="Courier" w:cs="Courier"/>
-          <w:color w:val="3B2322"/>
-        </w:rPr>
-      </w:pPr>
-    </w:p>
-    <w:p>
-      <w:r>
-        <w:t>Now submit the PBS version with qsub.  The output files will appear in you scratch</w:t>
-      </w:r>
-      <w:r>
-        <w:t>.</w:t>
+      <w:r>
+        <w:t xml:space="preserve">Note that there is flawed request to change directory, so that there is an error message written to the error file. </w:t>
       </w:r>
     </w:p>
     <w:p/>
-    <w:p>
-      <w:r>
-        <w:lastRenderedPageBreak/>
+    <w:p/>
+    <w:p/>
+    <w:p>
+      <w:r>
         <w:t xml:space="preserve">IMPORTANT:  you can always run your script with </w:t>
       </w:r>
       <w:r>
@@ -2002,7 +1959,16 @@
         <w:t>s</w:t>
       </w:r>
       <w:r>
-        <w:t xml:space="preserve"> as if it is a ‘normal’ shell script.  Just make sure you have logged into an interactive session </w:t>
+        <w:t xml:space="preserve"> as </w:t>
+      </w:r>
+      <w:r>
+        <w:t xml:space="preserve">a ‘normal’ shell script.  </w:t>
+      </w:r>
+      <w:r>
+        <w:t xml:space="preserve">All of the #SBATCH are simply ignored as comments. </w:t>
+      </w:r>
+      <w:r>
+        <w:t xml:space="preserve">Just make sure you have logged into an interactive session </w:t>
       </w:r>
       <w:r>
         <w:t xml:space="preserve">(slogin or srun) </w:t>
@@ -2017,8 +1983,13 @@
         <w:t>arguments</w:t>
       </w:r>
       <w:r>
-        <w:t xml:space="preserve"> (i.e. requested cores, memory, etc.)  </w:t>
-      </w:r>
+        <w:t xml:space="preserve"> (i.e. </w:t>
+      </w:r>
+      <w:r>
+        <w:t>requested cores, memory, etc.). This is very useful for testing that your script will work as intended.</w:t>
+      </w:r>
+      <w:bookmarkStart w:id="1" w:name="_GoBack"/>
+      <w:bookmarkEnd w:id="1"/>
     </w:p>
     <w:p/>
     <w:p/>

</xml_diff>

<commit_message>
Added comments about "wrap" and mulit-core usage to Word Doc.
</commit_message>
<xml_diff>
--- a/ITTC_cluster_intro.docx
+++ b/ITTC_cluster_intro.docx
@@ -22,7 +22,15 @@
     <w:p/>
     <w:p>
       <w:r>
-        <w:t xml:space="preserve">Many details can be fount on the </w:t>
+        <w:t xml:space="preserve">Many details can be </w:t>
+      </w:r>
+      <w:proofErr w:type="spellStart"/>
+      <w:r>
+        <w:t>fount</w:t>
+      </w:r>
+      <w:proofErr w:type="spellEnd"/>
+      <w:r>
+        <w:t xml:space="preserve"> on the </w:t>
       </w:r>
       <w:r>
         <w:t>ITTC</w:t>
@@ -53,7 +61,15 @@
     <w:p/>
     <w:p>
       <w:r>
-        <w:t>Emailing ClusterHelp is also the best way to request the installation of additional software.</w:t>
+        <w:t xml:space="preserve">Emailing </w:t>
+      </w:r>
+      <w:proofErr w:type="spellStart"/>
+      <w:r>
+        <w:t>ClusterHelp</w:t>
+      </w:r>
+      <w:proofErr w:type="spellEnd"/>
+      <w:r>
+        <w:t xml:space="preserve"> is also the best way to request the installation of additional software.</w:t>
       </w:r>
     </w:p>
     <w:p/>
@@ -80,8 +96,13 @@
         <w:ind w:left="1080"/>
       </w:pPr>
       <w:r>
-        <w:t>Use ssh</w:t>
-      </w:r>
+        <w:t xml:space="preserve">Use </w:t>
+      </w:r>
+      <w:proofErr w:type="spellStart"/>
+      <w:r>
+        <w:t>ssh</w:t>
+      </w:r>
+      <w:proofErr w:type="spellEnd"/>
     </w:p>
     <w:p>
       <w:pPr>
@@ -93,97 +114,174 @@
         <w:ind w:left="1080"/>
       </w:pPr>
       <w:r>
-        <w:t>On campus, can ssh directly to login[1|2].ittc.ku.edu</w:t>
+        <w:t xml:space="preserve">On campus, can </w:t>
+      </w:r>
+      <w:proofErr w:type="spellStart"/>
+      <w:r>
+        <w:t>ssh</w:t>
+      </w:r>
+      <w:proofErr w:type="spellEnd"/>
+      <w:r>
+        <w:t xml:space="preserve"> directly to </w:t>
+      </w:r>
+      <w:proofErr w:type="gramStart"/>
+      <w:r>
+        <w:t>login[</w:t>
+      </w:r>
+      <w:proofErr w:type="gramEnd"/>
+      <w:r>
+        <w:t>1|2].ittc.ku.edu</w:t>
       </w:r>
     </w:p>
     <w:p>
       <w:pPr>
         <w:ind w:left="1620"/>
       </w:pPr>
+      <w:proofErr w:type="spellStart"/>
       <w:r>
         <w:rPr>
           <w:rFonts w:ascii="Courier" w:hAnsi="Courier" w:cs="Courier"/>
           <w:color w:val="3B2322"/>
         </w:rPr>
-        <w:t>ssh &lt;user</w:t>
-      </w:r>
+        <w:t>ssh</w:t>
+      </w:r>
+      <w:proofErr w:type="spellEnd"/>
       <w:r>
         <w:rPr>
           <w:rFonts w:ascii="Courier" w:hAnsi="Courier" w:cs="Courier"/>
           <w:color w:val="3B2322"/>
         </w:rPr>
-        <w:t>id</w:t>
-      </w:r>
+        <w:t xml:space="preserve"> &lt;</w:t>
+      </w:r>
+      <w:proofErr w:type="spellStart"/>
       <w:r>
         <w:rPr>
           <w:rFonts w:ascii="Courier" w:hAnsi="Courier" w:cs="Courier"/>
           <w:color w:val="3B2322"/>
         </w:rPr>
-        <w:t>&gt;@login1.ittc.ku.edu</w:t>
-      </w:r>
-    </w:p>
-    <w:p>
-      <w:pPr>
-        <w:pStyle w:val="ListParagraph"/>
-        <w:numPr>
-          <w:ilvl w:val="1"/>
-          <w:numId w:val="1"/>
-        </w:numPr>
-        <w:ind w:left="1080"/>
-      </w:pPr>
-      <w:r>
-        <w:t>From off campus, activate KU CiscoConnect VPN, then login as if on campus</w:t>
-      </w:r>
-    </w:p>
-    <w:p>
-      <w:pPr>
-        <w:pStyle w:val="ListParagraph"/>
-        <w:numPr>
-          <w:ilvl w:val="1"/>
-          <w:numId w:val="1"/>
-        </w:numPr>
-        <w:ind w:left="1080"/>
-      </w:pPr>
-      <w:r>
-        <w:t xml:space="preserve">It is possible to login from off campus without KU VPN. </w:t>
-      </w:r>
-    </w:p>
-    <w:p>
-      <w:pPr>
-        <w:pStyle w:val="ListParagraph"/>
-        <w:numPr>
-          <w:ilvl w:val="2"/>
-          <w:numId w:val="1"/>
-        </w:numPr>
-        <w:ind w:left="1800"/>
-      </w:pPr>
-      <w:r>
-        <w:t xml:space="preserve">First connect to the ITTC ssh server (use port 62) </w:t>
-      </w:r>
-    </w:p>
-    <w:p>
-      <w:pPr>
-        <w:ind w:left="1620"/>
-      </w:pPr>
+        <w:t>user</w:t>
+      </w:r>
       <w:r>
         <w:rPr>
           <w:rFonts w:ascii="Courier" w:hAnsi="Courier" w:cs="Courier"/>
           <w:color w:val="3B2322"/>
         </w:rPr>
-        <w:t>ssh -p62  &lt;user</w:t>
-      </w:r>
+        <w:t>id</w:t>
+      </w:r>
+      <w:proofErr w:type="spellEnd"/>
       <w:r>
         <w:rPr>
           <w:rFonts w:ascii="Courier" w:hAnsi="Courier" w:cs="Courier"/>
           <w:color w:val="3B2322"/>
         </w:rPr>
-        <w:t>id</w:t>
-      </w:r>
+        <w:t>&gt;@login1.ittc.ku.edu</w:t>
+      </w:r>
+    </w:p>
+    <w:p>
+      <w:pPr>
+        <w:pStyle w:val="ListParagraph"/>
+        <w:numPr>
+          <w:ilvl w:val="1"/>
+          <w:numId w:val="1"/>
+        </w:numPr>
+        <w:ind w:left="1080"/>
+      </w:pPr>
+      <w:r>
+        <w:t xml:space="preserve">From off campus, activate KU </w:t>
+      </w:r>
+      <w:proofErr w:type="spellStart"/>
+      <w:r>
+        <w:t>CiscoConnect</w:t>
+      </w:r>
+      <w:proofErr w:type="spellEnd"/>
+      <w:r>
+        <w:t xml:space="preserve"> VPN, then login as if on campus</w:t>
+      </w:r>
+    </w:p>
+    <w:p>
+      <w:pPr>
+        <w:pStyle w:val="ListParagraph"/>
+        <w:numPr>
+          <w:ilvl w:val="1"/>
+          <w:numId w:val="1"/>
+        </w:numPr>
+        <w:ind w:left="1080"/>
+      </w:pPr>
+      <w:r>
+        <w:t xml:space="preserve">It is possible to login from off campus without KU VPN. </w:t>
+      </w:r>
+    </w:p>
+    <w:p>
+      <w:pPr>
+        <w:pStyle w:val="ListParagraph"/>
+        <w:numPr>
+          <w:ilvl w:val="2"/>
+          <w:numId w:val="1"/>
+        </w:numPr>
+        <w:ind w:left="1800"/>
+      </w:pPr>
+      <w:r>
+        <w:t xml:space="preserve">First connect to the ITTC </w:t>
+      </w:r>
+      <w:proofErr w:type="spellStart"/>
+      <w:r>
+        <w:t>ssh</w:t>
+      </w:r>
+      <w:proofErr w:type="spellEnd"/>
+      <w:r>
+        <w:t xml:space="preserve"> server (use port 62) </w:t>
+      </w:r>
+    </w:p>
+    <w:p>
+      <w:pPr>
+        <w:ind w:left="1620"/>
+      </w:pPr>
+      <w:proofErr w:type="spellStart"/>
       <w:r>
         <w:rPr>
           <w:rFonts w:ascii="Courier" w:hAnsi="Courier" w:cs="Courier"/>
           <w:color w:val="3B2322"/>
         </w:rPr>
+        <w:t>ssh</w:t>
+      </w:r>
+      <w:proofErr w:type="spellEnd"/>
+      <w:r>
+        <w:rPr>
+          <w:rFonts w:ascii="Courier" w:hAnsi="Courier" w:cs="Courier"/>
+          <w:color w:val="3B2322"/>
+        </w:rPr>
+        <w:t xml:space="preserve"> -p</w:t>
+      </w:r>
+      <w:proofErr w:type="gramStart"/>
+      <w:r>
+        <w:rPr>
+          <w:rFonts w:ascii="Courier" w:hAnsi="Courier" w:cs="Courier"/>
+          <w:color w:val="3B2322"/>
+        </w:rPr>
+        <w:t>62  &lt;</w:t>
+      </w:r>
+      <w:proofErr w:type="spellStart"/>
+      <w:proofErr w:type="gramEnd"/>
+      <w:r>
+        <w:rPr>
+          <w:rFonts w:ascii="Courier" w:hAnsi="Courier" w:cs="Courier"/>
+          <w:color w:val="3B2322"/>
+        </w:rPr>
+        <w:t>user</w:t>
+      </w:r>
+      <w:r>
+        <w:rPr>
+          <w:rFonts w:ascii="Courier" w:hAnsi="Courier" w:cs="Courier"/>
+          <w:color w:val="3B2322"/>
+        </w:rPr>
+        <w:t>id</w:t>
+      </w:r>
+      <w:proofErr w:type="spellEnd"/>
+      <w:r>
+        <w:rPr>
+          <w:rFonts w:ascii="Courier" w:hAnsi="Courier" w:cs="Courier"/>
+          <w:color w:val="3B2322"/>
+        </w:rPr>
         <w:t>&gt;@ssh.ittc.ku.edu</w:t>
       </w:r>
     </w:p>
@@ -197,7 +295,15 @@
         <w:ind w:left="1800"/>
       </w:pPr>
       <w:r>
-        <w:t>Second, from the ssh server, you can connect to login servers as above.</w:t>
+        <w:t xml:space="preserve">Second, from the </w:t>
+      </w:r>
+      <w:proofErr w:type="spellStart"/>
+      <w:r>
+        <w:t>ssh</w:t>
+      </w:r>
+      <w:proofErr w:type="spellEnd"/>
+      <w:r>
+        <w:t xml:space="preserve"> server, you can connect to login servers as above.</w:t>
       </w:r>
     </w:p>
     <w:p>
@@ -222,14 +328,24 @@
         </w:numPr>
         <w:ind w:left="1080"/>
       </w:pPr>
+      <w:proofErr w:type="spellStart"/>
       <w:r>
         <w:t>s</w:t>
       </w:r>
       <w:r>
         <w:t>cp</w:t>
       </w:r>
-      <w:r>
-        <w:t xml:space="preserve"> on mac/linux – this is command line, though GUI clients exist</w:t>
+      <w:proofErr w:type="spellEnd"/>
+      <w:r>
+        <w:t xml:space="preserve"> on mac/</w:t>
+      </w:r>
+      <w:proofErr w:type="spellStart"/>
+      <w:r>
+        <w:t>linux</w:t>
+      </w:r>
+      <w:proofErr w:type="spellEnd"/>
+      <w:r>
+        <w:t xml:space="preserve"> – this is command line, though GUI clients exist</w:t>
       </w:r>
     </w:p>
     <w:p>
@@ -256,12 +372,37 @@
           <w:sz w:val="22"/>
         </w:rPr>
       </w:pPr>
+      <w:proofErr w:type="spellStart"/>
       <w:r>
         <w:rPr>
           <w:rFonts w:ascii="Courier" w:hAnsi="Courier"/>
           <w:sz w:val="22"/>
         </w:rPr>
-        <w:t xml:space="preserve">scp myfile.txt  &lt;user&gt;@transfer.ittc.ku.edu:&lt;path&gt;/myfile.txt  </w:t>
+        <w:t>scp</w:t>
+      </w:r>
+      <w:proofErr w:type="spellEnd"/>
+      <w:r>
+        <w:rPr>
+          <w:rFonts w:ascii="Courier" w:hAnsi="Courier"/>
+          <w:sz w:val="22"/>
+        </w:rPr>
+        <w:t xml:space="preserve"> </w:t>
+      </w:r>
+      <w:proofErr w:type="gramStart"/>
+      <w:r>
+        <w:rPr>
+          <w:rFonts w:ascii="Courier" w:hAnsi="Courier"/>
+          <w:sz w:val="22"/>
+        </w:rPr>
+        <w:t>myfile.txt  &lt;</w:t>
+      </w:r>
+      <w:proofErr w:type="gramEnd"/>
+      <w:r>
+        <w:rPr>
+          <w:rFonts w:ascii="Courier" w:hAnsi="Courier"/>
+          <w:sz w:val="22"/>
+        </w:rPr>
+        <w:t xml:space="preserve">user&gt;@transfer.ittc.ku.edu:&lt;path&gt;/myfile.txt  </w:t>
       </w:r>
     </w:p>
     <w:p>
@@ -296,18 +437,27 @@
           <w:sz w:val="22"/>
         </w:rPr>
       </w:pPr>
+      <w:proofErr w:type="spellStart"/>
       <w:r>
         <w:rPr>
           <w:rFonts w:ascii="Courier" w:hAnsi="Courier"/>
           <w:sz w:val="22"/>
         </w:rPr>
-        <w:t xml:space="preserve">scp &lt;user&gt;@transfer.ittc.ku.edu:&lt;path&gt;/myfile.txt </w:t>
-      </w:r>
+        <w:t>scp</w:t>
+      </w:r>
+      <w:proofErr w:type="spellEnd"/>
       <w:r>
         <w:rPr>
           <w:rFonts w:ascii="Courier" w:hAnsi="Courier"/>
           <w:sz w:val="22"/>
         </w:rPr>
+        <w:t xml:space="preserve"> &lt;user&gt;@transfer.ittc.ku.edu:&lt;path&gt;/myfile.txt </w:t>
+      </w:r>
+      <w:r>
+        <w:rPr>
+          <w:rFonts w:ascii="Courier" w:hAnsi="Courier"/>
+          <w:sz w:val="22"/>
+        </w:rPr>
         <w:t>myfile.txt</w:t>
       </w:r>
     </w:p>
@@ -320,9 +470,11 @@
         </w:numPr>
         <w:ind w:left="1080"/>
       </w:pPr>
+      <w:proofErr w:type="spellStart"/>
       <w:r>
         <w:t>WinSCP</w:t>
       </w:r>
+      <w:proofErr w:type="spellEnd"/>
       <w:r>
         <w:t xml:space="preserve"> on windows – this is GUI. Putty gives DOS command line if desired.</w:t>
       </w:r>
@@ -373,7 +525,21 @@
         <w:rPr>
           <w:rFonts w:ascii="Courier New" w:hAnsi="Courier New" w:cs="Courier New"/>
         </w:rPr>
-        <w:t>/users/&lt;userid&gt;</w:t>
+        <w:t>/users/&lt;</w:t>
+      </w:r>
+      <w:proofErr w:type="spellStart"/>
+      <w:r>
+        <w:rPr>
+          <w:rFonts w:ascii="Courier New" w:hAnsi="Courier New" w:cs="Courier New"/>
+        </w:rPr>
+        <w:t>userid</w:t>
+      </w:r>
+      <w:proofErr w:type="spellEnd"/>
+      <w:r>
+        <w:rPr>
+          <w:rFonts w:ascii="Courier New" w:hAnsi="Courier New" w:cs="Courier New"/>
+        </w:rPr>
+        <w:t>&gt;</w:t>
       </w:r>
     </w:p>
     <w:p>
@@ -419,7 +585,35 @@
         <w:rPr>
           <w:rFonts w:ascii="Courier New" w:hAnsi="Courier New" w:cs="Courier New"/>
         </w:rPr>
-        <w:t>/work/jwalters/&lt;uderid&gt;</w:t>
+        <w:t>/work/</w:t>
+      </w:r>
+      <w:proofErr w:type="spellStart"/>
+      <w:r>
+        <w:rPr>
+          <w:rFonts w:ascii="Courier New" w:hAnsi="Courier New" w:cs="Courier New"/>
+        </w:rPr>
+        <w:t>jwalters</w:t>
+      </w:r>
+      <w:proofErr w:type="spellEnd"/>
+      <w:r>
+        <w:rPr>
+          <w:rFonts w:ascii="Courier New" w:hAnsi="Courier New" w:cs="Courier New"/>
+        </w:rPr>
+        <w:t>/&lt;</w:t>
+      </w:r>
+      <w:proofErr w:type="spellStart"/>
+      <w:r>
+        <w:rPr>
+          <w:rFonts w:ascii="Courier New" w:hAnsi="Courier New" w:cs="Courier New"/>
+        </w:rPr>
+        <w:t>uderid</w:t>
+      </w:r>
+      <w:proofErr w:type="spellEnd"/>
+      <w:r>
+        <w:rPr>
+          <w:rFonts w:ascii="Courier New" w:hAnsi="Courier New" w:cs="Courier New"/>
+        </w:rPr>
+        <w:t>&gt;</w:t>
       </w:r>
       <w:r>
         <w:t xml:space="preserve"> </w:t>
@@ -466,7 +660,15 @@
         <w:t xml:space="preserve">and there is a single combined quota across all group members </w:t>
       </w:r>
       <w:r>
-        <w:t>(in contrast to scratch, where user dirs are not grouped under my name</w:t>
+        <w:t xml:space="preserve">(in contrast to scratch, where user </w:t>
+      </w:r>
+      <w:proofErr w:type="spellStart"/>
+      <w:r>
+        <w:t>dirs</w:t>
+      </w:r>
+      <w:proofErr w:type="spellEnd"/>
+      <w:r>
+        <w:t xml:space="preserve"> are not grouped under my name</w:t>
       </w:r>
       <w:r>
         <w:t xml:space="preserve"> and the quota is individual</w:t>
@@ -511,7 +713,21 @@
         <w:rPr>
           <w:rFonts w:ascii="Courier New" w:hAnsi="Courier New" w:cs="Courier New"/>
         </w:rPr>
-        <w:t>/scratch/&lt;userid&gt;</w:t>
+        <w:t>/scratch/&lt;</w:t>
+      </w:r>
+      <w:proofErr w:type="spellStart"/>
+      <w:r>
+        <w:rPr>
+          <w:rFonts w:ascii="Courier New" w:hAnsi="Courier New" w:cs="Courier New"/>
+        </w:rPr>
+        <w:t>userid</w:t>
+      </w:r>
+      <w:proofErr w:type="spellEnd"/>
+      <w:r>
+        <w:rPr>
+          <w:rFonts w:ascii="Courier New" w:hAnsi="Courier New" w:cs="Courier New"/>
+        </w:rPr>
+        <w:t>&gt;</w:t>
       </w:r>
     </w:p>
     <w:p>
@@ -537,7 +753,28 @@
         <w:ind w:left="1080"/>
       </w:pPr>
       <w:r>
-        <w:t>RFS (aka Research File Storage)  /rfs/jwalters/</w:t>
+        <w:t xml:space="preserve">RFS (aka Research File </w:t>
+      </w:r>
+      <w:proofErr w:type="gramStart"/>
+      <w:r>
+        <w:t>Storage)  /</w:t>
+      </w:r>
+      <w:proofErr w:type="spellStart"/>
+      <w:proofErr w:type="gramEnd"/>
+      <w:r>
+        <w:t>rfs</w:t>
+      </w:r>
+      <w:proofErr w:type="spellEnd"/>
+      <w:r>
+        <w:t>/</w:t>
+      </w:r>
+      <w:proofErr w:type="spellStart"/>
+      <w:r>
+        <w:t>jwalters</w:t>
+      </w:r>
+      <w:proofErr w:type="spellEnd"/>
+      <w:r>
+        <w:t>/</w:t>
       </w:r>
     </w:p>
     <w:p>
@@ -591,7 +828,23 @@
         <w:t>on</w:t>
       </w:r>
       <w:r>
-        <w:t xml:space="preserve"> /rfs/jwalters without asking permission from Jamie</w:t>
+        <w:t xml:space="preserve"> /</w:t>
+      </w:r>
+      <w:proofErr w:type="spellStart"/>
+      <w:r>
+        <w:t>rfs</w:t>
+      </w:r>
+      <w:proofErr w:type="spellEnd"/>
+      <w:r>
+        <w:t>/</w:t>
+      </w:r>
+      <w:proofErr w:type="spellStart"/>
+      <w:r>
+        <w:t>jwalters</w:t>
+      </w:r>
+      <w:proofErr w:type="spellEnd"/>
+      <w:r>
+        <w:t xml:space="preserve"> without asking permission from Jamie</w:t>
       </w:r>
     </w:p>
     <w:p>
@@ -617,7 +870,15 @@
         <w:ind w:left="2520"/>
       </w:pPr>
       <w:r>
-        <w:t>On the CRC it is found at</w:t>
+        <w:t xml:space="preserve">On the </w:t>
+      </w:r>
+      <w:proofErr w:type="gramStart"/>
+      <w:r>
+        <w:t>CRC</w:t>
+      </w:r>
+      <w:proofErr w:type="gramEnd"/>
+      <w:r>
+        <w:t xml:space="preserve"> it is found at</w:t>
       </w:r>
       <w:r>
         <w:rPr>
@@ -631,7 +892,39 @@
           <w:rFonts w:ascii="Courier New" w:hAnsi="Courier New" w:cs="Courier New"/>
           <w:color w:val="000000"/>
         </w:rPr>
-        <w:t>/rfs/walters/EXPORT</w:t>
+        <w:t>/</w:t>
+      </w:r>
+      <w:proofErr w:type="spellStart"/>
+      <w:r>
+        <w:rPr>
+          <w:rFonts w:ascii="Courier New" w:hAnsi="Courier New" w:cs="Courier New"/>
+          <w:color w:val="000000"/>
+        </w:rPr>
+        <w:t>rfs</w:t>
+      </w:r>
+      <w:proofErr w:type="spellEnd"/>
+      <w:r>
+        <w:rPr>
+          <w:rFonts w:ascii="Courier New" w:hAnsi="Courier New" w:cs="Courier New"/>
+          <w:color w:val="000000"/>
+        </w:rPr>
+        <w:t>/</w:t>
+      </w:r>
+      <w:proofErr w:type="spellStart"/>
+      <w:r>
+        <w:rPr>
+          <w:rFonts w:ascii="Courier New" w:hAnsi="Courier New" w:cs="Courier New"/>
+          <w:color w:val="000000"/>
+        </w:rPr>
+        <w:t>walters</w:t>
+      </w:r>
+      <w:proofErr w:type="spellEnd"/>
+      <w:r>
+        <w:rPr>
+          <w:rFonts w:ascii="Courier New" w:hAnsi="Courier New" w:cs="Courier New"/>
+          <w:color w:val="000000"/>
+        </w:rPr>
+        <w:t>/EXPORT</w:t>
       </w:r>
       <w:r>
         <w:rPr>
@@ -651,7 +944,20 @@
         <w:ind w:left="1080"/>
       </w:pPr>
       <w:r>
-        <w:t>TMP: /tmp  -- local file storage on compute nodes</w:t>
+        <w:t>TMP: /</w:t>
+      </w:r>
+      <w:proofErr w:type="spellStart"/>
+      <w:proofErr w:type="gramStart"/>
+      <w:r>
+        <w:t>tmp</w:t>
+      </w:r>
+      <w:proofErr w:type="spellEnd"/>
+      <w:r>
+        <w:t xml:space="preserve">  --</w:t>
+      </w:r>
+      <w:proofErr w:type="gramEnd"/>
+      <w:r>
+        <w:t xml:space="preserve"> local file storage on compute nodes</w:t>
       </w:r>
     </w:p>
     <w:p>
@@ -664,8 +970,21 @@
         <w:ind w:left="1800"/>
       </w:pPr>
       <w:r>
-        <w:t>On rare occasions it might be useful to write very temporary files to the local compute node, with will be accessed as /tmp</w:t>
-      </w:r>
+        <w:t xml:space="preserve">On rare </w:t>
+      </w:r>
+      <w:proofErr w:type="gramStart"/>
+      <w:r>
+        <w:t>occasions</w:t>
+      </w:r>
+      <w:proofErr w:type="gramEnd"/>
+      <w:r>
+        <w:t xml:space="preserve"> it might be useful to write very temporary files to the local compute node, with will be accessed as /</w:t>
+      </w:r>
+      <w:proofErr w:type="spellStart"/>
+      <w:r>
+        <w:t>tmp</w:t>
+      </w:r>
+      <w:proofErr w:type="spellEnd"/>
     </w:p>
     <w:p>
       <w:pPr>
@@ -677,7 +996,15 @@
         <w:ind w:left="1080"/>
       </w:pPr>
       <w:r>
-        <w:t>Checking your quota with “myquota”</w:t>
+        <w:t>Checking your quota with “</w:t>
+      </w:r>
+      <w:proofErr w:type="spellStart"/>
+      <w:r>
+        <w:t>myquota</w:t>
+      </w:r>
+      <w:proofErr w:type="spellEnd"/>
+      <w:r>
+        <w:t>”</w:t>
       </w:r>
     </w:p>
     <w:p>
@@ -690,7 +1017,15 @@
         <w:ind w:left="1800"/>
       </w:pPr>
       <w:r>
-        <w:t>If you need to know how much of your allotted data storage is available, use the command “myquota”. If you go over your allotment you will no longer be able save/write files.</w:t>
+        <w:t>If you need to know how much of your allotted data storage is available, use the command “</w:t>
+      </w:r>
+      <w:proofErr w:type="spellStart"/>
+      <w:r>
+        <w:t>myquota</w:t>
+      </w:r>
+      <w:proofErr w:type="spellEnd"/>
+      <w:r>
+        <w:t>”. If you go over your allotment you will no longer be able save/write files.</w:t>
       </w:r>
     </w:p>
     <w:p>
@@ -798,8 +1133,13 @@
         <w:ind w:left="1080"/>
       </w:pPr>
       <w:r>
-        <w:t>IMPORTANT: available modules differ between the compute vs. login nodes.  Since all your work will be done on a compute node, you should always check available modules on the compute nodes (e.g. use slogin</w:t>
-      </w:r>
+        <w:t xml:space="preserve">IMPORTANT: available modules differ between the compute vs. login nodes.  Since all your work will be done on a compute node, you should always check available modules on the compute nodes (e.g. use </w:t>
+      </w:r>
+      <w:proofErr w:type="spellStart"/>
+      <w:r>
+        <w:t>slogin</w:t>
+      </w:r>
+      <w:proofErr w:type="spellEnd"/>
       <w:r>
         <w:t>; see “interactive queues” in point 6</w:t>
       </w:r>
@@ -851,9 +1191,11 @@
         </w:numPr>
         <w:ind w:left="1800"/>
       </w:pPr>
+      <w:proofErr w:type="spellStart"/>
       <w:r>
         <w:t>Samtools</w:t>
       </w:r>
+      <w:proofErr w:type="spellEnd"/>
       <w:r>
         <w:t xml:space="preserve"> v 1.3</w:t>
       </w:r>
@@ -1192,10 +1534,18 @@
         <w:ind w:left="1800"/>
       </w:pPr>
       <w:r>
-        <w:t>Use ‘s</w:t>
-      </w:r>
-      <w:r>
-        <w:t>login’ command</w:t>
+        <w:t>Use ‘</w:t>
+      </w:r>
+      <w:proofErr w:type="spellStart"/>
+      <w:r>
+        <w:t>s</w:t>
+      </w:r>
+      <w:r>
+        <w:t>login</w:t>
+      </w:r>
+      <w:proofErr w:type="spellEnd"/>
+      <w:r>
+        <w:t>’ command</w:t>
       </w:r>
     </w:p>
     <w:p>
@@ -1207,15 +1557,34 @@
         </w:numPr>
         <w:ind w:left="2520"/>
       </w:pPr>
-      <w:r>
-        <w:t xml:space="preserve">slogin is a convenient wrapper around </w:t>
+      <w:proofErr w:type="spellStart"/>
+      <w:r>
+        <w:t>slogin</w:t>
+      </w:r>
+      <w:proofErr w:type="spellEnd"/>
+      <w:r>
+        <w:t xml:space="preserve"> is a convenient wrapper around </w:t>
       </w:r>
       <w:hyperlink r:id="rId11" w:anchor="srun" w:history="1">
         <w:r>
           <w:rPr>
             <w:rStyle w:val="Hyperlink"/>
           </w:rPr>
-          <w:t>the ‘srun’ command</w:t>
+          <w:t>the ‘</w:t>
+        </w:r>
+        <w:proofErr w:type="spellStart"/>
+        <w:r>
+          <w:rPr>
+            <w:rStyle w:val="Hyperlink"/>
+          </w:rPr>
+          <w:t>srun</w:t>
+        </w:r>
+        <w:proofErr w:type="spellEnd"/>
+        <w:r>
+          <w:rPr>
+            <w:rStyle w:val="Hyperlink"/>
+          </w:rPr>
+          <w:t>’ command</w:t>
         </w:r>
       </w:hyperlink>
       <w:r>
@@ -1244,8 +1613,13 @@
         </w:numPr>
         <w:ind w:left="360"/>
       </w:pPr>
-      <w:r>
-        <w:t>Tmux – maintain interactive session while not connected.</w:t>
+      <w:proofErr w:type="spellStart"/>
+      <w:r>
+        <w:t>Tmux</w:t>
+      </w:r>
+      <w:proofErr w:type="spellEnd"/>
+      <w:r>
+        <w:t xml:space="preserve"> – maintain interactive session while not connected.</w:t>
       </w:r>
     </w:p>
     <w:p>
@@ -1258,7 +1632,15 @@
         <w:ind w:left="1080"/>
       </w:pPr>
       <w:r>
-        <w:t>There are MANY tmux tutorials, just google for them.</w:t>
+        <w:t xml:space="preserve">There are MANY </w:t>
+      </w:r>
+      <w:proofErr w:type="spellStart"/>
+      <w:r>
+        <w:t>tmux</w:t>
+      </w:r>
+      <w:proofErr w:type="spellEnd"/>
+      <w:r>
+        <w:t xml:space="preserve"> tutorials, just google for them.</w:t>
       </w:r>
     </w:p>
     <w:p>
@@ -1284,7 +1666,15 @@
         <w:ind w:left="1800"/>
       </w:pPr>
       <w:r>
-        <w:t>Start tmux session from login (head) node</w:t>
+        <w:t xml:space="preserve">Start </w:t>
+      </w:r>
+      <w:proofErr w:type="spellStart"/>
+      <w:r>
+        <w:t>tmux</w:t>
+      </w:r>
+      <w:proofErr w:type="spellEnd"/>
+      <w:r>
+        <w:t xml:space="preserve"> session from login (head) node</w:t>
       </w:r>
     </w:p>
     <w:p>
@@ -1297,8 +1687,13 @@
         <w:ind w:left="1800"/>
       </w:pPr>
       <w:r>
-        <w:t>Start interactive session from inside tmux</w:t>
-      </w:r>
+        <w:t xml:space="preserve">Start interactive session from inside </w:t>
+      </w:r>
+      <w:proofErr w:type="spellStart"/>
+      <w:r>
+        <w:t>tmux</w:t>
+      </w:r>
+      <w:proofErr w:type="spellEnd"/>
     </w:p>
     <w:p>
       <w:pPr>
@@ -1310,10 +1705,31 @@
         <w:ind w:left="1080"/>
       </w:pPr>
       <w:r>
-        <w:t xml:space="preserve">There is a tmux cheatsheet in the </w:t>
-      </w:r>
-      <w:r>
-        <w:t>github repo, FYI.</w:t>
+        <w:t xml:space="preserve">There is a </w:t>
+      </w:r>
+      <w:proofErr w:type="spellStart"/>
+      <w:r>
+        <w:t>tmux</w:t>
+      </w:r>
+      <w:proofErr w:type="spellEnd"/>
+      <w:r>
+        <w:t xml:space="preserve"> </w:t>
+      </w:r>
+      <w:proofErr w:type="spellStart"/>
+      <w:r>
+        <w:t>cheatsheet</w:t>
+      </w:r>
+      <w:proofErr w:type="spellEnd"/>
+      <w:r>
+        <w:t xml:space="preserve"> in the </w:t>
+      </w:r>
+      <w:proofErr w:type="spellStart"/>
+      <w:r>
+        <w:t>github</w:t>
+      </w:r>
+      <w:proofErr w:type="spellEnd"/>
+      <w:r>
+        <w:t xml:space="preserve"> repo, FYI.</w:t>
       </w:r>
     </w:p>
     <w:p>
@@ -1331,12 +1747,14 @@
       <w:r>
         <w:t xml:space="preserve">: using </w:t>
       </w:r>
+      <w:proofErr w:type="spellStart"/>
       <w:r>
         <w:rPr>
           <w:b/>
         </w:rPr>
         <w:t>sbatch</w:t>
       </w:r>
+      <w:proofErr w:type="spellEnd"/>
     </w:p>
     <w:p>
       <w:pPr>
@@ -1350,8 +1768,13 @@
       <w:r>
         <w:t>‘</w:t>
       </w:r>
-      <w:r>
-        <w:t>sbatch’</w:t>
+      <w:proofErr w:type="spellStart"/>
+      <w:r>
+        <w:t>sbatch</w:t>
+      </w:r>
+      <w:proofErr w:type="spellEnd"/>
+      <w:r>
+        <w:t>’</w:t>
       </w:r>
       <w:r>
         <w:t xml:space="preserve"> submits scripts to queues.</w:t>
@@ -1366,8 +1789,13 @@
         </w:numPr>
         <w:ind w:left="1080"/>
       </w:pPr>
-      <w:r>
-        <w:t xml:space="preserve">sbatch </w:t>
+      <w:proofErr w:type="spellStart"/>
+      <w:r>
+        <w:t>sbatch</w:t>
+      </w:r>
+      <w:proofErr w:type="spellEnd"/>
+      <w:r>
+        <w:t xml:space="preserve"> </w:t>
       </w:r>
       <w:r>
         <w:t xml:space="preserve">scripts are just normal shell scripts, with a few additional specially formatted comment lines that give </w:t>
@@ -1422,19 +1850,21 @@
           <w:rPr>
             <w:rStyle w:val="Hyperlink"/>
           </w:rPr>
-          <w:t>complet</w:t>
+          <w:t xml:space="preserve">complete </w:t>
         </w:r>
+        <w:proofErr w:type="spellStart"/>
         <w:r>
           <w:rPr>
             <w:rStyle w:val="Hyperlink"/>
           </w:rPr>
-          <w:t>e</w:t>
+          <w:t>sbatch</w:t>
         </w:r>
+        <w:proofErr w:type="spellEnd"/>
         <w:r>
           <w:rPr>
             <w:rStyle w:val="Hyperlink"/>
           </w:rPr>
-          <w:t xml:space="preserve"> sbatch documentation</w:t>
+          <w:t xml:space="preserve"> documentation</w:t>
         </w:r>
       </w:hyperlink>
       <w:r>
@@ -1530,11 +1960,19 @@
         </w:rPr>
         <w:t xml:space="preserve">&gt; </w:t>
       </w:r>
-      <w:r>
-        <w:rPr>
-          <w:rStyle w:val="Terminal"/>
-        </w:rPr>
-        <w:t xml:space="preserve">git clone </w:t>
+      <w:proofErr w:type="spellStart"/>
+      <w:r>
+        <w:rPr>
+          <w:rStyle w:val="Terminal"/>
+        </w:rPr>
+        <w:t>git</w:t>
+      </w:r>
+      <w:proofErr w:type="spellEnd"/>
+      <w:r>
+        <w:rPr>
+          <w:rStyle w:val="Terminal"/>
+        </w:rPr>
+        <w:t xml:space="preserve"> clone </w:t>
       </w:r>
       <w:r>
         <w:rPr>
@@ -1552,7 +1990,15 @@
     </w:p>
     <w:p>
       <w:r>
-        <w:t xml:space="preserve">Then run the ‘simple_hw.sh ’ script </w:t>
+        <w:t>Then run the ‘</w:t>
+      </w:r>
+      <w:proofErr w:type="gramStart"/>
+      <w:r>
+        <w:t>simple_hw.sh ’</w:t>
+      </w:r>
+      <w:proofErr w:type="gramEnd"/>
+      <w:r>
+        <w:t xml:space="preserve"> script </w:t>
       </w:r>
     </w:p>
     <w:p/>
@@ -1576,7 +2022,15 @@
     <w:p/>
     <w:p>
       <w:r>
-        <w:t>Now start (or attach) a tmux session, start a new interactive session on a node, and run this on a node.</w:t>
+        <w:t xml:space="preserve">Now start (or attach) a </w:t>
+      </w:r>
+      <w:proofErr w:type="spellStart"/>
+      <w:r>
+        <w:t>tmux</w:t>
+      </w:r>
+      <w:proofErr w:type="spellEnd"/>
+      <w:r>
+        <w:t xml:space="preserve"> session, start a new interactive session on a node, and run this on a node.</w:t>
       </w:r>
     </w:p>
     <w:p/>
@@ -1592,11 +2046,19 @@
         </w:rPr>
         <w:t xml:space="preserve">&gt; </w:t>
       </w:r>
-      <w:r>
-        <w:rPr>
-          <w:rStyle w:val="Terminal"/>
-        </w:rPr>
-        <w:t>tmux attach</w:t>
+      <w:proofErr w:type="spellStart"/>
+      <w:r>
+        <w:rPr>
+          <w:rStyle w:val="Terminal"/>
+        </w:rPr>
+        <w:t>tmux</w:t>
+      </w:r>
+      <w:proofErr w:type="spellEnd"/>
+      <w:r>
+        <w:rPr>
+          <w:rStyle w:val="Terminal"/>
+        </w:rPr>
+        <w:t xml:space="preserve"> attach</w:t>
       </w:r>
     </w:p>
     <w:p>
@@ -1621,23 +2083,38 @@
         <w:t xml:space="preserve">node </w:t>
       </w:r>
       <w:r>
-        <w:t>session and disconnect from tmux (exit, then ctrl-b d)</w:t>
+        <w:t xml:space="preserve">session and disconnect from </w:t>
+      </w:r>
+      <w:proofErr w:type="spellStart"/>
+      <w:r>
+        <w:t>tmux</w:t>
+      </w:r>
+      <w:proofErr w:type="spellEnd"/>
+      <w:r>
+        <w:t xml:space="preserve"> (exit, then ctrl-b d)</w:t>
       </w:r>
     </w:p>
     <w:p/>
     <w:p>
       <w:r>
-        <w:t>Now submit the script to qsub</w:t>
-      </w:r>
+        <w:t xml:space="preserve">Now submit the script to </w:t>
+      </w:r>
+      <w:proofErr w:type="spellStart"/>
+      <w:r>
+        <w:t>qsub</w:t>
+      </w:r>
+      <w:proofErr w:type="spellEnd"/>
       <w:r>
         <w:t xml:space="preserve">, then check status with </w:t>
       </w:r>
+      <w:proofErr w:type="spellStart"/>
       <w:r>
         <w:rPr>
           <w:rStyle w:val="Terminal"/>
         </w:rPr>
         <w:t>squeue</w:t>
       </w:r>
+      <w:proofErr w:type="spellEnd"/>
     </w:p>
     <w:p/>
     <w:p>
@@ -1652,12 +2129,14 @@
         </w:rPr>
         <w:t xml:space="preserve">&gt; </w:t>
       </w:r>
+      <w:proofErr w:type="spellStart"/>
       <w:r>
         <w:rPr>
           <w:rStyle w:val="Terminal"/>
         </w:rPr>
         <w:t>sbatch</w:t>
       </w:r>
+      <w:proofErr w:type="spellEnd"/>
       <w:r>
         <w:rPr>
           <w:rStyle w:val="Terminal"/>
@@ -1677,11 +2156,33 @@
         </w:rPr>
         <w:t xml:space="preserve">&gt; </w:t>
       </w:r>
-      <w:r>
-        <w:rPr>
-          <w:rStyle w:val="Terminal"/>
-        </w:rPr>
-        <w:t>squeue –u &lt;userid&gt;</w:t>
+      <w:proofErr w:type="spellStart"/>
+      <w:r>
+        <w:rPr>
+          <w:rStyle w:val="Terminal"/>
+        </w:rPr>
+        <w:t>squeue</w:t>
+      </w:r>
+      <w:proofErr w:type="spellEnd"/>
+      <w:r>
+        <w:rPr>
+          <w:rStyle w:val="Terminal"/>
+        </w:rPr>
+        <w:t xml:space="preserve"> –u &lt;</w:t>
+      </w:r>
+      <w:proofErr w:type="spellStart"/>
+      <w:r>
+        <w:rPr>
+          <w:rStyle w:val="Terminal"/>
+        </w:rPr>
+        <w:t>userid</w:t>
+      </w:r>
+      <w:proofErr w:type="spellEnd"/>
+      <w:r>
+        <w:rPr>
+          <w:rStyle w:val="Terminal"/>
+        </w:rPr>
+        <w:t>&gt;</w:t>
       </w:r>
     </w:p>
     <w:p/>
@@ -1715,11 +2216,33 @@
       <w:r>
         <w:t xml:space="preserve">to </w:t>
       </w:r>
-      <w:r>
-        <w:rPr>
-          <w:rStyle w:val="Terminal"/>
-        </w:rPr>
-        <w:t>slurm-&lt;jobid&gt;.out</w:t>
+      <w:proofErr w:type="spellStart"/>
+      <w:r>
+        <w:rPr>
+          <w:rStyle w:val="Terminal"/>
+        </w:rPr>
+        <w:t>slurm</w:t>
+      </w:r>
+      <w:proofErr w:type="spellEnd"/>
+      <w:r>
+        <w:rPr>
+          <w:rStyle w:val="Terminal"/>
+        </w:rPr>
+        <w:t>-&lt;</w:t>
+      </w:r>
+      <w:proofErr w:type="spellStart"/>
+      <w:r>
+        <w:rPr>
+          <w:rStyle w:val="Terminal"/>
+        </w:rPr>
+        <w:t>jobid</w:t>
+      </w:r>
+      <w:proofErr w:type="spellEnd"/>
+      <w:r>
+        <w:rPr>
+          <w:rStyle w:val="Terminal"/>
+        </w:rPr>
+        <w:t>&gt;.out</w:t>
       </w:r>
       <w:r>
         <w:rPr>
@@ -1745,8 +2268,44 @@
         <w:rPr>
           <w:rStyle w:val="Terminal"/>
         </w:rPr>
-        <w:t>[jwalters@login2 practice_scripts]$ ls -lh</w:t>
-      </w:r>
+        <w:t xml:space="preserve">[jwalters@login2 </w:t>
+      </w:r>
+      <w:proofErr w:type="spellStart"/>
+      <w:r>
+        <w:rPr>
+          <w:rStyle w:val="Terminal"/>
+        </w:rPr>
+        <w:t>practice_</w:t>
+      </w:r>
+      <w:proofErr w:type="gramStart"/>
+      <w:r>
+        <w:rPr>
+          <w:rStyle w:val="Terminal"/>
+        </w:rPr>
+        <w:t>scripts</w:t>
+      </w:r>
+      <w:proofErr w:type="spellEnd"/>
+      <w:r>
+        <w:rPr>
+          <w:rStyle w:val="Terminal"/>
+        </w:rPr>
+        <w:t>]$</w:t>
+      </w:r>
+      <w:proofErr w:type="gramEnd"/>
+      <w:r>
+        <w:rPr>
+          <w:rStyle w:val="Terminal"/>
+        </w:rPr>
+        <w:t xml:space="preserve"> ls -</w:t>
+      </w:r>
+      <w:proofErr w:type="spellStart"/>
+      <w:r>
+        <w:rPr>
+          <w:rStyle w:val="Terminal"/>
+        </w:rPr>
+        <w:t>lh</w:t>
+      </w:r>
+      <w:proofErr w:type="spellEnd"/>
     </w:p>
     <w:p>
       <w:pPr>
@@ -1771,20 +2330,118 @@
         <w:rPr>
           <w:rStyle w:val="Terminal"/>
         </w:rPr>
-        <w:t>-rwxrwxr-x. 1 jwalters jwalters 293 Jun 21 13:57 simple_hw-sbatch.sh</w:t>
-      </w:r>
-    </w:p>
-    <w:p>
-      <w:pPr>
-        <w:rPr>
-          <w:rStyle w:val="Terminal"/>
-        </w:rPr>
-      </w:pPr>
-      <w:r>
-        <w:rPr>
-          <w:rStyle w:val="Terminal"/>
-        </w:rPr>
-        <w:t>-rwxr-xr-x. 1 jwalters jwalters 188 Jun 21 13:40 simple_hw.sh</w:t>
+        <w:t>-</w:t>
+      </w:r>
+      <w:proofErr w:type="spellStart"/>
+      <w:r>
+        <w:rPr>
+          <w:rStyle w:val="Terminal"/>
+        </w:rPr>
+        <w:t>rwxrwxr</w:t>
+      </w:r>
+      <w:proofErr w:type="spellEnd"/>
+      <w:r>
+        <w:rPr>
+          <w:rStyle w:val="Terminal"/>
+        </w:rPr>
+        <w:t xml:space="preserve">-x. 1 </w:t>
+      </w:r>
+      <w:proofErr w:type="spellStart"/>
+      <w:r>
+        <w:rPr>
+          <w:rStyle w:val="Terminal"/>
+        </w:rPr>
+        <w:t>jwalters</w:t>
+      </w:r>
+      <w:proofErr w:type="spellEnd"/>
+      <w:r>
+        <w:rPr>
+          <w:rStyle w:val="Terminal"/>
+        </w:rPr>
+        <w:t xml:space="preserve"> </w:t>
+      </w:r>
+      <w:proofErr w:type="spellStart"/>
+      <w:r>
+        <w:rPr>
+          <w:rStyle w:val="Terminal"/>
+        </w:rPr>
+        <w:t>jwalters</w:t>
+      </w:r>
+      <w:proofErr w:type="spellEnd"/>
+      <w:r>
+        <w:rPr>
+          <w:rStyle w:val="Terminal"/>
+        </w:rPr>
+        <w:t xml:space="preserve"> 293 Jun 21 13:57 simple_hw-sbatch.sh</w:t>
+      </w:r>
+    </w:p>
+    <w:p>
+      <w:pPr>
+        <w:rPr>
+          <w:rStyle w:val="Terminal"/>
+        </w:rPr>
+      </w:pPr>
+      <w:r>
+        <w:rPr>
+          <w:rStyle w:val="Terminal"/>
+        </w:rPr>
+        <w:t>-</w:t>
+      </w:r>
+      <w:proofErr w:type="spellStart"/>
+      <w:r>
+        <w:rPr>
+          <w:rStyle w:val="Terminal"/>
+        </w:rPr>
+        <w:t>rwxr</w:t>
+      </w:r>
+      <w:proofErr w:type="spellEnd"/>
+      <w:r>
+        <w:rPr>
+          <w:rStyle w:val="Terminal"/>
+        </w:rPr>
+        <w:t>-</w:t>
+      </w:r>
+      <w:proofErr w:type="spellStart"/>
+      <w:r>
+        <w:rPr>
+          <w:rStyle w:val="Terminal"/>
+        </w:rPr>
+        <w:t>xr</w:t>
+      </w:r>
+      <w:proofErr w:type="spellEnd"/>
+      <w:r>
+        <w:rPr>
+          <w:rStyle w:val="Terminal"/>
+        </w:rPr>
+        <w:t xml:space="preserve">-x. 1 </w:t>
+      </w:r>
+      <w:proofErr w:type="spellStart"/>
+      <w:r>
+        <w:rPr>
+          <w:rStyle w:val="Terminal"/>
+        </w:rPr>
+        <w:t>jwalters</w:t>
+      </w:r>
+      <w:proofErr w:type="spellEnd"/>
+      <w:r>
+        <w:rPr>
+          <w:rStyle w:val="Terminal"/>
+        </w:rPr>
+        <w:t xml:space="preserve"> </w:t>
+      </w:r>
+      <w:proofErr w:type="spellStart"/>
+      <w:r>
+        <w:rPr>
+          <w:rStyle w:val="Terminal"/>
+        </w:rPr>
+        <w:t>jwalters</w:t>
+      </w:r>
+      <w:proofErr w:type="spellEnd"/>
+      <w:r>
+        <w:rPr>
+          <w:rStyle w:val="Terminal"/>
+        </w:rPr>
+        <w:t xml:space="preserve"> 188 Jun 21 13:40 simple_hw.sh</w:t>
       </w:r>
     </w:p>
     <w:p>
@@ -1798,7 +2455,63 @@
         <w:rPr>
           <w:rStyle w:val="Terminal"/>
         </w:rPr>
-        <w:t>-rw-rw-r--. 1 jwalters jwalters 124 Jun 21 15:17 slurm-166635.out</w:t>
+        <w:t>-</w:t>
+      </w:r>
+      <w:proofErr w:type="spellStart"/>
+      <w:r>
+        <w:rPr>
+          <w:rStyle w:val="Terminal"/>
+        </w:rPr>
+        <w:t>rw</w:t>
+      </w:r>
+      <w:proofErr w:type="spellEnd"/>
+      <w:r>
+        <w:rPr>
+          <w:rStyle w:val="Terminal"/>
+        </w:rPr>
+        <w:t>-</w:t>
+      </w:r>
+      <w:proofErr w:type="spellStart"/>
+      <w:r>
+        <w:rPr>
+          <w:rStyle w:val="Terminal"/>
+        </w:rPr>
+        <w:t>rw</w:t>
+      </w:r>
+      <w:proofErr w:type="spellEnd"/>
+      <w:r>
+        <w:rPr>
+          <w:rStyle w:val="Terminal"/>
+        </w:rPr>
+        <w:t xml:space="preserve">-r--. 1 </w:t>
+      </w:r>
+      <w:proofErr w:type="spellStart"/>
+      <w:r>
+        <w:rPr>
+          <w:rStyle w:val="Terminal"/>
+        </w:rPr>
+        <w:t>jwalters</w:t>
+      </w:r>
+      <w:proofErr w:type="spellEnd"/>
+      <w:r>
+        <w:rPr>
+          <w:rStyle w:val="Terminal"/>
+        </w:rPr>
+        <w:t xml:space="preserve"> </w:t>
+      </w:r>
+      <w:proofErr w:type="spellStart"/>
+      <w:r>
+        <w:rPr>
+          <w:rStyle w:val="Terminal"/>
+        </w:rPr>
+        <w:t>jwalters</w:t>
+      </w:r>
+      <w:proofErr w:type="spellEnd"/>
+      <w:r>
+        <w:rPr>
+          <w:rStyle w:val="Terminal"/>
+        </w:rPr>
+        <w:t xml:space="preserve"> 124 Jun 21 15:17 slurm-166635.out</w:t>
       </w:r>
     </w:p>
     <w:p/>
@@ -1807,7 +2520,15 @@
         <w:t xml:space="preserve">Now </w:t>
       </w:r>
       <w:r>
-        <w:t>examine the script simple_hw-sbatch, which has the additional SBATCH commands added:</w:t>
+        <w:t xml:space="preserve">examine the script </w:t>
+      </w:r>
+      <w:proofErr w:type="spellStart"/>
+      <w:r>
+        <w:t>simple_hw-sbatch</w:t>
+      </w:r>
+      <w:proofErr w:type="spellEnd"/>
+      <w:r>
+        <w:t>, which has the additional SBATCH commands added:</w:t>
       </w:r>
     </w:p>
     <w:p/>
@@ -1817,25 +2538,41 @@
           <w:rStyle w:val="Terminal"/>
         </w:rPr>
       </w:pPr>
-      <w:r>
-        <w:rPr>
-          <w:rStyle w:val="Terminal"/>
-        </w:rPr>
-        <w:t>#!/bin/bash</w:t>
-      </w:r>
-    </w:p>
-    <w:p>
-      <w:pPr>
-        <w:rPr>
-          <w:rStyle w:val="Terminal"/>
-        </w:rPr>
-      </w:pPr>
-      <w:r>
-        <w:rPr>
-          <w:rStyle w:val="Terminal"/>
-        </w:rPr>
-        <w:t>#SBATCH -J HloWorld</w:t>
-      </w:r>
+      <w:proofErr w:type="gramStart"/>
+      <w:r>
+        <w:rPr>
+          <w:rStyle w:val="Terminal"/>
+        </w:rPr>
+        <w:t>#!/</w:t>
+      </w:r>
+      <w:proofErr w:type="gramEnd"/>
+      <w:r>
+        <w:rPr>
+          <w:rStyle w:val="Terminal"/>
+        </w:rPr>
+        <w:t>bin/bash</w:t>
+      </w:r>
+    </w:p>
+    <w:p>
+      <w:pPr>
+        <w:rPr>
+          <w:rStyle w:val="Terminal"/>
+        </w:rPr>
+      </w:pPr>
+      <w:r>
+        <w:rPr>
+          <w:rStyle w:val="Terminal"/>
+        </w:rPr>
+        <w:t xml:space="preserve">#SBATCH -J </w:t>
+      </w:r>
+      <w:proofErr w:type="spellStart"/>
+      <w:r>
+        <w:rPr>
+          <w:rStyle w:val="Terminal"/>
+        </w:rPr>
+        <w:t>HloWorld</w:t>
+      </w:r>
+      <w:proofErr w:type="spellEnd"/>
     </w:p>
     <w:p>
       <w:pPr>
@@ -1853,21 +2590,65 @@
         <w:rPr>
           <w:rStyle w:val="Terminal"/>
         </w:rPr>
-        <w:t>-o HloWorld-%j.out</w:t>
-      </w:r>
-    </w:p>
-    <w:p>
-      <w:pPr>
-        <w:rPr>
-          <w:rStyle w:val="Terminal"/>
-        </w:rPr>
-      </w:pPr>
-      <w:r>
-        <w:rPr>
-          <w:rStyle w:val="Terminal"/>
-        </w:rPr>
-        <w:t>#SBATCH -e HloWorld-%j.err</w:t>
-      </w:r>
+        <w:t xml:space="preserve">-o </w:t>
+      </w:r>
+      <w:proofErr w:type="spellStart"/>
+      <w:r>
+        <w:rPr>
+          <w:rStyle w:val="Terminal"/>
+        </w:rPr>
+        <w:t>HloWorld</w:t>
+      </w:r>
+      <w:proofErr w:type="spellEnd"/>
+      <w:r>
+        <w:rPr>
+          <w:rStyle w:val="Terminal"/>
+        </w:rPr>
+        <w:t>-%</w:t>
+      </w:r>
+      <w:proofErr w:type="spellStart"/>
+      <w:r>
+        <w:rPr>
+          <w:rStyle w:val="Terminal"/>
+        </w:rPr>
+        <w:t>j.out</w:t>
+      </w:r>
+      <w:proofErr w:type="spellEnd"/>
+    </w:p>
+    <w:p>
+      <w:pPr>
+        <w:rPr>
+          <w:rStyle w:val="Terminal"/>
+        </w:rPr>
+      </w:pPr>
+      <w:r>
+        <w:rPr>
+          <w:rStyle w:val="Terminal"/>
+        </w:rPr>
+        <w:t xml:space="preserve">#SBATCH -e </w:t>
+      </w:r>
+      <w:proofErr w:type="spellStart"/>
+      <w:r>
+        <w:rPr>
+          <w:rStyle w:val="Terminal"/>
+        </w:rPr>
+        <w:t>HloWorld</w:t>
+      </w:r>
+      <w:proofErr w:type="spellEnd"/>
+      <w:r>
+        <w:rPr>
+          <w:rStyle w:val="Terminal"/>
+        </w:rPr>
+        <w:t>-%</w:t>
+      </w:r>
+      <w:proofErr w:type="spellStart"/>
+      <w:r>
+        <w:rPr>
+          <w:rStyle w:val="Terminal"/>
+        </w:rPr>
+        <w:t>j.err</w:t>
+      </w:r>
+      <w:proofErr w:type="spellEnd"/>
     </w:p>
     <w:p>
       <w:pPr>
@@ -1971,7 +2752,23 @@
         <w:t xml:space="preserve">Just make sure you have logged into an interactive session </w:t>
       </w:r>
       <w:r>
-        <w:t xml:space="preserve">(slogin or srun) </w:t>
+        <w:t>(</w:t>
+      </w:r>
+      <w:proofErr w:type="spellStart"/>
+      <w:r>
+        <w:t>slogin</w:t>
+      </w:r>
+      <w:proofErr w:type="spellEnd"/>
+      <w:r>
+        <w:t xml:space="preserve"> or </w:t>
+      </w:r>
+      <w:proofErr w:type="spellStart"/>
+      <w:r>
+        <w:t>srun</w:t>
+      </w:r>
+      <w:proofErr w:type="spellEnd"/>
+      <w:r>
+        <w:t xml:space="preserve">) </w:t>
       </w:r>
       <w:r>
         <w:t xml:space="preserve">that emulates the requirements specified in your </w:t>
@@ -1988,10 +2785,403 @@
       <w:r>
         <w:t>requested cores, memory, etc.). This is very useful for testing that your script will work as intended.</w:t>
       </w:r>
+    </w:p>
+    <w:p/>
+    <w:p/>
+    <w:p/>
+    <w:p>
+      <w:r>
+        <w:t>PRO TIPS!</w:t>
+      </w:r>
+    </w:p>
+    <w:p/>
+    <w:p>
+      <w:r>
+        <w:rPr>
+          <w:b/>
+          <w:u w:val="single"/>
+        </w:rPr>
+        <w:t xml:space="preserve">SBATCH:  -N vs –n vs –c </w:t>
+      </w:r>
+      <w:r>
+        <w:t>(from Wesley Mason)</w:t>
+      </w:r>
+    </w:p>
+    <w:p>
+      <w:pPr>
+        <w:rPr>
+          <w:rFonts w:ascii="Times New Roman" w:hAnsi="Times New Roman"/>
+        </w:rPr>
+      </w:pPr>
       <w:bookmarkStart w:id="1" w:name="_GoBack"/>
-      <w:bookmarkEnd w:id="1"/>
+      <w:r>
+        <w:t>If you aren't using MPI and only use one node for a job, then you can ignore</w:t>
+      </w:r>
+    </w:p>
+    <w:p>
+      <w:r>
+        <w:t>the "-N" and "-n" options in favor of only using "-c". The "-n" tasks option is</w:t>
+      </w:r>
+    </w:p>
+    <w:p>
+      <w:r>
+        <w:t>used to create environment variables used by MPI to launch the correct number</w:t>
+      </w:r>
+    </w:p>
+    <w:p>
+      <w:r>
+        <w:t>of processes/tasks. The "-N" and "-n" options are really only helpful when you</w:t>
+      </w:r>
+    </w:p>
+    <w:p>
+      <w:r>
+        <w:t>need precise control on how your MPI jobs launch across multiple nodes. If you</w:t>
+      </w:r>
+    </w:p>
+    <w:p>
+      <w:r>
+        <w:t>specify the number of cores to use when you launch your program in your job</w:t>
+      </w:r>
+    </w:p>
+    <w:p>
+      <w:r>
+        <w:t xml:space="preserve">script (ex: </w:t>
+      </w:r>
+      <w:proofErr w:type="spellStart"/>
+      <w:r>
+        <w:t>blastall</w:t>
+      </w:r>
+      <w:proofErr w:type="spellEnd"/>
+      <w:r>
+        <w:t xml:space="preserve"> -a 4 or </w:t>
+      </w:r>
+      <w:proofErr w:type="spellStart"/>
+      <w:r>
+        <w:t>blastn</w:t>
+      </w:r>
+      <w:proofErr w:type="spellEnd"/>
+      <w:r>
+        <w:t xml:space="preserve"> -</w:t>
+      </w:r>
+      <w:proofErr w:type="spellStart"/>
+      <w:r>
+        <w:t>num_threads</w:t>
+      </w:r>
+      <w:proofErr w:type="spellEnd"/>
+      <w:r>
+        <w:t xml:space="preserve"> 4), then you will only need to</w:t>
+      </w:r>
+    </w:p>
+    <w:p>
+      <w:r>
+        <w:t>match that with the "-c" option.</w:t>
+      </w:r>
     </w:p>
     <w:p/>
+    <w:p>
+      <w:r>
+        <w:t>To elaborate, I think of the "-c" option as the number of processes/threads I</w:t>
+      </w:r>
+    </w:p>
+    <w:p>
+      <w:r>
+        <w:t>want to launch on one node. I think of the "-n" option as the number of</w:t>
+      </w:r>
+    </w:p>
+    <w:p>
+      <w:r>
+        <w:t>different instances of the executable being launched under MPI.</w:t>
+      </w:r>
+    </w:p>
+    <w:bookmarkEnd w:id="1"/>
+    <w:p/>
+    <w:p/>
+    <w:p/>
+    <w:p>
+      <w:pPr>
+        <w:rPr>
+          <w:b/>
+          <w:u w:val="single"/>
+        </w:rPr>
+      </w:pPr>
+      <w:r>
+        <w:rPr>
+          <w:b/>
+          <w:u w:val="single"/>
+        </w:rPr>
+        <w:t xml:space="preserve">One-liners using “wrap” with </w:t>
+      </w:r>
+      <w:proofErr w:type="spellStart"/>
+      <w:r>
+        <w:rPr>
+          <w:b/>
+          <w:u w:val="single"/>
+        </w:rPr>
+        <w:t>sbatch</w:t>
+      </w:r>
+      <w:proofErr w:type="spellEnd"/>
+    </w:p>
+    <w:p>
+      <w:r>
+        <w:t>Consider a situation where you have several simple jobs you want to run in parallel by submitting to the queue. These jobs are arguably too simple to deserve a “</w:t>
+      </w:r>
+      <w:proofErr w:type="spellStart"/>
+      <w:r>
+        <w:t>stand alone</w:t>
+      </w:r>
+      <w:proofErr w:type="spellEnd"/>
+      <w:r>
+        <w:t>” for shell file, for instance sorting several bam files in parallel. In other words, you are in the world of “one-liners”.  You can do this with the “wrap” argument</w:t>
+      </w:r>
+      <w:r>
+        <w:t>, which gives an “anonymous” command to be treated as a shell script. It would look something like this:</w:t>
+      </w:r>
+    </w:p>
+    <w:p/>
+    <w:p>
+      <w:pPr>
+        <w:rPr>
+          <w:rFonts w:ascii="Courier New" w:hAnsi="Courier New" w:cs="Courier New"/>
+          <w:sz w:val="18"/>
+        </w:rPr>
+      </w:pPr>
+      <w:r>
+        <w:rPr>
+          <w:rFonts w:ascii="Courier New" w:hAnsi="Courier New" w:cs="Courier New"/>
+          <w:sz w:val="18"/>
+        </w:rPr>
+        <w:t>samples='RAF1_CPOM_OGS</w:t>
+      </w:r>
+      <w:proofErr w:type="gramStart"/>
+      <w:r>
+        <w:rPr>
+          <w:rFonts w:ascii="Courier New" w:hAnsi="Courier New" w:cs="Courier New"/>
+          <w:sz w:val="18"/>
+        </w:rPr>
+        <w:t>3  RAM</w:t>
+      </w:r>
+      <w:proofErr w:type="gramEnd"/>
+      <w:r>
+        <w:rPr>
+          <w:rFonts w:ascii="Courier New" w:hAnsi="Courier New" w:cs="Courier New"/>
+          <w:sz w:val="18"/>
+        </w:rPr>
+        <w:t>1_CPOM_OGS3 RAF2_CPOM_OGS3  RAM2_CPOM_OGS3 RAF3_CPOM_OGS3  RAM3_CPOM_OGS3'</w:t>
+      </w:r>
+    </w:p>
+    <w:p>
+      <w:pPr>
+        <w:rPr>
+          <w:rFonts w:ascii="Courier New" w:hAnsi="Courier New" w:cs="Courier New"/>
+          <w:sz w:val="18"/>
+        </w:rPr>
+      </w:pPr>
+    </w:p>
+    <w:p>
+      <w:pPr>
+        <w:rPr>
+          <w:rFonts w:ascii="Courier New" w:hAnsi="Courier New" w:cs="Courier New"/>
+          <w:sz w:val="18"/>
+        </w:rPr>
+      </w:pPr>
+      <w:r>
+        <w:rPr>
+          <w:rFonts w:ascii="Courier New" w:hAnsi="Courier New" w:cs="Courier New"/>
+          <w:sz w:val="18"/>
+        </w:rPr>
+        <w:t xml:space="preserve">for </w:t>
+      </w:r>
+      <w:proofErr w:type="spellStart"/>
+      <w:r>
+        <w:rPr>
+          <w:rFonts w:ascii="Courier New" w:hAnsi="Courier New" w:cs="Courier New"/>
+          <w:sz w:val="18"/>
+        </w:rPr>
+        <w:t>i</w:t>
+      </w:r>
+      <w:proofErr w:type="spellEnd"/>
+      <w:r>
+        <w:rPr>
+          <w:rFonts w:ascii="Courier New" w:hAnsi="Courier New" w:cs="Courier New"/>
+          <w:sz w:val="18"/>
+        </w:rPr>
+        <w:t xml:space="preserve"> in $samples</w:t>
+      </w:r>
+    </w:p>
+    <w:p>
+      <w:pPr>
+        <w:rPr>
+          <w:rFonts w:ascii="Courier New" w:hAnsi="Courier New" w:cs="Courier New"/>
+          <w:sz w:val="18"/>
+        </w:rPr>
+      </w:pPr>
+      <w:r>
+        <w:rPr>
+          <w:rFonts w:ascii="Courier New" w:hAnsi="Courier New" w:cs="Courier New"/>
+          <w:sz w:val="18"/>
+        </w:rPr>
+        <w:t>do</w:t>
+      </w:r>
+    </w:p>
+    <w:p>
+      <w:pPr>
+        <w:rPr>
+          <w:rFonts w:ascii="Courier New" w:hAnsi="Courier New" w:cs="Courier New"/>
+          <w:sz w:val="18"/>
+        </w:rPr>
+      </w:pPr>
+      <w:r>
+        <w:rPr>
+          <w:rFonts w:ascii="Courier New" w:hAnsi="Courier New" w:cs="Courier New"/>
+          <w:sz w:val="18"/>
+        </w:rPr>
+        <w:tab/>
+      </w:r>
+      <w:proofErr w:type="spellStart"/>
+      <w:r>
+        <w:rPr>
+          <w:rFonts w:ascii="Courier New" w:hAnsi="Courier New" w:cs="Courier New"/>
+          <w:sz w:val="18"/>
+        </w:rPr>
+        <w:t>sbatch</w:t>
+      </w:r>
+      <w:proofErr w:type="spellEnd"/>
+      <w:r>
+        <w:rPr>
+          <w:rFonts w:ascii="Courier New" w:hAnsi="Courier New" w:cs="Courier New"/>
+          <w:sz w:val="18"/>
+        </w:rPr>
+        <w:t xml:space="preserve"> -N 1 -c 4 -J $</w:t>
+      </w:r>
+      <w:proofErr w:type="spellStart"/>
+      <w:r>
+        <w:rPr>
+          <w:rFonts w:ascii="Courier New" w:hAnsi="Courier New" w:cs="Courier New"/>
+          <w:sz w:val="18"/>
+        </w:rPr>
+        <w:t>i</w:t>
+      </w:r>
+      <w:proofErr w:type="spellEnd"/>
+      <w:r>
+        <w:rPr>
+          <w:rFonts w:ascii="Courier New" w:hAnsi="Courier New" w:cs="Courier New"/>
+          <w:sz w:val="18"/>
+        </w:rPr>
+        <w:t xml:space="preserve"> --mem 8G --wrap="</w:t>
+      </w:r>
+      <w:proofErr w:type="spellStart"/>
+      <w:r>
+        <w:rPr>
+          <w:rFonts w:ascii="Courier New" w:hAnsi="Courier New" w:cs="Courier New"/>
+          <w:sz w:val="18"/>
+        </w:rPr>
+        <w:t>samtools</w:t>
+      </w:r>
+      <w:proofErr w:type="spellEnd"/>
+      <w:r>
+        <w:rPr>
+          <w:rFonts w:ascii="Courier New" w:hAnsi="Courier New" w:cs="Courier New"/>
+          <w:sz w:val="18"/>
+        </w:rPr>
+        <w:t xml:space="preserve"> sort -m 1.5G -o $</w:t>
+      </w:r>
+      <w:proofErr w:type="spellStart"/>
+      <w:r>
+        <w:rPr>
+          <w:rFonts w:ascii="Courier New" w:hAnsi="Courier New" w:cs="Courier New"/>
+          <w:sz w:val="18"/>
+        </w:rPr>
+        <w:t>i.sorted.bam</w:t>
+      </w:r>
+      <w:proofErr w:type="spellEnd"/>
+      <w:r>
+        <w:rPr>
+          <w:rFonts w:ascii="Courier New" w:hAnsi="Courier New" w:cs="Courier New"/>
+          <w:sz w:val="18"/>
+        </w:rPr>
+        <w:t xml:space="preserve"> -T /</w:t>
+      </w:r>
+      <w:proofErr w:type="spellStart"/>
+      <w:r>
+        <w:rPr>
+          <w:rFonts w:ascii="Courier New" w:hAnsi="Courier New" w:cs="Courier New"/>
+          <w:sz w:val="18"/>
+        </w:rPr>
+        <w:t>tmp</w:t>
+      </w:r>
+      <w:proofErr w:type="spellEnd"/>
+      <w:r>
+        <w:rPr>
+          <w:rFonts w:ascii="Courier New" w:hAnsi="Courier New" w:cs="Courier New"/>
+          <w:sz w:val="18"/>
+        </w:rPr>
+        <w:t>/$</w:t>
+      </w:r>
+      <w:proofErr w:type="spellStart"/>
+      <w:proofErr w:type="gramStart"/>
+      <w:r>
+        <w:rPr>
+          <w:rFonts w:ascii="Courier New" w:hAnsi="Courier New" w:cs="Courier New"/>
+          <w:sz w:val="18"/>
+        </w:rPr>
+        <w:t>i.sorting</w:t>
+      </w:r>
+      <w:proofErr w:type="spellEnd"/>
+      <w:proofErr w:type="gramEnd"/>
+      <w:r>
+        <w:rPr>
+          <w:rFonts w:ascii="Courier New" w:hAnsi="Courier New" w:cs="Courier New"/>
+          <w:sz w:val="18"/>
+        </w:rPr>
+        <w:t xml:space="preserve"> --threads 4 $i.0_genomic_unmasked.bam"</w:t>
+      </w:r>
+    </w:p>
+    <w:p>
+      <w:pPr>
+        <w:rPr>
+          <w:rFonts w:ascii="Courier New" w:hAnsi="Courier New" w:cs="Courier New"/>
+          <w:sz w:val="18"/>
+        </w:rPr>
+      </w:pPr>
+      <w:r>
+        <w:rPr>
+          <w:rFonts w:ascii="Courier New" w:hAnsi="Courier New" w:cs="Courier New"/>
+          <w:sz w:val="18"/>
+        </w:rPr>
+        <w:tab/>
+        <w:t>sleep 1</w:t>
+      </w:r>
+    </w:p>
+    <w:p>
+      <w:pPr>
+        <w:rPr>
+          <w:rFonts w:ascii="Courier New" w:hAnsi="Courier New" w:cs="Courier New"/>
+          <w:sz w:val="18"/>
+        </w:rPr>
+      </w:pPr>
+      <w:r>
+        <w:rPr>
+          <w:rFonts w:ascii="Courier New" w:hAnsi="Courier New" w:cs="Courier New"/>
+          <w:sz w:val="18"/>
+        </w:rPr>
+        <w:t>done</w:t>
+      </w:r>
+    </w:p>
+    <w:p/>
+    <w:p>
+      <w:r>
+        <w:lastRenderedPageBreak/>
+        <w:t xml:space="preserve">The idea here is use a bash loop over sample names and letting </w:t>
+      </w:r>
+      <w:proofErr w:type="spellStart"/>
+      <w:r>
+        <w:t>sbatch</w:t>
+      </w:r>
+      <w:proofErr w:type="spellEnd"/>
+      <w:r>
+        <w:t xml:space="preserve"> read the command directly, rather than having to write a different shell script for each sample.  This will launch a separate queued analysis for each sample.</w:t>
+      </w:r>
+    </w:p>
     <w:p/>
     <w:p/>
     <w:sectPr>

</xml_diff>

<commit_message>
Added a note about how to register for new accounts into tutorial doc.
</commit_message>
<xml_diff>
--- a/ITTC_cluster_intro.docx
+++ b/ITTC_cluster_intro.docx
@@ -22,13 +22,48 @@
     <w:p/>
     <w:p>
       <w:r>
-        <w:t xml:space="preserve">Many details can be </w:t>
-      </w:r>
-      <w:proofErr w:type="spellStart"/>
-      <w:r>
-        <w:t>fount</w:t>
-      </w:r>
-      <w:proofErr w:type="spellEnd"/>
+        <w:t>To register for an account on the ITTC cluster:</w:t>
+      </w:r>
+    </w:p>
+    <w:p>
+      <w:pPr>
+        <w:rPr>
+          <w:rFonts w:eastAsia="Times New Roman"/>
+        </w:rPr>
+      </w:pPr>
+      <w:hyperlink r:id="rId5" w:history="1">
+        <w:r>
+          <w:rPr>
+            <w:rStyle w:val="Hyperlink"/>
+            <w:rFonts w:ascii="-webkit-standard" w:eastAsia="Times New Roman" w:hAnsi="-webkit-standard"/>
+          </w:rPr>
+          <w:t>https://secure.ittc.ku.edu/account/</w:t>
+        </w:r>
+      </w:hyperlink>
+    </w:p>
+    <w:p>
+      <w:pPr>
+        <w:rPr>
+          <w:rFonts w:ascii="-webkit-standard" w:eastAsia="Times New Roman" w:hAnsi="-webkit-standard" w:cs="Times New Roman"/>
+          <w:color w:val="000000"/>
+        </w:rPr>
+      </w:pPr>
+      <w:r>
+        <w:rPr>
+          <w:rFonts w:ascii="-webkit-standard" w:eastAsia="Times New Roman" w:hAnsi="-webkit-standard" w:cs="Times New Roman"/>
+          <w:color w:val="000000"/>
+        </w:rPr>
+        <w:t>Jamie or ClusterAdmin can provide username &amp; password. (Jamie has it in Evernote).</w:t>
+      </w:r>
+      <w:bookmarkStart w:id="0" w:name="_GoBack"/>
+      <w:bookmarkEnd w:id="0"/>
+    </w:p>
+    <w:p/>
+    <w:p/>
+    <w:p>
+      <w:r>
+        <w:t>Many details can be found</w:t>
+      </w:r>
       <w:r>
         <w:t xml:space="preserve"> on the </w:t>
       </w:r>
@@ -40,7 +75,7 @@
       </w:r>
     </w:p>
     <w:p>
-      <w:hyperlink r:id="rId5" w:history="1">
+      <w:hyperlink r:id="rId6" w:history="1">
         <w:r>
           <w:rPr>
             <w:rStyle w:val="Hyperlink"/>
@@ -61,15 +96,7 @@
     <w:p/>
     <w:p>
       <w:r>
-        <w:t xml:space="preserve">Emailing </w:t>
-      </w:r>
-      <w:proofErr w:type="spellStart"/>
-      <w:r>
-        <w:t>ClusterHelp</w:t>
-      </w:r>
-      <w:proofErr w:type="spellEnd"/>
-      <w:r>
-        <w:t xml:space="preserve"> is also the best way to request the installation of additional software.</w:t>
+        <w:t>Emailing ClusterHelp is also the best way to request the installation of additional software.</w:t>
       </w:r>
     </w:p>
     <w:p/>
@@ -96,13 +123,8 @@
         <w:ind w:left="1080"/>
       </w:pPr>
       <w:r>
-        <w:t xml:space="preserve">Use </w:t>
-      </w:r>
-      <w:proofErr w:type="spellStart"/>
-      <w:r>
-        <w:t>ssh</w:t>
-      </w:r>
-      <w:proofErr w:type="spellEnd"/>
+        <w:t>Use ssh</w:t>
+      </w:r>
     </w:p>
     <w:p>
       <w:pPr>
@@ -114,174 +136,97 @@
         <w:ind w:left="1080"/>
       </w:pPr>
       <w:r>
-        <w:t xml:space="preserve">On campus, can </w:t>
-      </w:r>
-      <w:proofErr w:type="spellStart"/>
-      <w:r>
-        <w:t>ssh</w:t>
-      </w:r>
-      <w:proofErr w:type="spellEnd"/>
-      <w:r>
-        <w:t xml:space="preserve"> directly to </w:t>
-      </w:r>
-      <w:proofErr w:type="gramStart"/>
-      <w:r>
-        <w:t>login[</w:t>
-      </w:r>
-      <w:proofErr w:type="gramEnd"/>
-      <w:r>
-        <w:t>1|2].ittc.ku.edu</w:t>
+        <w:t>On campus, can ssh directly to login[1|2].ittc.ku.edu</w:t>
       </w:r>
     </w:p>
     <w:p>
       <w:pPr>
         <w:ind w:left="1620"/>
       </w:pPr>
-      <w:proofErr w:type="spellStart"/>
       <w:r>
         <w:rPr>
           <w:rFonts w:ascii="Courier" w:hAnsi="Courier" w:cs="Courier"/>
           <w:color w:val="3B2322"/>
         </w:rPr>
-        <w:t>ssh</w:t>
-      </w:r>
-      <w:proofErr w:type="spellEnd"/>
+        <w:t>ssh &lt;user</w:t>
+      </w:r>
       <w:r>
         <w:rPr>
           <w:rFonts w:ascii="Courier" w:hAnsi="Courier" w:cs="Courier"/>
           <w:color w:val="3B2322"/>
         </w:rPr>
-        <w:t xml:space="preserve"> &lt;</w:t>
-      </w:r>
-      <w:proofErr w:type="spellStart"/>
+        <w:t>id</w:t>
+      </w:r>
       <w:r>
         <w:rPr>
           <w:rFonts w:ascii="Courier" w:hAnsi="Courier" w:cs="Courier"/>
           <w:color w:val="3B2322"/>
         </w:rPr>
-        <w:t>user</w:t>
-      </w:r>
+        <w:t>&gt;@login1.ittc.ku.edu</w:t>
+      </w:r>
+    </w:p>
+    <w:p>
+      <w:pPr>
+        <w:pStyle w:val="ListParagraph"/>
+        <w:numPr>
+          <w:ilvl w:val="1"/>
+          <w:numId w:val="1"/>
+        </w:numPr>
+        <w:ind w:left="1080"/>
+      </w:pPr>
+      <w:r>
+        <w:t>From off campus, activate KU CiscoConnect VPN, then login as if on campus</w:t>
+      </w:r>
+    </w:p>
+    <w:p>
+      <w:pPr>
+        <w:pStyle w:val="ListParagraph"/>
+        <w:numPr>
+          <w:ilvl w:val="1"/>
+          <w:numId w:val="1"/>
+        </w:numPr>
+        <w:ind w:left="1080"/>
+      </w:pPr>
+      <w:r>
+        <w:t xml:space="preserve">It is possible to login from off campus without KU VPN. </w:t>
+      </w:r>
+    </w:p>
+    <w:p>
+      <w:pPr>
+        <w:pStyle w:val="ListParagraph"/>
+        <w:numPr>
+          <w:ilvl w:val="2"/>
+          <w:numId w:val="1"/>
+        </w:numPr>
+        <w:ind w:left="1800"/>
+      </w:pPr>
+      <w:r>
+        <w:t xml:space="preserve">First connect to the ITTC ssh server (use port 62) </w:t>
+      </w:r>
+    </w:p>
+    <w:p>
+      <w:pPr>
+        <w:ind w:left="1620"/>
+      </w:pPr>
       <w:r>
         <w:rPr>
           <w:rFonts w:ascii="Courier" w:hAnsi="Courier" w:cs="Courier"/>
           <w:color w:val="3B2322"/>
         </w:rPr>
-        <w:t>id</w:t>
-      </w:r>
-      <w:proofErr w:type="spellEnd"/>
+        <w:t>ssh -p62  &lt;user</w:t>
+      </w:r>
       <w:r>
         <w:rPr>
           <w:rFonts w:ascii="Courier" w:hAnsi="Courier" w:cs="Courier"/>
           <w:color w:val="3B2322"/>
         </w:rPr>
-        <w:t>&gt;@login1.ittc.ku.edu</w:t>
-      </w:r>
-    </w:p>
-    <w:p>
-      <w:pPr>
-        <w:pStyle w:val="ListParagraph"/>
-        <w:numPr>
-          <w:ilvl w:val="1"/>
-          <w:numId w:val="1"/>
-        </w:numPr>
-        <w:ind w:left="1080"/>
-      </w:pPr>
-      <w:r>
-        <w:t xml:space="preserve">From off campus, activate KU </w:t>
-      </w:r>
-      <w:proofErr w:type="spellStart"/>
-      <w:r>
-        <w:t>CiscoConnect</w:t>
-      </w:r>
-      <w:proofErr w:type="spellEnd"/>
-      <w:r>
-        <w:t xml:space="preserve"> VPN, then login as if on campus</w:t>
-      </w:r>
-    </w:p>
-    <w:p>
-      <w:pPr>
-        <w:pStyle w:val="ListParagraph"/>
-        <w:numPr>
-          <w:ilvl w:val="1"/>
-          <w:numId w:val="1"/>
-        </w:numPr>
-        <w:ind w:left="1080"/>
-      </w:pPr>
-      <w:r>
-        <w:t xml:space="preserve">It is possible to login from off campus without KU VPN. </w:t>
-      </w:r>
-    </w:p>
-    <w:p>
-      <w:pPr>
-        <w:pStyle w:val="ListParagraph"/>
-        <w:numPr>
-          <w:ilvl w:val="2"/>
-          <w:numId w:val="1"/>
-        </w:numPr>
-        <w:ind w:left="1800"/>
-      </w:pPr>
-      <w:r>
-        <w:t xml:space="preserve">First connect to the ITTC </w:t>
-      </w:r>
-      <w:proofErr w:type="spellStart"/>
-      <w:r>
-        <w:t>ssh</w:t>
-      </w:r>
-      <w:proofErr w:type="spellEnd"/>
-      <w:r>
-        <w:t xml:space="preserve"> server (use port 62) </w:t>
-      </w:r>
-    </w:p>
-    <w:p>
-      <w:pPr>
-        <w:ind w:left="1620"/>
-      </w:pPr>
-      <w:proofErr w:type="spellStart"/>
+        <w:t>id</w:t>
+      </w:r>
       <w:r>
         <w:rPr>
           <w:rFonts w:ascii="Courier" w:hAnsi="Courier" w:cs="Courier"/>
           <w:color w:val="3B2322"/>
         </w:rPr>
-        <w:t>ssh</w:t>
-      </w:r>
-      <w:proofErr w:type="spellEnd"/>
-      <w:r>
-        <w:rPr>
-          <w:rFonts w:ascii="Courier" w:hAnsi="Courier" w:cs="Courier"/>
-          <w:color w:val="3B2322"/>
-        </w:rPr>
-        <w:t xml:space="preserve"> -p</w:t>
-      </w:r>
-      <w:proofErr w:type="gramStart"/>
-      <w:r>
-        <w:rPr>
-          <w:rFonts w:ascii="Courier" w:hAnsi="Courier" w:cs="Courier"/>
-          <w:color w:val="3B2322"/>
-        </w:rPr>
-        <w:t>62  &lt;</w:t>
-      </w:r>
-      <w:proofErr w:type="spellStart"/>
-      <w:proofErr w:type="gramEnd"/>
-      <w:r>
-        <w:rPr>
-          <w:rFonts w:ascii="Courier" w:hAnsi="Courier" w:cs="Courier"/>
-          <w:color w:val="3B2322"/>
-        </w:rPr>
-        <w:t>user</w:t>
-      </w:r>
-      <w:r>
-        <w:rPr>
-          <w:rFonts w:ascii="Courier" w:hAnsi="Courier" w:cs="Courier"/>
-          <w:color w:val="3B2322"/>
-        </w:rPr>
-        <w:t>id</w:t>
-      </w:r>
-      <w:proofErr w:type="spellEnd"/>
-      <w:r>
-        <w:rPr>
-          <w:rFonts w:ascii="Courier" w:hAnsi="Courier" w:cs="Courier"/>
-          <w:color w:val="3B2322"/>
-        </w:rPr>
         <w:t>&gt;@ssh.ittc.ku.edu</w:t>
       </w:r>
     </w:p>
@@ -295,15 +240,7 @@
         <w:ind w:left="1800"/>
       </w:pPr>
       <w:r>
-        <w:t xml:space="preserve">Second, from the </w:t>
-      </w:r>
-      <w:proofErr w:type="spellStart"/>
-      <w:r>
-        <w:t>ssh</w:t>
-      </w:r>
-      <w:proofErr w:type="spellEnd"/>
-      <w:r>
-        <w:t xml:space="preserve"> server, you can connect to login servers as above.</w:t>
+        <w:t>Second, from the ssh server, you can connect to login servers as above.</w:t>
       </w:r>
     </w:p>
     <w:p>
@@ -328,24 +265,14 @@
         </w:numPr>
         <w:ind w:left="1080"/>
       </w:pPr>
-      <w:proofErr w:type="spellStart"/>
       <w:r>
         <w:t>s</w:t>
       </w:r>
       <w:r>
         <w:t>cp</w:t>
       </w:r>
-      <w:proofErr w:type="spellEnd"/>
-      <w:r>
-        <w:t xml:space="preserve"> on mac/</w:t>
-      </w:r>
-      <w:proofErr w:type="spellStart"/>
-      <w:r>
-        <w:t>linux</w:t>
-      </w:r>
-      <w:proofErr w:type="spellEnd"/>
-      <w:r>
-        <w:t xml:space="preserve"> – this is command line, though GUI clients exist</w:t>
+      <w:r>
+        <w:t xml:space="preserve"> on mac/linux – this is command line, though GUI clients exist</w:t>
       </w:r>
     </w:p>
     <w:p>
@@ -372,37 +299,12 @@
           <w:sz w:val="22"/>
         </w:rPr>
       </w:pPr>
-      <w:proofErr w:type="spellStart"/>
       <w:r>
         <w:rPr>
           <w:rFonts w:ascii="Courier" w:hAnsi="Courier"/>
           <w:sz w:val="22"/>
         </w:rPr>
-        <w:t>scp</w:t>
-      </w:r>
-      <w:proofErr w:type="spellEnd"/>
-      <w:r>
-        <w:rPr>
-          <w:rFonts w:ascii="Courier" w:hAnsi="Courier"/>
-          <w:sz w:val="22"/>
-        </w:rPr>
-        <w:t xml:space="preserve"> </w:t>
-      </w:r>
-      <w:proofErr w:type="gramStart"/>
-      <w:r>
-        <w:rPr>
-          <w:rFonts w:ascii="Courier" w:hAnsi="Courier"/>
-          <w:sz w:val="22"/>
-        </w:rPr>
-        <w:t>myfile.txt  &lt;</w:t>
-      </w:r>
-      <w:proofErr w:type="gramEnd"/>
-      <w:r>
-        <w:rPr>
-          <w:rFonts w:ascii="Courier" w:hAnsi="Courier"/>
-          <w:sz w:val="22"/>
-        </w:rPr>
-        <w:t xml:space="preserve">user&gt;@transfer.ittc.ku.edu:&lt;path&gt;/myfile.txt  </w:t>
+        <w:t xml:space="preserve">scp myfile.txt  &lt;user&gt;@transfer.ittc.ku.edu:&lt;path&gt;/myfile.txt  </w:t>
       </w:r>
     </w:p>
     <w:p>
@@ -437,27 +339,18 @@
           <w:sz w:val="22"/>
         </w:rPr>
       </w:pPr>
-      <w:proofErr w:type="spellStart"/>
       <w:r>
         <w:rPr>
           <w:rFonts w:ascii="Courier" w:hAnsi="Courier"/>
           <w:sz w:val="22"/>
         </w:rPr>
-        <w:t>scp</w:t>
-      </w:r>
-      <w:proofErr w:type="spellEnd"/>
+        <w:t xml:space="preserve">scp &lt;user&gt;@transfer.ittc.ku.edu:&lt;path&gt;/myfile.txt </w:t>
+      </w:r>
       <w:r>
         <w:rPr>
           <w:rFonts w:ascii="Courier" w:hAnsi="Courier"/>
           <w:sz w:val="22"/>
         </w:rPr>
-        <w:t xml:space="preserve"> &lt;user&gt;@transfer.ittc.ku.edu:&lt;path&gt;/myfile.txt </w:t>
-      </w:r>
-      <w:r>
-        <w:rPr>
-          <w:rFonts w:ascii="Courier" w:hAnsi="Courier"/>
-          <w:sz w:val="22"/>
-        </w:rPr>
         <w:t>myfile.txt</w:t>
       </w:r>
     </w:p>
@@ -470,11 +363,9 @@
         </w:numPr>
         <w:ind w:left="1080"/>
       </w:pPr>
-      <w:proofErr w:type="spellStart"/>
       <w:r>
         <w:t>WinSCP</w:t>
       </w:r>
-      <w:proofErr w:type="spellEnd"/>
       <w:r>
         <w:t xml:space="preserve"> on windows – this is GUI. Putty gives DOS command line if desired.</w:t>
       </w:r>
@@ -488,7 +379,7 @@
         </w:numPr>
         <w:ind w:left="360"/>
       </w:pPr>
-      <w:hyperlink r:id="rId6" w:anchor="Filesystems" w:history="1">
+      <w:hyperlink r:id="rId7" w:anchor="Filesystems" w:history="1">
         <w:r>
           <w:rPr>
             <w:rStyle w:val="Hyperlink"/>
@@ -525,21 +416,145 @@
         <w:rPr>
           <w:rFonts w:ascii="Courier New" w:hAnsi="Courier New" w:cs="Courier New"/>
         </w:rPr>
-        <w:t>/users/&lt;</w:t>
-      </w:r>
-      <w:proofErr w:type="spellStart"/>
+        <w:t>/users/&lt;userid&gt;</w:t>
+      </w:r>
+    </w:p>
+    <w:p>
+      <w:pPr>
+        <w:pStyle w:val="ListParagraph"/>
+        <w:numPr>
+          <w:ilvl w:val="2"/>
+          <w:numId w:val="1"/>
+        </w:numPr>
+        <w:ind w:left="1800"/>
+      </w:pPr>
+      <w:r>
+        <w:t xml:space="preserve">This is you default entry point every time you log on to the server. </w:t>
+      </w:r>
+      <w:r>
+        <w:t>There is 5Gb quota of disk space on this directory, so do not store much data here. This space is primarily for configuration files, script files (e.g. your own ~/bin file), etc.</w:t>
+      </w:r>
+    </w:p>
+    <w:p>
+      <w:pPr>
+        <w:pStyle w:val="ListParagraph"/>
+        <w:numPr>
+          <w:ilvl w:val="1"/>
+          <w:numId w:val="1"/>
+        </w:numPr>
+        <w:ind w:left="1080"/>
+      </w:pPr>
+      <w:commentRangeStart w:id="1"/>
+      <w:r>
+        <w:t>Work</w:t>
+      </w:r>
+      <w:commentRangeEnd w:id="1"/>
+      <w:r>
+        <w:rPr>
+          <w:rStyle w:val="CommentReference"/>
+        </w:rPr>
+        <w:commentReference w:id="1"/>
+      </w:r>
+      <w:r>
+        <w:t xml:space="preserve">: </w:t>
+      </w:r>
       <w:r>
         <w:rPr>
           <w:rFonts w:ascii="Courier New" w:hAnsi="Courier New" w:cs="Courier New"/>
         </w:rPr>
-        <w:t>userid</w:t>
-      </w:r>
-      <w:proofErr w:type="spellEnd"/>
+        <w:t>/work/jwalters/&lt;uderid&gt;</w:t>
+      </w:r>
+      <w:r>
+        <w:t xml:space="preserve"> </w:t>
+      </w:r>
+    </w:p>
+    <w:p>
+      <w:pPr>
+        <w:pStyle w:val="ListParagraph"/>
+        <w:numPr>
+          <w:ilvl w:val="2"/>
+          <w:numId w:val="1"/>
+        </w:numPr>
+        <w:ind w:left="1800"/>
+      </w:pPr>
+      <w:r>
+        <w:t>Use this space to store data/scripts that are routinely re-used in various analyses,</w:t>
+      </w:r>
+      <w:r>
+        <w:t xml:space="preserve"> or is otherwise not considered </w:t>
+      </w:r>
+      <w:r>
+        <w:t>“temporary” or easily replaced/reconst</w:t>
+      </w:r>
+      <w:r>
+        <w:t>r</w:t>
+      </w:r>
+      <w:r>
+        <w:t>ucted</w:t>
+      </w:r>
+    </w:p>
+    <w:p>
+      <w:pPr>
+        <w:pStyle w:val="ListParagraph"/>
+        <w:numPr>
+          <w:ilvl w:val="2"/>
+          <w:numId w:val="1"/>
+        </w:numPr>
+        <w:ind w:left="1800"/>
+      </w:pPr>
+      <w:r>
+        <w:lastRenderedPageBreak/>
+        <w:t xml:space="preserve">Everyone in the lab has their own work directory under my name </w:t>
+      </w:r>
+      <w:r>
+        <w:t xml:space="preserve">and there is a single combined quota across all group members </w:t>
+      </w:r>
+      <w:r>
+        <w:t>(in contrast to scratch, where user dirs are not grouped under my name</w:t>
+      </w:r>
+      <w:r>
+        <w:t xml:space="preserve"> and the quota is individual</w:t>
+      </w:r>
+      <w:r>
+        <w:t>)</w:t>
+      </w:r>
+    </w:p>
+    <w:p>
+      <w:pPr>
+        <w:pStyle w:val="ListParagraph"/>
+        <w:numPr>
+          <w:ilvl w:val="2"/>
+          <w:numId w:val="1"/>
+        </w:numPr>
+        <w:ind w:left="1800"/>
+      </w:pPr>
+      <w:r>
+        <w:t xml:space="preserve">In /work, all directories and </w:t>
+      </w:r>
+      <w:r>
+        <w:t xml:space="preserve">files are </w:t>
+      </w:r>
+      <w:r>
+        <w:t>accessible by everyone in the group.  This facilitates sharing data and files.</w:t>
+      </w:r>
+    </w:p>
+    <w:p>
+      <w:pPr>
+        <w:pStyle w:val="ListParagraph"/>
+        <w:numPr>
+          <w:ilvl w:val="1"/>
+          <w:numId w:val="1"/>
+        </w:numPr>
+        <w:ind w:left="1080"/>
+      </w:pPr>
+      <w:r>
+        <w:t xml:space="preserve">Scratch:  </w:t>
+      </w:r>
       <w:r>
         <w:rPr>
           <w:rFonts w:ascii="Courier New" w:hAnsi="Courier New" w:cs="Courier New"/>
         </w:rPr>
-        <w:t>&gt;</w:t>
+        <w:t>/scratch/&lt;userid&gt;</w:t>
       </w:r>
     </w:p>
     <w:p>
@@ -552,10 +567,7 @@
         <w:ind w:left="1800"/>
       </w:pPr>
       <w:r>
-        <w:t xml:space="preserve">This is you default entry point every time you log on to the server. </w:t>
-      </w:r>
-      <w:r>
-        <w:t>There is 5Gb quota of disk space on this directory, so do not store much data here. This space is primarily for configuration files, script files (e.g. your own ~/bin file), etc.</w:t>
+        <w:t>Scratch is where you will do most of your work, since it has very high quotas and is generally meant to be for “temporary” storage.</w:t>
       </w:r>
     </w:p>
     <w:p>
@@ -567,56 +579,8 @@
         </w:numPr>
         <w:ind w:left="1080"/>
       </w:pPr>
-      <w:commentRangeStart w:id="0"/>
-      <w:r>
-        <w:t>Work</w:t>
-      </w:r>
-      <w:commentRangeEnd w:id="0"/>
-      <w:r>
-        <w:rPr>
-          <w:rStyle w:val="CommentReference"/>
-        </w:rPr>
-        <w:commentReference w:id="0"/>
-      </w:r>
-      <w:r>
-        <w:t xml:space="preserve">: </w:t>
-      </w:r>
-      <w:r>
-        <w:rPr>
-          <w:rFonts w:ascii="Courier New" w:hAnsi="Courier New" w:cs="Courier New"/>
-        </w:rPr>
-        <w:t>/work/</w:t>
-      </w:r>
-      <w:proofErr w:type="spellStart"/>
-      <w:r>
-        <w:rPr>
-          <w:rFonts w:ascii="Courier New" w:hAnsi="Courier New" w:cs="Courier New"/>
-        </w:rPr>
-        <w:t>jwalters</w:t>
-      </w:r>
-      <w:proofErr w:type="spellEnd"/>
-      <w:r>
-        <w:rPr>
-          <w:rFonts w:ascii="Courier New" w:hAnsi="Courier New" w:cs="Courier New"/>
-        </w:rPr>
-        <w:t>/&lt;</w:t>
-      </w:r>
-      <w:proofErr w:type="spellStart"/>
-      <w:r>
-        <w:rPr>
-          <w:rFonts w:ascii="Courier New" w:hAnsi="Courier New" w:cs="Courier New"/>
-        </w:rPr>
-        <w:t>uderid</w:t>
-      </w:r>
-      <w:proofErr w:type="spellEnd"/>
-      <w:r>
-        <w:rPr>
-          <w:rFonts w:ascii="Courier New" w:hAnsi="Courier New" w:cs="Courier New"/>
-        </w:rPr>
-        <w:t>&gt;</w:t>
-      </w:r>
-      <w:r>
-        <w:t xml:space="preserve"> </w:t>
+      <w:r>
+        <w:t>RFS (aka Research File Storage)  /rfs/jwalters/</w:t>
       </w:r>
     </w:p>
     <w:p>
@@ -629,19 +593,7 @@
         <w:ind w:left="1800"/>
       </w:pPr>
       <w:r>
-        <w:t>Use this space to store data/scripts that are routinely re-used in various analyses,</w:t>
-      </w:r>
-      <w:r>
-        <w:t xml:space="preserve"> or is otherwise not considered </w:t>
-      </w:r>
-      <w:r>
-        <w:t>“temporary” or easily replaced/reconst</w:t>
-      </w:r>
-      <w:r>
-        <w:t>r</w:t>
-      </w:r>
-      <w:r>
-        <w:t>ucted</w:t>
+        <w:t>RFS is used as archival file storage.  It has tape back-up. The primary purpose of this directory is to store primary data that along with key elements important analyses cannot be (easily) reproduced.</w:t>
       </w:r>
     </w:p>
     <w:p>
@@ -654,27 +606,10 @@
         <w:ind w:left="1800"/>
       </w:pPr>
       <w:r>
-        <w:t xml:space="preserve">Everyone in the lab has their own work directory under my name </w:t>
-      </w:r>
-      <w:r>
-        <w:t xml:space="preserve">and there is a single combined quota across all group members </w:t>
-      </w:r>
-      <w:r>
-        <w:t xml:space="preserve">(in contrast to scratch, where user </w:t>
-      </w:r>
-      <w:proofErr w:type="spellStart"/>
-      <w:r>
-        <w:t>dirs</w:t>
-      </w:r>
-      <w:proofErr w:type="spellEnd"/>
-      <w:r>
-        <w:t xml:space="preserve"> are not grouped under my name</w:t>
-      </w:r>
-      <w:r>
-        <w:t xml:space="preserve"> and the quota is individual</w:t>
-      </w:r>
-      <w:r>
-        <w:t>)</w:t>
+        <w:t>RFS is not connected to the cluster with “high speed” access. You should not run analyses on the cluster by reading data directly from RFS.  Always copy your files to /work or /scratch first</w:t>
+      </w:r>
+      <w:r>
+        <w:t>, which have high-speed I/O connections to the nodes.</w:t>
       </w:r>
     </w:p>
     <w:p>
@@ -687,47 +622,19 @@
         <w:ind w:left="1800"/>
       </w:pPr>
       <w:r>
-        <w:t xml:space="preserve">In /work, all directories and </w:t>
-      </w:r>
-      <w:r>
-        <w:t xml:space="preserve">files are </w:t>
-      </w:r>
-      <w:r>
-        <w:t>accessible by everyone in the group.  This facilitates sharing data and files.</w:t>
-      </w:r>
-    </w:p>
-    <w:p>
-      <w:pPr>
-        <w:pStyle w:val="ListParagraph"/>
-        <w:numPr>
-          <w:ilvl w:val="1"/>
-          <w:numId w:val="1"/>
-        </w:numPr>
-        <w:ind w:left="1080"/>
-      </w:pPr>
-      <w:r>
-        <w:lastRenderedPageBreak/>
-        <w:t xml:space="preserve">Scratch:  </w:t>
-      </w:r>
-      <w:r>
-        <w:rPr>
-          <w:rFonts w:ascii="Courier New" w:hAnsi="Courier New" w:cs="Courier New"/>
-        </w:rPr>
-        <w:t>/scratch/&lt;</w:t>
-      </w:r>
-      <w:proofErr w:type="spellStart"/>
-      <w:r>
-        <w:rPr>
-          <w:rFonts w:ascii="Courier New" w:hAnsi="Courier New" w:cs="Courier New"/>
-        </w:rPr>
-        <w:t>userid</w:t>
-      </w:r>
-      <w:proofErr w:type="spellEnd"/>
-      <w:r>
-        <w:rPr>
-          <w:rFonts w:ascii="Courier New" w:hAnsi="Courier New" w:cs="Courier New"/>
-        </w:rPr>
-        <w:t>&gt;</w:t>
+        <w:t xml:space="preserve">Never delete </w:t>
+      </w:r>
+      <w:r>
+        <w:t xml:space="preserve">or overwrite </w:t>
+      </w:r>
+      <w:r>
+        <w:t xml:space="preserve">anything </w:t>
+      </w:r>
+      <w:r>
+        <w:t>on</w:t>
+      </w:r>
+      <w:r>
+        <w:t xml:space="preserve"> /rfs/jwalters without asking permission from Jamie</w:t>
       </w:r>
     </w:p>
     <w:p>
@@ -740,123 +647,6 @@
         <w:ind w:left="1800"/>
       </w:pPr>
       <w:r>
-        <w:t>Scratch is where you will do most of your work, since it has very high quotas and is generally meant to be for “temporary” storage.</w:t>
-      </w:r>
-    </w:p>
-    <w:p>
-      <w:pPr>
-        <w:pStyle w:val="ListParagraph"/>
-        <w:numPr>
-          <w:ilvl w:val="1"/>
-          <w:numId w:val="1"/>
-        </w:numPr>
-        <w:ind w:left="1080"/>
-      </w:pPr>
-      <w:r>
-        <w:t xml:space="preserve">RFS (aka Research File </w:t>
-      </w:r>
-      <w:proofErr w:type="gramStart"/>
-      <w:r>
-        <w:t>Storage)  /</w:t>
-      </w:r>
-      <w:proofErr w:type="spellStart"/>
-      <w:proofErr w:type="gramEnd"/>
-      <w:r>
-        <w:t>rfs</w:t>
-      </w:r>
-      <w:proofErr w:type="spellEnd"/>
-      <w:r>
-        <w:t>/</w:t>
-      </w:r>
-      <w:proofErr w:type="spellStart"/>
-      <w:r>
-        <w:t>jwalters</w:t>
-      </w:r>
-      <w:proofErr w:type="spellEnd"/>
-      <w:r>
-        <w:t>/</w:t>
-      </w:r>
-    </w:p>
-    <w:p>
-      <w:pPr>
-        <w:pStyle w:val="ListParagraph"/>
-        <w:numPr>
-          <w:ilvl w:val="2"/>
-          <w:numId w:val="1"/>
-        </w:numPr>
-        <w:ind w:left="1800"/>
-      </w:pPr>
-      <w:r>
-        <w:t>RFS is used as archival file storage.  It has tape back-up. The primary purpose of this directory is to store primary data that along with key elements important analyses cannot be (easily) reproduced.</w:t>
-      </w:r>
-    </w:p>
-    <w:p>
-      <w:pPr>
-        <w:pStyle w:val="ListParagraph"/>
-        <w:numPr>
-          <w:ilvl w:val="2"/>
-          <w:numId w:val="1"/>
-        </w:numPr>
-        <w:ind w:left="1800"/>
-      </w:pPr>
-      <w:r>
-        <w:t>RFS is not connected to the cluster with “high speed” access. You should not run analyses on the cluster by reading data directly from RFS.  Always copy your files to /work or /scratch first</w:t>
-      </w:r>
-      <w:r>
-        <w:t>, which have high-speed I/O connections to the nodes.</w:t>
-      </w:r>
-    </w:p>
-    <w:p>
-      <w:pPr>
-        <w:pStyle w:val="ListParagraph"/>
-        <w:numPr>
-          <w:ilvl w:val="2"/>
-          <w:numId w:val="1"/>
-        </w:numPr>
-        <w:ind w:left="1800"/>
-      </w:pPr>
-      <w:r>
-        <w:t xml:space="preserve">Never delete </w:t>
-      </w:r>
-      <w:r>
-        <w:t xml:space="preserve">or overwrite </w:t>
-      </w:r>
-      <w:r>
-        <w:t xml:space="preserve">anything </w:t>
-      </w:r>
-      <w:r>
-        <w:t>on</w:t>
-      </w:r>
-      <w:r>
-        <w:t xml:space="preserve"> /</w:t>
-      </w:r>
-      <w:proofErr w:type="spellStart"/>
-      <w:r>
-        <w:t>rfs</w:t>
-      </w:r>
-      <w:proofErr w:type="spellEnd"/>
-      <w:r>
-        <w:t>/</w:t>
-      </w:r>
-      <w:proofErr w:type="spellStart"/>
-      <w:r>
-        <w:t>jwalters</w:t>
-      </w:r>
-      <w:proofErr w:type="spellEnd"/>
-      <w:r>
-        <w:t xml:space="preserve"> without asking permission from Jamie</w:t>
-      </w:r>
-    </w:p>
-    <w:p>
-      <w:pPr>
-        <w:pStyle w:val="ListParagraph"/>
-        <w:numPr>
-          <w:ilvl w:val="2"/>
-          <w:numId w:val="1"/>
-        </w:numPr>
-        <w:ind w:left="1800"/>
-      </w:pPr>
-      <w:r>
         <w:t>This drive is also connected to the CRC cluster, so can serve as a bridge between the two systems if need be.</w:t>
       </w:r>
     </w:p>
@@ -870,15 +660,7 @@
         <w:ind w:left="2520"/>
       </w:pPr>
       <w:r>
-        <w:t xml:space="preserve">On the </w:t>
-      </w:r>
-      <w:proofErr w:type="gramStart"/>
-      <w:r>
-        <w:t>CRC</w:t>
-      </w:r>
-      <w:proofErr w:type="gramEnd"/>
-      <w:r>
-        <w:t xml:space="preserve"> it is found at</w:t>
+        <w:t>On the CRC it is found at</w:t>
       </w:r>
       <w:r>
         <w:rPr>
@@ -892,39 +674,7 @@
           <w:rFonts w:ascii="Courier New" w:hAnsi="Courier New" w:cs="Courier New"/>
           <w:color w:val="000000"/>
         </w:rPr>
-        <w:t>/</w:t>
-      </w:r>
-      <w:proofErr w:type="spellStart"/>
-      <w:r>
-        <w:rPr>
-          <w:rFonts w:ascii="Courier New" w:hAnsi="Courier New" w:cs="Courier New"/>
-          <w:color w:val="000000"/>
-        </w:rPr>
-        <w:t>rfs</w:t>
-      </w:r>
-      <w:proofErr w:type="spellEnd"/>
-      <w:r>
-        <w:rPr>
-          <w:rFonts w:ascii="Courier New" w:hAnsi="Courier New" w:cs="Courier New"/>
-          <w:color w:val="000000"/>
-        </w:rPr>
-        <w:t>/</w:t>
-      </w:r>
-      <w:proofErr w:type="spellStart"/>
-      <w:r>
-        <w:rPr>
-          <w:rFonts w:ascii="Courier New" w:hAnsi="Courier New" w:cs="Courier New"/>
-          <w:color w:val="000000"/>
-        </w:rPr>
-        <w:t>walters</w:t>
-      </w:r>
-      <w:proofErr w:type="spellEnd"/>
-      <w:r>
-        <w:rPr>
-          <w:rFonts w:ascii="Courier New" w:hAnsi="Courier New" w:cs="Courier New"/>
-          <w:color w:val="000000"/>
-        </w:rPr>
-        <w:t>/EXPORT</w:t>
+        <w:t>/rfs/walters/EXPORT</w:t>
       </w:r>
       <w:r>
         <w:rPr>
@@ -944,20 +694,7 @@
         <w:ind w:left="1080"/>
       </w:pPr>
       <w:r>
-        <w:t>TMP: /</w:t>
-      </w:r>
-      <w:proofErr w:type="spellStart"/>
-      <w:proofErr w:type="gramStart"/>
-      <w:r>
-        <w:t>tmp</w:t>
-      </w:r>
-      <w:proofErr w:type="spellEnd"/>
-      <w:r>
-        <w:t xml:space="preserve">  --</w:t>
-      </w:r>
-      <w:proofErr w:type="gramEnd"/>
-      <w:r>
-        <w:t xml:space="preserve"> local file storage on compute nodes</w:t>
+        <w:t>TMP: /tmp  -- local file storage on compute nodes</w:t>
       </w:r>
     </w:p>
     <w:p>
@@ -970,21 +707,8 @@
         <w:ind w:left="1800"/>
       </w:pPr>
       <w:r>
-        <w:t xml:space="preserve">On rare </w:t>
-      </w:r>
-      <w:proofErr w:type="gramStart"/>
-      <w:r>
-        <w:t>occasions</w:t>
-      </w:r>
-      <w:proofErr w:type="gramEnd"/>
-      <w:r>
-        <w:t xml:space="preserve"> it might be useful to write very temporary files to the local compute node, with will be accessed as /</w:t>
-      </w:r>
-      <w:proofErr w:type="spellStart"/>
-      <w:r>
-        <w:t>tmp</w:t>
-      </w:r>
-      <w:proofErr w:type="spellEnd"/>
+        <w:t>On rare occasions it might be useful to write very temporary files to the local compute node, with will be accessed as /tmp</w:t>
+      </w:r>
     </w:p>
     <w:p>
       <w:pPr>
@@ -996,15 +720,7 @@
         <w:ind w:left="1080"/>
       </w:pPr>
       <w:r>
-        <w:t>Checking your quota with “</w:t>
-      </w:r>
-      <w:proofErr w:type="spellStart"/>
-      <w:r>
-        <w:t>myquota</w:t>
-      </w:r>
-      <w:proofErr w:type="spellEnd"/>
-      <w:r>
-        <w:t>”</w:t>
+        <w:t>Checking your quota with “myquota”</w:t>
       </w:r>
     </w:p>
     <w:p>
@@ -1017,15 +733,7 @@
         <w:ind w:left="1800"/>
       </w:pPr>
       <w:r>
-        <w:t>If you need to know how much of your allotted data storage is available, use the command “</w:t>
-      </w:r>
-      <w:proofErr w:type="spellStart"/>
-      <w:r>
-        <w:t>myquota</w:t>
-      </w:r>
-      <w:proofErr w:type="spellEnd"/>
-      <w:r>
-        <w:t>”. If you go over your allotment you will no longer be able save/write files.</w:t>
+        <w:t>If you need to know how much of your allotted data storage is available, use the command “myquota”. If you go over your allotment you will no longer be able save/write files.</w:t>
       </w:r>
     </w:p>
     <w:p>
@@ -1133,13 +841,8 @@
         <w:ind w:left="1080"/>
       </w:pPr>
       <w:r>
-        <w:t xml:space="preserve">IMPORTANT: available modules differ between the compute vs. login nodes.  Since all your work will be done on a compute node, you should always check available modules on the compute nodes (e.g. use </w:t>
-      </w:r>
-      <w:proofErr w:type="spellStart"/>
-      <w:r>
-        <w:t>slogin</w:t>
-      </w:r>
-      <w:proofErr w:type="spellEnd"/>
+        <w:t>IMPORTANT: available modules differ between the compute vs. login nodes.  Since all your work will be done on a compute node, you should always check available modules on the compute nodes (e.g. use slogin</w:t>
+      </w:r>
       <w:r>
         <w:t>; see “interactive queues” in point 6</w:t>
       </w:r>
@@ -1191,11 +894,9 @@
         </w:numPr>
         <w:ind w:left="1800"/>
       </w:pPr>
-      <w:proofErr w:type="spellStart"/>
       <w:r>
         <w:t>Samtools</w:t>
       </w:r>
-      <w:proofErr w:type="spellEnd"/>
       <w:r>
         <w:t xml:space="preserve"> v 1.3</w:t>
       </w:r>
@@ -1210,6 +911,7 @@
         <w:ind w:left="1080"/>
       </w:pPr>
       <w:r>
+        <w:lastRenderedPageBreak/>
         <w:t>You must do this every</w:t>
       </w:r>
       <w:r>
@@ -1275,7 +977,6 @@
         <w:rPr>
           <w:noProof/>
         </w:rPr>
-        <w:lastRenderedPageBreak/>
         <w:drawing>
           <wp:inline distT="0" distB="0" distL="0" distR="0" wp14:anchorId="37F28464" wp14:editId="6DCDB39C">
             <wp:extent cx="2751667" cy="2063750"/>
@@ -1294,7 +995,7 @@
                     </pic:cNvPicPr>
                   </pic:nvPicPr>
                   <pic:blipFill>
-                    <a:blip r:embed="rId9">
+                    <a:blip r:embed="rId10">
                       <a:extLst>
                         <a:ext uri="{28A0092B-C50C-407E-A947-70E740481C1C}">
                           <a14:useLocalDpi xmlns:a14="http://schemas.microsoft.com/office/drawing/2010/main" val="0"/>
@@ -1499,7 +1200,7 @@
       <w:r>
         <w:t xml:space="preserve">some further details for </w:t>
       </w:r>
-      <w:hyperlink r:id="rId10" w:anchor="Cluster_Partitions" w:history="1">
+      <w:hyperlink r:id="rId11" w:anchor="Cluster_Partitions" w:history="1">
         <w:r>
           <w:rPr>
             <w:rStyle w:val="Hyperlink"/>
@@ -1534,18 +1235,10 @@
         <w:ind w:left="1800"/>
       </w:pPr>
       <w:r>
-        <w:t>Use ‘</w:t>
-      </w:r>
-      <w:proofErr w:type="spellStart"/>
-      <w:r>
-        <w:t>s</w:t>
-      </w:r>
-      <w:r>
-        <w:t>login</w:t>
-      </w:r>
-      <w:proofErr w:type="spellEnd"/>
-      <w:r>
-        <w:t>’ command</w:t>
+        <w:t>Use ‘s</w:t>
+      </w:r>
+      <w:r>
+        <w:t>login’ command</w:t>
       </w:r>
     </w:p>
     <w:p>
@@ -1557,34 +1250,15 @@
         </w:numPr>
         <w:ind w:left="2520"/>
       </w:pPr>
-      <w:proofErr w:type="spellStart"/>
-      <w:r>
-        <w:t>slogin</w:t>
-      </w:r>
-      <w:proofErr w:type="spellEnd"/>
-      <w:r>
-        <w:t xml:space="preserve"> is a convenient wrapper around </w:t>
-      </w:r>
-      <w:hyperlink r:id="rId11" w:anchor="srun" w:history="1">
+      <w:r>
+        <w:t xml:space="preserve">slogin is a convenient wrapper around </w:t>
+      </w:r>
+      <w:hyperlink r:id="rId12" w:anchor="srun" w:history="1">
         <w:r>
           <w:rPr>
             <w:rStyle w:val="Hyperlink"/>
           </w:rPr>
-          <w:t>the ‘</w:t>
-        </w:r>
-        <w:proofErr w:type="spellStart"/>
-        <w:r>
-          <w:rPr>
-            <w:rStyle w:val="Hyperlink"/>
-          </w:rPr>
-          <w:t>srun</w:t>
-        </w:r>
-        <w:proofErr w:type="spellEnd"/>
-        <w:r>
-          <w:rPr>
-            <w:rStyle w:val="Hyperlink"/>
-          </w:rPr>
-          <w:t>’ command</w:t>
+          <w:t>the ‘srun’ command</w:t>
         </w:r>
       </w:hyperlink>
       <w:r>
@@ -1613,13 +1287,8 @@
         </w:numPr>
         <w:ind w:left="360"/>
       </w:pPr>
-      <w:proofErr w:type="spellStart"/>
-      <w:r>
-        <w:t>Tmux</w:t>
-      </w:r>
-      <w:proofErr w:type="spellEnd"/>
-      <w:r>
-        <w:t xml:space="preserve"> – maintain interactive session while not connected.</w:t>
+      <w:r>
+        <w:t>Tmux – maintain interactive session while not connected.</w:t>
       </w:r>
     </w:p>
     <w:p>
@@ -1632,15 +1301,7 @@
         <w:ind w:left="1080"/>
       </w:pPr>
       <w:r>
-        <w:t xml:space="preserve">There are MANY </w:t>
-      </w:r>
-      <w:proofErr w:type="spellStart"/>
-      <w:r>
-        <w:t>tmux</w:t>
-      </w:r>
-      <w:proofErr w:type="spellEnd"/>
-      <w:r>
-        <w:t xml:space="preserve"> tutorials, just google for them.</w:t>
+        <w:t>There are MANY tmux tutorials, just google for them.</w:t>
       </w:r>
     </w:p>
     <w:p>
@@ -1666,15 +1327,7 @@
         <w:ind w:left="1800"/>
       </w:pPr>
       <w:r>
-        <w:t xml:space="preserve">Start </w:t>
-      </w:r>
-      <w:proofErr w:type="spellStart"/>
-      <w:r>
-        <w:t>tmux</w:t>
-      </w:r>
-      <w:proofErr w:type="spellEnd"/>
-      <w:r>
-        <w:t xml:space="preserve"> session from login (head) node</w:t>
+        <w:t>Start tmux session from login (head) node</w:t>
       </w:r>
     </w:p>
     <w:p>
@@ -1687,13 +1340,8 @@
         <w:ind w:left="1800"/>
       </w:pPr>
       <w:r>
-        <w:t xml:space="preserve">Start interactive session from inside </w:t>
-      </w:r>
-      <w:proofErr w:type="spellStart"/>
-      <w:r>
-        <w:t>tmux</w:t>
-      </w:r>
-      <w:proofErr w:type="spellEnd"/>
+        <w:t>Start interactive session from inside tmux</w:t>
+      </w:r>
     </w:p>
     <w:p>
       <w:pPr>
@@ -1705,31 +1353,10 @@
         <w:ind w:left="1080"/>
       </w:pPr>
       <w:r>
-        <w:t xml:space="preserve">There is a </w:t>
-      </w:r>
-      <w:proofErr w:type="spellStart"/>
-      <w:r>
-        <w:t>tmux</w:t>
-      </w:r>
-      <w:proofErr w:type="spellEnd"/>
-      <w:r>
-        <w:t xml:space="preserve"> </w:t>
-      </w:r>
-      <w:proofErr w:type="spellStart"/>
-      <w:r>
-        <w:t>cheatsheet</w:t>
-      </w:r>
-      <w:proofErr w:type="spellEnd"/>
-      <w:r>
-        <w:t xml:space="preserve"> in the </w:t>
-      </w:r>
-      <w:proofErr w:type="spellStart"/>
-      <w:r>
-        <w:t>github</w:t>
-      </w:r>
-      <w:proofErr w:type="spellEnd"/>
-      <w:r>
-        <w:t xml:space="preserve"> repo, FYI.</w:t>
+        <w:t xml:space="preserve">There is a tmux cheatsheet in the </w:t>
+      </w:r>
+      <w:r>
+        <w:t>github repo, FYI.</w:t>
       </w:r>
     </w:p>
     <w:p>
@@ -1747,14 +1374,12 @@
       <w:r>
         <w:t xml:space="preserve">: using </w:t>
       </w:r>
-      <w:proofErr w:type="spellStart"/>
       <w:r>
         <w:rPr>
           <w:b/>
         </w:rPr>
         <w:t>sbatch</w:t>
       </w:r>
-      <w:proofErr w:type="spellEnd"/>
     </w:p>
     <w:p>
       <w:pPr>
@@ -1768,13 +1393,8 @@
       <w:r>
         <w:t>‘</w:t>
       </w:r>
-      <w:proofErr w:type="spellStart"/>
-      <w:r>
-        <w:t>sbatch</w:t>
-      </w:r>
-      <w:proofErr w:type="spellEnd"/>
-      <w:r>
-        <w:t>’</w:t>
+      <w:r>
+        <w:t>sbatch’</w:t>
       </w:r>
       <w:r>
         <w:t xml:space="preserve"> submits scripts to queues.</w:t>
@@ -1789,13 +1409,8 @@
         </w:numPr>
         <w:ind w:left="1080"/>
       </w:pPr>
-      <w:proofErr w:type="spellStart"/>
-      <w:r>
-        <w:t>sbatch</w:t>
-      </w:r>
-      <w:proofErr w:type="spellEnd"/>
-      <w:r>
-        <w:t xml:space="preserve"> </w:t>
+      <w:r>
+        <w:t xml:space="preserve">sbatch </w:t>
       </w:r>
       <w:r>
         <w:t xml:space="preserve">scripts are just normal shell scripts, with a few additional specially formatted comment lines that give </w:t>
@@ -1834,7 +1449,7 @@
       <w:r>
         <w:t xml:space="preserve">The ITTC wiki gives </w:t>
       </w:r>
-      <w:hyperlink r:id="rId12" w:anchor="sbatch" w:history="1">
+      <w:hyperlink r:id="rId13" w:anchor="sbatch" w:history="1">
         <w:r>
           <w:rPr>
             <w:rStyle w:val="Hyperlink"/>
@@ -1845,26 +1460,19 @@
       <w:r>
         <w:t xml:space="preserve">, and the </w:t>
       </w:r>
-      <w:hyperlink r:id="rId13" w:history="1">
+      <w:hyperlink r:id="rId14" w:history="1">
         <w:r>
           <w:rPr>
             <w:rStyle w:val="Hyperlink"/>
           </w:rPr>
-          <w:t xml:space="preserve">complete </w:t>
+          <w:t xml:space="preserve">complete sbatch </w:t>
         </w:r>
-        <w:proofErr w:type="spellStart"/>
         <w:r>
           <w:rPr>
             <w:rStyle w:val="Hyperlink"/>
           </w:rPr>
-          <w:t>sbatch</w:t>
-        </w:r>
-        <w:proofErr w:type="spellEnd"/>
-        <w:r>
-          <w:rPr>
-            <w:rStyle w:val="Hyperlink"/>
-          </w:rPr>
-          <w:t xml:space="preserve"> documentation</w:t>
+          <w:lastRenderedPageBreak/>
+          <w:t>documentation</w:t>
         </w:r>
       </w:hyperlink>
       <w:r>
@@ -1896,7 +1504,7 @@
       <w:r>
         <w:t xml:space="preserve">There are a </w:t>
       </w:r>
-      <w:hyperlink r:id="rId14" w:history="1">
+      <w:hyperlink r:id="rId15" w:history="1">
         <w:r>
           <w:rPr>
             <w:rStyle w:val="Hyperlink"/>
@@ -1960,19 +1568,11 @@
         </w:rPr>
         <w:t xml:space="preserve">&gt; </w:t>
       </w:r>
-      <w:proofErr w:type="spellStart"/>
-      <w:r>
-        <w:rPr>
-          <w:rStyle w:val="Terminal"/>
-        </w:rPr>
-        <w:t>git</w:t>
-      </w:r>
-      <w:proofErr w:type="spellEnd"/>
-      <w:r>
-        <w:rPr>
-          <w:rStyle w:val="Terminal"/>
-        </w:rPr>
-        <w:t xml:space="preserve"> clone </w:t>
+      <w:r>
+        <w:rPr>
+          <w:rStyle w:val="Terminal"/>
+        </w:rPr>
+        <w:t xml:space="preserve">git clone </w:t>
       </w:r>
       <w:r>
         <w:rPr>
@@ -1990,15 +1590,7 @@
     </w:p>
     <w:p>
       <w:r>
-        <w:t>Then run the ‘</w:t>
-      </w:r>
-      <w:proofErr w:type="gramStart"/>
-      <w:r>
-        <w:t>simple_hw.sh ’</w:t>
-      </w:r>
-      <w:proofErr w:type="gramEnd"/>
-      <w:r>
-        <w:t xml:space="preserve"> script </w:t>
+        <w:t xml:space="preserve">Then run the ‘simple_hw.sh ’ script </w:t>
       </w:r>
     </w:p>
     <w:p/>
@@ -2022,15 +1614,7 @@
     <w:p/>
     <w:p>
       <w:r>
-        <w:t xml:space="preserve">Now start (or attach) a </w:t>
-      </w:r>
-      <w:proofErr w:type="spellStart"/>
-      <w:r>
-        <w:t>tmux</w:t>
-      </w:r>
-      <w:proofErr w:type="spellEnd"/>
-      <w:r>
-        <w:t xml:space="preserve"> session, start a new interactive session on a node, and run this on a node.</w:t>
+        <w:t>Now start (or attach) a tmux session, start a new interactive session on a node, and run this on a node.</w:t>
       </w:r>
     </w:p>
     <w:p/>
@@ -2046,19 +1630,11 @@
         </w:rPr>
         <w:t xml:space="preserve">&gt; </w:t>
       </w:r>
-      <w:proofErr w:type="spellStart"/>
-      <w:r>
-        <w:rPr>
-          <w:rStyle w:val="Terminal"/>
-        </w:rPr>
-        <w:t>tmux</w:t>
-      </w:r>
-      <w:proofErr w:type="spellEnd"/>
-      <w:r>
-        <w:rPr>
-          <w:rStyle w:val="Terminal"/>
-        </w:rPr>
-        <w:t xml:space="preserve"> attach</w:t>
+      <w:r>
+        <w:rPr>
+          <w:rStyle w:val="Terminal"/>
+        </w:rPr>
+        <w:t>tmux attach</w:t>
       </w:r>
     </w:p>
     <w:p>
@@ -2083,38 +1659,23 @@
         <w:t xml:space="preserve">node </w:t>
       </w:r>
       <w:r>
-        <w:t xml:space="preserve">session and disconnect from </w:t>
-      </w:r>
-      <w:proofErr w:type="spellStart"/>
-      <w:r>
-        <w:t>tmux</w:t>
-      </w:r>
-      <w:proofErr w:type="spellEnd"/>
-      <w:r>
-        <w:t xml:space="preserve"> (exit, then ctrl-b d)</w:t>
+        <w:t>session and disconnect from tmux (exit, then ctrl-b d)</w:t>
       </w:r>
     </w:p>
     <w:p/>
     <w:p>
       <w:r>
-        <w:t xml:space="preserve">Now submit the script to </w:t>
-      </w:r>
-      <w:proofErr w:type="spellStart"/>
-      <w:r>
-        <w:t>qsub</w:t>
-      </w:r>
-      <w:proofErr w:type="spellEnd"/>
+        <w:t>Now submit the script to qsub</w:t>
+      </w:r>
       <w:r>
         <w:t xml:space="preserve">, then check status with </w:t>
       </w:r>
-      <w:proofErr w:type="spellStart"/>
       <w:r>
         <w:rPr>
           <w:rStyle w:val="Terminal"/>
         </w:rPr>
         <w:t>squeue</w:t>
       </w:r>
-      <w:proofErr w:type="spellEnd"/>
     </w:p>
     <w:p/>
     <w:p>
@@ -2129,14 +1690,12 @@
         </w:rPr>
         <w:t xml:space="preserve">&gt; </w:t>
       </w:r>
-      <w:proofErr w:type="spellStart"/>
       <w:r>
         <w:rPr>
           <w:rStyle w:val="Terminal"/>
         </w:rPr>
         <w:t>sbatch</w:t>
       </w:r>
-      <w:proofErr w:type="spellEnd"/>
       <w:r>
         <w:rPr>
           <w:rStyle w:val="Terminal"/>
@@ -2156,33 +1715,11 @@
         </w:rPr>
         <w:t xml:space="preserve">&gt; </w:t>
       </w:r>
-      <w:proofErr w:type="spellStart"/>
-      <w:r>
-        <w:rPr>
-          <w:rStyle w:val="Terminal"/>
-        </w:rPr>
-        <w:t>squeue</w:t>
-      </w:r>
-      <w:proofErr w:type="spellEnd"/>
-      <w:r>
-        <w:rPr>
-          <w:rStyle w:val="Terminal"/>
-        </w:rPr>
-        <w:t xml:space="preserve"> –u &lt;</w:t>
-      </w:r>
-      <w:proofErr w:type="spellStart"/>
-      <w:r>
-        <w:rPr>
-          <w:rStyle w:val="Terminal"/>
-        </w:rPr>
-        <w:t>userid</w:t>
-      </w:r>
-      <w:proofErr w:type="spellEnd"/>
-      <w:r>
-        <w:rPr>
-          <w:rStyle w:val="Terminal"/>
-        </w:rPr>
-        <w:t>&gt;</w:t>
+      <w:r>
+        <w:rPr>
+          <w:rStyle w:val="Terminal"/>
+        </w:rPr>
+        <w:t>squeue –u &lt;userid&gt;</w:t>
       </w:r>
     </w:p>
     <w:p/>
@@ -2216,33 +1753,11 @@
       <w:r>
         <w:t xml:space="preserve">to </w:t>
       </w:r>
-      <w:proofErr w:type="spellStart"/>
-      <w:r>
-        <w:rPr>
-          <w:rStyle w:val="Terminal"/>
-        </w:rPr>
-        <w:t>slurm</w:t>
-      </w:r>
-      <w:proofErr w:type="spellEnd"/>
-      <w:r>
-        <w:rPr>
-          <w:rStyle w:val="Terminal"/>
-        </w:rPr>
-        <w:t>-&lt;</w:t>
-      </w:r>
-      <w:proofErr w:type="spellStart"/>
-      <w:r>
-        <w:rPr>
-          <w:rStyle w:val="Terminal"/>
-        </w:rPr>
-        <w:t>jobid</w:t>
-      </w:r>
-      <w:proofErr w:type="spellEnd"/>
-      <w:r>
-        <w:rPr>
-          <w:rStyle w:val="Terminal"/>
-        </w:rPr>
-        <w:t>&gt;.out</w:t>
+      <w:r>
+        <w:rPr>
+          <w:rStyle w:val="Terminal"/>
+        </w:rPr>
+        <w:t>slurm-&lt;jobid&gt;.out</w:t>
       </w:r>
       <w:r>
         <w:rPr>
@@ -2268,44 +1783,8 @@
         <w:rPr>
           <w:rStyle w:val="Terminal"/>
         </w:rPr>
-        <w:t xml:space="preserve">[jwalters@login2 </w:t>
-      </w:r>
-      <w:proofErr w:type="spellStart"/>
-      <w:r>
-        <w:rPr>
-          <w:rStyle w:val="Terminal"/>
-        </w:rPr>
-        <w:t>practice_</w:t>
-      </w:r>
-      <w:proofErr w:type="gramStart"/>
-      <w:r>
-        <w:rPr>
-          <w:rStyle w:val="Terminal"/>
-        </w:rPr>
-        <w:t>scripts</w:t>
-      </w:r>
-      <w:proofErr w:type="spellEnd"/>
-      <w:r>
-        <w:rPr>
-          <w:rStyle w:val="Terminal"/>
-        </w:rPr>
-        <w:t>]$</w:t>
-      </w:r>
-      <w:proofErr w:type="gramEnd"/>
-      <w:r>
-        <w:rPr>
-          <w:rStyle w:val="Terminal"/>
-        </w:rPr>
-        <w:t xml:space="preserve"> ls -</w:t>
-      </w:r>
-      <w:proofErr w:type="spellStart"/>
-      <w:r>
-        <w:rPr>
-          <w:rStyle w:val="Terminal"/>
-        </w:rPr>
-        <w:t>lh</w:t>
-      </w:r>
-      <w:proofErr w:type="spellEnd"/>
+        <w:t>[jwalters@login2 practice_scripts]$ ls -lh</w:t>
+      </w:r>
     </w:p>
     <w:p>
       <w:pPr>
@@ -2330,118 +1809,20 @@
         <w:rPr>
           <w:rStyle w:val="Terminal"/>
         </w:rPr>
-        <w:t>-</w:t>
-      </w:r>
-      <w:proofErr w:type="spellStart"/>
-      <w:r>
-        <w:rPr>
-          <w:rStyle w:val="Terminal"/>
-        </w:rPr>
-        <w:t>rwxrwxr</w:t>
-      </w:r>
-      <w:proofErr w:type="spellEnd"/>
-      <w:r>
-        <w:rPr>
-          <w:rStyle w:val="Terminal"/>
-        </w:rPr>
-        <w:t xml:space="preserve">-x. 1 </w:t>
-      </w:r>
-      <w:proofErr w:type="spellStart"/>
-      <w:r>
-        <w:rPr>
-          <w:rStyle w:val="Terminal"/>
-        </w:rPr>
-        <w:t>jwalters</w:t>
-      </w:r>
-      <w:proofErr w:type="spellEnd"/>
-      <w:r>
-        <w:rPr>
-          <w:rStyle w:val="Terminal"/>
-        </w:rPr>
-        <w:t xml:space="preserve"> </w:t>
-      </w:r>
-      <w:proofErr w:type="spellStart"/>
-      <w:r>
-        <w:rPr>
-          <w:rStyle w:val="Terminal"/>
-        </w:rPr>
-        <w:t>jwalters</w:t>
-      </w:r>
-      <w:proofErr w:type="spellEnd"/>
-      <w:r>
-        <w:rPr>
-          <w:rStyle w:val="Terminal"/>
-        </w:rPr>
-        <w:t xml:space="preserve"> 293 Jun 21 13:57 simple_hw-sbatch.sh</w:t>
-      </w:r>
-    </w:p>
-    <w:p>
-      <w:pPr>
-        <w:rPr>
-          <w:rStyle w:val="Terminal"/>
-        </w:rPr>
-      </w:pPr>
-      <w:r>
-        <w:rPr>
-          <w:rStyle w:val="Terminal"/>
-        </w:rPr>
-        <w:t>-</w:t>
-      </w:r>
-      <w:proofErr w:type="spellStart"/>
-      <w:r>
-        <w:rPr>
-          <w:rStyle w:val="Terminal"/>
-        </w:rPr>
-        <w:t>rwxr</w:t>
-      </w:r>
-      <w:proofErr w:type="spellEnd"/>
-      <w:r>
-        <w:rPr>
-          <w:rStyle w:val="Terminal"/>
-        </w:rPr>
-        <w:t>-</w:t>
-      </w:r>
-      <w:proofErr w:type="spellStart"/>
-      <w:r>
-        <w:rPr>
-          <w:rStyle w:val="Terminal"/>
-        </w:rPr>
-        <w:t>xr</w:t>
-      </w:r>
-      <w:proofErr w:type="spellEnd"/>
-      <w:r>
-        <w:rPr>
-          <w:rStyle w:val="Terminal"/>
-        </w:rPr>
-        <w:t xml:space="preserve">-x. 1 </w:t>
-      </w:r>
-      <w:proofErr w:type="spellStart"/>
-      <w:r>
-        <w:rPr>
-          <w:rStyle w:val="Terminal"/>
-        </w:rPr>
-        <w:t>jwalters</w:t>
-      </w:r>
-      <w:proofErr w:type="spellEnd"/>
-      <w:r>
-        <w:rPr>
-          <w:rStyle w:val="Terminal"/>
-        </w:rPr>
-        <w:t xml:space="preserve"> </w:t>
-      </w:r>
-      <w:proofErr w:type="spellStart"/>
-      <w:r>
-        <w:rPr>
-          <w:rStyle w:val="Terminal"/>
-        </w:rPr>
-        <w:t>jwalters</w:t>
-      </w:r>
-      <w:proofErr w:type="spellEnd"/>
-      <w:r>
-        <w:rPr>
-          <w:rStyle w:val="Terminal"/>
-        </w:rPr>
-        <w:t xml:space="preserve"> 188 Jun 21 13:40 simple_hw.sh</w:t>
+        <w:t>-rwxrwxr-x. 1 jwalters jwalters 293 Jun 21 13:57 simple_hw-sbatch.sh</w:t>
+      </w:r>
+    </w:p>
+    <w:p>
+      <w:pPr>
+        <w:rPr>
+          <w:rStyle w:val="Terminal"/>
+        </w:rPr>
+      </w:pPr>
+      <w:r>
+        <w:rPr>
+          <w:rStyle w:val="Terminal"/>
+        </w:rPr>
+        <w:t>-rwxr-xr-x. 1 jwalters jwalters 188 Jun 21 13:40 simple_hw.sh</w:t>
       </w:r>
     </w:p>
     <w:p>
@@ -2455,63 +1836,7 @@
         <w:rPr>
           <w:rStyle w:val="Terminal"/>
         </w:rPr>
-        <w:t>-</w:t>
-      </w:r>
-      <w:proofErr w:type="spellStart"/>
-      <w:r>
-        <w:rPr>
-          <w:rStyle w:val="Terminal"/>
-        </w:rPr>
-        <w:t>rw</w:t>
-      </w:r>
-      <w:proofErr w:type="spellEnd"/>
-      <w:r>
-        <w:rPr>
-          <w:rStyle w:val="Terminal"/>
-        </w:rPr>
-        <w:t>-</w:t>
-      </w:r>
-      <w:proofErr w:type="spellStart"/>
-      <w:r>
-        <w:rPr>
-          <w:rStyle w:val="Terminal"/>
-        </w:rPr>
-        <w:t>rw</w:t>
-      </w:r>
-      <w:proofErr w:type="spellEnd"/>
-      <w:r>
-        <w:rPr>
-          <w:rStyle w:val="Terminal"/>
-        </w:rPr>
-        <w:t xml:space="preserve">-r--. 1 </w:t>
-      </w:r>
-      <w:proofErr w:type="spellStart"/>
-      <w:r>
-        <w:rPr>
-          <w:rStyle w:val="Terminal"/>
-        </w:rPr>
-        <w:t>jwalters</w:t>
-      </w:r>
-      <w:proofErr w:type="spellEnd"/>
-      <w:r>
-        <w:rPr>
-          <w:rStyle w:val="Terminal"/>
-        </w:rPr>
-        <w:t xml:space="preserve"> </w:t>
-      </w:r>
-      <w:proofErr w:type="spellStart"/>
-      <w:r>
-        <w:rPr>
-          <w:rStyle w:val="Terminal"/>
-        </w:rPr>
-        <w:t>jwalters</w:t>
-      </w:r>
-      <w:proofErr w:type="spellEnd"/>
-      <w:r>
-        <w:rPr>
-          <w:rStyle w:val="Terminal"/>
-        </w:rPr>
-        <w:t xml:space="preserve"> 124 Jun 21 15:17 slurm-166635.out</w:t>
+        <w:t>-rw-rw-r--. 1 jwalters jwalters 124 Jun 21 15:17 slurm-166635.out</w:t>
       </w:r>
     </w:p>
     <w:p/>
@@ -2520,15 +1845,7 @@
         <w:t xml:space="preserve">Now </w:t>
       </w:r>
       <w:r>
-        <w:t xml:space="preserve">examine the script </w:t>
-      </w:r>
-      <w:proofErr w:type="spellStart"/>
-      <w:r>
-        <w:t>simple_hw-sbatch</w:t>
-      </w:r>
-      <w:proofErr w:type="spellEnd"/>
-      <w:r>
-        <w:t>, which has the additional SBATCH commands added:</w:t>
+        <w:t>examine the script simple_hw-sbatch, which has the additional SBATCH commands added:</w:t>
       </w:r>
     </w:p>
     <w:p/>
@@ -2538,41 +1855,25 @@
           <w:rStyle w:val="Terminal"/>
         </w:rPr>
       </w:pPr>
-      <w:proofErr w:type="gramStart"/>
-      <w:r>
-        <w:rPr>
-          <w:rStyle w:val="Terminal"/>
-        </w:rPr>
-        <w:t>#!/</w:t>
-      </w:r>
-      <w:proofErr w:type="gramEnd"/>
-      <w:r>
-        <w:rPr>
-          <w:rStyle w:val="Terminal"/>
-        </w:rPr>
-        <w:t>bin/bash</w:t>
-      </w:r>
-    </w:p>
-    <w:p>
-      <w:pPr>
-        <w:rPr>
-          <w:rStyle w:val="Terminal"/>
-        </w:rPr>
-      </w:pPr>
-      <w:r>
-        <w:rPr>
-          <w:rStyle w:val="Terminal"/>
-        </w:rPr>
-        <w:t xml:space="preserve">#SBATCH -J </w:t>
-      </w:r>
-      <w:proofErr w:type="spellStart"/>
-      <w:r>
-        <w:rPr>
-          <w:rStyle w:val="Terminal"/>
-        </w:rPr>
-        <w:t>HloWorld</w:t>
-      </w:r>
-      <w:proofErr w:type="spellEnd"/>
+      <w:r>
+        <w:rPr>
+          <w:rStyle w:val="Terminal"/>
+        </w:rPr>
+        <w:t>#!/bin/bash</w:t>
+      </w:r>
+    </w:p>
+    <w:p>
+      <w:pPr>
+        <w:rPr>
+          <w:rStyle w:val="Terminal"/>
+        </w:rPr>
+      </w:pPr>
+      <w:r>
+        <w:rPr>
+          <w:rStyle w:val="Terminal"/>
+        </w:rPr>
+        <w:t>#SBATCH -J HloWorld</w:t>
+      </w:r>
     </w:p>
     <w:p>
       <w:pPr>
@@ -2590,65 +1891,21 @@
         <w:rPr>
           <w:rStyle w:val="Terminal"/>
         </w:rPr>
-        <w:t xml:space="preserve">-o </w:t>
-      </w:r>
-      <w:proofErr w:type="spellStart"/>
-      <w:r>
-        <w:rPr>
-          <w:rStyle w:val="Terminal"/>
-        </w:rPr>
-        <w:t>HloWorld</w:t>
-      </w:r>
-      <w:proofErr w:type="spellEnd"/>
-      <w:r>
-        <w:rPr>
-          <w:rStyle w:val="Terminal"/>
-        </w:rPr>
-        <w:t>-%</w:t>
-      </w:r>
-      <w:proofErr w:type="spellStart"/>
-      <w:r>
-        <w:rPr>
-          <w:rStyle w:val="Terminal"/>
-        </w:rPr>
-        <w:t>j.out</w:t>
-      </w:r>
-      <w:proofErr w:type="spellEnd"/>
-    </w:p>
-    <w:p>
-      <w:pPr>
-        <w:rPr>
-          <w:rStyle w:val="Terminal"/>
-        </w:rPr>
-      </w:pPr>
-      <w:r>
-        <w:rPr>
-          <w:rStyle w:val="Terminal"/>
-        </w:rPr>
-        <w:t xml:space="preserve">#SBATCH -e </w:t>
-      </w:r>
-      <w:proofErr w:type="spellStart"/>
-      <w:r>
-        <w:rPr>
-          <w:rStyle w:val="Terminal"/>
-        </w:rPr>
-        <w:t>HloWorld</w:t>
-      </w:r>
-      <w:proofErr w:type="spellEnd"/>
-      <w:r>
-        <w:rPr>
-          <w:rStyle w:val="Terminal"/>
-        </w:rPr>
-        <w:t>-%</w:t>
-      </w:r>
-      <w:proofErr w:type="spellStart"/>
-      <w:r>
-        <w:rPr>
-          <w:rStyle w:val="Terminal"/>
-        </w:rPr>
-        <w:t>j.err</w:t>
-      </w:r>
-      <w:proofErr w:type="spellEnd"/>
+        <w:t>-o HloWorld-%j.out</w:t>
+      </w:r>
+    </w:p>
+    <w:p>
+      <w:pPr>
+        <w:rPr>
+          <w:rStyle w:val="Terminal"/>
+        </w:rPr>
+      </w:pPr>
+      <w:r>
+        <w:rPr>
+          <w:rStyle w:val="Terminal"/>
+        </w:rPr>
+        <w:t>#SBATCH -e HloWorld-%j.err</w:t>
+      </w:r>
     </w:p>
     <w:p>
       <w:pPr>
@@ -2711,6 +1968,7 @@
     </w:p>
     <w:p>
       <w:r>
+        <w:lastRenderedPageBreak/>
         <w:t xml:space="preserve">Copy </w:t>
       </w:r>
       <w:r>
@@ -2752,23 +2010,7 @@
         <w:t xml:space="preserve">Just make sure you have logged into an interactive session </w:t>
       </w:r>
       <w:r>
-        <w:t>(</w:t>
-      </w:r>
-      <w:proofErr w:type="spellStart"/>
-      <w:r>
-        <w:t>slogin</w:t>
-      </w:r>
-      <w:proofErr w:type="spellEnd"/>
-      <w:r>
-        <w:t xml:space="preserve"> or </w:t>
-      </w:r>
-      <w:proofErr w:type="spellStart"/>
-      <w:r>
-        <w:t>srun</w:t>
-      </w:r>
-      <w:proofErr w:type="spellEnd"/>
-      <w:r>
-        <w:t xml:space="preserve">) </w:t>
+        <w:t xml:space="preserve">(slogin or srun) </w:t>
       </w:r>
       <w:r>
         <w:t xml:space="preserve">that emulates the requirements specified in your </w:t>
@@ -2813,7 +2055,6 @@
           <w:rFonts w:ascii="Times New Roman" w:hAnsi="Times New Roman"/>
         </w:rPr>
       </w:pPr>
-      <w:bookmarkStart w:id="1" w:name="_GoBack"/>
       <w:r>
         <w:t>If you aren't using MPI and only use one node for a job, then you can ignore</w:t>
       </w:r>
@@ -2845,31 +2086,7 @@
     </w:p>
     <w:p>
       <w:r>
-        <w:t xml:space="preserve">script (ex: </w:t>
-      </w:r>
-      <w:proofErr w:type="spellStart"/>
-      <w:r>
-        <w:t>blastall</w:t>
-      </w:r>
-      <w:proofErr w:type="spellEnd"/>
-      <w:r>
-        <w:t xml:space="preserve"> -a 4 or </w:t>
-      </w:r>
-      <w:proofErr w:type="spellStart"/>
-      <w:r>
-        <w:t>blastn</w:t>
-      </w:r>
-      <w:proofErr w:type="spellEnd"/>
-      <w:r>
-        <w:t xml:space="preserve"> -</w:t>
-      </w:r>
-      <w:proofErr w:type="spellStart"/>
-      <w:r>
-        <w:t>num_threads</w:t>
-      </w:r>
-      <w:proofErr w:type="spellEnd"/>
-      <w:r>
-        <w:t xml:space="preserve"> 4), then you will only need to</w:t>
+        <w:t>script (ex: blastall -a 4 or blastn -num_threads 4), then you will only need to</w:t>
       </w:r>
     </w:p>
     <w:p>
@@ -2893,7 +2110,6 @@
         <w:t>different instances of the executable being launched under MPI.</w:t>
       </w:r>
     </w:p>
-    <w:bookmarkEnd w:id="1"/>
     <w:p/>
     <w:p/>
     <w:p/>
@@ -2909,29 +2125,12 @@
           <w:b/>
           <w:u w:val="single"/>
         </w:rPr>
-        <w:t xml:space="preserve">One-liners using “wrap” with </w:t>
-      </w:r>
-      <w:proofErr w:type="spellStart"/>
-      <w:r>
-        <w:rPr>
-          <w:b/>
-          <w:u w:val="single"/>
-        </w:rPr>
-        <w:t>sbatch</w:t>
-      </w:r>
-      <w:proofErr w:type="spellEnd"/>
-    </w:p>
-    <w:p>
-      <w:r>
-        <w:t>Consider a situation where you have several simple jobs you want to run in parallel by submitting to the queue. These jobs are arguably too simple to deserve a “</w:t>
-      </w:r>
-      <w:proofErr w:type="spellStart"/>
-      <w:r>
-        <w:t>stand alone</w:t>
-      </w:r>
-      <w:proofErr w:type="spellEnd"/>
-      <w:r>
-        <w:t>” for shell file, for instance sorting several bam files in parallel. In other words, you are in the world of “one-liners”.  You can do this with the “wrap” argument</w:t>
+        <w:t>One-liners using “wrap” with sbatch</w:t>
+      </w:r>
+    </w:p>
+    <w:p>
+      <w:r>
+        <w:t>Consider a situation where you have several simple jobs you want to run in parallel by submitting to the queue. These jobs are arguably too simple to deserve a “stand alone” for shell file, for instance sorting several bam files in parallel. In other words, you are in the world of “one-liners”.  You can do this with the “wrap” argument</w:t>
       </w:r>
       <w:r>
         <w:t>, which gives an “anonymous” command to be treated as a shell script. It would look something like this:</w:t>
@@ -2950,32 +2149,31 @@
           <w:rFonts w:ascii="Courier New" w:hAnsi="Courier New" w:cs="Courier New"/>
           <w:sz w:val="18"/>
         </w:rPr>
-        <w:t>samples='RAF1_CPOM_OGS</w:t>
-      </w:r>
-      <w:proofErr w:type="gramStart"/>
-      <w:r>
+        <w:t>samples='RAF1_CPOM_OGS3  RAM1_CPOM_OGS3 RAF2_CPOM_OGS3  RAM2_CPOM_OGS3 RAF3_CPOM_OGS3  RAM3_CPOM_OGS3'</w:t>
+      </w:r>
+    </w:p>
+    <w:p>
+      <w:pPr>
         <w:rPr>
           <w:rFonts w:ascii="Courier New" w:hAnsi="Courier New" w:cs="Courier New"/>
           <w:sz w:val="18"/>
         </w:rPr>
-        <w:t>3  RAM</w:t>
-      </w:r>
-      <w:proofErr w:type="gramEnd"/>
-      <w:r>
+      </w:pPr>
+    </w:p>
+    <w:p>
+      <w:pPr>
         <w:rPr>
           <w:rFonts w:ascii="Courier New" w:hAnsi="Courier New" w:cs="Courier New"/>
           <w:sz w:val="18"/>
         </w:rPr>
-        <w:t>1_CPOM_OGS3 RAF2_CPOM_OGS3  RAM2_CPOM_OGS3 RAF3_CPOM_OGS3  RAM3_CPOM_OGS3'</w:t>
-      </w:r>
-    </w:p>
-    <w:p>
-      <w:pPr>
+      </w:pPr>
+      <w:r>
         <w:rPr>
           <w:rFonts w:ascii="Courier New" w:hAnsi="Courier New" w:cs="Courier New"/>
           <w:sz w:val="18"/>
         </w:rPr>
-      </w:pPr>
+        <w:t>for i in $samples</w:t>
+      </w:r>
     </w:p>
     <w:p>
       <w:pPr>
@@ -2989,23 +2187,24 @@
           <w:rFonts w:ascii="Courier New" w:hAnsi="Courier New" w:cs="Courier New"/>
           <w:sz w:val="18"/>
         </w:rPr>
-        <w:t xml:space="preserve">for </w:t>
-      </w:r>
-      <w:proofErr w:type="spellStart"/>
-      <w:r>
+        <w:lastRenderedPageBreak/>
+        <w:t>do</w:t>
+      </w:r>
+    </w:p>
+    <w:p>
+      <w:pPr>
         <w:rPr>
           <w:rFonts w:ascii="Courier New" w:hAnsi="Courier New" w:cs="Courier New"/>
           <w:sz w:val="18"/>
         </w:rPr>
-        <w:t>i</w:t>
-      </w:r>
-      <w:proofErr w:type="spellEnd"/>
+      </w:pPr>
       <w:r>
         <w:rPr>
           <w:rFonts w:ascii="Courier New" w:hAnsi="Courier New" w:cs="Courier New"/>
           <w:sz w:val="18"/>
         </w:rPr>
-        <w:t xml:space="preserve"> in $samples</w:t>
+        <w:tab/>
+        <w:t>sbatch -N 1 -c 4 -J $i --mem 8G --wrap="samtools sort -m 1.5G -o $i.sorted.bam -T /tmp/$i.sorting --threads 4 $i.0_genomic_unmasked.bam"</w:t>
       </w:r>
     </w:p>
     <w:p>
@@ -3020,7 +2219,8 @@
           <w:rFonts w:ascii="Courier New" w:hAnsi="Courier New" w:cs="Courier New"/>
           <w:sz w:val="18"/>
         </w:rPr>
-        <w:t>do</w:t>
+        <w:tab/>
+        <w:t>sleep 1</w:t>
       </w:r>
     </w:p>
     <w:p>
@@ -3035,151 +2235,13 @@
           <w:rFonts w:ascii="Courier New" w:hAnsi="Courier New" w:cs="Courier New"/>
           <w:sz w:val="18"/>
         </w:rPr>
-        <w:tab/>
-      </w:r>
-      <w:proofErr w:type="spellStart"/>
-      <w:r>
-        <w:rPr>
-          <w:rFonts w:ascii="Courier New" w:hAnsi="Courier New" w:cs="Courier New"/>
-          <w:sz w:val="18"/>
-        </w:rPr>
-        <w:t>sbatch</w:t>
-      </w:r>
-      <w:proofErr w:type="spellEnd"/>
-      <w:r>
-        <w:rPr>
-          <w:rFonts w:ascii="Courier New" w:hAnsi="Courier New" w:cs="Courier New"/>
-          <w:sz w:val="18"/>
-        </w:rPr>
-        <w:t xml:space="preserve"> -N 1 -c 4 -J $</w:t>
-      </w:r>
-      <w:proofErr w:type="spellStart"/>
-      <w:r>
-        <w:rPr>
-          <w:rFonts w:ascii="Courier New" w:hAnsi="Courier New" w:cs="Courier New"/>
-          <w:sz w:val="18"/>
-        </w:rPr>
-        <w:t>i</w:t>
-      </w:r>
-      <w:proofErr w:type="spellEnd"/>
-      <w:r>
-        <w:rPr>
-          <w:rFonts w:ascii="Courier New" w:hAnsi="Courier New" w:cs="Courier New"/>
-          <w:sz w:val="18"/>
-        </w:rPr>
-        <w:t xml:space="preserve"> --mem 8G --wrap="</w:t>
-      </w:r>
-      <w:proofErr w:type="spellStart"/>
-      <w:r>
-        <w:rPr>
-          <w:rFonts w:ascii="Courier New" w:hAnsi="Courier New" w:cs="Courier New"/>
-          <w:sz w:val="18"/>
-        </w:rPr>
-        <w:t>samtools</w:t>
-      </w:r>
-      <w:proofErr w:type="spellEnd"/>
-      <w:r>
-        <w:rPr>
-          <w:rFonts w:ascii="Courier New" w:hAnsi="Courier New" w:cs="Courier New"/>
-          <w:sz w:val="18"/>
-        </w:rPr>
-        <w:t xml:space="preserve"> sort -m 1.5G -o $</w:t>
-      </w:r>
-      <w:proofErr w:type="spellStart"/>
-      <w:r>
-        <w:rPr>
-          <w:rFonts w:ascii="Courier New" w:hAnsi="Courier New" w:cs="Courier New"/>
-          <w:sz w:val="18"/>
-        </w:rPr>
-        <w:t>i.sorted.bam</w:t>
-      </w:r>
-      <w:proofErr w:type="spellEnd"/>
-      <w:r>
-        <w:rPr>
-          <w:rFonts w:ascii="Courier New" w:hAnsi="Courier New" w:cs="Courier New"/>
-          <w:sz w:val="18"/>
-        </w:rPr>
-        <w:t xml:space="preserve"> -T /</w:t>
-      </w:r>
-      <w:proofErr w:type="spellStart"/>
-      <w:r>
-        <w:rPr>
-          <w:rFonts w:ascii="Courier New" w:hAnsi="Courier New" w:cs="Courier New"/>
-          <w:sz w:val="18"/>
-        </w:rPr>
-        <w:t>tmp</w:t>
-      </w:r>
-      <w:proofErr w:type="spellEnd"/>
-      <w:r>
-        <w:rPr>
-          <w:rFonts w:ascii="Courier New" w:hAnsi="Courier New" w:cs="Courier New"/>
-          <w:sz w:val="18"/>
-        </w:rPr>
-        <w:t>/$</w:t>
-      </w:r>
-      <w:proofErr w:type="spellStart"/>
-      <w:proofErr w:type="gramStart"/>
-      <w:r>
-        <w:rPr>
-          <w:rFonts w:ascii="Courier New" w:hAnsi="Courier New" w:cs="Courier New"/>
-          <w:sz w:val="18"/>
-        </w:rPr>
-        <w:t>i.sorting</w:t>
-      </w:r>
-      <w:proofErr w:type="spellEnd"/>
-      <w:proofErr w:type="gramEnd"/>
-      <w:r>
-        <w:rPr>
-          <w:rFonts w:ascii="Courier New" w:hAnsi="Courier New" w:cs="Courier New"/>
-          <w:sz w:val="18"/>
-        </w:rPr>
-        <w:t xml:space="preserve"> --threads 4 $i.0_genomic_unmasked.bam"</w:t>
-      </w:r>
-    </w:p>
-    <w:p>
-      <w:pPr>
-        <w:rPr>
-          <w:rFonts w:ascii="Courier New" w:hAnsi="Courier New" w:cs="Courier New"/>
-          <w:sz w:val="18"/>
-        </w:rPr>
-      </w:pPr>
-      <w:r>
-        <w:rPr>
-          <w:rFonts w:ascii="Courier New" w:hAnsi="Courier New" w:cs="Courier New"/>
-          <w:sz w:val="18"/>
-        </w:rPr>
-        <w:tab/>
-        <w:t>sleep 1</w:t>
-      </w:r>
-    </w:p>
-    <w:p>
-      <w:pPr>
-        <w:rPr>
-          <w:rFonts w:ascii="Courier New" w:hAnsi="Courier New" w:cs="Courier New"/>
-          <w:sz w:val="18"/>
-        </w:rPr>
-      </w:pPr>
-      <w:r>
-        <w:rPr>
-          <w:rFonts w:ascii="Courier New" w:hAnsi="Courier New" w:cs="Courier New"/>
-          <w:sz w:val="18"/>
-        </w:rPr>
         <w:t>done</w:t>
       </w:r>
     </w:p>
     <w:p/>
     <w:p>
       <w:r>
-        <w:lastRenderedPageBreak/>
-        <w:t xml:space="preserve">The idea here is use a bash loop over sample names and letting </w:t>
-      </w:r>
-      <w:proofErr w:type="spellStart"/>
-      <w:r>
-        <w:t>sbatch</w:t>
-      </w:r>
-      <w:proofErr w:type="spellEnd"/>
-      <w:r>
-        <w:t xml:space="preserve"> read the command directly, rather than having to write a different shell script for each sample.  This will launch a separate queued analysis for each sample.</w:t>
+        <w:t>The idea here is use a bash loop over sample names and letting sbatch read the command directly, rather than having to write a different shell script for each sample.  This will launch a separate queued analysis for each sample.</w:t>
       </w:r>
     </w:p>
     <w:p/>
@@ -3195,7 +2257,7 @@
 
 <file path=word/comments.xml><?xml version="1.0" encoding="utf-8"?>
 <w:comments xmlns:wpc="http://schemas.microsoft.com/office/word/2010/wordprocessingCanvas" xmlns:mo="http://schemas.microsoft.com/office/mac/office/2008/main" xmlns:mc="http://schemas.openxmlformats.org/markup-compatibility/2006" xmlns:mv="urn:schemas-microsoft-com:mac:vml" xmlns:o="urn:schemas-microsoft-com:office:office" xmlns:r="http://schemas.openxmlformats.org/officeDocument/2006/relationships" xmlns:m="http://schemas.openxmlformats.org/officeDocument/2006/math" xmlns:v="urn:schemas-microsoft-com:vml" xmlns:wp14="http://schemas.microsoft.com/office/word/2010/wordprocessingDrawing" xmlns:wp="http://schemas.openxmlformats.org/drawingml/2006/wordprocessingDrawing" xmlns:w10="urn:schemas-microsoft-com:office:word" xmlns:w="http://schemas.openxmlformats.org/wordprocessingml/2006/main" xmlns:w14="http://schemas.microsoft.com/office/word/2010/wordml" xmlns:w15="http://schemas.microsoft.com/office/word/2012/wordml" xmlns:wpg="http://schemas.microsoft.com/office/word/2010/wordprocessingGroup" xmlns:wpi="http://schemas.microsoft.com/office/word/2010/wordprocessingInk" xmlns:wne="http://schemas.microsoft.com/office/word/2006/wordml" xmlns:wps="http://schemas.microsoft.com/office/word/2010/wordprocessingShape" mc:Ignorable="w14 w15 wp14">
-  <w:comment w:id="0" w:author="Jamie Walters" w:date="2017-06-21T12:47:00Z" w:initials="JRW">
+  <w:comment w:id="1" w:author="Jamie Walters" w:date="2017-06-21T12:47:00Z" w:initials="JRW">
     <w:p>
       <w:pPr>
         <w:pStyle w:val="CommentText"/>

</xml_diff>

<commit_message>
Added PRO TIP about using local storage on nodes for temporary files.
</commit_message>
<xml_diff>
--- a/ITTC_cluster_intro.docx
+++ b/ITTC_cluster_intro.docx
@@ -3,6 +3,9 @@
 <w:document xmlns:wpc="http://schemas.microsoft.com/office/word/2010/wordprocessingCanvas" xmlns:mo="http://schemas.microsoft.com/office/mac/office/2008/main" xmlns:mc="http://schemas.openxmlformats.org/markup-compatibility/2006" xmlns:mv="urn:schemas-microsoft-com:mac:vml" xmlns:o="urn:schemas-microsoft-com:office:office" xmlns:r="http://schemas.openxmlformats.org/officeDocument/2006/relationships" xmlns:m="http://schemas.openxmlformats.org/officeDocument/2006/math" xmlns:v="urn:schemas-microsoft-com:vml" xmlns:wp14="http://schemas.microsoft.com/office/word/2010/wordprocessingDrawing" xmlns:wp="http://schemas.openxmlformats.org/drawingml/2006/wordprocessingDrawing" xmlns:w10="urn:schemas-microsoft-com:office:word" xmlns:w="http://schemas.openxmlformats.org/wordprocessingml/2006/main" xmlns:w14="http://schemas.microsoft.com/office/word/2010/wordml" xmlns:w15="http://schemas.microsoft.com/office/word/2012/wordml" xmlns:wpg="http://schemas.microsoft.com/office/word/2010/wordprocessingGroup" xmlns:wpi="http://schemas.microsoft.com/office/word/2010/wordprocessingInk" xmlns:wne="http://schemas.microsoft.com/office/word/2006/wordml" xmlns:wps="http://schemas.microsoft.com/office/word/2010/wordprocessingShape" mc:Ignorable="w14 w15 wp14">
   <w:body>
     <w:p>
+      <w:pPr>
+        <w:pStyle w:val="Heading1"/>
+      </w:pPr>
       <w:r>
         <w:t xml:space="preserve">Intro to using </w:t>
       </w:r>
@@ -14,9 +17,6 @@
       </w:r>
       <w:r>
         <w:t xml:space="preserve"> for Walters Lab Members</w:t>
-      </w:r>
-      <w:r>
-        <w:t>.</w:t>
       </w:r>
     </w:p>
     <w:p/>
@@ -53,10 +53,24 @@
           <w:rFonts w:ascii="-webkit-standard" w:eastAsia="Times New Roman" w:hAnsi="-webkit-standard" w:cs="Times New Roman"/>
           <w:color w:val="000000"/>
         </w:rPr>
-        <w:t>Jamie or ClusterAdmin can provide username &amp; password. (Jamie has it in Evernote).</w:t>
-      </w:r>
-      <w:bookmarkStart w:id="0" w:name="_GoBack"/>
-      <w:bookmarkEnd w:id="0"/>
+        <w:t xml:space="preserve">Jamie or </w:t>
+      </w:r>
+      <w:proofErr w:type="spellStart"/>
+      <w:r>
+        <w:rPr>
+          <w:rFonts w:ascii="-webkit-standard" w:eastAsia="Times New Roman" w:hAnsi="-webkit-standard" w:cs="Times New Roman"/>
+          <w:color w:val="000000"/>
+        </w:rPr>
+        <w:t>ClusterAdmin</w:t>
+      </w:r>
+      <w:proofErr w:type="spellEnd"/>
+      <w:r>
+        <w:rPr>
+          <w:rFonts w:ascii="-webkit-standard" w:eastAsia="Times New Roman" w:hAnsi="-webkit-standard" w:cs="Times New Roman"/>
+          <w:color w:val="000000"/>
+        </w:rPr>
+        <w:t xml:space="preserve"> can provide username &amp; password. (Jamie has it in Evernote).</w:t>
+      </w:r>
     </w:p>
     <w:p/>
     <w:p/>
@@ -96,7 +110,15 @@
     <w:p/>
     <w:p>
       <w:r>
-        <w:t>Emailing ClusterHelp is also the best way to request the installation of additional software.</w:t>
+        <w:t xml:space="preserve">Emailing </w:t>
+      </w:r>
+      <w:proofErr w:type="spellStart"/>
+      <w:r>
+        <w:t>ClusterHelp</w:t>
+      </w:r>
+      <w:proofErr w:type="spellEnd"/>
+      <w:r>
+        <w:t xml:space="preserve"> is also the best way to request the installation of additional software.</w:t>
       </w:r>
     </w:p>
     <w:p/>
@@ -123,8 +145,13 @@
         <w:ind w:left="1080"/>
       </w:pPr>
       <w:r>
-        <w:t>Use ssh</w:t>
-      </w:r>
+        <w:t xml:space="preserve">Use </w:t>
+      </w:r>
+      <w:proofErr w:type="spellStart"/>
+      <w:r>
+        <w:t>ssh</w:t>
+      </w:r>
+      <w:proofErr w:type="spellEnd"/>
     </w:p>
     <w:p>
       <w:pPr>
@@ -136,97 +163,174 @@
         <w:ind w:left="1080"/>
       </w:pPr>
       <w:r>
-        <w:t>On campus, can ssh directly to login[1|2].ittc.ku.edu</w:t>
+        <w:t xml:space="preserve">On campus, can </w:t>
+      </w:r>
+      <w:proofErr w:type="spellStart"/>
+      <w:r>
+        <w:t>ssh</w:t>
+      </w:r>
+      <w:proofErr w:type="spellEnd"/>
+      <w:r>
+        <w:t xml:space="preserve"> directly to </w:t>
+      </w:r>
+      <w:proofErr w:type="gramStart"/>
+      <w:r>
+        <w:t>login[</w:t>
+      </w:r>
+      <w:proofErr w:type="gramEnd"/>
+      <w:r>
+        <w:t>1|2].ittc.ku.edu</w:t>
       </w:r>
     </w:p>
     <w:p>
       <w:pPr>
         <w:ind w:left="1620"/>
       </w:pPr>
+      <w:proofErr w:type="spellStart"/>
       <w:r>
         <w:rPr>
           <w:rFonts w:ascii="Courier" w:hAnsi="Courier" w:cs="Courier"/>
           <w:color w:val="3B2322"/>
         </w:rPr>
-        <w:t>ssh &lt;user</w:t>
-      </w:r>
+        <w:t>ssh</w:t>
+      </w:r>
+      <w:proofErr w:type="spellEnd"/>
       <w:r>
         <w:rPr>
           <w:rFonts w:ascii="Courier" w:hAnsi="Courier" w:cs="Courier"/>
           <w:color w:val="3B2322"/>
         </w:rPr>
-        <w:t>id</w:t>
-      </w:r>
+        <w:t xml:space="preserve"> &lt;</w:t>
+      </w:r>
+      <w:proofErr w:type="spellStart"/>
       <w:r>
         <w:rPr>
           <w:rFonts w:ascii="Courier" w:hAnsi="Courier" w:cs="Courier"/>
           <w:color w:val="3B2322"/>
         </w:rPr>
-        <w:t>&gt;@login1.ittc.ku.edu</w:t>
-      </w:r>
-    </w:p>
-    <w:p>
-      <w:pPr>
-        <w:pStyle w:val="ListParagraph"/>
-        <w:numPr>
-          <w:ilvl w:val="1"/>
-          <w:numId w:val="1"/>
-        </w:numPr>
-        <w:ind w:left="1080"/>
-      </w:pPr>
-      <w:r>
-        <w:t>From off campus, activate KU CiscoConnect VPN, then login as if on campus</w:t>
-      </w:r>
-    </w:p>
-    <w:p>
-      <w:pPr>
-        <w:pStyle w:val="ListParagraph"/>
-        <w:numPr>
-          <w:ilvl w:val="1"/>
-          <w:numId w:val="1"/>
-        </w:numPr>
-        <w:ind w:left="1080"/>
-      </w:pPr>
-      <w:r>
-        <w:t xml:space="preserve">It is possible to login from off campus without KU VPN. </w:t>
-      </w:r>
-    </w:p>
-    <w:p>
-      <w:pPr>
-        <w:pStyle w:val="ListParagraph"/>
-        <w:numPr>
-          <w:ilvl w:val="2"/>
-          <w:numId w:val="1"/>
-        </w:numPr>
-        <w:ind w:left="1800"/>
-      </w:pPr>
-      <w:r>
-        <w:t xml:space="preserve">First connect to the ITTC ssh server (use port 62) </w:t>
-      </w:r>
-    </w:p>
-    <w:p>
-      <w:pPr>
-        <w:ind w:left="1620"/>
-      </w:pPr>
+        <w:t>user</w:t>
+      </w:r>
       <w:r>
         <w:rPr>
           <w:rFonts w:ascii="Courier" w:hAnsi="Courier" w:cs="Courier"/>
           <w:color w:val="3B2322"/>
         </w:rPr>
-        <w:t>ssh -p62  &lt;user</w:t>
-      </w:r>
+        <w:t>id</w:t>
+      </w:r>
+      <w:proofErr w:type="spellEnd"/>
       <w:r>
         <w:rPr>
           <w:rFonts w:ascii="Courier" w:hAnsi="Courier" w:cs="Courier"/>
           <w:color w:val="3B2322"/>
         </w:rPr>
-        <w:t>id</w:t>
-      </w:r>
+        <w:t>&gt;@login1.ittc.ku.edu</w:t>
+      </w:r>
+    </w:p>
+    <w:p>
+      <w:pPr>
+        <w:pStyle w:val="ListParagraph"/>
+        <w:numPr>
+          <w:ilvl w:val="1"/>
+          <w:numId w:val="1"/>
+        </w:numPr>
+        <w:ind w:left="1080"/>
+      </w:pPr>
+      <w:r>
+        <w:t xml:space="preserve">From off campus, activate KU </w:t>
+      </w:r>
+      <w:proofErr w:type="spellStart"/>
+      <w:r>
+        <w:t>CiscoConnect</w:t>
+      </w:r>
+      <w:proofErr w:type="spellEnd"/>
+      <w:r>
+        <w:t xml:space="preserve"> VPN, then login as if on campus</w:t>
+      </w:r>
+    </w:p>
+    <w:p>
+      <w:pPr>
+        <w:pStyle w:val="ListParagraph"/>
+        <w:numPr>
+          <w:ilvl w:val="1"/>
+          <w:numId w:val="1"/>
+        </w:numPr>
+        <w:ind w:left="1080"/>
+      </w:pPr>
+      <w:r>
+        <w:t xml:space="preserve">It is possible to login from off campus without KU VPN. </w:t>
+      </w:r>
+    </w:p>
+    <w:p>
+      <w:pPr>
+        <w:pStyle w:val="ListParagraph"/>
+        <w:numPr>
+          <w:ilvl w:val="2"/>
+          <w:numId w:val="1"/>
+        </w:numPr>
+        <w:ind w:left="1800"/>
+      </w:pPr>
+      <w:r>
+        <w:t xml:space="preserve">First connect to the ITTC </w:t>
+      </w:r>
+      <w:proofErr w:type="spellStart"/>
+      <w:r>
+        <w:t>ssh</w:t>
+      </w:r>
+      <w:proofErr w:type="spellEnd"/>
+      <w:r>
+        <w:t xml:space="preserve"> server (use port 62) </w:t>
+      </w:r>
+    </w:p>
+    <w:p>
+      <w:pPr>
+        <w:ind w:left="1620"/>
+      </w:pPr>
+      <w:proofErr w:type="spellStart"/>
       <w:r>
         <w:rPr>
           <w:rFonts w:ascii="Courier" w:hAnsi="Courier" w:cs="Courier"/>
           <w:color w:val="3B2322"/>
         </w:rPr>
+        <w:t>ssh</w:t>
+      </w:r>
+      <w:proofErr w:type="spellEnd"/>
+      <w:r>
+        <w:rPr>
+          <w:rFonts w:ascii="Courier" w:hAnsi="Courier" w:cs="Courier"/>
+          <w:color w:val="3B2322"/>
+        </w:rPr>
+        <w:t xml:space="preserve"> -p</w:t>
+      </w:r>
+      <w:proofErr w:type="gramStart"/>
+      <w:r>
+        <w:rPr>
+          <w:rFonts w:ascii="Courier" w:hAnsi="Courier" w:cs="Courier"/>
+          <w:color w:val="3B2322"/>
+        </w:rPr>
+        <w:t>62  &lt;</w:t>
+      </w:r>
+      <w:proofErr w:type="spellStart"/>
+      <w:proofErr w:type="gramEnd"/>
+      <w:r>
+        <w:rPr>
+          <w:rFonts w:ascii="Courier" w:hAnsi="Courier" w:cs="Courier"/>
+          <w:color w:val="3B2322"/>
+        </w:rPr>
+        <w:t>user</w:t>
+      </w:r>
+      <w:r>
+        <w:rPr>
+          <w:rFonts w:ascii="Courier" w:hAnsi="Courier" w:cs="Courier"/>
+          <w:color w:val="3B2322"/>
+        </w:rPr>
+        <w:t>id</w:t>
+      </w:r>
+      <w:proofErr w:type="spellEnd"/>
+      <w:r>
+        <w:rPr>
+          <w:rFonts w:ascii="Courier" w:hAnsi="Courier" w:cs="Courier"/>
+          <w:color w:val="3B2322"/>
+        </w:rPr>
         <w:t>&gt;@ssh.ittc.ku.edu</w:t>
       </w:r>
     </w:p>
@@ -240,7 +344,15 @@
         <w:ind w:left="1800"/>
       </w:pPr>
       <w:r>
-        <w:t>Second, from the ssh server, you can connect to login servers as above.</w:t>
+        <w:t xml:space="preserve">Second, from the </w:t>
+      </w:r>
+      <w:proofErr w:type="spellStart"/>
+      <w:r>
+        <w:t>ssh</w:t>
+      </w:r>
+      <w:proofErr w:type="spellEnd"/>
+      <w:r>
+        <w:t xml:space="preserve"> server, you can connect to login servers as above.</w:t>
       </w:r>
     </w:p>
     <w:p>
@@ -265,14 +377,24 @@
         </w:numPr>
         <w:ind w:left="1080"/>
       </w:pPr>
+      <w:proofErr w:type="spellStart"/>
       <w:r>
         <w:t>s</w:t>
       </w:r>
       <w:r>
         <w:t>cp</w:t>
       </w:r>
-      <w:r>
-        <w:t xml:space="preserve"> on mac/linux – this is command line, though GUI clients exist</w:t>
+      <w:proofErr w:type="spellEnd"/>
+      <w:r>
+        <w:t xml:space="preserve"> on mac/</w:t>
+      </w:r>
+      <w:proofErr w:type="spellStart"/>
+      <w:r>
+        <w:t>linux</w:t>
+      </w:r>
+      <w:proofErr w:type="spellEnd"/>
+      <w:r>
+        <w:t xml:space="preserve"> – this is command line, though GUI clients exist</w:t>
       </w:r>
     </w:p>
     <w:p>
@@ -299,12 +421,37 @@
           <w:sz w:val="22"/>
         </w:rPr>
       </w:pPr>
+      <w:proofErr w:type="spellStart"/>
       <w:r>
         <w:rPr>
           <w:rFonts w:ascii="Courier" w:hAnsi="Courier"/>
           <w:sz w:val="22"/>
         </w:rPr>
-        <w:t xml:space="preserve">scp myfile.txt  &lt;user&gt;@transfer.ittc.ku.edu:&lt;path&gt;/myfile.txt  </w:t>
+        <w:t>scp</w:t>
+      </w:r>
+      <w:proofErr w:type="spellEnd"/>
+      <w:r>
+        <w:rPr>
+          <w:rFonts w:ascii="Courier" w:hAnsi="Courier"/>
+          <w:sz w:val="22"/>
+        </w:rPr>
+        <w:t xml:space="preserve"> </w:t>
+      </w:r>
+      <w:proofErr w:type="gramStart"/>
+      <w:r>
+        <w:rPr>
+          <w:rFonts w:ascii="Courier" w:hAnsi="Courier"/>
+          <w:sz w:val="22"/>
+        </w:rPr>
+        <w:t>myfile.txt  &lt;</w:t>
+      </w:r>
+      <w:proofErr w:type="gramEnd"/>
+      <w:r>
+        <w:rPr>
+          <w:rFonts w:ascii="Courier" w:hAnsi="Courier"/>
+          <w:sz w:val="22"/>
+        </w:rPr>
+        <w:t xml:space="preserve">user&gt;@transfer.ittc.ku.edu:&lt;path&gt;/myfile.txt  </w:t>
       </w:r>
     </w:p>
     <w:p>
@@ -339,18 +486,27 @@
           <w:sz w:val="22"/>
         </w:rPr>
       </w:pPr>
+      <w:proofErr w:type="spellStart"/>
       <w:r>
         <w:rPr>
           <w:rFonts w:ascii="Courier" w:hAnsi="Courier"/>
           <w:sz w:val="22"/>
         </w:rPr>
-        <w:t xml:space="preserve">scp &lt;user&gt;@transfer.ittc.ku.edu:&lt;path&gt;/myfile.txt </w:t>
-      </w:r>
+        <w:t>scp</w:t>
+      </w:r>
+      <w:proofErr w:type="spellEnd"/>
       <w:r>
         <w:rPr>
           <w:rFonts w:ascii="Courier" w:hAnsi="Courier"/>
           <w:sz w:val="22"/>
         </w:rPr>
+        <w:t xml:space="preserve"> &lt;user&gt;@transfer.ittc.ku.edu:&lt;path&gt;/myfile.txt </w:t>
+      </w:r>
+      <w:r>
+        <w:rPr>
+          <w:rFonts w:ascii="Courier" w:hAnsi="Courier"/>
+          <w:sz w:val="22"/>
+        </w:rPr>
         <w:t>myfile.txt</w:t>
       </w:r>
     </w:p>
@@ -363,9 +519,11 @@
         </w:numPr>
         <w:ind w:left="1080"/>
       </w:pPr>
+      <w:proofErr w:type="spellStart"/>
       <w:r>
         <w:t>WinSCP</w:t>
       </w:r>
+      <w:proofErr w:type="spellEnd"/>
       <w:r>
         <w:t xml:space="preserve"> on windows – this is GUI. Putty gives DOS command line if desired.</w:t>
       </w:r>
@@ -416,7 +574,21 @@
         <w:rPr>
           <w:rFonts w:ascii="Courier New" w:hAnsi="Courier New" w:cs="Courier New"/>
         </w:rPr>
-        <w:t>/users/&lt;userid&gt;</w:t>
+        <w:t>/users/&lt;</w:t>
+      </w:r>
+      <w:proofErr w:type="spellStart"/>
+      <w:r>
+        <w:rPr>
+          <w:rFonts w:ascii="Courier New" w:hAnsi="Courier New" w:cs="Courier New"/>
+        </w:rPr>
+        <w:t>userid</w:t>
+      </w:r>
+      <w:proofErr w:type="spellEnd"/>
+      <w:r>
+        <w:rPr>
+          <w:rFonts w:ascii="Courier New" w:hAnsi="Courier New" w:cs="Courier New"/>
+        </w:rPr>
+        <w:t>&gt;</w:t>
       </w:r>
     </w:p>
     <w:p>
@@ -444,16 +616,16 @@
         </w:numPr>
         <w:ind w:left="1080"/>
       </w:pPr>
-      <w:commentRangeStart w:id="1"/>
+      <w:commentRangeStart w:id="0"/>
       <w:r>
         <w:t>Work</w:t>
       </w:r>
-      <w:commentRangeEnd w:id="1"/>
+      <w:commentRangeEnd w:id="0"/>
       <w:r>
         <w:rPr>
           <w:rStyle w:val="CommentReference"/>
         </w:rPr>
-        <w:commentReference w:id="1"/>
+        <w:commentReference w:id="0"/>
       </w:r>
       <w:r>
         <w:t xml:space="preserve">: </w:t>
@@ -462,7 +634,35 @@
         <w:rPr>
           <w:rFonts w:ascii="Courier New" w:hAnsi="Courier New" w:cs="Courier New"/>
         </w:rPr>
-        <w:t>/work/jwalters/&lt;uderid&gt;</w:t>
+        <w:t>/work/</w:t>
+      </w:r>
+      <w:proofErr w:type="spellStart"/>
+      <w:r>
+        <w:rPr>
+          <w:rFonts w:ascii="Courier New" w:hAnsi="Courier New" w:cs="Courier New"/>
+        </w:rPr>
+        <w:t>jwalters</w:t>
+      </w:r>
+      <w:proofErr w:type="spellEnd"/>
+      <w:r>
+        <w:rPr>
+          <w:rFonts w:ascii="Courier New" w:hAnsi="Courier New" w:cs="Courier New"/>
+        </w:rPr>
+        <w:t>/&lt;</w:t>
+      </w:r>
+      <w:proofErr w:type="spellStart"/>
+      <w:r>
+        <w:rPr>
+          <w:rFonts w:ascii="Courier New" w:hAnsi="Courier New" w:cs="Courier New"/>
+        </w:rPr>
+        <w:t>uderid</w:t>
+      </w:r>
+      <w:proofErr w:type="spellEnd"/>
+      <w:r>
+        <w:rPr>
+          <w:rFonts w:ascii="Courier New" w:hAnsi="Courier New" w:cs="Courier New"/>
+        </w:rPr>
+        <w:t>&gt;</w:t>
       </w:r>
       <w:r>
         <w:t xml:space="preserve"> </w:t>
@@ -510,7 +710,15 @@
         <w:t xml:space="preserve">and there is a single combined quota across all group members </w:t>
       </w:r>
       <w:r>
-        <w:t>(in contrast to scratch, where user dirs are not grouped under my name</w:t>
+        <w:t xml:space="preserve">(in contrast to scratch, where user </w:t>
+      </w:r>
+      <w:proofErr w:type="spellStart"/>
+      <w:r>
+        <w:t>dirs</w:t>
+      </w:r>
+      <w:proofErr w:type="spellEnd"/>
+      <w:r>
+        <w:t xml:space="preserve"> are not grouped under my name</w:t>
       </w:r>
       <w:r>
         <w:t xml:space="preserve"> and the quota is individual</w:t>
@@ -554,7 +762,21 @@
         <w:rPr>
           <w:rFonts w:ascii="Courier New" w:hAnsi="Courier New" w:cs="Courier New"/>
         </w:rPr>
-        <w:t>/scratch/&lt;userid&gt;</w:t>
+        <w:t>/scratch/&lt;</w:t>
+      </w:r>
+      <w:proofErr w:type="spellStart"/>
+      <w:r>
+        <w:rPr>
+          <w:rFonts w:ascii="Courier New" w:hAnsi="Courier New" w:cs="Courier New"/>
+        </w:rPr>
+        <w:t>userid</w:t>
+      </w:r>
+      <w:proofErr w:type="spellEnd"/>
+      <w:r>
+        <w:rPr>
+          <w:rFonts w:ascii="Courier New" w:hAnsi="Courier New" w:cs="Courier New"/>
+        </w:rPr>
+        <w:t>&gt;</w:t>
       </w:r>
     </w:p>
     <w:p>
@@ -580,7 +802,28 @@
         <w:ind w:left="1080"/>
       </w:pPr>
       <w:r>
-        <w:t>RFS (aka Research File Storage)  /rfs/jwalters/</w:t>
+        <w:t xml:space="preserve">RFS (aka Research File </w:t>
+      </w:r>
+      <w:proofErr w:type="gramStart"/>
+      <w:r>
+        <w:t>Storage)  /</w:t>
+      </w:r>
+      <w:proofErr w:type="spellStart"/>
+      <w:proofErr w:type="gramEnd"/>
+      <w:r>
+        <w:t>rfs</w:t>
+      </w:r>
+      <w:proofErr w:type="spellEnd"/>
+      <w:r>
+        <w:t>/</w:t>
+      </w:r>
+      <w:proofErr w:type="spellStart"/>
+      <w:r>
+        <w:t>jwalters</w:t>
+      </w:r>
+      <w:proofErr w:type="spellEnd"/>
+      <w:r>
+        <w:t>/</w:t>
       </w:r>
     </w:p>
     <w:p>
@@ -634,7 +877,23 @@
         <w:t>on</w:t>
       </w:r>
       <w:r>
-        <w:t xml:space="preserve"> /rfs/jwalters without asking permission from Jamie</w:t>
+        <w:t xml:space="preserve"> /</w:t>
+      </w:r>
+      <w:proofErr w:type="spellStart"/>
+      <w:r>
+        <w:t>rfs</w:t>
+      </w:r>
+      <w:proofErr w:type="spellEnd"/>
+      <w:r>
+        <w:t>/</w:t>
+      </w:r>
+      <w:proofErr w:type="spellStart"/>
+      <w:r>
+        <w:t>jwalters</w:t>
+      </w:r>
+      <w:proofErr w:type="spellEnd"/>
+      <w:r>
+        <w:t xml:space="preserve"> without asking permission from Jamie</w:t>
       </w:r>
     </w:p>
     <w:p>
@@ -660,7 +919,15 @@
         <w:ind w:left="2520"/>
       </w:pPr>
       <w:r>
-        <w:t>On the CRC it is found at</w:t>
+        <w:t xml:space="preserve">On the </w:t>
+      </w:r>
+      <w:proofErr w:type="gramStart"/>
+      <w:r>
+        <w:t>CRC</w:t>
+      </w:r>
+      <w:proofErr w:type="gramEnd"/>
+      <w:r>
+        <w:t xml:space="preserve"> it is found at</w:t>
       </w:r>
       <w:r>
         <w:rPr>
@@ -674,7 +941,39 @@
           <w:rFonts w:ascii="Courier New" w:hAnsi="Courier New" w:cs="Courier New"/>
           <w:color w:val="000000"/>
         </w:rPr>
-        <w:t>/rfs/walters/EXPORT</w:t>
+        <w:t>/</w:t>
+      </w:r>
+      <w:proofErr w:type="spellStart"/>
+      <w:r>
+        <w:rPr>
+          <w:rFonts w:ascii="Courier New" w:hAnsi="Courier New" w:cs="Courier New"/>
+          <w:color w:val="000000"/>
+        </w:rPr>
+        <w:t>rfs</w:t>
+      </w:r>
+      <w:proofErr w:type="spellEnd"/>
+      <w:r>
+        <w:rPr>
+          <w:rFonts w:ascii="Courier New" w:hAnsi="Courier New" w:cs="Courier New"/>
+          <w:color w:val="000000"/>
+        </w:rPr>
+        <w:t>/</w:t>
+      </w:r>
+      <w:proofErr w:type="spellStart"/>
+      <w:r>
+        <w:rPr>
+          <w:rFonts w:ascii="Courier New" w:hAnsi="Courier New" w:cs="Courier New"/>
+          <w:color w:val="000000"/>
+        </w:rPr>
+        <w:t>walters</w:t>
+      </w:r>
+      <w:proofErr w:type="spellEnd"/>
+      <w:r>
+        <w:rPr>
+          <w:rFonts w:ascii="Courier New" w:hAnsi="Courier New" w:cs="Courier New"/>
+          <w:color w:val="000000"/>
+        </w:rPr>
+        <w:t>/EXPORT</w:t>
       </w:r>
       <w:r>
         <w:rPr>
@@ -694,7 +993,20 @@
         <w:ind w:left="1080"/>
       </w:pPr>
       <w:r>
-        <w:t>TMP: /tmp  -- local file storage on compute nodes</w:t>
+        <w:t>TMP: /</w:t>
+      </w:r>
+      <w:proofErr w:type="spellStart"/>
+      <w:proofErr w:type="gramStart"/>
+      <w:r>
+        <w:t>tmp</w:t>
+      </w:r>
+      <w:proofErr w:type="spellEnd"/>
+      <w:r>
+        <w:t xml:space="preserve">  --</w:t>
+      </w:r>
+      <w:proofErr w:type="gramEnd"/>
+      <w:r>
+        <w:t xml:space="preserve"> local file storage on compute nodes</w:t>
       </w:r>
     </w:p>
     <w:p>
@@ -707,8 +1019,21 @@
         <w:ind w:left="1800"/>
       </w:pPr>
       <w:r>
-        <w:t>On rare occasions it might be useful to write very temporary files to the local compute node, with will be accessed as /tmp</w:t>
-      </w:r>
+        <w:t xml:space="preserve">On rare </w:t>
+      </w:r>
+      <w:proofErr w:type="gramStart"/>
+      <w:r>
+        <w:t>occasions</w:t>
+      </w:r>
+      <w:proofErr w:type="gramEnd"/>
+      <w:r>
+        <w:t xml:space="preserve"> it might be useful to write very temporary files to the local compute node, with will be accessed as /</w:t>
+      </w:r>
+      <w:proofErr w:type="spellStart"/>
+      <w:r>
+        <w:t>tmp</w:t>
+      </w:r>
+      <w:proofErr w:type="spellEnd"/>
     </w:p>
     <w:p>
       <w:pPr>
@@ -720,7 +1045,15 @@
         <w:ind w:left="1080"/>
       </w:pPr>
       <w:r>
-        <w:t>Checking your quota with “myquota”</w:t>
+        <w:t>Checking your quota with “</w:t>
+      </w:r>
+      <w:proofErr w:type="spellStart"/>
+      <w:r>
+        <w:t>myquota</w:t>
+      </w:r>
+      <w:proofErr w:type="spellEnd"/>
+      <w:r>
+        <w:t>”</w:t>
       </w:r>
     </w:p>
     <w:p>
@@ -733,7 +1066,15 @@
         <w:ind w:left="1800"/>
       </w:pPr>
       <w:r>
-        <w:t>If you need to know how much of your allotted data storage is available, use the command “myquota”. If you go over your allotment you will no longer be able save/write files.</w:t>
+        <w:t>If you need to know how much of your allotted data storage is available, use the command “</w:t>
+      </w:r>
+      <w:proofErr w:type="spellStart"/>
+      <w:r>
+        <w:t>myquota</w:t>
+      </w:r>
+      <w:proofErr w:type="spellEnd"/>
+      <w:r>
+        <w:t>”. If you go over your allotment you will no longer be able save/write files.</w:t>
       </w:r>
     </w:p>
     <w:p>
@@ -841,8 +1182,13 @@
         <w:ind w:left="1080"/>
       </w:pPr>
       <w:r>
-        <w:t>IMPORTANT: available modules differ between the compute vs. login nodes.  Since all your work will be done on a compute node, you should always check available modules on the compute nodes (e.g. use slogin</w:t>
-      </w:r>
+        <w:t xml:space="preserve">IMPORTANT: available modules differ between the compute vs. login nodes.  Since all your work will be done on a compute node, you should always check available modules on the compute nodes (e.g. use </w:t>
+      </w:r>
+      <w:proofErr w:type="spellStart"/>
+      <w:r>
+        <w:t>slogin</w:t>
+      </w:r>
+      <w:proofErr w:type="spellEnd"/>
       <w:r>
         <w:t>; see “interactive queues” in point 6</w:t>
       </w:r>
@@ -894,9 +1240,11 @@
         </w:numPr>
         <w:ind w:left="1800"/>
       </w:pPr>
+      <w:proofErr w:type="spellStart"/>
       <w:r>
         <w:t>Samtools</w:t>
       </w:r>
+      <w:proofErr w:type="spellEnd"/>
       <w:r>
         <w:t xml:space="preserve"> v 1.3</w:t>
       </w:r>
@@ -1235,10 +1583,18 @@
         <w:ind w:left="1800"/>
       </w:pPr>
       <w:r>
-        <w:t>Use ‘s</w:t>
-      </w:r>
-      <w:r>
-        <w:t>login’ command</w:t>
+        <w:t>Use ‘</w:t>
+      </w:r>
+      <w:proofErr w:type="spellStart"/>
+      <w:r>
+        <w:t>s</w:t>
+      </w:r>
+      <w:r>
+        <w:t>login</w:t>
+      </w:r>
+      <w:proofErr w:type="spellEnd"/>
+      <w:r>
+        <w:t>’ command</w:t>
       </w:r>
     </w:p>
     <w:p>
@@ -1250,15 +1606,34 @@
         </w:numPr>
         <w:ind w:left="2520"/>
       </w:pPr>
-      <w:r>
-        <w:t xml:space="preserve">slogin is a convenient wrapper around </w:t>
+      <w:proofErr w:type="spellStart"/>
+      <w:r>
+        <w:t>slogin</w:t>
+      </w:r>
+      <w:proofErr w:type="spellEnd"/>
+      <w:r>
+        <w:t xml:space="preserve"> is a convenient wrapper around </w:t>
       </w:r>
       <w:hyperlink r:id="rId12" w:anchor="srun" w:history="1">
         <w:r>
           <w:rPr>
             <w:rStyle w:val="Hyperlink"/>
           </w:rPr>
-          <w:t>the ‘srun’ command</w:t>
+          <w:t>the ‘</w:t>
+        </w:r>
+        <w:proofErr w:type="spellStart"/>
+        <w:r>
+          <w:rPr>
+            <w:rStyle w:val="Hyperlink"/>
+          </w:rPr>
+          <w:t>srun</w:t>
+        </w:r>
+        <w:proofErr w:type="spellEnd"/>
+        <w:r>
+          <w:rPr>
+            <w:rStyle w:val="Hyperlink"/>
+          </w:rPr>
+          <w:t>’ command</w:t>
         </w:r>
       </w:hyperlink>
       <w:r>
@@ -1287,8 +1662,13 @@
         </w:numPr>
         <w:ind w:left="360"/>
       </w:pPr>
-      <w:r>
-        <w:t>Tmux – maintain interactive session while not connected.</w:t>
+      <w:proofErr w:type="spellStart"/>
+      <w:r>
+        <w:t>Tmux</w:t>
+      </w:r>
+      <w:proofErr w:type="spellEnd"/>
+      <w:r>
+        <w:t xml:space="preserve"> – maintain interactive session while not connected.</w:t>
       </w:r>
     </w:p>
     <w:p>
@@ -1301,7 +1681,15 @@
         <w:ind w:left="1080"/>
       </w:pPr>
       <w:r>
-        <w:t>There are MANY tmux tutorials, just google for them.</w:t>
+        <w:t xml:space="preserve">There are MANY </w:t>
+      </w:r>
+      <w:proofErr w:type="spellStart"/>
+      <w:r>
+        <w:t>tmux</w:t>
+      </w:r>
+      <w:proofErr w:type="spellEnd"/>
+      <w:r>
+        <w:t xml:space="preserve"> tutorials, just google for them.</w:t>
       </w:r>
     </w:p>
     <w:p>
@@ -1327,7 +1715,15 @@
         <w:ind w:left="1800"/>
       </w:pPr>
       <w:r>
-        <w:t>Start tmux session from login (head) node</w:t>
+        <w:t xml:space="preserve">Start </w:t>
+      </w:r>
+      <w:proofErr w:type="spellStart"/>
+      <w:r>
+        <w:t>tmux</w:t>
+      </w:r>
+      <w:proofErr w:type="spellEnd"/>
+      <w:r>
+        <w:t xml:space="preserve"> session from login (head) node</w:t>
       </w:r>
     </w:p>
     <w:p>
@@ -1340,8 +1736,13 @@
         <w:ind w:left="1800"/>
       </w:pPr>
       <w:r>
-        <w:t>Start interactive session from inside tmux</w:t>
-      </w:r>
+        <w:t xml:space="preserve">Start interactive session from inside </w:t>
+      </w:r>
+      <w:proofErr w:type="spellStart"/>
+      <w:r>
+        <w:t>tmux</w:t>
+      </w:r>
+      <w:proofErr w:type="spellEnd"/>
     </w:p>
     <w:p>
       <w:pPr>
@@ -1353,10 +1754,31 @@
         <w:ind w:left="1080"/>
       </w:pPr>
       <w:r>
-        <w:t xml:space="preserve">There is a tmux cheatsheet in the </w:t>
-      </w:r>
-      <w:r>
-        <w:t>github repo, FYI.</w:t>
+        <w:t xml:space="preserve">There is a </w:t>
+      </w:r>
+      <w:proofErr w:type="spellStart"/>
+      <w:r>
+        <w:t>tmux</w:t>
+      </w:r>
+      <w:proofErr w:type="spellEnd"/>
+      <w:r>
+        <w:t xml:space="preserve"> </w:t>
+      </w:r>
+      <w:proofErr w:type="spellStart"/>
+      <w:r>
+        <w:t>cheatsheet</w:t>
+      </w:r>
+      <w:proofErr w:type="spellEnd"/>
+      <w:r>
+        <w:t xml:space="preserve"> in the </w:t>
+      </w:r>
+      <w:proofErr w:type="spellStart"/>
+      <w:r>
+        <w:t>github</w:t>
+      </w:r>
+      <w:proofErr w:type="spellEnd"/>
+      <w:r>
+        <w:t xml:space="preserve"> repo, FYI.</w:t>
       </w:r>
     </w:p>
     <w:p>
@@ -1374,12 +1796,14 @@
       <w:r>
         <w:t xml:space="preserve">: using </w:t>
       </w:r>
+      <w:proofErr w:type="spellStart"/>
       <w:r>
         <w:rPr>
           <w:b/>
         </w:rPr>
         <w:t>sbatch</w:t>
       </w:r>
+      <w:proofErr w:type="spellEnd"/>
     </w:p>
     <w:p>
       <w:pPr>
@@ -1393,8 +1817,13 @@
       <w:r>
         <w:t>‘</w:t>
       </w:r>
-      <w:r>
-        <w:t>sbatch’</w:t>
+      <w:proofErr w:type="spellStart"/>
+      <w:r>
+        <w:t>sbatch</w:t>
+      </w:r>
+      <w:proofErr w:type="spellEnd"/>
+      <w:r>
+        <w:t>’</w:t>
       </w:r>
       <w:r>
         <w:t xml:space="preserve"> submits scripts to queues.</w:t>
@@ -1409,8 +1838,13 @@
         </w:numPr>
         <w:ind w:left="1080"/>
       </w:pPr>
-      <w:r>
-        <w:t xml:space="preserve">sbatch </w:t>
+      <w:proofErr w:type="spellStart"/>
+      <w:r>
+        <w:t>sbatch</w:t>
+      </w:r>
+      <w:proofErr w:type="spellEnd"/>
+      <w:r>
+        <w:t xml:space="preserve"> </w:t>
       </w:r>
       <w:r>
         <w:t xml:space="preserve">scripts are just normal shell scripts, with a few additional specially formatted comment lines that give </w:t>
@@ -1465,7 +1899,21 @@
           <w:rPr>
             <w:rStyle w:val="Hyperlink"/>
           </w:rPr>
-          <w:t xml:space="preserve">complete sbatch </w:t>
+          <w:t xml:space="preserve">complete </w:t>
+        </w:r>
+        <w:proofErr w:type="spellStart"/>
+        <w:r>
+          <w:rPr>
+            <w:rStyle w:val="Hyperlink"/>
+          </w:rPr>
+          <w:t>sbatch</w:t>
+        </w:r>
+        <w:proofErr w:type="spellEnd"/>
+        <w:r>
+          <w:rPr>
+            <w:rStyle w:val="Hyperlink"/>
+          </w:rPr>
+          <w:t xml:space="preserve"> </w:t>
         </w:r>
         <w:r>
           <w:rPr>
@@ -1568,11 +2016,19 @@
         </w:rPr>
         <w:t xml:space="preserve">&gt; </w:t>
       </w:r>
-      <w:r>
-        <w:rPr>
-          <w:rStyle w:val="Terminal"/>
-        </w:rPr>
-        <w:t xml:space="preserve">git clone </w:t>
+      <w:proofErr w:type="spellStart"/>
+      <w:r>
+        <w:rPr>
+          <w:rStyle w:val="Terminal"/>
+        </w:rPr>
+        <w:t>git</w:t>
+      </w:r>
+      <w:proofErr w:type="spellEnd"/>
+      <w:r>
+        <w:rPr>
+          <w:rStyle w:val="Terminal"/>
+        </w:rPr>
+        <w:t xml:space="preserve"> clone </w:t>
       </w:r>
       <w:r>
         <w:rPr>
@@ -1590,7 +2046,15 @@
     </w:p>
     <w:p>
       <w:r>
-        <w:t xml:space="preserve">Then run the ‘simple_hw.sh ’ script </w:t>
+        <w:t>Then run the ‘</w:t>
+      </w:r>
+      <w:proofErr w:type="gramStart"/>
+      <w:r>
+        <w:t>simple_hw.sh ’</w:t>
+      </w:r>
+      <w:proofErr w:type="gramEnd"/>
+      <w:r>
+        <w:t xml:space="preserve"> script </w:t>
       </w:r>
     </w:p>
     <w:p/>
@@ -1614,7 +2078,15 @@
     <w:p/>
     <w:p>
       <w:r>
-        <w:t>Now start (or attach) a tmux session, start a new interactive session on a node, and run this on a node.</w:t>
+        <w:t xml:space="preserve">Now start (or attach) a </w:t>
+      </w:r>
+      <w:proofErr w:type="spellStart"/>
+      <w:r>
+        <w:t>tmux</w:t>
+      </w:r>
+      <w:proofErr w:type="spellEnd"/>
+      <w:r>
+        <w:t xml:space="preserve"> session, start a new interactive session on a node, and run this on a node.</w:t>
       </w:r>
     </w:p>
     <w:p/>
@@ -1630,11 +2102,19 @@
         </w:rPr>
         <w:t xml:space="preserve">&gt; </w:t>
       </w:r>
-      <w:r>
-        <w:rPr>
-          <w:rStyle w:val="Terminal"/>
-        </w:rPr>
-        <w:t>tmux attach</w:t>
+      <w:proofErr w:type="spellStart"/>
+      <w:r>
+        <w:rPr>
+          <w:rStyle w:val="Terminal"/>
+        </w:rPr>
+        <w:t>tmux</w:t>
+      </w:r>
+      <w:proofErr w:type="spellEnd"/>
+      <w:r>
+        <w:rPr>
+          <w:rStyle w:val="Terminal"/>
+        </w:rPr>
+        <w:t xml:space="preserve"> attach</w:t>
       </w:r>
     </w:p>
     <w:p>
@@ -1659,23 +2139,38 @@
         <w:t xml:space="preserve">node </w:t>
       </w:r>
       <w:r>
-        <w:t>session and disconnect from tmux (exit, then ctrl-b d)</w:t>
+        <w:t xml:space="preserve">session and disconnect from </w:t>
+      </w:r>
+      <w:proofErr w:type="spellStart"/>
+      <w:r>
+        <w:t>tmux</w:t>
+      </w:r>
+      <w:proofErr w:type="spellEnd"/>
+      <w:r>
+        <w:t xml:space="preserve"> (exit, then ctrl-b d)</w:t>
       </w:r>
     </w:p>
     <w:p/>
     <w:p>
       <w:r>
-        <w:t>Now submit the script to qsub</w:t>
-      </w:r>
+        <w:t xml:space="preserve">Now submit the script to </w:t>
+      </w:r>
+      <w:proofErr w:type="spellStart"/>
+      <w:r>
+        <w:t>qsub</w:t>
+      </w:r>
+      <w:proofErr w:type="spellEnd"/>
       <w:r>
         <w:t xml:space="preserve">, then check status with </w:t>
       </w:r>
+      <w:proofErr w:type="spellStart"/>
       <w:r>
         <w:rPr>
           <w:rStyle w:val="Terminal"/>
         </w:rPr>
         <w:t>squeue</w:t>
       </w:r>
+      <w:proofErr w:type="spellEnd"/>
     </w:p>
     <w:p/>
     <w:p>
@@ -1690,12 +2185,14 @@
         </w:rPr>
         <w:t xml:space="preserve">&gt; </w:t>
       </w:r>
+      <w:proofErr w:type="spellStart"/>
       <w:r>
         <w:rPr>
           <w:rStyle w:val="Terminal"/>
         </w:rPr>
         <w:t>sbatch</w:t>
       </w:r>
+      <w:proofErr w:type="spellEnd"/>
       <w:r>
         <w:rPr>
           <w:rStyle w:val="Terminal"/>
@@ -1715,11 +2212,33 @@
         </w:rPr>
         <w:t xml:space="preserve">&gt; </w:t>
       </w:r>
-      <w:r>
-        <w:rPr>
-          <w:rStyle w:val="Terminal"/>
-        </w:rPr>
-        <w:t>squeue –u &lt;userid&gt;</w:t>
+      <w:proofErr w:type="spellStart"/>
+      <w:r>
+        <w:rPr>
+          <w:rStyle w:val="Terminal"/>
+        </w:rPr>
+        <w:t>squeue</w:t>
+      </w:r>
+      <w:proofErr w:type="spellEnd"/>
+      <w:r>
+        <w:rPr>
+          <w:rStyle w:val="Terminal"/>
+        </w:rPr>
+        <w:t xml:space="preserve"> –u &lt;</w:t>
+      </w:r>
+      <w:proofErr w:type="spellStart"/>
+      <w:r>
+        <w:rPr>
+          <w:rStyle w:val="Terminal"/>
+        </w:rPr>
+        <w:t>userid</w:t>
+      </w:r>
+      <w:proofErr w:type="spellEnd"/>
+      <w:r>
+        <w:rPr>
+          <w:rStyle w:val="Terminal"/>
+        </w:rPr>
+        <w:t>&gt;</w:t>
       </w:r>
     </w:p>
     <w:p/>
@@ -1753,11 +2272,33 @@
       <w:r>
         <w:t xml:space="preserve">to </w:t>
       </w:r>
-      <w:r>
-        <w:rPr>
-          <w:rStyle w:val="Terminal"/>
-        </w:rPr>
-        <w:t>slurm-&lt;jobid&gt;.out</w:t>
+      <w:proofErr w:type="spellStart"/>
+      <w:r>
+        <w:rPr>
+          <w:rStyle w:val="Terminal"/>
+        </w:rPr>
+        <w:t>slurm</w:t>
+      </w:r>
+      <w:proofErr w:type="spellEnd"/>
+      <w:r>
+        <w:rPr>
+          <w:rStyle w:val="Terminal"/>
+        </w:rPr>
+        <w:t>-&lt;</w:t>
+      </w:r>
+      <w:proofErr w:type="spellStart"/>
+      <w:r>
+        <w:rPr>
+          <w:rStyle w:val="Terminal"/>
+        </w:rPr>
+        <w:t>jobid</w:t>
+      </w:r>
+      <w:proofErr w:type="spellEnd"/>
+      <w:r>
+        <w:rPr>
+          <w:rStyle w:val="Terminal"/>
+        </w:rPr>
+        <w:t>&gt;.out</w:t>
       </w:r>
       <w:r>
         <w:rPr>
@@ -1783,8 +2324,44 @@
         <w:rPr>
           <w:rStyle w:val="Terminal"/>
         </w:rPr>
-        <w:t>[jwalters@login2 practice_scripts]$ ls -lh</w:t>
-      </w:r>
+        <w:t xml:space="preserve">[jwalters@login2 </w:t>
+      </w:r>
+      <w:proofErr w:type="spellStart"/>
+      <w:r>
+        <w:rPr>
+          <w:rStyle w:val="Terminal"/>
+        </w:rPr>
+        <w:t>practice_</w:t>
+      </w:r>
+      <w:proofErr w:type="gramStart"/>
+      <w:r>
+        <w:rPr>
+          <w:rStyle w:val="Terminal"/>
+        </w:rPr>
+        <w:t>scripts</w:t>
+      </w:r>
+      <w:proofErr w:type="spellEnd"/>
+      <w:r>
+        <w:rPr>
+          <w:rStyle w:val="Terminal"/>
+        </w:rPr>
+        <w:t>]$</w:t>
+      </w:r>
+      <w:proofErr w:type="gramEnd"/>
+      <w:r>
+        <w:rPr>
+          <w:rStyle w:val="Terminal"/>
+        </w:rPr>
+        <w:t xml:space="preserve"> ls -</w:t>
+      </w:r>
+      <w:proofErr w:type="spellStart"/>
+      <w:r>
+        <w:rPr>
+          <w:rStyle w:val="Terminal"/>
+        </w:rPr>
+        <w:t>lh</w:t>
+      </w:r>
+      <w:proofErr w:type="spellEnd"/>
     </w:p>
     <w:p>
       <w:pPr>
@@ -1809,20 +2386,118 @@
         <w:rPr>
           <w:rStyle w:val="Terminal"/>
         </w:rPr>
-        <w:t>-rwxrwxr-x. 1 jwalters jwalters 293 Jun 21 13:57 simple_hw-sbatch.sh</w:t>
-      </w:r>
-    </w:p>
-    <w:p>
-      <w:pPr>
-        <w:rPr>
-          <w:rStyle w:val="Terminal"/>
-        </w:rPr>
-      </w:pPr>
-      <w:r>
-        <w:rPr>
-          <w:rStyle w:val="Terminal"/>
-        </w:rPr>
-        <w:t>-rwxr-xr-x. 1 jwalters jwalters 188 Jun 21 13:40 simple_hw.sh</w:t>
+        <w:t>-</w:t>
+      </w:r>
+      <w:proofErr w:type="spellStart"/>
+      <w:r>
+        <w:rPr>
+          <w:rStyle w:val="Terminal"/>
+        </w:rPr>
+        <w:t>rwxrwxr</w:t>
+      </w:r>
+      <w:proofErr w:type="spellEnd"/>
+      <w:r>
+        <w:rPr>
+          <w:rStyle w:val="Terminal"/>
+        </w:rPr>
+        <w:t xml:space="preserve">-x. 1 </w:t>
+      </w:r>
+      <w:proofErr w:type="spellStart"/>
+      <w:r>
+        <w:rPr>
+          <w:rStyle w:val="Terminal"/>
+        </w:rPr>
+        <w:t>jwalters</w:t>
+      </w:r>
+      <w:proofErr w:type="spellEnd"/>
+      <w:r>
+        <w:rPr>
+          <w:rStyle w:val="Terminal"/>
+        </w:rPr>
+        <w:t xml:space="preserve"> </w:t>
+      </w:r>
+      <w:proofErr w:type="spellStart"/>
+      <w:r>
+        <w:rPr>
+          <w:rStyle w:val="Terminal"/>
+        </w:rPr>
+        <w:t>jwalters</w:t>
+      </w:r>
+      <w:proofErr w:type="spellEnd"/>
+      <w:r>
+        <w:rPr>
+          <w:rStyle w:val="Terminal"/>
+        </w:rPr>
+        <w:t xml:space="preserve"> 293 Jun 21 13:57 simple_hw-sbatch.sh</w:t>
+      </w:r>
+    </w:p>
+    <w:p>
+      <w:pPr>
+        <w:rPr>
+          <w:rStyle w:val="Terminal"/>
+        </w:rPr>
+      </w:pPr>
+      <w:r>
+        <w:rPr>
+          <w:rStyle w:val="Terminal"/>
+        </w:rPr>
+        <w:t>-</w:t>
+      </w:r>
+      <w:proofErr w:type="spellStart"/>
+      <w:r>
+        <w:rPr>
+          <w:rStyle w:val="Terminal"/>
+        </w:rPr>
+        <w:t>rwxr</w:t>
+      </w:r>
+      <w:proofErr w:type="spellEnd"/>
+      <w:r>
+        <w:rPr>
+          <w:rStyle w:val="Terminal"/>
+        </w:rPr>
+        <w:t>-</w:t>
+      </w:r>
+      <w:proofErr w:type="spellStart"/>
+      <w:r>
+        <w:rPr>
+          <w:rStyle w:val="Terminal"/>
+        </w:rPr>
+        <w:t>xr</w:t>
+      </w:r>
+      <w:proofErr w:type="spellEnd"/>
+      <w:r>
+        <w:rPr>
+          <w:rStyle w:val="Terminal"/>
+        </w:rPr>
+        <w:t xml:space="preserve">-x. 1 </w:t>
+      </w:r>
+      <w:proofErr w:type="spellStart"/>
+      <w:r>
+        <w:rPr>
+          <w:rStyle w:val="Terminal"/>
+        </w:rPr>
+        <w:t>jwalters</w:t>
+      </w:r>
+      <w:proofErr w:type="spellEnd"/>
+      <w:r>
+        <w:rPr>
+          <w:rStyle w:val="Terminal"/>
+        </w:rPr>
+        <w:t xml:space="preserve"> </w:t>
+      </w:r>
+      <w:proofErr w:type="spellStart"/>
+      <w:r>
+        <w:rPr>
+          <w:rStyle w:val="Terminal"/>
+        </w:rPr>
+        <w:t>jwalters</w:t>
+      </w:r>
+      <w:proofErr w:type="spellEnd"/>
+      <w:r>
+        <w:rPr>
+          <w:rStyle w:val="Terminal"/>
+        </w:rPr>
+        <w:t xml:space="preserve"> 188 Jun 21 13:40 simple_hw.sh</w:t>
       </w:r>
     </w:p>
     <w:p>
@@ -1836,7 +2511,63 @@
         <w:rPr>
           <w:rStyle w:val="Terminal"/>
         </w:rPr>
-        <w:t>-rw-rw-r--. 1 jwalters jwalters 124 Jun 21 15:17 slurm-166635.out</w:t>
+        <w:t>-</w:t>
+      </w:r>
+      <w:proofErr w:type="spellStart"/>
+      <w:r>
+        <w:rPr>
+          <w:rStyle w:val="Terminal"/>
+        </w:rPr>
+        <w:t>rw</w:t>
+      </w:r>
+      <w:proofErr w:type="spellEnd"/>
+      <w:r>
+        <w:rPr>
+          <w:rStyle w:val="Terminal"/>
+        </w:rPr>
+        <w:t>-</w:t>
+      </w:r>
+      <w:proofErr w:type="spellStart"/>
+      <w:r>
+        <w:rPr>
+          <w:rStyle w:val="Terminal"/>
+        </w:rPr>
+        <w:t>rw</w:t>
+      </w:r>
+      <w:proofErr w:type="spellEnd"/>
+      <w:r>
+        <w:rPr>
+          <w:rStyle w:val="Terminal"/>
+        </w:rPr>
+        <w:t xml:space="preserve">-r--. 1 </w:t>
+      </w:r>
+      <w:proofErr w:type="spellStart"/>
+      <w:r>
+        <w:rPr>
+          <w:rStyle w:val="Terminal"/>
+        </w:rPr>
+        <w:t>jwalters</w:t>
+      </w:r>
+      <w:proofErr w:type="spellEnd"/>
+      <w:r>
+        <w:rPr>
+          <w:rStyle w:val="Terminal"/>
+        </w:rPr>
+        <w:t xml:space="preserve"> </w:t>
+      </w:r>
+      <w:proofErr w:type="spellStart"/>
+      <w:r>
+        <w:rPr>
+          <w:rStyle w:val="Terminal"/>
+        </w:rPr>
+        <w:t>jwalters</w:t>
+      </w:r>
+      <w:proofErr w:type="spellEnd"/>
+      <w:r>
+        <w:rPr>
+          <w:rStyle w:val="Terminal"/>
+        </w:rPr>
+        <w:t xml:space="preserve"> 124 Jun 21 15:17 slurm-166635.out</w:t>
       </w:r>
     </w:p>
     <w:p/>
@@ -1845,7 +2576,15 @@
         <w:t xml:space="preserve">Now </w:t>
       </w:r>
       <w:r>
-        <w:t>examine the script simple_hw-sbatch, which has the additional SBATCH commands added:</w:t>
+        <w:t xml:space="preserve">examine the script </w:t>
+      </w:r>
+      <w:proofErr w:type="spellStart"/>
+      <w:r>
+        <w:t>simple_hw-sbatch</w:t>
+      </w:r>
+      <w:proofErr w:type="spellEnd"/>
+      <w:r>
+        <w:t>, which has the additional SBATCH commands added:</w:t>
       </w:r>
     </w:p>
     <w:p/>
@@ -1855,25 +2594,41 @@
           <w:rStyle w:val="Terminal"/>
         </w:rPr>
       </w:pPr>
-      <w:r>
-        <w:rPr>
-          <w:rStyle w:val="Terminal"/>
-        </w:rPr>
-        <w:t>#!/bin/bash</w:t>
-      </w:r>
-    </w:p>
-    <w:p>
-      <w:pPr>
-        <w:rPr>
-          <w:rStyle w:val="Terminal"/>
-        </w:rPr>
-      </w:pPr>
-      <w:r>
-        <w:rPr>
-          <w:rStyle w:val="Terminal"/>
-        </w:rPr>
-        <w:t>#SBATCH -J HloWorld</w:t>
-      </w:r>
+      <w:proofErr w:type="gramStart"/>
+      <w:r>
+        <w:rPr>
+          <w:rStyle w:val="Terminal"/>
+        </w:rPr>
+        <w:t>#!/</w:t>
+      </w:r>
+      <w:proofErr w:type="gramEnd"/>
+      <w:r>
+        <w:rPr>
+          <w:rStyle w:val="Terminal"/>
+        </w:rPr>
+        <w:t>bin/bash</w:t>
+      </w:r>
+    </w:p>
+    <w:p>
+      <w:pPr>
+        <w:rPr>
+          <w:rStyle w:val="Terminal"/>
+        </w:rPr>
+      </w:pPr>
+      <w:r>
+        <w:rPr>
+          <w:rStyle w:val="Terminal"/>
+        </w:rPr>
+        <w:t xml:space="preserve">#SBATCH -J </w:t>
+      </w:r>
+      <w:proofErr w:type="spellStart"/>
+      <w:r>
+        <w:rPr>
+          <w:rStyle w:val="Terminal"/>
+        </w:rPr>
+        <w:t>HloWorld</w:t>
+      </w:r>
+      <w:proofErr w:type="spellEnd"/>
     </w:p>
     <w:p>
       <w:pPr>
@@ -1891,21 +2646,65 @@
         <w:rPr>
           <w:rStyle w:val="Terminal"/>
         </w:rPr>
-        <w:t>-o HloWorld-%j.out</w:t>
-      </w:r>
-    </w:p>
-    <w:p>
-      <w:pPr>
-        <w:rPr>
-          <w:rStyle w:val="Terminal"/>
-        </w:rPr>
-      </w:pPr>
-      <w:r>
-        <w:rPr>
-          <w:rStyle w:val="Terminal"/>
-        </w:rPr>
-        <w:t>#SBATCH -e HloWorld-%j.err</w:t>
-      </w:r>
+        <w:t xml:space="preserve">-o </w:t>
+      </w:r>
+      <w:proofErr w:type="spellStart"/>
+      <w:r>
+        <w:rPr>
+          <w:rStyle w:val="Terminal"/>
+        </w:rPr>
+        <w:t>HloWorld</w:t>
+      </w:r>
+      <w:proofErr w:type="spellEnd"/>
+      <w:r>
+        <w:rPr>
+          <w:rStyle w:val="Terminal"/>
+        </w:rPr>
+        <w:t>-%</w:t>
+      </w:r>
+      <w:proofErr w:type="spellStart"/>
+      <w:r>
+        <w:rPr>
+          <w:rStyle w:val="Terminal"/>
+        </w:rPr>
+        <w:t>j.out</w:t>
+      </w:r>
+      <w:proofErr w:type="spellEnd"/>
+    </w:p>
+    <w:p>
+      <w:pPr>
+        <w:rPr>
+          <w:rStyle w:val="Terminal"/>
+        </w:rPr>
+      </w:pPr>
+      <w:r>
+        <w:rPr>
+          <w:rStyle w:val="Terminal"/>
+        </w:rPr>
+        <w:t xml:space="preserve">#SBATCH -e </w:t>
+      </w:r>
+      <w:proofErr w:type="spellStart"/>
+      <w:r>
+        <w:rPr>
+          <w:rStyle w:val="Terminal"/>
+        </w:rPr>
+        <w:t>HloWorld</w:t>
+      </w:r>
+      <w:proofErr w:type="spellEnd"/>
+      <w:r>
+        <w:rPr>
+          <w:rStyle w:val="Terminal"/>
+        </w:rPr>
+        <w:t>-%</w:t>
+      </w:r>
+      <w:proofErr w:type="spellStart"/>
+      <w:r>
+        <w:rPr>
+          <w:rStyle w:val="Terminal"/>
+        </w:rPr>
+        <w:t>j.err</w:t>
+      </w:r>
+      <w:proofErr w:type="spellEnd"/>
     </w:p>
     <w:p>
       <w:pPr>
@@ -2010,7 +2809,23 @@
         <w:t xml:space="preserve">Just make sure you have logged into an interactive session </w:t>
       </w:r>
       <w:r>
-        <w:t xml:space="preserve">(slogin or srun) </w:t>
+        <w:t>(</w:t>
+      </w:r>
+      <w:proofErr w:type="spellStart"/>
+      <w:r>
+        <w:t>slogin</w:t>
+      </w:r>
+      <w:proofErr w:type="spellEnd"/>
+      <w:r>
+        <w:t xml:space="preserve"> or </w:t>
+      </w:r>
+      <w:proofErr w:type="spellStart"/>
+      <w:r>
+        <w:t>srun</w:t>
+      </w:r>
+      <w:proofErr w:type="spellEnd"/>
+      <w:r>
+        <w:t xml:space="preserve">) </w:t>
       </w:r>
       <w:r>
         <w:t xml:space="preserve">that emulates the requirements specified in your </w:t>
@@ -2032,6 +2847,9 @@
     <w:p/>
     <w:p/>
     <w:p>
+      <w:pPr>
+        <w:pStyle w:val="Heading1"/>
+      </w:pPr>
       <w:r>
         <w:t>PRO TIPS!</w:t>
       </w:r>
@@ -2086,7 +2904,31 @@
     </w:p>
     <w:p>
       <w:r>
-        <w:t>script (ex: blastall -a 4 or blastn -num_threads 4), then you will only need to</w:t>
+        <w:t xml:space="preserve">script (ex: </w:t>
+      </w:r>
+      <w:proofErr w:type="spellStart"/>
+      <w:r>
+        <w:t>blastall</w:t>
+      </w:r>
+      <w:proofErr w:type="spellEnd"/>
+      <w:r>
+        <w:t xml:space="preserve"> -a 4 or </w:t>
+      </w:r>
+      <w:proofErr w:type="spellStart"/>
+      <w:r>
+        <w:t>blastn</w:t>
+      </w:r>
+      <w:proofErr w:type="spellEnd"/>
+      <w:r>
+        <w:t xml:space="preserve"> -</w:t>
+      </w:r>
+      <w:proofErr w:type="spellStart"/>
+      <w:r>
+        <w:t>num_threads</w:t>
+      </w:r>
+      <w:proofErr w:type="spellEnd"/>
+      <w:r>
+        <w:t xml:space="preserve"> 4), then you will only need to</w:t>
       </w:r>
     </w:p>
     <w:p>
@@ -2125,12 +2967,29 @@
           <w:b/>
           <w:u w:val="single"/>
         </w:rPr>
-        <w:t>One-liners using “wrap” with sbatch</w:t>
-      </w:r>
-    </w:p>
-    <w:p>
-      <w:r>
-        <w:t>Consider a situation where you have several simple jobs you want to run in parallel by submitting to the queue. These jobs are arguably too simple to deserve a “stand alone” for shell file, for instance sorting several bam files in parallel. In other words, you are in the world of “one-liners”.  You can do this with the “wrap” argument</w:t>
+        <w:t xml:space="preserve">One-liners using “wrap” with </w:t>
+      </w:r>
+      <w:proofErr w:type="spellStart"/>
+      <w:r>
+        <w:rPr>
+          <w:b/>
+          <w:u w:val="single"/>
+        </w:rPr>
+        <w:t>sbatch</w:t>
+      </w:r>
+      <w:proofErr w:type="spellEnd"/>
+    </w:p>
+    <w:p>
+      <w:r>
+        <w:t>Consider a situation where you have several simple jobs you want to run in parallel by submitting to the queue. These jobs are arguably too simple to deserve a “</w:t>
+      </w:r>
+      <w:proofErr w:type="spellStart"/>
+      <w:r>
+        <w:t>stand alone</w:t>
+      </w:r>
+      <w:proofErr w:type="spellEnd"/>
+      <w:r>
+        <w:t>” for shell file, for instance sorting several bam files in parallel. In other words, you are in the world of “one-liners”.  You can do this with the “wrap” argument</w:t>
       </w:r>
       <w:r>
         <w:t>, which gives an “anonymous” command to be treated as a shell script. It would look something like this:</w:t>
@@ -2149,31 +3008,32 @@
           <w:rFonts w:ascii="Courier New" w:hAnsi="Courier New" w:cs="Courier New"/>
           <w:sz w:val="18"/>
         </w:rPr>
-        <w:t>samples='RAF1_CPOM_OGS3  RAM1_CPOM_OGS3 RAF2_CPOM_OGS3  RAM2_CPOM_OGS3 RAF3_CPOM_OGS3  RAM3_CPOM_OGS3'</w:t>
-      </w:r>
-    </w:p>
-    <w:p>
-      <w:pPr>
+        <w:t>samples='RAF1_CPOM_OGS</w:t>
+      </w:r>
+      <w:proofErr w:type="gramStart"/>
+      <w:r>
         <w:rPr>
           <w:rFonts w:ascii="Courier New" w:hAnsi="Courier New" w:cs="Courier New"/>
           <w:sz w:val="18"/>
         </w:rPr>
-      </w:pPr>
-    </w:p>
-    <w:p>
-      <w:pPr>
+        <w:t>3  RAM</w:t>
+      </w:r>
+      <w:proofErr w:type="gramEnd"/>
+      <w:r>
         <w:rPr>
           <w:rFonts w:ascii="Courier New" w:hAnsi="Courier New" w:cs="Courier New"/>
           <w:sz w:val="18"/>
         </w:rPr>
-      </w:pPr>
-      <w:r>
+        <w:t>1_CPOM_OGS3 RAF2_CPOM_OGS3  RAM2_CPOM_OGS3 RAF3_CPOM_OGS3  RAM3_CPOM_OGS3'</w:t>
+      </w:r>
+    </w:p>
+    <w:p>
+      <w:pPr>
         <w:rPr>
           <w:rFonts w:ascii="Courier New" w:hAnsi="Courier New" w:cs="Courier New"/>
           <w:sz w:val="18"/>
         </w:rPr>
-        <w:t>for i in $samples</w:t>
-      </w:r>
+      </w:pPr>
     </w:p>
     <w:p>
       <w:pPr>
@@ -2187,7 +3047,37 @@
           <w:rFonts w:ascii="Courier New" w:hAnsi="Courier New" w:cs="Courier New"/>
           <w:sz w:val="18"/>
         </w:rPr>
-        <w:lastRenderedPageBreak/>
+        <w:t xml:space="preserve">for </w:t>
+      </w:r>
+      <w:proofErr w:type="spellStart"/>
+      <w:r>
+        <w:rPr>
+          <w:rFonts w:ascii="Courier New" w:hAnsi="Courier New" w:cs="Courier New"/>
+          <w:sz w:val="18"/>
+        </w:rPr>
+        <w:t>i</w:t>
+      </w:r>
+      <w:proofErr w:type="spellEnd"/>
+      <w:r>
+        <w:rPr>
+          <w:rFonts w:ascii="Courier New" w:hAnsi="Courier New" w:cs="Courier New"/>
+          <w:sz w:val="18"/>
+        </w:rPr>
+        <w:t xml:space="preserve"> in $samples</w:t>
+      </w:r>
+    </w:p>
+    <w:p>
+      <w:pPr>
+        <w:rPr>
+          <w:rFonts w:ascii="Courier New" w:hAnsi="Courier New" w:cs="Courier New"/>
+          <w:sz w:val="18"/>
+        </w:rPr>
+      </w:pPr>
+      <w:r>
+        <w:rPr>
+          <w:rFonts w:ascii="Courier New" w:hAnsi="Courier New" w:cs="Courier New"/>
+          <w:sz w:val="18"/>
+        </w:rPr>
         <w:t>do</w:t>
       </w:r>
     </w:p>
@@ -2204,7 +3094,104 @@
           <w:sz w:val="18"/>
         </w:rPr>
         <w:tab/>
-        <w:t>sbatch -N 1 -c 4 -J $i --mem 8G --wrap="samtools sort -m 1.5G -o $i.sorted.bam -T /tmp/$i.sorting --threads 4 $i.0_genomic_unmasked.bam"</w:t>
+      </w:r>
+      <w:proofErr w:type="spellStart"/>
+      <w:r>
+        <w:rPr>
+          <w:rFonts w:ascii="Courier New" w:hAnsi="Courier New" w:cs="Courier New"/>
+          <w:sz w:val="18"/>
+        </w:rPr>
+        <w:t>sbatch</w:t>
+      </w:r>
+      <w:proofErr w:type="spellEnd"/>
+      <w:r>
+        <w:rPr>
+          <w:rFonts w:ascii="Courier New" w:hAnsi="Courier New" w:cs="Courier New"/>
+          <w:sz w:val="18"/>
+        </w:rPr>
+        <w:t xml:space="preserve"> -N 1 -c 4 -J $</w:t>
+      </w:r>
+      <w:proofErr w:type="spellStart"/>
+      <w:r>
+        <w:rPr>
+          <w:rFonts w:ascii="Courier New" w:hAnsi="Courier New" w:cs="Courier New"/>
+          <w:sz w:val="18"/>
+        </w:rPr>
+        <w:t>i</w:t>
+      </w:r>
+      <w:proofErr w:type="spellEnd"/>
+      <w:r>
+        <w:rPr>
+          <w:rFonts w:ascii="Courier New" w:hAnsi="Courier New" w:cs="Courier New"/>
+          <w:sz w:val="18"/>
+        </w:rPr>
+        <w:t xml:space="preserve"> --mem 8G --wrap="</w:t>
+      </w:r>
+      <w:proofErr w:type="spellStart"/>
+      <w:r>
+        <w:rPr>
+          <w:rFonts w:ascii="Courier New" w:hAnsi="Courier New" w:cs="Courier New"/>
+          <w:sz w:val="18"/>
+        </w:rPr>
+        <w:t>samtools</w:t>
+      </w:r>
+      <w:proofErr w:type="spellEnd"/>
+      <w:r>
+        <w:rPr>
+          <w:rFonts w:ascii="Courier New" w:hAnsi="Courier New" w:cs="Courier New"/>
+          <w:sz w:val="18"/>
+        </w:rPr>
+        <w:t xml:space="preserve"> sort -m 1.5G -o $</w:t>
+      </w:r>
+      <w:proofErr w:type="spellStart"/>
+      <w:r>
+        <w:rPr>
+          <w:rFonts w:ascii="Courier New" w:hAnsi="Courier New" w:cs="Courier New"/>
+          <w:sz w:val="18"/>
+        </w:rPr>
+        <w:t>i.sorted.bam</w:t>
+      </w:r>
+      <w:proofErr w:type="spellEnd"/>
+      <w:r>
+        <w:rPr>
+          <w:rFonts w:ascii="Courier New" w:hAnsi="Courier New" w:cs="Courier New"/>
+          <w:sz w:val="18"/>
+        </w:rPr>
+        <w:t xml:space="preserve"> -T /</w:t>
+      </w:r>
+      <w:proofErr w:type="spellStart"/>
+      <w:r>
+        <w:rPr>
+          <w:rFonts w:ascii="Courier New" w:hAnsi="Courier New" w:cs="Courier New"/>
+          <w:sz w:val="18"/>
+        </w:rPr>
+        <w:t>tmp</w:t>
+      </w:r>
+      <w:proofErr w:type="spellEnd"/>
+      <w:r>
+        <w:rPr>
+          <w:rFonts w:ascii="Courier New" w:hAnsi="Courier New" w:cs="Courier New"/>
+          <w:sz w:val="18"/>
+        </w:rPr>
+        <w:t>/$</w:t>
+      </w:r>
+      <w:proofErr w:type="spellStart"/>
+      <w:proofErr w:type="gramStart"/>
+      <w:r>
+        <w:rPr>
+          <w:rFonts w:ascii="Courier New" w:hAnsi="Courier New" w:cs="Courier New"/>
+          <w:sz w:val="18"/>
+        </w:rPr>
+        <w:t>i.sorting</w:t>
+      </w:r>
+      <w:proofErr w:type="spellEnd"/>
+      <w:proofErr w:type="gramEnd"/>
+      <w:r>
+        <w:rPr>
+          <w:rFonts w:ascii="Courier New" w:hAnsi="Courier New" w:cs="Courier New"/>
+          <w:sz w:val="18"/>
+        </w:rPr>
+        <w:t xml:space="preserve"> --threads 4 $i.0_genomic_unmasked.bam"</w:t>
       </w:r>
     </w:p>
     <w:p>
@@ -2241,11 +3228,97 @@
     <w:p/>
     <w:p>
       <w:r>
-        <w:t>The idea here is use a bash loop over sample names and letting sbatch read the command directly, rather than having to write a different shell script for each sample.  This will launch a separate queued analysis for each sample.</w:t>
+        <w:t xml:space="preserve">The idea here is use a bash loop over sample names and letting </w:t>
+      </w:r>
+      <w:proofErr w:type="spellStart"/>
+      <w:r>
+        <w:t>sbatch</w:t>
+      </w:r>
+      <w:proofErr w:type="spellEnd"/>
+      <w:r>
+        <w:t xml:space="preserve"> read the command directly, rather than having to write a different shell script for each sample.  This will launch a separate queued analysis for each sample.</w:t>
       </w:r>
     </w:p>
     <w:p/>
     <w:p/>
+    <w:p>
+      <w:pPr>
+        <w:rPr>
+          <w:b/>
+          <w:u w:val="single"/>
+        </w:rPr>
+      </w:pPr>
+      <w:r>
+        <w:rPr>
+          <w:b/>
+          <w:u w:val="single"/>
+        </w:rPr>
+        <w:t>Local node storage</w:t>
+      </w:r>
+    </w:p>
+    <w:p>
+      <w:r>
+        <w:t xml:space="preserve">In some </w:t>
+      </w:r>
+      <w:proofErr w:type="gramStart"/>
+      <w:r>
+        <w:t>cases</w:t>
+      </w:r>
+      <w:proofErr w:type="gramEnd"/>
+      <w:r>
+        <w:t xml:space="preserve"> it is useful to be able to store data locally on the working node, rather than in /scratch or another networked directory. For instance, this is useful when the software creates many temporary files.  In this case, you can specify the local node’s hard drive by as the </w:t>
+      </w:r>
+      <w:r>
+        <w:rPr>
+          <w:rFonts w:ascii="Courier New" w:hAnsi="Courier New" w:cs="Courier New"/>
+        </w:rPr>
+        <w:t>/</w:t>
+      </w:r>
+      <w:proofErr w:type="spellStart"/>
+      <w:r>
+        <w:rPr>
+          <w:rFonts w:ascii="Courier New" w:hAnsi="Courier New" w:cs="Courier New"/>
+        </w:rPr>
+        <w:t>tmp</w:t>
+      </w:r>
+      <w:proofErr w:type="spellEnd"/>
+      <w:r>
+        <w:t xml:space="preserve"> directory.  </w:t>
+      </w:r>
+      <w:proofErr w:type="gramStart"/>
+      <w:r>
+        <w:t>Typically</w:t>
+      </w:r>
+      <w:proofErr w:type="gramEnd"/>
+      <w:r>
+        <w:t xml:space="preserve"> this will give you in the range of 100-200 Gb of storage space to work with, assuming nobody else is writing to the same node, or there aren’t lingering files (like after a run crash) that weren’t erased.</w:t>
+      </w:r>
+    </w:p>
+    <w:p/>
+    <w:p>
+      <w:r>
+        <w:t xml:space="preserve">In addition, you can use the local node’s RAM as storage, which will provide very fast access to such files. This is accessed as </w:t>
+      </w:r>
+      <w:bookmarkStart w:id="1" w:name="_GoBack"/>
+      <w:r>
+        <w:rPr>
+          <w:rFonts w:ascii="Courier New" w:hAnsi="Courier New" w:cs="Courier New"/>
+        </w:rPr>
+        <w:t>/dev/</w:t>
+      </w:r>
+      <w:proofErr w:type="spellStart"/>
+      <w:r>
+        <w:rPr>
+          <w:rFonts w:ascii="Courier New" w:hAnsi="Courier New" w:cs="Courier New"/>
+        </w:rPr>
+        <w:t>shm</w:t>
+      </w:r>
+      <w:bookmarkEnd w:id="1"/>
+      <w:proofErr w:type="spellEnd"/>
+      <w:r>
+        <w:t xml:space="preserve">. Note that the amount of RAM storage will depend on the node’s RAM. </w:t>
+      </w:r>
+    </w:p>
     <w:sectPr>
       <w:pgSz w:w="12240" w:h="15840"/>
       <w:pgMar w:top="1440" w:right="1800" w:bottom="1440" w:left="1800" w:header="720" w:footer="720" w:gutter="0"/>
@@ -2257,7 +3330,7 @@
 
 <file path=word/comments.xml><?xml version="1.0" encoding="utf-8"?>
 <w:comments xmlns:wpc="http://schemas.microsoft.com/office/word/2010/wordprocessingCanvas" xmlns:mo="http://schemas.microsoft.com/office/mac/office/2008/main" xmlns:mc="http://schemas.openxmlformats.org/markup-compatibility/2006" xmlns:mv="urn:schemas-microsoft-com:mac:vml" xmlns:o="urn:schemas-microsoft-com:office:office" xmlns:r="http://schemas.openxmlformats.org/officeDocument/2006/relationships" xmlns:m="http://schemas.openxmlformats.org/officeDocument/2006/math" xmlns:v="urn:schemas-microsoft-com:vml" xmlns:wp14="http://schemas.microsoft.com/office/word/2010/wordprocessingDrawing" xmlns:wp="http://schemas.openxmlformats.org/drawingml/2006/wordprocessingDrawing" xmlns:w10="urn:schemas-microsoft-com:office:word" xmlns:w="http://schemas.openxmlformats.org/wordprocessingml/2006/main" xmlns:w14="http://schemas.microsoft.com/office/word/2010/wordml" xmlns:w15="http://schemas.microsoft.com/office/word/2012/wordml" xmlns:wpg="http://schemas.microsoft.com/office/word/2010/wordprocessingGroup" xmlns:wpi="http://schemas.microsoft.com/office/word/2010/wordprocessingInk" xmlns:wne="http://schemas.microsoft.com/office/word/2006/wordml" xmlns:wps="http://schemas.microsoft.com/office/word/2010/wordprocessingShape" mc:Ignorable="w14 w15 wp14">
-  <w:comment w:id="1" w:author="Jamie Walters" w:date="2017-06-21T12:47:00Z" w:initials="JRW">
+  <w:comment w:id="0" w:author="Jamie Walters" w:date="2017-06-21T12:47:00Z" w:initials="JRW">
     <w:p>
       <w:pPr>
         <w:pStyle w:val="CommentText"/>
@@ -2785,6 +3858,49 @@
     <w:name w:val="Normal"/>
     <w:qFormat/>
   </w:style>
+  <w:style w:type="paragraph" w:styleId="Heading1">
+    <w:name w:val="heading 1"/>
+    <w:basedOn w:val="Normal"/>
+    <w:next w:val="Normal"/>
+    <w:link w:val="Heading1Char"/>
+    <w:uiPriority w:val="9"/>
+    <w:qFormat/>
+    <w:rsid w:val="00A4215B"/>
+    <w:pPr>
+      <w:keepNext/>
+      <w:keepLines/>
+      <w:spacing w:before="240"/>
+      <w:outlineLvl w:val="0"/>
+    </w:pPr>
+    <w:rPr>
+      <w:rFonts w:asciiTheme="majorHAnsi" w:eastAsiaTheme="majorEastAsia" w:hAnsiTheme="majorHAnsi" w:cstheme="majorBidi"/>
+      <w:color w:val="365F91" w:themeColor="accent1" w:themeShade="BF"/>
+      <w:sz w:val="32"/>
+      <w:szCs w:val="32"/>
+    </w:rPr>
+  </w:style>
+  <w:style w:type="paragraph" w:styleId="Heading2">
+    <w:name w:val="heading 2"/>
+    <w:basedOn w:val="Normal"/>
+    <w:next w:val="Normal"/>
+    <w:link w:val="Heading2Char"/>
+    <w:uiPriority w:val="9"/>
+    <w:unhideWhenUsed/>
+    <w:qFormat/>
+    <w:rsid w:val="00A4215B"/>
+    <w:pPr>
+      <w:keepNext/>
+      <w:keepLines/>
+      <w:spacing w:before="40"/>
+      <w:outlineLvl w:val="1"/>
+    </w:pPr>
+    <w:rPr>
+      <w:rFonts w:asciiTheme="majorHAnsi" w:eastAsiaTheme="majorEastAsia" w:hAnsiTheme="majorHAnsi" w:cstheme="majorBidi"/>
+      <w:color w:val="365F91" w:themeColor="accent1" w:themeShade="BF"/>
+      <w:sz w:val="26"/>
+      <w:szCs w:val="26"/>
+    </w:rPr>
+  </w:style>
   <w:style w:type="character" w:default="1" w:styleId="DefaultParagraphFont">
     <w:name w:val="Default Paragraph Font"/>
     <w:uiPriority w:val="1"/>
@@ -2996,6 +4112,32 @@
       <w:bCs/>
       <w:sz w:val="20"/>
       <w:szCs w:val="20"/>
+    </w:rPr>
+  </w:style>
+  <w:style w:type="character" w:customStyle="1" w:styleId="Heading2Char">
+    <w:name w:val="Heading 2 Char"/>
+    <w:basedOn w:val="DefaultParagraphFont"/>
+    <w:link w:val="Heading2"/>
+    <w:uiPriority w:val="9"/>
+    <w:rsid w:val="00A4215B"/>
+    <w:rPr>
+      <w:rFonts w:asciiTheme="majorHAnsi" w:eastAsiaTheme="majorEastAsia" w:hAnsiTheme="majorHAnsi" w:cstheme="majorBidi"/>
+      <w:color w:val="365F91" w:themeColor="accent1" w:themeShade="BF"/>
+      <w:sz w:val="26"/>
+      <w:szCs w:val="26"/>
+    </w:rPr>
+  </w:style>
+  <w:style w:type="character" w:customStyle="1" w:styleId="Heading1Char">
+    <w:name w:val="Heading 1 Char"/>
+    <w:basedOn w:val="DefaultParagraphFont"/>
+    <w:link w:val="Heading1"/>
+    <w:uiPriority w:val="9"/>
+    <w:rsid w:val="00A4215B"/>
+    <w:rPr>
+      <w:rFonts w:asciiTheme="majorHAnsi" w:eastAsiaTheme="majorEastAsia" w:hAnsiTheme="majorHAnsi" w:cstheme="majorBidi"/>
+      <w:color w:val="365F91" w:themeColor="accent1" w:themeShade="BF"/>
+      <w:sz w:val="32"/>
+      <w:szCs w:val="32"/>
     </w:rPr>
   </w:style>
 </w:styles>

</xml_diff>

<commit_message>
Updated Intro doc to remove comments that had been resolved and add tip about changing directory permissions for sharing from /scratch, if need be.
</commit_message>
<xml_diff>
--- a/ITTC_cluster_intro.docx
+++ b/ITTC_cluster_intro.docx
@@ -1,6 +1,6 @@
 
 <file path=word/document.xml><?xml version="1.0" encoding="utf-8"?>
-<w:document xmlns:wpc="http://schemas.microsoft.com/office/word/2010/wordprocessingCanvas" xmlns:mo="http://schemas.microsoft.com/office/mac/office/2008/main" xmlns:mc="http://schemas.openxmlformats.org/markup-compatibility/2006" xmlns:mv="urn:schemas-microsoft-com:mac:vml" xmlns:o="urn:schemas-microsoft-com:office:office" xmlns:r="http://schemas.openxmlformats.org/officeDocument/2006/relationships" xmlns:m="http://schemas.openxmlformats.org/officeDocument/2006/math" xmlns:v="urn:schemas-microsoft-com:vml" xmlns:wp14="http://schemas.microsoft.com/office/word/2010/wordprocessingDrawing" xmlns:wp="http://schemas.openxmlformats.org/drawingml/2006/wordprocessingDrawing" xmlns:w10="urn:schemas-microsoft-com:office:word" xmlns:w="http://schemas.openxmlformats.org/wordprocessingml/2006/main" xmlns:w14="http://schemas.microsoft.com/office/word/2010/wordml" xmlns:w15="http://schemas.microsoft.com/office/word/2012/wordml" xmlns:wpg="http://schemas.microsoft.com/office/word/2010/wordprocessingGroup" xmlns:wpi="http://schemas.microsoft.com/office/word/2010/wordprocessingInk" xmlns:wne="http://schemas.microsoft.com/office/word/2006/wordml" xmlns:wps="http://schemas.microsoft.com/office/word/2010/wordprocessingShape" mc:Ignorable="w14 w15 wp14">
+<w:document xmlns:wpc="http://schemas.microsoft.com/office/word/2010/wordprocessingCanvas" xmlns:cx="http://schemas.microsoft.com/office/drawing/2014/chartex" xmlns:cx1="http://schemas.microsoft.com/office/drawing/2015/9/8/chartex" xmlns:cx2="http://schemas.microsoft.com/office/drawing/2015/10/21/chartex" xmlns:cx3="http://schemas.microsoft.com/office/drawing/2016/5/9/chartex" xmlns:cx4="http://schemas.microsoft.com/office/drawing/2016/5/10/chartex" xmlns:cx5="http://schemas.microsoft.com/office/drawing/2016/5/11/chartex" xmlns:cx6="http://schemas.microsoft.com/office/drawing/2016/5/12/chartex" xmlns:cx7="http://schemas.microsoft.com/office/drawing/2016/5/13/chartex" xmlns:cx8="http://schemas.microsoft.com/office/drawing/2016/5/14/chartex" xmlns:mc="http://schemas.openxmlformats.org/markup-compatibility/2006" xmlns:aink="http://schemas.microsoft.com/office/drawing/2016/ink" xmlns:am3d="http://schemas.microsoft.com/office/drawing/2017/model3d" xmlns:o="urn:schemas-microsoft-com:office:office" xmlns:r="http://schemas.openxmlformats.org/officeDocument/2006/relationships" xmlns:m="http://schemas.openxmlformats.org/officeDocument/2006/math" xmlns:v="urn:schemas-microsoft-com:vml" xmlns:wp14="http://schemas.microsoft.com/office/word/2010/wordprocessingDrawing" xmlns:wp="http://schemas.openxmlformats.org/drawingml/2006/wordprocessingDrawing" xmlns:w10="urn:schemas-microsoft-com:office:word" xmlns:w="http://schemas.openxmlformats.org/wordprocessingml/2006/main" xmlns:w14="http://schemas.microsoft.com/office/word/2010/wordml" xmlns:w15="http://schemas.microsoft.com/office/word/2012/wordml" xmlns:w16cid="http://schemas.microsoft.com/office/word/2016/wordml/cid" xmlns:w16se="http://schemas.microsoft.com/office/word/2015/wordml/symex" xmlns:wpg="http://schemas.microsoft.com/office/word/2010/wordprocessingGroup" xmlns:wpi="http://schemas.microsoft.com/office/word/2010/wordprocessingInk" xmlns:wne="http://schemas.microsoft.com/office/word/2006/wordml" xmlns:wps="http://schemas.microsoft.com/office/word/2010/wordprocessingShape" mc:Ignorable="w14 w15 w16se w16cid wp14">
   <w:body>
     <w:p>
       <w:pPr>
@@ -53,23 +53,7 @@
           <w:rFonts w:ascii="-webkit-standard" w:eastAsia="Times New Roman" w:hAnsi="-webkit-standard" w:cs="Times New Roman"/>
           <w:color w:val="000000"/>
         </w:rPr>
-        <w:t xml:space="preserve">Jamie or </w:t>
-      </w:r>
-      <w:proofErr w:type="spellStart"/>
-      <w:r>
-        <w:rPr>
-          <w:rFonts w:ascii="-webkit-standard" w:eastAsia="Times New Roman" w:hAnsi="-webkit-standard" w:cs="Times New Roman"/>
-          <w:color w:val="000000"/>
-        </w:rPr>
-        <w:t>ClusterAdmin</w:t>
-      </w:r>
-      <w:proofErr w:type="spellEnd"/>
-      <w:r>
-        <w:rPr>
-          <w:rFonts w:ascii="-webkit-standard" w:eastAsia="Times New Roman" w:hAnsi="-webkit-standard" w:cs="Times New Roman"/>
-          <w:color w:val="000000"/>
-        </w:rPr>
-        <w:t xml:space="preserve"> can provide username &amp; password. (Jamie has it in Evernote).</w:t>
+        <w:t>Jamie or ClusterAdmin can provide username &amp; password. (Jamie has it in Evernote).</w:t>
       </w:r>
     </w:p>
     <w:p/>
@@ -110,15 +94,7 @@
     <w:p/>
     <w:p>
       <w:r>
-        <w:t xml:space="preserve">Emailing </w:t>
-      </w:r>
-      <w:proofErr w:type="spellStart"/>
-      <w:r>
-        <w:t>ClusterHelp</w:t>
-      </w:r>
-      <w:proofErr w:type="spellEnd"/>
-      <w:r>
-        <w:t xml:space="preserve"> is also the best way to request the installation of additional software.</w:t>
+        <w:t>Emailing ClusterHelp is also the best way to request the installation of additional software.</w:t>
       </w:r>
     </w:p>
     <w:p/>
@@ -145,13 +121,8 @@
         <w:ind w:left="1080"/>
       </w:pPr>
       <w:r>
-        <w:t xml:space="preserve">Use </w:t>
-      </w:r>
-      <w:proofErr w:type="spellStart"/>
-      <w:r>
-        <w:t>ssh</w:t>
-      </w:r>
-      <w:proofErr w:type="spellEnd"/>
+        <w:t>Use ssh</w:t>
+      </w:r>
     </w:p>
     <w:p>
       <w:pPr>
@@ -163,174 +134,97 @@
         <w:ind w:left="1080"/>
       </w:pPr>
       <w:r>
-        <w:t xml:space="preserve">On campus, can </w:t>
-      </w:r>
-      <w:proofErr w:type="spellStart"/>
-      <w:r>
-        <w:t>ssh</w:t>
-      </w:r>
-      <w:proofErr w:type="spellEnd"/>
-      <w:r>
-        <w:t xml:space="preserve"> directly to </w:t>
-      </w:r>
-      <w:proofErr w:type="gramStart"/>
-      <w:r>
-        <w:t>login[</w:t>
-      </w:r>
-      <w:proofErr w:type="gramEnd"/>
-      <w:r>
-        <w:t>1|2].ittc.ku.edu</w:t>
+        <w:t>On campus, can ssh directly to login[1|2].ittc.ku.edu</w:t>
       </w:r>
     </w:p>
     <w:p>
       <w:pPr>
         <w:ind w:left="1620"/>
       </w:pPr>
-      <w:proofErr w:type="spellStart"/>
       <w:r>
         <w:rPr>
           <w:rFonts w:ascii="Courier" w:hAnsi="Courier" w:cs="Courier"/>
           <w:color w:val="3B2322"/>
         </w:rPr>
-        <w:t>ssh</w:t>
-      </w:r>
-      <w:proofErr w:type="spellEnd"/>
+        <w:t>ssh &lt;user</w:t>
+      </w:r>
       <w:r>
         <w:rPr>
           <w:rFonts w:ascii="Courier" w:hAnsi="Courier" w:cs="Courier"/>
           <w:color w:val="3B2322"/>
         </w:rPr>
-        <w:t xml:space="preserve"> &lt;</w:t>
-      </w:r>
-      <w:proofErr w:type="spellStart"/>
+        <w:t>id</w:t>
+      </w:r>
       <w:r>
         <w:rPr>
           <w:rFonts w:ascii="Courier" w:hAnsi="Courier" w:cs="Courier"/>
           <w:color w:val="3B2322"/>
         </w:rPr>
-        <w:t>user</w:t>
-      </w:r>
+        <w:t>&gt;@login1.ittc.ku.edu</w:t>
+      </w:r>
+    </w:p>
+    <w:p>
+      <w:pPr>
+        <w:pStyle w:val="ListParagraph"/>
+        <w:numPr>
+          <w:ilvl w:val="1"/>
+          <w:numId w:val="1"/>
+        </w:numPr>
+        <w:ind w:left="1080"/>
+      </w:pPr>
+      <w:r>
+        <w:t>From off campus, activate KU CiscoConnect VPN, then login as if on campus</w:t>
+      </w:r>
+    </w:p>
+    <w:p>
+      <w:pPr>
+        <w:pStyle w:val="ListParagraph"/>
+        <w:numPr>
+          <w:ilvl w:val="1"/>
+          <w:numId w:val="1"/>
+        </w:numPr>
+        <w:ind w:left="1080"/>
+      </w:pPr>
+      <w:r>
+        <w:t xml:space="preserve">It is possible to login from off campus without KU VPN. </w:t>
+      </w:r>
+    </w:p>
+    <w:p>
+      <w:pPr>
+        <w:pStyle w:val="ListParagraph"/>
+        <w:numPr>
+          <w:ilvl w:val="2"/>
+          <w:numId w:val="1"/>
+        </w:numPr>
+        <w:ind w:left="1800"/>
+      </w:pPr>
+      <w:r>
+        <w:t xml:space="preserve">First connect to the ITTC ssh server (use port 62) </w:t>
+      </w:r>
+    </w:p>
+    <w:p>
+      <w:pPr>
+        <w:ind w:left="1620"/>
+      </w:pPr>
       <w:r>
         <w:rPr>
           <w:rFonts w:ascii="Courier" w:hAnsi="Courier" w:cs="Courier"/>
           <w:color w:val="3B2322"/>
         </w:rPr>
-        <w:t>id</w:t>
-      </w:r>
-      <w:proofErr w:type="spellEnd"/>
+        <w:t>ssh -p62  &lt;user</w:t>
+      </w:r>
       <w:r>
         <w:rPr>
           <w:rFonts w:ascii="Courier" w:hAnsi="Courier" w:cs="Courier"/>
           <w:color w:val="3B2322"/>
         </w:rPr>
-        <w:t>&gt;@login1.ittc.ku.edu</w:t>
-      </w:r>
-    </w:p>
-    <w:p>
-      <w:pPr>
-        <w:pStyle w:val="ListParagraph"/>
-        <w:numPr>
-          <w:ilvl w:val="1"/>
-          <w:numId w:val="1"/>
-        </w:numPr>
-        <w:ind w:left="1080"/>
-      </w:pPr>
-      <w:r>
-        <w:t xml:space="preserve">From off campus, activate KU </w:t>
-      </w:r>
-      <w:proofErr w:type="spellStart"/>
-      <w:r>
-        <w:t>CiscoConnect</w:t>
-      </w:r>
-      <w:proofErr w:type="spellEnd"/>
-      <w:r>
-        <w:t xml:space="preserve"> VPN, then login as if on campus</w:t>
-      </w:r>
-    </w:p>
-    <w:p>
-      <w:pPr>
-        <w:pStyle w:val="ListParagraph"/>
-        <w:numPr>
-          <w:ilvl w:val="1"/>
-          <w:numId w:val="1"/>
-        </w:numPr>
-        <w:ind w:left="1080"/>
-      </w:pPr>
-      <w:r>
-        <w:t xml:space="preserve">It is possible to login from off campus without KU VPN. </w:t>
-      </w:r>
-    </w:p>
-    <w:p>
-      <w:pPr>
-        <w:pStyle w:val="ListParagraph"/>
-        <w:numPr>
-          <w:ilvl w:val="2"/>
-          <w:numId w:val="1"/>
-        </w:numPr>
-        <w:ind w:left="1800"/>
-      </w:pPr>
-      <w:r>
-        <w:t xml:space="preserve">First connect to the ITTC </w:t>
-      </w:r>
-      <w:proofErr w:type="spellStart"/>
-      <w:r>
-        <w:t>ssh</w:t>
-      </w:r>
-      <w:proofErr w:type="spellEnd"/>
-      <w:r>
-        <w:t xml:space="preserve"> server (use port 62) </w:t>
-      </w:r>
-    </w:p>
-    <w:p>
-      <w:pPr>
-        <w:ind w:left="1620"/>
-      </w:pPr>
-      <w:proofErr w:type="spellStart"/>
+        <w:t>id</w:t>
+      </w:r>
       <w:r>
         <w:rPr>
           <w:rFonts w:ascii="Courier" w:hAnsi="Courier" w:cs="Courier"/>
           <w:color w:val="3B2322"/>
         </w:rPr>
-        <w:t>ssh</w:t>
-      </w:r>
-      <w:proofErr w:type="spellEnd"/>
-      <w:r>
-        <w:rPr>
-          <w:rFonts w:ascii="Courier" w:hAnsi="Courier" w:cs="Courier"/>
-          <w:color w:val="3B2322"/>
-        </w:rPr>
-        <w:t xml:space="preserve"> -p</w:t>
-      </w:r>
-      <w:proofErr w:type="gramStart"/>
-      <w:r>
-        <w:rPr>
-          <w:rFonts w:ascii="Courier" w:hAnsi="Courier" w:cs="Courier"/>
-          <w:color w:val="3B2322"/>
-        </w:rPr>
-        <w:t>62  &lt;</w:t>
-      </w:r>
-      <w:proofErr w:type="spellStart"/>
-      <w:proofErr w:type="gramEnd"/>
-      <w:r>
-        <w:rPr>
-          <w:rFonts w:ascii="Courier" w:hAnsi="Courier" w:cs="Courier"/>
-          <w:color w:val="3B2322"/>
-        </w:rPr>
-        <w:t>user</w:t>
-      </w:r>
-      <w:r>
-        <w:rPr>
-          <w:rFonts w:ascii="Courier" w:hAnsi="Courier" w:cs="Courier"/>
-          <w:color w:val="3B2322"/>
-        </w:rPr>
-        <w:t>id</w:t>
-      </w:r>
-      <w:proofErr w:type="spellEnd"/>
-      <w:r>
-        <w:rPr>
-          <w:rFonts w:ascii="Courier" w:hAnsi="Courier" w:cs="Courier"/>
-          <w:color w:val="3B2322"/>
-        </w:rPr>
         <w:t>&gt;@ssh.ittc.ku.edu</w:t>
       </w:r>
     </w:p>
@@ -344,15 +238,7 @@
         <w:ind w:left="1800"/>
       </w:pPr>
       <w:r>
-        <w:t xml:space="preserve">Second, from the </w:t>
-      </w:r>
-      <w:proofErr w:type="spellStart"/>
-      <w:r>
-        <w:t>ssh</w:t>
-      </w:r>
-      <w:proofErr w:type="spellEnd"/>
-      <w:r>
-        <w:t xml:space="preserve"> server, you can connect to login servers as above.</w:t>
+        <w:t>Second, from the ssh server, you can connect to login servers as above.</w:t>
       </w:r>
     </w:p>
     <w:p>
@@ -377,24 +263,14 @@
         </w:numPr>
         <w:ind w:left="1080"/>
       </w:pPr>
-      <w:proofErr w:type="spellStart"/>
       <w:r>
         <w:t>s</w:t>
       </w:r>
       <w:r>
         <w:t>cp</w:t>
       </w:r>
-      <w:proofErr w:type="spellEnd"/>
-      <w:r>
-        <w:t xml:space="preserve"> on mac/</w:t>
-      </w:r>
-      <w:proofErr w:type="spellStart"/>
-      <w:r>
-        <w:t>linux</w:t>
-      </w:r>
-      <w:proofErr w:type="spellEnd"/>
-      <w:r>
-        <w:t xml:space="preserve"> – this is command line, though GUI clients exist</w:t>
+      <w:r>
+        <w:t xml:space="preserve"> on mac/linux – this is command line, though GUI clients exist</w:t>
       </w:r>
     </w:p>
     <w:p>
@@ -421,37 +297,12 @@
           <w:sz w:val="22"/>
         </w:rPr>
       </w:pPr>
-      <w:proofErr w:type="spellStart"/>
       <w:r>
         <w:rPr>
           <w:rFonts w:ascii="Courier" w:hAnsi="Courier"/>
           <w:sz w:val="22"/>
         </w:rPr>
-        <w:t>scp</w:t>
-      </w:r>
-      <w:proofErr w:type="spellEnd"/>
-      <w:r>
-        <w:rPr>
-          <w:rFonts w:ascii="Courier" w:hAnsi="Courier"/>
-          <w:sz w:val="22"/>
-        </w:rPr>
-        <w:t xml:space="preserve"> </w:t>
-      </w:r>
-      <w:proofErr w:type="gramStart"/>
-      <w:r>
-        <w:rPr>
-          <w:rFonts w:ascii="Courier" w:hAnsi="Courier"/>
-          <w:sz w:val="22"/>
-        </w:rPr>
-        <w:t>myfile.txt  &lt;</w:t>
-      </w:r>
-      <w:proofErr w:type="gramEnd"/>
-      <w:r>
-        <w:rPr>
-          <w:rFonts w:ascii="Courier" w:hAnsi="Courier"/>
-          <w:sz w:val="22"/>
-        </w:rPr>
-        <w:t xml:space="preserve">user&gt;@transfer.ittc.ku.edu:&lt;path&gt;/myfile.txt  </w:t>
+        <w:t xml:space="preserve">scp myfile.txt  &lt;user&gt;@transfer.ittc.ku.edu:&lt;path&gt;/myfile.txt  </w:t>
       </w:r>
     </w:p>
     <w:p>
@@ -486,27 +337,18 @@
           <w:sz w:val="22"/>
         </w:rPr>
       </w:pPr>
-      <w:proofErr w:type="spellStart"/>
       <w:r>
         <w:rPr>
           <w:rFonts w:ascii="Courier" w:hAnsi="Courier"/>
           <w:sz w:val="22"/>
         </w:rPr>
-        <w:t>scp</w:t>
-      </w:r>
-      <w:proofErr w:type="spellEnd"/>
+        <w:t xml:space="preserve">scp &lt;user&gt;@transfer.ittc.ku.edu:&lt;path&gt;/myfile.txt </w:t>
+      </w:r>
       <w:r>
         <w:rPr>
           <w:rFonts w:ascii="Courier" w:hAnsi="Courier"/>
           <w:sz w:val="22"/>
         </w:rPr>
-        <w:t xml:space="preserve"> &lt;user&gt;@transfer.ittc.ku.edu:&lt;path&gt;/myfile.txt </w:t>
-      </w:r>
-      <w:r>
-        <w:rPr>
-          <w:rFonts w:ascii="Courier" w:hAnsi="Courier"/>
-          <w:sz w:val="22"/>
-        </w:rPr>
         <w:t>myfile.txt</w:t>
       </w:r>
     </w:p>
@@ -519,11 +361,9 @@
         </w:numPr>
         <w:ind w:left="1080"/>
       </w:pPr>
-      <w:proofErr w:type="spellStart"/>
       <w:r>
         <w:t>WinSCP</w:t>
       </w:r>
-      <w:proofErr w:type="spellEnd"/>
       <w:r>
         <w:t xml:space="preserve"> on windows – this is GUI. Putty gives DOS command line if desired.</w:t>
       </w:r>
@@ -574,95 +414,42 @@
         <w:rPr>
           <w:rFonts w:ascii="Courier New" w:hAnsi="Courier New" w:cs="Courier New"/>
         </w:rPr>
-        <w:t>/users/&lt;</w:t>
-      </w:r>
-      <w:proofErr w:type="spellStart"/>
+        <w:t>/users/&lt;userid&gt;</w:t>
+      </w:r>
+    </w:p>
+    <w:p>
+      <w:pPr>
+        <w:pStyle w:val="ListParagraph"/>
+        <w:numPr>
+          <w:ilvl w:val="2"/>
+          <w:numId w:val="1"/>
+        </w:numPr>
+        <w:ind w:left="1800"/>
+      </w:pPr>
+      <w:r>
+        <w:t xml:space="preserve">This is you default entry point every time you log on to the server. </w:t>
+      </w:r>
+      <w:r>
+        <w:t>There is 5Gb quota of disk space on this directory, so do not store much data here. This space is primarily for configuration files, script files (e.g. your own ~/bin file), etc.</w:t>
+      </w:r>
+    </w:p>
+    <w:p>
+      <w:pPr>
+        <w:pStyle w:val="ListParagraph"/>
+        <w:numPr>
+          <w:ilvl w:val="1"/>
+          <w:numId w:val="1"/>
+        </w:numPr>
+        <w:ind w:left="1080"/>
+      </w:pPr>
+      <w:r>
+        <w:t xml:space="preserve">Work: </w:t>
+      </w:r>
       <w:r>
         <w:rPr>
           <w:rFonts w:ascii="Courier New" w:hAnsi="Courier New" w:cs="Courier New"/>
         </w:rPr>
-        <w:t>userid</w:t>
-      </w:r>
-      <w:proofErr w:type="spellEnd"/>
-      <w:r>
-        <w:rPr>
-          <w:rFonts w:ascii="Courier New" w:hAnsi="Courier New" w:cs="Courier New"/>
-        </w:rPr>
-        <w:t>&gt;</w:t>
-      </w:r>
-    </w:p>
-    <w:p>
-      <w:pPr>
-        <w:pStyle w:val="ListParagraph"/>
-        <w:numPr>
-          <w:ilvl w:val="2"/>
-          <w:numId w:val="1"/>
-        </w:numPr>
-        <w:ind w:left="1800"/>
-      </w:pPr>
-      <w:r>
-        <w:t xml:space="preserve">This is you default entry point every time you log on to the server. </w:t>
-      </w:r>
-      <w:r>
-        <w:t>There is 5Gb quota of disk space on this directory, so do not store much data here. This space is primarily for configuration files, script files (e.g. your own ~/bin file), etc.</w:t>
-      </w:r>
-    </w:p>
-    <w:p>
-      <w:pPr>
-        <w:pStyle w:val="ListParagraph"/>
-        <w:numPr>
-          <w:ilvl w:val="1"/>
-          <w:numId w:val="1"/>
-        </w:numPr>
-        <w:ind w:left="1080"/>
-      </w:pPr>
-      <w:commentRangeStart w:id="0"/>
-      <w:r>
-        <w:t>Work</w:t>
-      </w:r>
-      <w:commentRangeEnd w:id="0"/>
-      <w:r>
-        <w:rPr>
-          <w:rStyle w:val="CommentReference"/>
-        </w:rPr>
-        <w:commentReference w:id="0"/>
-      </w:r>
-      <w:r>
-        <w:t xml:space="preserve">: </w:t>
-      </w:r>
-      <w:r>
-        <w:rPr>
-          <w:rFonts w:ascii="Courier New" w:hAnsi="Courier New" w:cs="Courier New"/>
-        </w:rPr>
-        <w:t>/work/</w:t>
-      </w:r>
-      <w:proofErr w:type="spellStart"/>
-      <w:r>
-        <w:rPr>
-          <w:rFonts w:ascii="Courier New" w:hAnsi="Courier New" w:cs="Courier New"/>
-        </w:rPr>
-        <w:t>jwalters</w:t>
-      </w:r>
-      <w:proofErr w:type="spellEnd"/>
-      <w:r>
-        <w:rPr>
-          <w:rFonts w:ascii="Courier New" w:hAnsi="Courier New" w:cs="Courier New"/>
-        </w:rPr>
-        <w:t>/&lt;</w:t>
-      </w:r>
-      <w:proofErr w:type="spellStart"/>
-      <w:r>
-        <w:rPr>
-          <w:rFonts w:ascii="Courier New" w:hAnsi="Courier New" w:cs="Courier New"/>
-        </w:rPr>
-        <w:t>uderid</w:t>
-      </w:r>
-      <w:proofErr w:type="spellEnd"/>
-      <w:r>
-        <w:rPr>
-          <w:rFonts w:ascii="Courier New" w:hAnsi="Courier New" w:cs="Courier New"/>
-        </w:rPr>
-        <w:t>&gt;</w:t>
+        <w:t>/work/jwalters/&lt;uderid&gt;</w:t>
       </w:r>
       <w:r>
         <w:t xml:space="preserve"> </w:t>
@@ -710,15 +497,7 @@
         <w:t xml:space="preserve">and there is a single combined quota across all group members </w:t>
       </w:r>
       <w:r>
-        <w:t xml:space="preserve">(in contrast to scratch, where user </w:t>
-      </w:r>
-      <w:proofErr w:type="spellStart"/>
-      <w:r>
-        <w:t>dirs</w:t>
-      </w:r>
-      <w:proofErr w:type="spellEnd"/>
-      <w:r>
-        <w:t xml:space="preserve"> are not grouped under my name</w:t>
+        <w:t>(in contrast to scratch, where user dirs are not grouped under my name</w:t>
       </w:r>
       <w:r>
         <w:t xml:space="preserve"> and the quota is individual</w:t>
@@ -750,6 +529,19 @@
       <w:pPr>
         <w:pStyle w:val="ListParagraph"/>
         <w:numPr>
+          <w:ilvl w:val="2"/>
+          <w:numId w:val="1"/>
+        </w:numPr>
+        <w:ind w:left="1800"/>
+      </w:pPr>
+      <w:r>
+        <w:t>Available file storage (the quota) is 1 Tb, but this is SHARED for all Walters-lab group users.</w:t>
+      </w:r>
+    </w:p>
+    <w:p>
+      <w:pPr>
+        <w:pStyle w:val="ListParagraph"/>
+        <w:numPr>
           <w:ilvl w:val="1"/>
           <w:numId w:val="1"/>
         </w:numPr>
@@ -762,21 +554,58 @@
         <w:rPr>
           <w:rFonts w:ascii="Courier New" w:hAnsi="Courier New" w:cs="Courier New"/>
         </w:rPr>
-        <w:t>/scratch/&lt;</w:t>
-      </w:r>
-      <w:proofErr w:type="spellStart"/>
+        <w:t>/scratch/&lt;userid&gt;</w:t>
+      </w:r>
+    </w:p>
+    <w:p>
+      <w:pPr>
+        <w:pStyle w:val="ListParagraph"/>
+        <w:numPr>
+          <w:ilvl w:val="2"/>
+          <w:numId w:val="1"/>
+        </w:numPr>
+        <w:ind w:left="1800"/>
+      </w:pPr>
+      <w:r>
+        <w:t>Scratch is where you will do most of your work, since it has very high quotas and is generally meant to be for “temporary” storage.</w:t>
+      </w:r>
+    </w:p>
+    <w:p>
+      <w:pPr>
+        <w:pStyle w:val="ListParagraph"/>
+        <w:numPr>
+          <w:ilvl w:val="2"/>
+          <w:numId w:val="1"/>
+        </w:numPr>
+        <w:ind w:left="1800"/>
+      </w:pPr>
+      <w:r>
+        <w:t>Data are not routinely purged or wiped.  Rather, it is the user’s responsibility to limit total usage below the allowed quota.</w:t>
+      </w:r>
+    </w:p>
+    <w:p>
+      <w:pPr>
+        <w:pStyle w:val="ListParagraph"/>
+        <w:numPr>
+          <w:ilvl w:val="1"/>
+          <w:numId w:val="1"/>
+        </w:numPr>
+        <w:ind w:left="1080"/>
+      </w:pPr>
+      <w:r>
+        <w:t xml:space="preserve">RFS (aka Research File Storage)  </w:t>
+      </w:r>
       <w:r>
         <w:rPr>
           <w:rFonts w:ascii="Courier New" w:hAnsi="Courier New" w:cs="Courier New"/>
         </w:rPr>
-        <w:t>userid</w:t>
-      </w:r>
-      <w:proofErr w:type="spellEnd"/>
+        <w:t>/rfs/jwalters/</w:t>
+      </w:r>
       <w:r>
         <w:rPr>
           <w:rFonts w:ascii="Courier New" w:hAnsi="Courier New" w:cs="Courier New"/>
         </w:rPr>
-        <w:t>&gt;</w:t>
+        <w:t>EXPORT</w:t>
       </w:r>
     </w:p>
     <w:p>
@@ -789,7 +618,61 @@
         <w:ind w:left="1800"/>
       </w:pPr>
       <w:r>
-        <w:t>Scratch is where you will do most of your work, since it has very high quotas and is generally meant to be for “temporary” storage.</w:t>
+        <w:t>RFS is used as archival file storage.  It has tape back-up. The primary purpose of this directory is to store primary data that along with key elements important analyses cannot be (easily) reproduced.</w:t>
+      </w:r>
+    </w:p>
+    <w:p>
+      <w:pPr>
+        <w:pStyle w:val="ListParagraph"/>
+        <w:numPr>
+          <w:ilvl w:val="2"/>
+          <w:numId w:val="1"/>
+        </w:numPr>
+        <w:ind w:left="1800"/>
+      </w:pPr>
+      <w:r>
+        <w:t>RFS is not connected to the cluster with “high speed” access. You should not run analyses on the cluster by reading data directly from RFS.  Always copy your files to /work or /scratch first</w:t>
+      </w:r>
+      <w:r>
+        <w:t>, which have high-speed I/O connections to the nodes.</w:t>
+      </w:r>
+    </w:p>
+    <w:p>
+      <w:pPr>
+        <w:pStyle w:val="ListParagraph"/>
+        <w:numPr>
+          <w:ilvl w:val="2"/>
+          <w:numId w:val="1"/>
+        </w:numPr>
+        <w:ind w:left="1800"/>
+      </w:pPr>
+      <w:r>
+        <w:t xml:space="preserve">Never delete </w:t>
+      </w:r>
+      <w:r>
+        <w:t xml:space="preserve">or overwrite </w:t>
+      </w:r>
+      <w:r>
+        <w:t xml:space="preserve">anything </w:t>
+      </w:r>
+      <w:r>
+        <w:t>on</w:t>
+      </w:r>
+      <w:r>
+        <w:t xml:space="preserve"> /rfs/jwalters without asking permission from Jamie</w:t>
+      </w:r>
+    </w:p>
+    <w:p>
+      <w:pPr>
+        <w:pStyle w:val="ListParagraph"/>
+        <w:numPr>
+          <w:ilvl w:val="2"/>
+          <w:numId w:val="1"/>
+        </w:numPr>
+        <w:ind w:left="1800"/>
+      </w:pPr>
+      <w:r>
+        <w:t>This drive is also connected to the CRC cluster, so can serve as a bridge between the two systems if need be.</w:t>
       </w:r>
     </w:p>
     <w:p>
@@ -802,28 +685,16 @@
         <w:ind w:left="1080"/>
       </w:pPr>
       <w:r>
-        <w:t xml:space="preserve">RFS (aka Research File </w:t>
-      </w:r>
-      <w:proofErr w:type="gramStart"/>
-      <w:r>
-        <w:t>Storage)  /</w:t>
-      </w:r>
-      <w:proofErr w:type="spellStart"/>
-      <w:proofErr w:type="gramEnd"/>
-      <w:r>
-        <w:t>rfs</w:t>
-      </w:r>
-      <w:proofErr w:type="spellEnd"/>
-      <w:r>
-        <w:t>/</w:t>
-      </w:r>
-      <w:proofErr w:type="spellStart"/>
-      <w:r>
-        <w:t>jwalters</w:t>
-      </w:r>
-      <w:proofErr w:type="spellEnd"/>
-      <w:r>
-        <w:t>/</w:t>
+        <w:t xml:space="preserve">TMP: </w:t>
+      </w:r>
+      <w:r>
+        <w:rPr>
+          <w:rFonts w:ascii="Courier New" w:hAnsi="Courier New" w:cs="Courier New"/>
+        </w:rPr>
+        <w:t>/tmp</w:t>
+      </w:r>
+      <w:r>
+        <w:t xml:space="preserve">  -- local file storage on compute nodes</w:t>
       </w:r>
     </w:p>
     <w:p>
@@ -836,7 +707,20 @@
         <w:ind w:left="1800"/>
       </w:pPr>
       <w:r>
-        <w:t>RFS is used as archival file storage.  It has tape back-up. The primary purpose of this directory is to store primary data that along with key elements important analyses cannot be (easily) reproduced.</w:t>
+        <w:t>On rare occasions it might be useful to write very temporary files to the local compute node, with will be accessed as /tmp</w:t>
+      </w:r>
+    </w:p>
+    <w:p>
+      <w:pPr>
+        <w:pStyle w:val="ListParagraph"/>
+        <w:numPr>
+          <w:ilvl w:val="1"/>
+          <w:numId w:val="1"/>
+        </w:numPr>
+        <w:ind w:left="1080"/>
+      </w:pPr>
+      <w:r>
+        <w:t>Checking your quota with “myquota”</w:t>
       </w:r>
     </w:p>
     <w:p>
@@ -849,10 +733,20 @@
         <w:ind w:left="1800"/>
       </w:pPr>
       <w:r>
-        <w:t>RFS is not connected to the cluster with “high speed” access. You should not run analyses on the cluster by reading data directly from RFS.  Always copy your files to /work or /scratch first</w:t>
-      </w:r>
-      <w:r>
-        <w:t>, which have high-speed I/O connections to the nodes.</w:t>
+        <w:t>If you need to know how much of your allotted data storage is available, use the command “myquota”. If you go over your allotment you will no longer be able save/write files.</w:t>
+      </w:r>
+    </w:p>
+    <w:p>
+      <w:pPr>
+        <w:pStyle w:val="ListParagraph"/>
+        <w:numPr>
+          <w:ilvl w:val="1"/>
+          <w:numId w:val="1"/>
+        </w:numPr>
+        <w:ind w:left="1080"/>
+      </w:pPr>
+      <w:r>
+        <w:t>Storage backups:</w:t>
       </w:r>
     </w:p>
     <w:p>
@@ -865,35 +759,7 @@
         <w:ind w:left="1800"/>
       </w:pPr>
       <w:r>
-        <w:t xml:space="preserve">Never delete </w:t>
-      </w:r>
-      <w:r>
-        <w:t xml:space="preserve">or overwrite </w:t>
-      </w:r>
-      <w:r>
-        <w:t xml:space="preserve">anything </w:t>
-      </w:r>
-      <w:r>
-        <w:t>on</w:t>
-      </w:r>
-      <w:r>
-        <w:t xml:space="preserve"> /</w:t>
-      </w:r>
-      <w:proofErr w:type="spellStart"/>
-      <w:r>
-        <w:t>rfs</w:t>
-      </w:r>
-      <w:proofErr w:type="spellEnd"/>
-      <w:r>
-        <w:t>/</w:t>
-      </w:r>
-      <w:proofErr w:type="spellStart"/>
-      <w:r>
-        <w:t>jwalters</w:t>
-      </w:r>
-      <w:proofErr w:type="spellEnd"/>
-      <w:r>
-        <w:t xml:space="preserve"> without asking permission from Jamie</w:t>
+        <w:t>Home (i.e. &lt;users&gt;):  Backed up to tape nightly, with a 3-month history.</w:t>
       </w:r>
     </w:p>
     <w:p>
@@ -906,81 +772,125 @@
         <w:ind w:left="1800"/>
       </w:pPr>
       <w:r>
-        <w:t>This drive is also connected to the CRC cluster, so can serve as a bridge between the two systems if need be.</w:t>
-      </w:r>
-    </w:p>
-    <w:p>
-      <w:pPr>
-        <w:pStyle w:val="ListParagraph"/>
-        <w:numPr>
-          <w:ilvl w:val="3"/>
-          <w:numId w:val="1"/>
-        </w:numPr>
-        <w:ind w:left="2520"/>
-      </w:pPr>
-      <w:r>
-        <w:t xml:space="preserve">On the </w:t>
-      </w:r>
-      <w:proofErr w:type="gramStart"/>
-      <w:r>
-        <w:t>CRC</w:t>
-      </w:r>
-      <w:proofErr w:type="gramEnd"/>
-      <w:r>
-        <w:t xml:space="preserve"> it is found at</w:t>
-      </w:r>
-      <w:r>
-        <w:rPr>
-          <w:rFonts w:ascii="Times" w:hAnsi="Times" w:cs="Times"/>
-          <w:color w:val="000000"/>
-        </w:rPr>
-        <w:t> </w:t>
+        <w:t>/work:  30 days of disk snapshots</w:t>
+      </w:r>
+    </w:p>
+    <w:p>
+      <w:pPr>
+        <w:pStyle w:val="ListParagraph"/>
+        <w:numPr>
+          <w:ilvl w:val="2"/>
+          <w:numId w:val="1"/>
+        </w:numPr>
+        <w:ind w:left="1800"/>
+      </w:pPr>
+      <w:r>
+        <w:t>/scratch: 7 days of disk snapshots</w:t>
+      </w:r>
+    </w:p>
+    <w:p>
+      <w:pPr>
+        <w:pStyle w:val="ListParagraph"/>
+        <w:numPr>
+          <w:ilvl w:val="2"/>
+          <w:numId w:val="1"/>
+        </w:numPr>
+        <w:ind w:left="1800"/>
+      </w:pPr>
+      <w:r>
+        <w:t>access the snapshots through the hidden .snapshot</w:t>
+      </w:r>
+      <w:r>
+        <w:t xml:space="preserve"> </w:t>
+      </w:r>
+      <w:r>
+        <w:t>directory (for example: /scratch/.snapshot)</w:t>
+      </w:r>
+    </w:p>
+    <w:p>
+      <w:pPr>
+        <w:pStyle w:val="ListParagraph"/>
+        <w:numPr>
+          <w:ilvl w:val="0"/>
+          <w:numId w:val="1"/>
+        </w:numPr>
+        <w:ind w:left="360"/>
+      </w:pPr>
+      <w:r>
+        <w:t>Modules:</w:t>
+      </w:r>
+      <w:r>
+        <w:t xml:space="preserve">  What</w:t>
+      </w:r>
+      <w:r>
+        <w:t xml:space="preserve"> software is installed</w:t>
+      </w:r>
+      <w:r>
+        <w:t>?</w:t>
+      </w:r>
+    </w:p>
+    <w:p>
+      <w:pPr>
+        <w:pStyle w:val="ListParagraph"/>
+        <w:numPr>
+          <w:ilvl w:val="1"/>
+          <w:numId w:val="1"/>
+        </w:numPr>
+        <w:ind w:left="1080"/>
+      </w:pPr>
+      <w:r>
+        <w:t>The ITTC cluster provides a vast array of software already installed. However, you must first load it</w:t>
+      </w:r>
+      <w:r>
+        <w:t xml:space="preserve"> into your environment using the “modules” framework.</w:t>
+      </w:r>
+    </w:p>
+    <w:p>
+      <w:pPr>
+        <w:pStyle w:val="ListParagraph"/>
+        <w:numPr>
+          <w:ilvl w:val="1"/>
+          <w:numId w:val="1"/>
+        </w:numPr>
+        <w:ind w:left="1080"/>
+      </w:pPr>
+      <w:r>
+        <w:t>Use ‘</w:t>
       </w:r>
       <w:r>
         <w:rPr>
           <w:rFonts w:ascii="Courier New" w:hAnsi="Courier New" w:cs="Courier New"/>
-          <w:color w:val="000000"/>
-        </w:rPr>
-        <w:t>/</w:t>
-      </w:r>
-      <w:proofErr w:type="spellStart"/>
+        </w:rPr>
+        <w:t>module avail’</w:t>
+      </w:r>
+      <w:r>
+        <w:t xml:space="preserve"> to list</w:t>
+      </w:r>
+      <w:r>
+        <w:t xml:space="preserve"> the installed software</w:t>
+      </w:r>
+    </w:p>
+    <w:p>
+      <w:pPr>
+        <w:pStyle w:val="ListParagraph"/>
+        <w:numPr>
+          <w:ilvl w:val="1"/>
+          <w:numId w:val="1"/>
+        </w:numPr>
+        <w:ind w:left="1080"/>
+      </w:pPr>
+      <w:r>
+        <w:lastRenderedPageBreak/>
+        <w:t>Use ‘</w:t>
+      </w:r>
       <w:r>
         <w:rPr>
           <w:rFonts w:ascii="Courier New" w:hAnsi="Courier New" w:cs="Courier New"/>
-          <w:color w:val="000000"/>
-        </w:rPr>
-        <w:t>rfs</w:t>
-      </w:r>
-      <w:proofErr w:type="spellEnd"/>
-      <w:r>
-        <w:rPr>
-          <w:rFonts w:ascii="Courier New" w:hAnsi="Courier New" w:cs="Courier New"/>
-          <w:color w:val="000000"/>
-        </w:rPr>
-        <w:t>/</w:t>
-      </w:r>
-      <w:proofErr w:type="spellStart"/>
-      <w:r>
-        <w:rPr>
-          <w:rFonts w:ascii="Courier New" w:hAnsi="Courier New" w:cs="Courier New"/>
-          <w:color w:val="000000"/>
-        </w:rPr>
-        <w:t>walters</w:t>
-      </w:r>
-      <w:proofErr w:type="spellEnd"/>
-      <w:r>
-        <w:rPr>
-          <w:rFonts w:ascii="Courier New" w:hAnsi="Courier New" w:cs="Courier New"/>
-          <w:color w:val="000000"/>
-        </w:rPr>
-        <w:t>/EXPORT</w:t>
-      </w:r>
-      <w:r>
-        <w:rPr>
-          <w:rFonts w:ascii="Times" w:hAnsi="Times" w:cs="Times"/>
-          <w:color w:val="000000"/>
-        </w:rPr>
-        <w:t xml:space="preserve"> </w:t>
+        </w:rPr>
+        <w:t>module load &lt;module/version&gt;</w:t>
+      </w:r>
+      <w:r>
+        <w:t>’ to import the software into you current working environment</w:t>
       </w:r>
     </w:p>
     <w:p>
@@ -993,20 +903,16 @@
         <w:ind w:left="1080"/>
       </w:pPr>
       <w:r>
-        <w:t>TMP: /</w:t>
-      </w:r>
-      <w:proofErr w:type="spellStart"/>
-      <w:proofErr w:type="gramStart"/>
-      <w:r>
-        <w:t>tmp</w:t>
-      </w:r>
-      <w:proofErr w:type="spellEnd"/>
-      <w:r>
-        <w:t xml:space="preserve">  --</w:t>
-      </w:r>
-      <w:proofErr w:type="gramEnd"/>
-      <w:r>
-        <w:t xml:space="preserve"> local file storage on compute nodes</w:t>
+        <w:t>Practice this: a</w:t>
+      </w:r>
+      <w:r>
+        <w:t xml:space="preserve">dd </w:t>
+      </w:r>
+      <w:r>
+        <w:t xml:space="preserve">these </w:t>
+      </w:r>
+      <w:r>
+        <w:t>programs to your environment</w:t>
       </w:r>
     </w:p>
     <w:p>
@@ -1019,21 +925,24 @@
         <w:ind w:left="1800"/>
       </w:pPr>
       <w:r>
-        <w:t xml:space="preserve">On rare </w:t>
-      </w:r>
-      <w:proofErr w:type="gramStart"/>
-      <w:r>
-        <w:t>occasions</w:t>
-      </w:r>
-      <w:proofErr w:type="gramEnd"/>
-      <w:r>
-        <w:t xml:space="preserve"> it might be useful to write very temporary files to the local compute node, with will be accessed as /</w:t>
-      </w:r>
-      <w:proofErr w:type="spellStart"/>
-      <w:r>
-        <w:t>tmp</w:t>
-      </w:r>
-      <w:proofErr w:type="spellEnd"/>
+        <w:t>BLAST+ v2.6</w:t>
+      </w:r>
+    </w:p>
+    <w:p>
+      <w:pPr>
+        <w:pStyle w:val="ListParagraph"/>
+        <w:numPr>
+          <w:ilvl w:val="2"/>
+          <w:numId w:val="1"/>
+        </w:numPr>
+        <w:ind w:left="1800"/>
+      </w:pPr>
+      <w:r>
+        <w:t>Samtools</w:t>
+      </w:r>
+      <w:r>
+        <w:t xml:space="preserve"> v 1.3</w:t>
+      </w:r>
     </w:p>
     <w:p>
       <w:pPr>
@@ -1045,221 +954,6 @@
         <w:ind w:left="1080"/>
       </w:pPr>
       <w:r>
-        <w:t>Checking your quota with “</w:t>
-      </w:r>
-      <w:proofErr w:type="spellStart"/>
-      <w:r>
-        <w:t>myquota</w:t>
-      </w:r>
-      <w:proofErr w:type="spellEnd"/>
-      <w:r>
-        <w:t>”</w:t>
-      </w:r>
-    </w:p>
-    <w:p>
-      <w:pPr>
-        <w:pStyle w:val="ListParagraph"/>
-        <w:numPr>
-          <w:ilvl w:val="2"/>
-          <w:numId w:val="1"/>
-        </w:numPr>
-        <w:ind w:left="1800"/>
-      </w:pPr>
-      <w:r>
-        <w:t>If you need to know how much of your allotted data storage is available, use the command “</w:t>
-      </w:r>
-      <w:proofErr w:type="spellStart"/>
-      <w:r>
-        <w:t>myquota</w:t>
-      </w:r>
-      <w:proofErr w:type="spellEnd"/>
-      <w:r>
-        <w:t>”. If you go over your allotment you will no longer be able save/write files.</w:t>
-      </w:r>
-    </w:p>
-    <w:p>
-      <w:pPr>
-        <w:pStyle w:val="ListParagraph"/>
-        <w:numPr>
-          <w:ilvl w:val="2"/>
-          <w:numId w:val="1"/>
-        </w:numPr>
-        <w:ind w:left="1800"/>
-      </w:pPr>
-    </w:p>
-    <w:p>
-      <w:pPr>
-        <w:pStyle w:val="ListParagraph"/>
-        <w:numPr>
-          <w:ilvl w:val="0"/>
-          <w:numId w:val="1"/>
-        </w:numPr>
-        <w:ind w:left="360"/>
-      </w:pPr>
-      <w:r>
-        <w:t>Modules:</w:t>
-      </w:r>
-      <w:r>
-        <w:t xml:space="preserve">  What</w:t>
-      </w:r>
-      <w:r>
-        <w:t xml:space="preserve"> software is installed</w:t>
-      </w:r>
-      <w:r>
-        <w:t>?</w:t>
-      </w:r>
-    </w:p>
-    <w:p>
-      <w:pPr>
-        <w:pStyle w:val="ListParagraph"/>
-        <w:numPr>
-          <w:ilvl w:val="1"/>
-          <w:numId w:val="1"/>
-        </w:numPr>
-        <w:ind w:left="1080"/>
-      </w:pPr>
-      <w:r>
-        <w:t>The ITTC cluster provides a vast array of software already installed. However, you must first load it</w:t>
-      </w:r>
-      <w:r>
-        <w:t xml:space="preserve"> into your environment using the “modules” framework.</w:t>
-      </w:r>
-    </w:p>
-    <w:p>
-      <w:pPr>
-        <w:pStyle w:val="ListParagraph"/>
-        <w:numPr>
-          <w:ilvl w:val="1"/>
-          <w:numId w:val="1"/>
-        </w:numPr>
-        <w:ind w:left="1080"/>
-      </w:pPr>
-      <w:r>
-        <w:t>Use ‘</w:t>
-      </w:r>
-      <w:r>
-        <w:rPr>
-          <w:rFonts w:ascii="Courier New" w:hAnsi="Courier New" w:cs="Courier New"/>
-        </w:rPr>
-        <w:t>module avail’</w:t>
-      </w:r>
-      <w:r>
-        <w:t xml:space="preserve"> to list</w:t>
-      </w:r>
-      <w:r>
-        <w:t xml:space="preserve"> the installed software</w:t>
-      </w:r>
-    </w:p>
-    <w:p>
-      <w:pPr>
-        <w:pStyle w:val="ListParagraph"/>
-        <w:numPr>
-          <w:ilvl w:val="1"/>
-          <w:numId w:val="1"/>
-        </w:numPr>
-        <w:ind w:left="1080"/>
-      </w:pPr>
-      <w:r>
-        <w:t>Use ‘</w:t>
-      </w:r>
-      <w:r>
-        <w:rPr>
-          <w:rFonts w:ascii="Courier New" w:hAnsi="Courier New" w:cs="Courier New"/>
-        </w:rPr>
-        <w:t>module load &lt;module/version&gt;</w:t>
-      </w:r>
-      <w:r>
-        <w:t>’ to import the software into you current working environment</w:t>
-      </w:r>
-    </w:p>
-    <w:p>
-      <w:pPr>
-        <w:pStyle w:val="ListParagraph"/>
-        <w:numPr>
-          <w:ilvl w:val="1"/>
-          <w:numId w:val="1"/>
-        </w:numPr>
-        <w:ind w:left="1080"/>
-      </w:pPr>
-      <w:r>
-        <w:t xml:space="preserve">IMPORTANT: available modules differ between the compute vs. login nodes.  Since all your work will be done on a compute node, you should always check available modules on the compute nodes (e.g. use </w:t>
-      </w:r>
-      <w:proofErr w:type="spellStart"/>
-      <w:r>
-        <w:t>slogin</w:t>
-      </w:r>
-      <w:proofErr w:type="spellEnd"/>
-      <w:r>
-        <w:t>; see “interactive queues” in point 6</w:t>
-      </w:r>
-      <w:r>
-        <w:t>)</w:t>
-      </w:r>
-    </w:p>
-    <w:p>
-      <w:pPr>
-        <w:pStyle w:val="ListParagraph"/>
-        <w:numPr>
-          <w:ilvl w:val="1"/>
-          <w:numId w:val="1"/>
-        </w:numPr>
-        <w:ind w:left="1080"/>
-      </w:pPr>
-      <w:r>
-        <w:t>Practice this: a</w:t>
-      </w:r>
-      <w:r>
-        <w:t xml:space="preserve">dd </w:t>
-      </w:r>
-      <w:r>
-        <w:t xml:space="preserve">these </w:t>
-      </w:r>
-      <w:r>
-        <w:t>programs to your environment</w:t>
-      </w:r>
-    </w:p>
-    <w:p>
-      <w:pPr>
-        <w:pStyle w:val="ListParagraph"/>
-        <w:numPr>
-          <w:ilvl w:val="2"/>
-          <w:numId w:val="1"/>
-        </w:numPr>
-        <w:ind w:left="1800"/>
-      </w:pPr>
-      <w:r>
-        <w:t>BLAST+ v2.6</w:t>
-      </w:r>
-    </w:p>
-    <w:p>
-      <w:pPr>
-        <w:pStyle w:val="ListParagraph"/>
-        <w:numPr>
-          <w:ilvl w:val="2"/>
-          <w:numId w:val="1"/>
-        </w:numPr>
-        <w:ind w:left="1800"/>
-      </w:pPr>
-      <w:proofErr w:type="spellStart"/>
-      <w:r>
-        <w:t>Samtools</w:t>
-      </w:r>
-      <w:proofErr w:type="spellEnd"/>
-      <w:r>
-        <w:t xml:space="preserve"> v 1.3</w:t>
-      </w:r>
-    </w:p>
-    <w:p>
-      <w:pPr>
-        <w:pStyle w:val="ListParagraph"/>
-        <w:numPr>
-          <w:ilvl w:val="1"/>
-          <w:numId w:val="1"/>
-        </w:numPr>
-        <w:ind w:left="1080"/>
-      </w:pPr>
-      <w:r>
-        <w:lastRenderedPageBreak/>
         <w:t>You must do this every</w:t>
       </w:r>
       <w:r>
@@ -1343,7 +1037,7 @@
                     </pic:cNvPicPr>
                   </pic:nvPicPr>
                   <pic:blipFill>
-                    <a:blip r:embed="rId10">
+                    <a:blip r:embed="rId8">
                       <a:extLst>
                         <a:ext uri="{28A0092B-C50C-407E-A947-70E740481C1C}">
                           <a14:useLocalDpi xmlns:a14="http://schemas.microsoft.com/office/drawing/2010/main" val="0"/>
@@ -1548,7 +1242,7 @@
       <w:r>
         <w:t xml:space="preserve">some further details for </w:t>
       </w:r>
-      <w:hyperlink r:id="rId11" w:anchor="Cluster_Partitions" w:history="1">
+      <w:hyperlink r:id="rId9" w:anchor="Cluster_Partitions" w:history="1">
         <w:r>
           <w:rPr>
             <w:rStyle w:val="Hyperlink"/>
@@ -1564,6 +1258,19 @@
       <w:pPr>
         <w:pStyle w:val="ListParagraph"/>
         <w:numPr>
+          <w:ilvl w:val="2"/>
+          <w:numId w:val="1"/>
+        </w:numPr>
+        <w:ind w:left="1800"/>
+      </w:pPr>
+      <w:r>
+        <w:t>The queues are organized by processor type, with ‘intel’ as the default. However, ‘amd’ nodes are just fine for our jobs, so if ‘intel’ is oversubscribed and your jobs aren’t starting quickly, try submitting to ‘amd’.</w:t>
+      </w:r>
+    </w:p>
+    <w:p>
+      <w:pPr>
+        <w:pStyle w:val="ListParagraph"/>
+        <w:numPr>
           <w:ilvl w:val="1"/>
           <w:numId w:val="1"/>
         </w:numPr>
@@ -1583,18 +1290,10 @@
         <w:ind w:left="1800"/>
       </w:pPr>
       <w:r>
-        <w:t>Use ‘</w:t>
-      </w:r>
-      <w:proofErr w:type="spellStart"/>
-      <w:r>
-        <w:t>s</w:t>
-      </w:r>
-      <w:r>
-        <w:t>login</w:t>
-      </w:r>
-      <w:proofErr w:type="spellEnd"/>
-      <w:r>
-        <w:t>’ command</w:t>
+        <w:t>Use ‘s</w:t>
+      </w:r>
+      <w:r>
+        <w:t>login’ command</w:t>
       </w:r>
     </w:p>
     <w:p>
@@ -1606,34 +1305,15 @@
         </w:numPr>
         <w:ind w:left="2520"/>
       </w:pPr>
-      <w:proofErr w:type="spellStart"/>
-      <w:r>
-        <w:t>slogin</w:t>
-      </w:r>
-      <w:proofErr w:type="spellEnd"/>
-      <w:r>
-        <w:t xml:space="preserve"> is a convenient wrapper around </w:t>
-      </w:r>
-      <w:hyperlink r:id="rId12" w:anchor="srun" w:history="1">
+      <w:r>
+        <w:t xml:space="preserve">slogin is a convenient wrapper around </w:t>
+      </w:r>
+      <w:hyperlink r:id="rId10" w:anchor="srun" w:history="1">
         <w:r>
           <w:rPr>
             <w:rStyle w:val="Hyperlink"/>
           </w:rPr>
-          <w:t>the ‘</w:t>
-        </w:r>
-        <w:proofErr w:type="spellStart"/>
-        <w:r>
-          <w:rPr>
-            <w:rStyle w:val="Hyperlink"/>
-          </w:rPr>
-          <w:t>srun</w:t>
-        </w:r>
-        <w:proofErr w:type="spellEnd"/>
-        <w:r>
-          <w:rPr>
-            <w:rStyle w:val="Hyperlink"/>
-          </w:rPr>
-          <w:t>’ command</w:t>
+          <w:t>the ‘srun’ command</w:t>
         </w:r>
       </w:hyperlink>
       <w:r>
@@ -1662,13 +1342,8 @@
         </w:numPr>
         <w:ind w:left="360"/>
       </w:pPr>
-      <w:proofErr w:type="spellStart"/>
-      <w:r>
-        <w:t>Tmux</w:t>
-      </w:r>
-      <w:proofErr w:type="spellEnd"/>
-      <w:r>
-        <w:t xml:space="preserve"> – maintain interactive session while not connected.</w:t>
+      <w:r>
+        <w:t>Tmux – maintain interactive session while not connected.</w:t>
       </w:r>
     </w:p>
     <w:p>
@@ -1681,15 +1356,7 @@
         <w:ind w:left="1080"/>
       </w:pPr>
       <w:r>
-        <w:t xml:space="preserve">There are MANY </w:t>
-      </w:r>
-      <w:proofErr w:type="spellStart"/>
-      <w:r>
-        <w:t>tmux</w:t>
-      </w:r>
-      <w:proofErr w:type="spellEnd"/>
-      <w:r>
-        <w:t xml:space="preserve"> tutorials, just google for them.</w:t>
+        <w:t>There are MANY tmux tutorials, just google for them.</w:t>
       </w:r>
     </w:p>
     <w:p>
@@ -1702,6 +1369,7 @@
         <w:ind w:left="1080"/>
       </w:pPr>
       <w:r>
+        <w:lastRenderedPageBreak/>
         <w:t>Best practice for interactive queue:</w:t>
       </w:r>
     </w:p>
@@ -1715,15 +1383,7 @@
         <w:ind w:left="1800"/>
       </w:pPr>
       <w:r>
-        <w:t xml:space="preserve">Start </w:t>
-      </w:r>
-      <w:proofErr w:type="spellStart"/>
-      <w:r>
-        <w:t>tmux</w:t>
-      </w:r>
-      <w:proofErr w:type="spellEnd"/>
-      <w:r>
-        <w:t xml:space="preserve"> session from login (head) node</w:t>
+        <w:t>Start tmux session from login (head) node</w:t>
       </w:r>
     </w:p>
     <w:p>
@@ -1736,13 +1396,8 @@
         <w:ind w:left="1800"/>
       </w:pPr>
       <w:r>
-        <w:t xml:space="preserve">Start interactive session from inside </w:t>
-      </w:r>
-      <w:proofErr w:type="spellStart"/>
-      <w:r>
-        <w:t>tmux</w:t>
-      </w:r>
-      <w:proofErr w:type="spellEnd"/>
+        <w:t>Start interactive session from inside tmux</w:t>
+      </w:r>
     </w:p>
     <w:p>
       <w:pPr>
@@ -1754,31 +1409,10 @@
         <w:ind w:left="1080"/>
       </w:pPr>
       <w:r>
-        <w:t xml:space="preserve">There is a </w:t>
-      </w:r>
-      <w:proofErr w:type="spellStart"/>
-      <w:r>
-        <w:t>tmux</w:t>
-      </w:r>
-      <w:proofErr w:type="spellEnd"/>
-      <w:r>
-        <w:t xml:space="preserve"> </w:t>
-      </w:r>
-      <w:proofErr w:type="spellStart"/>
-      <w:r>
-        <w:t>cheatsheet</w:t>
-      </w:r>
-      <w:proofErr w:type="spellEnd"/>
-      <w:r>
-        <w:t xml:space="preserve"> in the </w:t>
-      </w:r>
-      <w:proofErr w:type="spellStart"/>
-      <w:r>
-        <w:t>github</w:t>
-      </w:r>
-      <w:proofErr w:type="spellEnd"/>
-      <w:r>
-        <w:t xml:space="preserve"> repo, FYI.</w:t>
+        <w:t xml:space="preserve">There is a tmux cheatsheet in the </w:t>
+      </w:r>
+      <w:r>
+        <w:t>github repo, FYI.</w:t>
       </w:r>
     </w:p>
     <w:p>
@@ -1796,14 +1430,12 @@
       <w:r>
         <w:t xml:space="preserve">: using </w:t>
       </w:r>
-      <w:proofErr w:type="spellStart"/>
       <w:r>
         <w:rPr>
           <w:b/>
         </w:rPr>
         <w:t>sbatch</w:t>
       </w:r>
-      <w:proofErr w:type="spellEnd"/>
     </w:p>
     <w:p>
       <w:pPr>
@@ -1817,13 +1449,8 @@
       <w:r>
         <w:t>‘</w:t>
       </w:r>
-      <w:proofErr w:type="spellStart"/>
-      <w:r>
-        <w:t>sbatch</w:t>
-      </w:r>
-      <w:proofErr w:type="spellEnd"/>
-      <w:r>
-        <w:t>’</w:t>
+      <w:r>
+        <w:t>sbatch’</w:t>
       </w:r>
       <w:r>
         <w:t xml:space="preserve"> submits scripts to queues.</w:t>
@@ -1838,13 +1465,8 @@
         </w:numPr>
         <w:ind w:left="1080"/>
       </w:pPr>
-      <w:proofErr w:type="spellStart"/>
-      <w:r>
-        <w:t>sbatch</w:t>
-      </w:r>
-      <w:proofErr w:type="spellEnd"/>
-      <w:r>
-        <w:t xml:space="preserve"> </w:t>
+      <w:r>
+        <w:t xml:space="preserve">sbatch </w:t>
       </w:r>
       <w:r>
         <w:t xml:space="preserve">scripts are just normal shell scripts, with a few additional specially formatted comment lines that give </w:t>
@@ -1883,7 +1505,7 @@
       <w:r>
         <w:t xml:space="preserve">The ITTC wiki gives </w:t>
       </w:r>
-      <w:hyperlink r:id="rId13" w:anchor="sbatch" w:history="1">
+      <w:hyperlink r:id="rId11" w:anchor="sbatch" w:history="1">
         <w:r>
           <w:rPr>
             <w:rStyle w:val="Hyperlink"/>
@@ -1894,33 +1516,12 @@
       <w:r>
         <w:t xml:space="preserve">, and the </w:t>
       </w:r>
-      <w:hyperlink r:id="rId14" w:history="1">
+      <w:hyperlink r:id="rId12" w:history="1">
         <w:r>
           <w:rPr>
             <w:rStyle w:val="Hyperlink"/>
           </w:rPr>
-          <w:t xml:space="preserve">complete </w:t>
-        </w:r>
-        <w:proofErr w:type="spellStart"/>
-        <w:r>
-          <w:rPr>
-            <w:rStyle w:val="Hyperlink"/>
-          </w:rPr>
-          <w:t>sbatch</w:t>
-        </w:r>
-        <w:proofErr w:type="spellEnd"/>
-        <w:r>
-          <w:rPr>
-            <w:rStyle w:val="Hyperlink"/>
-          </w:rPr>
-          <w:t xml:space="preserve"> </w:t>
-        </w:r>
-        <w:r>
-          <w:rPr>
-            <w:rStyle w:val="Hyperlink"/>
-          </w:rPr>
-          <w:lastRenderedPageBreak/>
-          <w:t>documentation</w:t>
+          <w:t>complete sbatch documentation</w:t>
         </w:r>
       </w:hyperlink>
       <w:r>
@@ -1939,6 +1540,9 @@
       <w:r>
         <w:t>Monitoring job status</w:t>
       </w:r>
+      <w:r>
+        <w:t xml:space="preserve"> and managing jobs</w:t>
+      </w:r>
     </w:p>
     <w:p>
       <w:pPr>
@@ -1952,7 +1556,7 @@
       <w:r>
         <w:t xml:space="preserve">There are a </w:t>
       </w:r>
-      <w:hyperlink r:id="rId15" w:history="1">
+      <w:hyperlink r:id="rId13" w:history="1">
         <w:r>
           <w:rPr>
             <w:rStyle w:val="Hyperlink"/>
@@ -1968,6 +1572,30 @@
       </w:r>
       <w:r>
         <w:t>.</w:t>
+      </w:r>
+    </w:p>
+    <w:p>
+      <w:pPr>
+        <w:pStyle w:val="ListParagraph"/>
+        <w:numPr>
+          <w:ilvl w:val="1"/>
+          <w:numId w:val="1"/>
+        </w:numPr>
+        <w:ind w:left="1080"/>
+      </w:pPr>
+      <w:r>
+        <w:t xml:space="preserve">The ITTC site gives </w:t>
+      </w:r>
+      <w:hyperlink r:id="rId14" w:anchor="Helpful_Commands" w:history="1">
+        <w:r>
+          <w:rPr>
+            <w:rStyle w:val="Hyperlink"/>
+          </w:rPr>
+          <w:t>this summary of useful Slurm commands</w:t>
+        </w:r>
+      </w:hyperlink>
+      <w:r>
+        <w:t xml:space="preserve">. </w:t>
       </w:r>
     </w:p>
     <w:p/>
@@ -2016,19 +1644,11 @@
         </w:rPr>
         <w:t xml:space="preserve">&gt; </w:t>
       </w:r>
-      <w:proofErr w:type="spellStart"/>
-      <w:r>
-        <w:rPr>
-          <w:rStyle w:val="Terminal"/>
-        </w:rPr>
-        <w:t>git</w:t>
-      </w:r>
-      <w:proofErr w:type="spellEnd"/>
-      <w:r>
-        <w:rPr>
-          <w:rStyle w:val="Terminal"/>
-        </w:rPr>
-        <w:t xml:space="preserve"> clone </w:t>
+      <w:r>
+        <w:rPr>
+          <w:rStyle w:val="Terminal"/>
+        </w:rPr>
+        <w:t xml:space="preserve">git clone </w:t>
       </w:r>
       <w:r>
         <w:rPr>
@@ -2046,15 +1666,7 @@
     </w:p>
     <w:p>
       <w:r>
-        <w:t>Then run the ‘</w:t>
-      </w:r>
-      <w:proofErr w:type="gramStart"/>
-      <w:r>
-        <w:t>simple_hw.sh ’</w:t>
-      </w:r>
-      <w:proofErr w:type="gramEnd"/>
-      <w:r>
-        <w:t xml:space="preserve"> script </w:t>
+        <w:t xml:space="preserve">Then run the ‘simple_hw.sh ’ script </w:t>
       </w:r>
     </w:p>
     <w:p/>
@@ -2078,15 +1690,7 @@
     <w:p/>
     <w:p>
       <w:r>
-        <w:t xml:space="preserve">Now start (or attach) a </w:t>
-      </w:r>
-      <w:proofErr w:type="spellStart"/>
-      <w:r>
-        <w:t>tmux</w:t>
-      </w:r>
-      <w:proofErr w:type="spellEnd"/>
-      <w:r>
-        <w:t xml:space="preserve"> session, start a new interactive session on a node, and run this on a node.</w:t>
+        <w:t>Now start (or attach) a tmux session, start a new interactive session on a node, and run this on a node.</w:t>
       </w:r>
     </w:p>
     <w:p/>
@@ -2102,19 +1706,11 @@
         </w:rPr>
         <w:t xml:space="preserve">&gt; </w:t>
       </w:r>
-      <w:proofErr w:type="spellStart"/>
-      <w:r>
-        <w:rPr>
-          <w:rStyle w:val="Terminal"/>
-        </w:rPr>
-        <w:t>tmux</w:t>
-      </w:r>
-      <w:proofErr w:type="spellEnd"/>
-      <w:r>
-        <w:rPr>
-          <w:rStyle w:val="Terminal"/>
-        </w:rPr>
-        <w:t xml:space="preserve"> attach</w:t>
+      <w:r>
+        <w:rPr>
+          <w:rStyle w:val="Terminal"/>
+        </w:rPr>
+        <w:t>tmux attach</w:t>
       </w:r>
     </w:p>
     <w:p>
@@ -2139,38 +1735,23 @@
         <w:t xml:space="preserve">node </w:t>
       </w:r>
       <w:r>
-        <w:t xml:space="preserve">session and disconnect from </w:t>
-      </w:r>
-      <w:proofErr w:type="spellStart"/>
-      <w:r>
-        <w:t>tmux</w:t>
-      </w:r>
-      <w:proofErr w:type="spellEnd"/>
-      <w:r>
-        <w:t xml:space="preserve"> (exit, then ctrl-b d)</w:t>
-      </w:r>
-    </w:p>
-    <w:p/>
-    <w:p>
-      <w:r>
-        <w:t xml:space="preserve">Now submit the script to </w:t>
-      </w:r>
-      <w:proofErr w:type="spellStart"/>
-      <w:r>
-        <w:t>qsub</w:t>
-      </w:r>
-      <w:proofErr w:type="spellEnd"/>
+        <w:t>session and disconnect from tmux (exit, then ctrl-b d)</w:t>
+      </w:r>
+    </w:p>
+    <w:p/>
+    <w:p>
+      <w:r>
+        <w:t>Now submit the script to qsub</w:t>
+      </w:r>
       <w:r>
         <w:t xml:space="preserve">, then check status with </w:t>
       </w:r>
-      <w:proofErr w:type="spellStart"/>
       <w:r>
         <w:rPr>
           <w:rStyle w:val="Terminal"/>
         </w:rPr>
         <w:t>squeue</w:t>
       </w:r>
-      <w:proofErr w:type="spellEnd"/>
     </w:p>
     <w:p/>
     <w:p>
@@ -2185,14 +1766,12 @@
         </w:rPr>
         <w:t xml:space="preserve">&gt; </w:t>
       </w:r>
-      <w:proofErr w:type="spellStart"/>
       <w:r>
         <w:rPr>
           <w:rStyle w:val="Terminal"/>
         </w:rPr>
         <w:t>sbatch</w:t>
       </w:r>
-      <w:proofErr w:type="spellEnd"/>
       <w:r>
         <w:rPr>
           <w:rStyle w:val="Terminal"/>
@@ -2212,33 +1791,11 @@
         </w:rPr>
         <w:t xml:space="preserve">&gt; </w:t>
       </w:r>
-      <w:proofErr w:type="spellStart"/>
-      <w:r>
-        <w:rPr>
-          <w:rStyle w:val="Terminal"/>
-        </w:rPr>
-        <w:t>squeue</w:t>
-      </w:r>
-      <w:proofErr w:type="spellEnd"/>
-      <w:r>
-        <w:rPr>
-          <w:rStyle w:val="Terminal"/>
-        </w:rPr>
-        <w:t xml:space="preserve"> –u &lt;</w:t>
-      </w:r>
-      <w:proofErr w:type="spellStart"/>
-      <w:r>
-        <w:rPr>
-          <w:rStyle w:val="Terminal"/>
-        </w:rPr>
-        <w:t>userid</w:t>
-      </w:r>
-      <w:proofErr w:type="spellEnd"/>
-      <w:r>
-        <w:rPr>
-          <w:rStyle w:val="Terminal"/>
-        </w:rPr>
-        <w:t>&gt;</w:t>
+      <w:r>
+        <w:rPr>
+          <w:rStyle w:val="Terminal"/>
+        </w:rPr>
+        <w:t>squeue –u &lt;userid&gt;</w:t>
       </w:r>
     </w:p>
     <w:p/>
@@ -2272,33 +1829,11 @@
       <w:r>
         <w:t xml:space="preserve">to </w:t>
       </w:r>
-      <w:proofErr w:type="spellStart"/>
-      <w:r>
-        <w:rPr>
-          <w:rStyle w:val="Terminal"/>
-        </w:rPr>
-        <w:t>slurm</w:t>
-      </w:r>
-      <w:proofErr w:type="spellEnd"/>
-      <w:r>
-        <w:rPr>
-          <w:rStyle w:val="Terminal"/>
-        </w:rPr>
-        <w:t>-&lt;</w:t>
-      </w:r>
-      <w:proofErr w:type="spellStart"/>
-      <w:r>
-        <w:rPr>
-          <w:rStyle w:val="Terminal"/>
-        </w:rPr>
-        <w:t>jobid</w:t>
-      </w:r>
-      <w:proofErr w:type="spellEnd"/>
-      <w:r>
-        <w:rPr>
-          <w:rStyle w:val="Terminal"/>
-        </w:rPr>
-        <w:t>&gt;.out</w:t>
+      <w:r>
+        <w:rPr>
+          <w:rStyle w:val="Terminal"/>
+        </w:rPr>
+        <w:t>slurm-&lt;jobid&gt;.out</w:t>
       </w:r>
       <w:r>
         <w:rPr>
@@ -2324,44 +1859,8 @@
         <w:rPr>
           <w:rStyle w:val="Terminal"/>
         </w:rPr>
-        <w:t xml:space="preserve">[jwalters@login2 </w:t>
-      </w:r>
-      <w:proofErr w:type="spellStart"/>
-      <w:r>
-        <w:rPr>
-          <w:rStyle w:val="Terminal"/>
-        </w:rPr>
-        <w:t>practice_</w:t>
-      </w:r>
-      <w:proofErr w:type="gramStart"/>
-      <w:r>
-        <w:rPr>
-          <w:rStyle w:val="Terminal"/>
-        </w:rPr>
-        <w:t>scripts</w:t>
-      </w:r>
-      <w:proofErr w:type="spellEnd"/>
-      <w:r>
-        <w:rPr>
-          <w:rStyle w:val="Terminal"/>
-        </w:rPr>
-        <w:t>]$</w:t>
-      </w:r>
-      <w:proofErr w:type="gramEnd"/>
-      <w:r>
-        <w:rPr>
-          <w:rStyle w:val="Terminal"/>
-        </w:rPr>
-        <w:t xml:space="preserve"> ls -</w:t>
-      </w:r>
-      <w:proofErr w:type="spellStart"/>
-      <w:r>
-        <w:rPr>
-          <w:rStyle w:val="Terminal"/>
-        </w:rPr>
-        <w:t>lh</w:t>
-      </w:r>
-      <w:proofErr w:type="spellEnd"/>
+        <w:t>[jwalters@login2 practice_scripts]$ ls -lh</w:t>
+      </w:r>
     </w:p>
     <w:p>
       <w:pPr>
@@ -2386,118 +1885,20 @@
         <w:rPr>
           <w:rStyle w:val="Terminal"/>
         </w:rPr>
-        <w:t>-</w:t>
-      </w:r>
-      <w:proofErr w:type="spellStart"/>
-      <w:r>
-        <w:rPr>
-          <w:rStyle w:val="Terminal"/>
-        </w:rPr>
-        <w:t>rwxrwxr</w:t>
-      </w:r>
-      <w:proofErr w:type="spellEnd"/>
-      <w:r>
-        <w:rPr>
-          <w:rStyle w:val="Terminal"/>
-        </w:rPr>
-        <w:t xml:space="preserve">-x. 1 </w:t>
-      </w:r>
-      <w:proofErr w:type="spellStart"/>
-      <w:r>
-        <w:rPr>
-          <w:rStyle w:val="Terminal"/>
-        </w:rPr>
-        <w:t>jwalters</w:t>
-      </w:r>
-      <w:proofErr w:type="spellEnd"/>
-      <w:r>
-        <w:rPr>
-          <w:rStyle w:val="Terminal"/>
-        </w:rPr>
-        <w:t xml:space="preserve"> </w:t>
-      </w:r>
-      <w:proofErr w:type="spellStart"/>
-      <w:r>
-        <w:rPr>
-          <w:rStyle w:val="Terminal"/>
-        </w:rPr>
-        <w:t>jwalters</w:t>
-      </w:r>
-      <w:proofErr w:type="spellEnd"/>
-      <w:r>
-        <w:rPr>
-          <w:rStyle w:val="Terminal"/>
-        </w:rPr>
-        <w:t xml:space="preserve"> 293 Jun 21 13:57 simple_hw-sbatch.sh</w:t>
-      </w:r>
-    </w:p>
-    <w:p>
-      <w:pPr>
-        <w:rPr>
-          <w:rStyle w:val="Terminal"/>
-        </w:rPr>
-      </w:pPr>
-      <w:r>
-        <w:rPr>
-          <w:rStyle w:val="Terminal"/>
-        </w:rPr>
-        <w:t>-</w:t>
-      </w:r>
-      <w:proofErr w:type="spellStart"/>
-      <w:r>
-        <w:rPr>
-          <w:rStyle w:val="Terminal"/>
-        </w:rPr>
-        <w:t>rwxr</w:t>
-      </w:r>
-      <w:proofErr w:type="spellEnd"/>
-      <w:r>
-        <w:rPr>
-          <w:rStyle w:val="Terminal"/>
-        </w:rPr>
-        <w:t>-</w:t>
-      </w:r>
-      <w:proofErr w:type="spellStart"/>
-      <w:r>
-        <w:rPr>
-          <w:rStyle w:val="Terminal"/>
-        </w:rPr>
-        <w:t>xr</w:t>
-      </w:r>
-      <w:proofErr w:type="spellEnd"/>
-      <w:r>
-        <w:rPr>
-          <w:rStyle w:val="Terminal"/>
-        </w:rPr>
-        <w:t xml:space="preserve">-x. 1 </w:t>
-      </w:r>
-      <w:proofErr w:type="spellStart"/>
-      <w:r>
-        <w:rPr>
-          <w:rStyle w:val="Terminal"/>
-        </w:rPr>
-        <w:t>jwalters</w:t>
-      </w:r>
-      <w:proofErr w:type="spellEnd"/>
-      <w:r>
-        <w:rPr>
-          <w:rStyle w:val="Terminal"/>
-        </w:rPr>
-        <w:t xml:space="preserve"> </w:t>
-      </w:r>
-      <w:proofErr w:type="spellStart"/>
-      <w:r>
-        <w:rPr>
-          <w:rStyle w:val="Terminal"/>
-        </w:rPr>
-        <w:t>jwalters</w:t>
-      </w:r>
-      <w:proofErr w:type="spellEnd"/>
-      <w:r>
-        <w:rPr>
-          <w:rStyle w:val="Terminal"/>
-        </w:rPr>
-        <w:t xml:space="preserve"> 188 Jun 21 13:40 simple_hw.sh</w:t>
+        <w:t>-rwxrwxr-x. 1 jwalters jwalters 293 Jun 21 13:57 simple_hw-sbatch.sh</w:t>
+      </w:r>
+    </w:p>
+    <w:p>
+      <w:pPr>
+        <w:rPr>
+          <w:rStyle w:val="Terminal"/>
+        </w:rPr>
+      </w:pPr>
+      <w:r>
+        <w:rPr>
+          <w:rStyle w:val="Terminal"/>
+        </w:rPr>
+        <w:t>-rwxr-xr-x. 1 jwalters jwalters 188 Jun 21 13:40 simple_hw.sh</w:t>
       </w:r>
     </w:p>
     <w:p>
@@ -2511,124 +1912,45 @@
         <w:rPr>
           <w:rStyle w:val="Terminal"/>
         </w:rPr>
-        <w:t>-</w:t>
-      </w:r>
-      <w:proofErr w:type="spellStart"/>
-      <w:r>
-        <w:rPr>
-          <w:rStyle w:val="Terminal"/>
-        </w:rPr>
-        <w:t>rw</w:t>
-      </w:r>
-      <w:proofErr w:type="spellEnd"/>
-      <w:r>
-        <w:rPr>
-          <w:rStyle w:val="Terminal"/>
-        </w:rPr>
-        <w:t>-</w:t>
-      </w:r>
-      <w:proofErr w:type="spellStart"/>
-      <w:r>
-        <w:rPr>
-          <w:rStyle w:val="Terminal"/>
-        </w:rPr>
-        <w:t>rw</w:t>
-      </w:r>
-      <w:proofErr w:type="spellEnd"/>
-      <w:r>
-        <w:rPr>
-          <w:rStyle w:val="Terminal"/>
-        </w:rPr>
-        <w:t xml:space="preserve">-r--. 1 </w:t>
-      </w:r>
-      <w:proofErr w:type="spellStart"/>
-      <w:r>
-        <w:rPr>
-          <w:rStyle w:val="Terminal"/>
-        </w:rPr>
-        <w:t>jwalters</w:t>
-      </w:r>
-      <w:proofErr w:type="spellEnd"/>
-      <w:r>
-        <w:rPr>
-          <w:rStyle w:val="Terminal"/>
-        </w:rPr>
-        <w:t xml:space="preserve"> </w:t>
-      </w:r>
-      <w:proofErr w:type="spellStart"/>
-      <w:r>
-        <w:rPr>
-          <w:rStyle w:val="Terminal"/>
-        </w:rPr>
-        <w:t>jwalters</w:t>
-      </w:r>
-      <w:proofErr w:type="spellEnd"/>
-      <w:r>
-        <w:rPr>
-          <w:rStyle w:val="Terminal"/>
-        </w:rPr>
-        <w:t xml:space="preserve"> 124 Jun 21 15:17 slurm-166635.out</w:t>
-      </w:r>
-    </w:p>
-    <w:p/>
-    <w:p>
-      <w:r>
+        <w:t>-rw-rw-r--. 1 jwalters jwalters 124 Jun 21 15:17 slurm-166635.out</w:t>
+      </w:r>
+    </w:p>
+    <w:p/>
+    <w:p>
+      <w:r>
+        <w:lastRenderedPageBreak/>
         <w:t xml:space="preserve">Now </w:t>
       </w:r>
       <w:r>
-        <w:t xml:space="preserve">examine the script </w:t>
-      </w:r>
-      <w:proofErr w:type="spellStart"/>
-      <w:r>
-        <w:t>simple_hw-sbatch</w:t>
-      </w:r>
-      <w:proofErr w:type="spellEnd"/>
-      <w:r>
-        <w:t>, which has the additional SBATCH commands added:</w:t>
-      </w:r>
-    </w:p>
-    <w:p/>
-    <w:p>
-      <w:pPr>
-        <w:rPr>
-          <w:rStyle w:val="Terminal"/>
-        </w:rPr>
-      </w:pPr>
-      <w:proofErr w:type="gramStart"/>
-      <w:r>
-        <w:rPr>
-          <w:rStyle w:val="Terminal"/>
-        </w:rPr>
-        <w:t>#!/</w:t>
-      </w:r>
-      <w:proofErr w:type="gramEnd"/>
-      <w:r>
-        <w:rPr>
-          <w:rStyle w:val="Terminal"/>
-        </w:rPr>
-        <w:t>bin/bash</w:t>
-      </w:r>
-    </w:p>
-    <w:p>
-      <w:pPr>
-        <w:rPr>
-          <w:rStyle w:val="Terminal"/>
-        </w:rPr>
-      </w:pPr>
-      <w:r>
-        <w:rPr>
-          <w:rStyle w:val="Terminal"/>
-        </w:rPr>
-        <w:t xml:space="preserve">#SBATCH -J </w:t>
-      </w:r>
-      <w:proofErr w:type="spellStart"/>
-      <w:r>
-        <w:rPr>
-          <w:rStyle w:val="Terminal"/>
-        </w:rPr>
-        <w:t>HloWorld</w:t>
-      </w:r>
-      <w:proofErr w:type="spellEnd"/>
+        <w:t>examine the script simple_hw-sbatch, which has the additional SBATCH commands added:</w:t>
+      </w:r>
+    </w:p>
+    <w:p/>
+    <w:p>
+      <w:pPr>
+        <w:rPr>
+          <w:rStyle w:val="Terminal"/>
+        </w:rPr>
+      </w:pPr>
+      <w:r>
+        <w:rPr>
+          <w:rStyle w:val="Terminal"/>
+        </w:rPr>
+        <w:t>#!/bin/bash</w:t>
+      </w:r>
+    </w:p>
+    <w:p>
+      <w:pPr>
+        <w:rPr>
+          <w:rStyle w:val="Terminal"/>
+        </w:rPr>
+      </w:pPr>
+      <w:r>
+        <w:rPr>
+          <w:rStyle w:val="Terminal"/>
+        </w:rPr>
+        <w:t>#SBATCH -J HloWorld</w:t>
+      </w:r>
     </w:p>
     <w:p>
       <w:pPr>
@@ -2646,65 +1968,21 @@
         <w:rPr>
           <w:rStyle w:val="Terminal"/>
         </w:rPr>
-        <w:t xml:space="preserve">-o </w:t>
-      </w:r>
-      <w:proofErr w:type="spellStart"/>
-      <w:r>
-        <w:rPr>
-          <w:rStyle w:val="Terminal"/>
-        </w:rPr>
-        <w:t>HloWorld</w:t>
-      </w:r>
-      <w:proofErr w:type="spellEnd"/>
-      <w:r>
-        <w:rPr>
-          <w:rStyle w:val="Terminal"/>
-        </w:rPr>
-        <w:t>-%</w:t>
-      </w:r>
-      <w:proofErr w:type="spellStart"/>
-      <w:r>
-        <w:rPr>
-          <w:rStyle w:val="Terminal"/>
-        </w:rPr>
-        <w:t>j.out</w:t>
-      </w:r>
-      <w:proofErr w:type="spellEnd"/>
-    </w:p>
-    <w:p>
-      <w:pPr>
-        <w:rPr>
-          <w:rStyle w:val="Terminal"/>
-        </w:rPr>
-      </w:pPr>
-      <w:r>
-        <w:rPr>
-          <w:rStyle w:val="Terminal"/>
-        </w:rPr>
-        <w:t xml:space="preserve">#SBATCH -e </w:t>
-      </w:r>
-      <w:proofErr w:type="spellStart"/>
-      <w:r>
-        <w:rPr>
-          <w:rStyle w:val="Terminal"/>
-        </w:rPr>
-        <w:t>HloWorld</w:t>
-      </w:r>
-      <w:proofErr w:type="spellEnd"/>
-      <w:r>
-        <w:rPr>
-          <w:rStyle w:val="Terminal"/>
-        </w:rPr>
-        <w:t>-%</w:t>
-      </w:r>
-      <w:proofErr w:type="spellStart"/>
-      <w:r>
-        <w:rPr>
-          <w:rStyle w:val="Terminal"/>
-        </w:rPr>
-        <w:t>j.err</w:t>
-      </w:r>
-      <w:proofErr w:type="spellEnd"/>
+        <w:t>-o HloWorld-%j.out</w:t>
+      </w:r>
+    </w:p>
+    <w:p>
+      <w:pPr>
+        <w:rPr>
+          <w:rStyle w:val="Terminal"/>
+        </w:rPr>
+      </w:pPr>
+      <w:r>
+        <w:rPr>
+          <w:rStyle w:val="Terminal"/>
+        </w:rPr>
+        <w:t>#SBATCH -e HloWorld-%j.err</w:t>
+      </w:r>
     </w:p>
     <w:p>
       <w:pPr>
@@ -2767,7 +2045,6 @@
     </w:p>
     <w:p>
       <w:r>
-        <w:lastRenderedPageBreak/>
         <w:t xml:space="preserve">Copy </w:t>
       </w:r>
       <w:r>
@@ -2809,23 +2086,7 @@
         <w:t xml:space="preserve">Just make sure you have logged into an interactive session </w:t>
       </w:r>
       <w:r>
-        <w:t>(</w:t>
-      </w:r>
-      <w:proofErr w:type="spellStart"/>
-      <w:r>
-        <w:t>slogin</w:t>
-      </w:r>
-      <w:proofErr w:type="spellEnd"/>
-      <w:r>
-        <w:t xml:space="preserve"> or </w:t>
-      </w:r>
-      <w:proofErr w:type="spellStart"/>
-      <w:r>
-        <w:t>srun</w:t>
-      </w:r>
-      <w:proofErr w:type="spellEnd"/>
-      <w:r>
-        <w:t xml:space="preserve">) </w:t>
+        <w:t xml:space="preserve">(slogin or srun) </w:t>
       </w:r>
       <w:r>
         <w:t xml:space="preserve">that emulates the requirements specified in your </w:t>
@@ -2904,31 +2165,7 @@
     </w:p>
     <w:p>
       <w:r>
-        <w:t xml:space="preserve">script (ex: </w:t>
-      </w:r>
-      <w:proofErr w:type="spellStart"/>
-      <w:r>
-        <w:t>blastall</w:t>
-      </w:r>
-      <w:proofErr w:type="spellEnd"/>
-      <w:r>
-        <w:t xml:space="preserve"> -a 4 or </w:t>
-      </w:r>
-      <w:proofErr w:type="spellStart"/>
-      <w:r>
-        <w:t>blastn</w:t>
-      </w:r>
-      <w:proofErr w:type="spellEnd"/>
-      <w:r>
-        <w:t xml:space="preserve"> -</w:t>
-      </w:r>
-      <w:proofErr w:type="spellStart"/>
-      <w:r>
-        <w:t>num_threads</w:t>
-      </w:r>
-      <w:proofErr w:type="spellEnd"/>
-      <w:r>
-        <w:t xml:space="preserve"> 4), then you will only need to</w:t>
+        <w:t>script (ex: blastall -a 4 or blastn -num_threads 4), then you will only need to</w:t>
       </w:r>
     </w:p>
     <w:p>
@@ -2967,358 +2204,459 @@
           <w:b/>
           <w:u w:val="single"/>
         </w:rPr>
-        <w:t xml:space="preserve">One-liners using “wrap” with </w:t>
-      </w:r>
-      <w:proofErr w:type="spellStart"/>
-      <w:r>
+        <w:t>One-liners using “wrap” with sbatch</w:t>
+      </w:r>
+    </w:p>
+    <w:p>
+      <w:r>
+        <w:t>Consider a situation where you have several simple jobs you want to run in parallel by submitting to the queue. These jobs are arguably too simple to deserve a “stand alone” for shell file, for instance sorting several bam files in parallel. In other words, you are in the world of “one-liners”.  You can do this with the “wrap” argument</w:t>
+      </w:r>
+      <w:r>
+        <w:t>, which gives an “anonymous” command to be treated as a shell script. It would look something like this:</w:t>
+      </w:r>
+    </w:p>
+    <w:p/>
+    <w:p>
+      <w:pPr>
+        <w:rPr>
+          <w:rFonts w:ascii="Courier New" w:hAnsi="Courier New" w:cs="Courier New"/>
+          <w:sz w:val="18"/>
+        </w:rPr>
+      </w:pPr>
+      <w:r>
+        <w:rPr>
+          <w:rFonts w:ascii="Courier New" w:hAnsi="Courier New" w:cs="Courier New"/>
+          <w:sz w:val="18"/>
+        </w:rPr>
+        <w:t>samples='RAF1_CPOM_OGS3  RAM1_CPOM_OGS3 RAF2_CPOM_OGS3  RAM2_CPOM_OGS3 RAF3_CPOM_OGS3  RAM3_CPOM_OGS3'</w:t>
+      </w:r>
+    </w:p>
+    <w:p>
+      <w:pPr>
+        <w:rPr>
+          <w:rFonts w:ascii="Courier New" w:hAnsi="Courier New" w:cs="Courier New"/>
+          <w:sz w:val="18"/>
+        </w:rPr>
+      </w:pPr>
+    </w:p>
+    <w:p>
+      <w:pPr>
+        <w:rPr>
+          <w:rFonts w:ascii="Courier New" w:hAnsi="Courier New" w:cs="Courier New"/>
+          <w:sz w:val="18"/>
+        </w:rPr>
+      </w:pPr>
+      <w:r>
+        <w:rPr>
+          <w:rFonts w:ascii="Courier New" w:hAnsi="Courier New" w:cs="Courier New"/>
+          <w:sz w:val="18"/>
+        </w:rPr>
+        <w:t>for i in $samples</w:t>
+      </w:r>
+    </w:p>
+    <w:p>
+      <w:pPr>
+        <w:rPr>
+          <w:rFonts w:ascii="Courier New" w:hAnsi="Courier New" w:cs="Courier New"/>
+          <w:sz w:val="18"/>
+        </w:rPr>
+      </w:pPr>
+      <w:r>
+        <w:rPr>
+          <w:rFonts w:ascii="Courier New" w:hAnsi="Courier New" w:cs="Courier New"/>
+          <w:sz w:val="18"/>
+        </w:rPr>
+        <w:t>do</w:t>
+      </w:r>
+    </w:p>
+    <w:p>
+      <w:pPr>
+        <w:rPr>
+          <w:rFonts w:ascii="Courier New" w:hAnsi="Courier New" w:cs="Courier New"/>
+          <w:sz w:val="18"/>
+        </w:rPr>
+      </w:pPr>
+      <w:r>
+        <w:rPr>
+          <w:rFonts w:ascii="Courier New" w:hAnsi="Courier New" w:cs="Courier New"/>
+          <w:sz w:val="18"/>
+        </w:rPr>
+        <w:tab/>
+        <w:t>sbatch -N 1 -c 4 -J $i --mem 8G --wrap="samtools sort -m 1.5G -o $i.sorted.bam -T /tmp/$i.sorting --threads 4 $i.0_genomic_unmasked.bam"</w:t>
+      </w:r>
+    </w:p>
+    <w:p>
+      <w:pPr>
+        <w:rPr>
+          <w:rFonts w:ascii="Courier New" w:hAnsi="Courier New" w:cs="Courier New"/>
+          <w:sz w:val="18"/>
+        </w:rPr>
+      </w:pPr>
+      <w:r>
+        <w:rPr>
+          <w:rFonts w:ascii="Courier New" w:hAnsi="Courier New" w:cs="Courier New"/>
+          <w:sz w:val="18"/>
+        </w:rPr>
+        <w:tab/>
+        <w:t>sleep 1</w:t>
+      </w:r>
+    </w:p>
+    <w:p>
+      <w:pPr>
+        <w:rPr>
+          <w:rFonts w:ascii="Courier New" w:hAnsi="Courier New" w:cs="Courier New"/>
+          <w:sz w:val="18"/>
+        </w:rPr>
+      </w:pPr>
+      <w:r>
+        <w:rPr>
+          <w:rFonts w:ascii="Courier New" w:hAnsi="Courier New" w:cs="Courier New"/>
+          <w:sz w:val="18"/>
+        </w:rPr>
+        <w:t>done</w:t>
+      </w:r>
+    </w:p>
+    <w:p/>
+    <w:p>
+      <w:r>
+        <w:t>The idea here is use a bash loop over sample names and letting sbatch read the command directly, rather than having to write a different shell script for each sample.  This will launch a separate queued analysis for each sample.</w:t>
+      </w:r>
+    </w:p>
+    <w:p/>
+    <w:p/>
+    <w:p>
+      <w:pPr>
         <w:rPr>
           <w:b/>
           <w:u w:val="single"/>
         </w:rPr>
-        <w:t>sbatch</w:t>
-      </w:r>
-      <w:proofErr w:type="spellEnd"/>
-    </w:p>
-    <w:p>
-      <w:r>
-        <w:t>Consider a situation where you have several simple jobs you want to run in parallel by submitting to the queue. These jobs are arguably too simple to deserve a “</w:t>
-      </w:r>
-      <w:proofErr w:type="spellStart"/>
-      <w:r>
-        <w:t>stand alone</w:t>
-      </w:r>
-      <w:proofErr w:type="spellEnd"/>
-      <w:r>
-        <w:t>” for shell file, for instance sorting several bam files in parallel. In other words, you are in the world of “one-liners”.  You can do this with the “wrap” argument</w:t>
-      </w:r>
-      <w:r>
-        <w:t>, which gives an “anonymous” command to be treated as a shell script. It would look something like this:</w:t>
-      </w:r>
-    </w:p>
-    <w:p/>
-    <w:p>
-      <w:pPr>
-        <w:rPr>
-          <w:rFonts w:ascii="Courier New" w:hAnsi="Courier New" w:cs="Courier New"/>
-          <w:sz w:val="18"/>
-        </w:rPr>
-      </w:pPr>
-      <w:r>
-        <w:rPr>
-          <w:rFonts w:ascii="Courier New" w:hAnsi="Courier New" w:cs="Courier New"/>
-          <w:sz w:val="18"/>
-        </w:rPr>
-        <w:t>samples='RAF1_CPOM_OGS</w:t>
-      </w:r>
-      <w:proofErr w:type="gramStart"/>
-      <w:r>
-        <w:rPr>
-          <w:rFonts w:ascii="Courier New" w:hAnsi="Courier New" w:cs="Courier New"/>
-          <w:sz w:val="18"/>
-        </w:rPr>
-        <w:t>3  RAM</w:t>
-      </w:r>
-      <w:proofErr w:type="gramEnd"/>
-      <w:r>
-        <w:rPr>
-          <w:rFonts w:ascii="Courier New" w:hAnsi="Courier New" w:cs="Courier New"/>
-          <w:sz w:val="18"/>
-        </w:rPr>
-        <w:t>1_CPOM_OGS3 RAF2_CPOM_OGS3  RAM2_CPOM_OGS3 RAF3_CPOM_OGS3  RAM3_CPOM_OGS3'</w:t>
-      </w:r>
-    </w:p>
-    <w:p>
-      <w:pPr>
-        <w:rPr>
-          <w:rFonts w:ascii="Courier New" w:hAnsi="Courier New" w:cs="Courier New"/>
-          <w:sz w:val="18"/>
-        </w:rPr>
-      </w:pPr>
-    </w:p>
-    <w:p>
-      <w:pPr>
-        <w:rPr>
-          <w:rFonts w:ascii="Courier New" w:hAnsi="Courier New" w:cs="Courier New"/>
-          <w:sz w:val="18"/>
-        </w:rPr>
-      </w:pPr>
-      <w:r>
-        <w:rPr>
-          <w:rFonts w:ascii="Courier New" w:hAnsi="Courier New" w:cs="Courier New"/>
-          <w:sz w:val="18"/>
-        </w:rPr>
-        <w:t xml:space="preserve">for </w:t>
-      </w:r>
-      <w:proofErr w:type="spellStart"/>
-      <w:r>
-        <w:rPr>
-          <w:rFonts w:ascii="Courier New" w:hAnsi="Courier New" w:cs="Courier New"/>
-          <w:sz w:val="18"/>
-        </w:rPr>
-        <w:t>i</w:t>
-      </w:r>
-      <w:proofErr w:type="spellEnd"/>
-      <w:r>
-        <w:rPr>
-          <w:rFonts w:ascii="Courier New" w:hAnsi="Courier New" w:cs="Courier New"/>
-          <w:sz w:val="18"/>
-        </w:rPr>
-        <w:t xml:space="preserve"> in $samples</w:t>
-      </w:r>
-    </w:p>
-    <w:p>
-      <w:pPr>
-        <w:rPr>
-          <w:rFonts w:ascii="Courier New" w:hAnsi="Courier New" w:cs="Courier New"/>
-          <w:sz w:val="18"/>
-        </w:rPr>
-      </w:pPr>
-      <w:r>
-        <w:rPr>
-          <w:rFonts w:ascii="Courier New" w:hAnsi="Courier New" w:cs="Courier New"/>
-          <w:sz w:val="18"/>
-        </w:rPr>
-        <w:t>do</w:t>
-      </w:r>
-    </w:p>
-    <w:p>
-      <w:pPr>
-        <w:rPr>
-          <w:rFonts w:ascii="Courier New" w:hAnsi="Courier New" w:cs="Courier New"/>
-          <w:sz w:val="18"/>
-        </w:rPr>
-      </w:pPr>
-      <w:r>
-        <w:rPr>
-          <w:rFonts w:ascii="Courier New" w:hAnsi="Courier New" w:cs="Courier New"/>
-          <w:sz w:val="18"/>
-        </w:rPr>
-        <w:tab/>
-      </w:r>
-      <w:proofErr w:type="spellStart"/>
-      <w:r>
-        <w:rPr>
-          <w:rFonts w:ascii="Courier New" w:hAnsi="Courier New" w:cs="Courier New"/>
-          <w:sz w:val="18"/>
-        </w:rPr>
-        <w:t>sbatch</w:t>
-      </w:r>
-      <w:proofErr w:type="spellEnd"/>
-      <w:r>
-        <w:rPr>
-          <w:rFonts w:ascii="Courier New" w:hAnsi="Courier New" w:cs="Courier New"/>
-          <w:sz w:val="18"/>
-        </w:rPr>
-        <w:t xml:space="preserve"> -N 1 -c 4 -J $</w:t>
-      </w:r>
-      <w:proofErr w:type="spellStart"/>
-      <w:r>
-        <w:rPr>
-          <w:rFonts w:ascii="Courier New" w:hAnsi="Courier New" w:cs="Courier New"/>
-          <w:sz w:val="18"/>
-        </w:rPr>
-        <w:t>i</w:t>
-      </w:r>
-      <w:proofErr w:type="spellEnd"/>
-      <w:r>
-        <w:rPr>
-          <w:rFonts w:ascii="Courier New" w:hAnsi="Courier New" w:cs="Courier New"/>
-          <w:sz w:val="18"/>
-        </w:rPr>
-        <w:t xml:space="preserve"> --mem 8G --wrap="</w:t>
-      </w:r>
-      <w:proofErr w:type="spellStart"/>
-      <w:r>
-        <w:rPr>
-          <w:rFonts w:ascii="Courier New" w:hAnsi="Courier New" w:cs="Courier New"/>
-          <w:sz w:val="18"/>
-        </w:rPr>
-        <w:t>samtools</w:t>
-      </w:r>
-      <w:proofErr w:type="spellEnd"/>
-      <w:r>
-        <w:rPr>
-          <w:rFonts w:ascii="Courier New" w:hAnsi="Courier New" w:cs="Courier New"/>
-          <w:sz w:val="18"/>
-        </w:rPr>
-        <w:t xml:space="preserve"> sort -m 1.5G -o $</w:t>
-      </w:r>
-      <w:proofErr w:type="spellStart"/>
-      <w:r>
-        <w:rPr>
-          <w:rFonts w:ascii="Courier New" w:hAnsi="Courier New" w:cs="Courier New"/>
-          <w:sz w:val="18"/>
-        </w:rPr>
-        <w:t>i.sorted.bam</w:t>
-      </w:r>
-      <w:proofErr w:type="spellEnd"/>
-      <w:r>
-        <w:rPr>
-          <w:rFonts w:ascii="Courier New" w:hAnsi="Courier New" w:cs="Courier New"/>
-          <w:sz w:val="18"/>
-        </w:rPr>
-        <w:t xml:space="preserve"> -T /</w:t>
-      </w:r>
-      <w:proofErr w:type="spellStart"/>
-      <w:r>
-        <w:rPr>
-          <w:rFonts w:ascii="Courier New" w:hAnsi="Courier New" w:cs="Courier New"/>
-          <w:sz w:val="18"/>
-        </w:rPr>
-        <w:t>tmp</w:t>
-      </w:r>
-      <w:proofErr w:type="spellEnd"/>
-      <w:r>
-        <w:rPr>
-          <w:rFonts w:ascii="Courier New" w:hAnsi="Courier New" w:cs="Courier New"/>
-          <w:sz w:val="18"/>
-        </w:rPr>
-        <w:t>/$</w:t>
-      </w:r>
-      <w:proofErr w:type="spellStart"/>
-      <w:proofErr w:type="gramStart"/>
-      <w:r>
-        <w:rPr>
-          <w:rFonts w:ascii="Courier New" w:hAnsi="Courier New" w:cs="Courier New"/>
-          <w:sz w:val="18"/>
-        </w:rPr>
-        <w:t>i.sorting</w:t>
-      </w:r>
-      <w:proofErr w:type="spellEnd"/>
-      <w:proofErr w:type="gramEnd"/>
-      <w:r>
-        <w:rPr>
-          <w:rFonts w:ascii="Courier New" w:hAnsi="Courier New" w:cs="Courier New"/>
-          <w:sz w:val="18"/>
-        </w:rPr>
-        <w:t xml:space="preserve"> --threads 4 $i.0_genomic_unmasked.bam"</w:t>
-      </w:r>
-    </w:p>
-    <w:p>
-      <w:pPr>
-        <w:rPr>
-          <w:rFonts w:ascii="Courier New" w:hAnsi="Courier New" w:cs="Courier New"/>
-          <w:sz w:val="18"/>
-        </w:rPr>
-      </w:pPr>
-      <w:r>
-        <w:rPr>
-          <w:rFonts w:ascii="Courier New" w:hAnsi="Courier New" w:cs="Courier New"/>
-          <w:sz w:val="18"/>
-        </w:rPr>
-        <w:tab/>
-        <w:t>sleep 1</w:t>
-      </w:r>
-    </w:p>
-    <w:p>
-      <w:pPr>
-        <w:rPr>
-          <w:rFonts w:ascii="Courier New" w:hAnsi="Courier New" w:cs="Courier New"/>
-          <w:sz w:val="18"/>
-        </w:rPr>
-      </w:pPr>
-      <w:r>
-        <w:rPr>
-          <w:rFonts w:ascii="Courier New" w:hAnsi="Courier New" w:cs="Courier New"/>
-          <w:sz w:val="18"/>
-        </w:rPr>
-        <w:t>done</w:t>
-      </w:r>
-    </w:p>
-    <w:p/>
-    <w:p>
-      <w:r>
-        <w:t xml:space="preserve">The idea here is use a bash loop over sample names and letting </w:t>
-      </w:r>
-      <w:proofErr w:type="spellStart"/>
-      <w:r>
-        <w:t>sbatch</w:t>
-      </w:r>
-      <w:proofErr w:type="spellEnd"/>
-      <w:r>
-        <w:t xml:space="preserve"> read the command directly, rather than having to write a different shell script for each sample.  This will launch a separate queued analysis for each sample.</w:t>
-      </w:r>
-    </w:p>
-    <w:p/>
-    <w:p/>
-    <w:p>
-      <w:pPr>
+      </w:pPr>
+      <w:r>
         <w:rPr>
           <w:b/>
           <w:u w:val="single"/>
         </w:rPr>
-      </w:pPr>
-      <w:r>
+        <w:t>Local node storage</w:t>
+      </w:r>
+    </w:p>
+    <w:p>
+      <w:r>
+        <w:t xml:space="preserve">In some cases it is useful to be able to store data locally on the working node, rather than in /scratch or another networked directory. For instance, this is useful when the software creates many temporary files.  In this case, you can specify the local node’s hard drive by as the </w:t>
+      </w:r>
+      <w:r>
+        <w:rPr>
+          <w:rFonts w:ascii="Courier New" w:hAnsi="Courier New" w:cs="Courier New"/>
+        </w:rPr>
+        <w:t>/tmp</w:t>
+      </w:r>
+      <w:r>
+        <w:t xml:space="preserve"> directory.  Typically this will give you in the range of 100-200 Gb of storage space to work with, assuming nobody else is writing to the same node, or there aren’t lingering files (like after a run crash) that weren’t erased.</w:t>
+      </w:r>
+    </w:p>
+    <w:p/>
+    <w:p>
+      <w:r>
+        <w:t xml:space="preserve">In addition, you can use the local node’s RAM as storage, which will provide very fast access to such files. This is accessed as </w:t>
+      </w:r>
+      <w:r>
+        <w:rPr>
+          <w:rFonts w:ascii="Courier New" w:hAnsi="Courier New" w:cs="Courier New"/>
+        </w:rPr>
+        <w:t>/dev/shm</w:t>
+      </w:r>
+      <w:r>
+        <w:t xml:space="preserve">. Note that the amount of RAM storage will depend on the node’s RAM. </w:t>
+      </w:r>
+    </w:p>
+    <w:p/>
+    <w:p>
+      <w:pPr>
         <w:rPr>
           <w:b/>
           <w:u w:val="single"/>
         </w:rPr>
-        <w:t>Local node storage</w:t>
-      </w:r>
-    </w:p>
-    <w:p>
-      <w:r>
-        <w:t xml:space="preserve">In some </w:t>
-      </w:r>
-      <w:proofErr w:type="gramStart"/>
-      <w:r>
-        <w:t>cases</w:t>
-      </w:r>
-      <w:proofErr w:type="gramEnd"/>
-      <w:r>
-        <w:t xml:space="preserve"> it is useful to be able to store data locally on the working node, rather than in /scratch or another networked directory. For instance, this is useful when the software creates many temporary files.  In this case, you can specify the local node’s hard drive by as the </w:t>
-      </w:r>
-      <w:r>
-        <w:rPr>
-          <w:rFonts w:ascii="Courier New" w:hAnsi="Courier New" w:cs="Courier New"/>
-        </w:rPr>
-        <w:t>/</w:t>
-      </w:r>
-      <w:proofErr w:type="spellStart"/>
-      <w:r>
-        <w:rPr>
-          <w:rFonts w:ascii="Courier New" w:hAnsi="Courier New" w:cs="Courier New"/>
-        </w:rPr>
-        <w:t>tmp</w:t>
-      </w:r>
-      <w:proofErr w:type="spellEnd"/>
-      <w:r>
-        <w:t xml:space="preserve"> directory.  </w:t>
-      </w:r>
-      <w:proofErr w:type="gramStart"/>
-      <w:r>
-        <w:t>Typically</w:t>
-      </w:r>
-      <w:proofErr w:type="gramEnd"/>
-      <w:r>
-        <w:t xml:space="preserve"> this will give you in the range of 100-200 Gb of storage space to work with, assuming nobody else is writing to the same node, or there aren’t lingering files (like after a run crash) that weren’t erased.</w:t>
-      </w:r>
-    </w:p>
-    <w:p/>
-    <w:p>
-      <w:r>
-        <w:t xml:space="preserve">In addition, you can use the local node’s RAM as storage, which will provide very fast access to such files. This is accessed as </w:t>
-      </w:r>
-      <w:bookmarkStart w:id="1" w:name="_GoBack"/>
-      <w:r>
-        <w:rPr>
-          <w:rFonts w:ascii="Courier New" w:hAnsi="Courier New" w:cs="Courier New"/>
-        </w:rPr>
-        <w:t>/dev/</w:t>
-      </w:r>
-      <w:proofErr w:type="spellStart"/>
-      <w:r>
-        <w:rPr>
-          <w:rFonts w:ascii="Courier New" w:hAnsi="Courier New" w:cs="Courier New"/>
-        </w:rPr>
-        <w:t>shm</w:t>
-      </w:r>
-      <w:bookmarkEnd w:id="1"/>
-      <w:proofErr w:type="spellEnd"/>
-      <w:r>
-        <w:t xml:space="preserve">. Note that the amount of RAM storage will depend on the node’s RAM. </w:t>
-      </w:r>
-    </w:p>
+      </w:pPr>
+    </w:p>
+    <w:p>
+      <w:pPr>
+        <w:rPr>
+          <w:b/>
+          <w:u w:val="single"/>
+        </w:rPr>
+      </w:pPr>
+      <w:r>
+        <w:rPr>
+          <w:b/>
+          <w:u w:val="single"/>
+        </w:rPr>
+        <w:t>Modifying file permissions</w:t>
+      </w:r>
+    </w:p>
+    <w:p>
+      <w:r>
+        <w:t xml:space="preserve">Typically the most straightforward way to share files is to move them into a directory in /work, where everyone </w:t>
+      </w:r>
+      <w:r>
+        <w:t>in the group can access all folders.  However, in some cases it may be</w:t>
+      </w:r>
+      <w:r>
+        <w:t xml:space="preserve"> preferred to simply change the permissions on the </w:t>
+      </w:r>
+      <w:r>
+        <w:t xml:space="preserve">folder </w:t>
+      </w:r>
+      <w:r>
+        <w:t xml:space="preserve">files themselves so others can read (or write or view). </w:t>
+      </w:r>
+      <w:r>
+        <w:t xml:space="preserve">Here is a good, relatively succinct but </w:t>
+      </w:r>
+      <w:hyperlink r:id="rId15" w:history="1">
+        <w:r>
+          <w:rPr>
+            <w:rStyle w:val="Hyperlink"/>
+          </w:rPr>
+          <w:t>informative tutorial on Linux permissions</w:t>
+        </w:r>
+      </w:hyperlink>
+      <w:r>
+        <w:t xml:space="preserve">.  However, in most cases the thing you’ll want to do is make files readable for others in the walterslab “group”. </w:t>
+      </w:r>
+      <w:r>
+        <w:t>Here is an example, from Wesley,</w:t>
+      </w:r>
+      <w:bookmarkStart w:id="0" w:name="_GoBack"/>
+      <w:bookmarkEnd w:id="0"/>
+      <w:r>
+        <w:t xml:space="preserve"> of making files group readable in /scratch:</w:t>
+      </w:r>
+    </w:p>
+    <w:p/>
+    <w:p>
+      <w:pPr>
+        <w:rPr>
+          <w:rFonts w:ascii="Courier New" w:eastAsia="Times New Roman" w:hAnsi="Courier New" w:cs="Courier New"/>
+          <w:color w:val="000000"/>
+          <w:sz w:val="20"/>
+        </w:rPr>
+      </w:pPr>
+      <w:r>
+        <w:rPr>
+          <w:rFonts w:ascii="-webkit-standard" w:eastAsia="Times New Roman" w:hAnsi="-webkit-standard" w:cs="Times New Roman"/>
+          <w:color w:val="000000"/>
+        </w:rPr>
+        <w:br/>
+      </w:r>
+      <w:r>
+        <w:rPr>
+          <w:rFonts w:ascii="Courier New" w:eastAsia="Times New Roman" w:hAnsi="Courier New" w:cs="Courier New"/>
+          <w:color w:val="000000"/>
+          <w:sz w:val="20"/>
+        </w:rPr>
+        <w:t xml:space="preserve">You can accomplish this by setting the group ownership to the </w:t>
+      </w:r>
+      <w:r>
+        <w:rPr>
+          <w:rFonts w:ascii="Courier New" w:eastAsia="Times New Roman" w:hAnsi="Courier New" w:cs="Courier New"/>
+          <w:color w:val="000000"/>
+          <w:sz w:val="20"/>
+        </w:rPr>
+        <w:lastRenderedPageBreak/>
+        <w:t>"hpc_walters"</w:t>
+      </w:r>
+      <w:r>
+        <w:rPr>
+          <w:rFonts w:ascii="Courier New" w:eastAsia="Times New Roman" w:hAnsi="Courier New" w:cs="Courier New"/>
+          <w:color w:val="000000"/>
+          <w:sz w:val="20"/>
+        </w:rPr>
+        <w:t xml:space="preserve"> </w:t>
+      </w:r>
+      <w:r>
+        <w:rPr>
+          <w:rFonts w:ascii="Courier New" w:eastAsia="Times New Roman" w:hAnsi="Courier New" w:cs="Courier New"/>
+          <w:color w:val="000000"/>
+          <w:sz w:val="20"/>
+        </w:rPr>
+        <w:t>group and allowing group read&amp;execute on directories and group read on files.</w:t>
+      </w:r>
+      <w:r>
+        <w:rPr>
+          <w:rFonts w:ascii="Courier New" w:eastAsia="Times New Roman" w:hAnsi="Courier New" w:cs="Courier New"/>
+          <w:color w:val="000000"/>
+          <w:sz w:val="20"/>
+        </w:rPr>
+        <w:t xml:space="preserve"> </w:t>
+      </w:r>
+      <w:r>
+        <w:rPr>
+          <w:rFonts w:ascii="Courier New" w:eastAsia="Times New Roman" w:hAnsi="Courier New" w:cs="Courier New"/>
+          <w:color w:val="000000"/>
+          <w:sz w:val="20"/>
+        </w:rPr>
+        <w:t>The tricky part is you need to allow this for all parent directories too. Your</w:t>
+      </w:r>
+      <w:r>
+        <w:rPr>
+          <w:rFonts w:ascii="Courier New" w:eastAsia="Times New Roman" w:hAnsi="Courier New" w:cs="Courier New"/>
+          <w:color w:val="000000"/>
+          <w:sz w:val="20"/>
+        </w:rPr>
+        <w:t xml:space="preserve"> </w:t>
+      </w:r>
+      <w:r>
+        <w:rPr>
+          <w:rFonts w:ascii="Courier New" w:eastAsia="Times New Roman" w:hAnsi="Courier New" w:cs="Courier New"/>
+          <w:color w:val="000000"/>
+          <w:sz w:val="20"/>
+        </w:rPr>
+        <w:t>parent directory "/scratch/jwalters" only allows user read&amp;write&amp;execute, so</w:t>
+      </w:r>
+      <w:r>
+        <w:rPr>
+          <w:rFonts w:ascii="Courier New" w:eastAsia="Times New Roman" w:hAnsi="Courier New" w:cs="Courier New"/>
+          <w:color w:val="000000"/>
+          <w:sz w:val="20"/>
+        </w:rPr>
+        <w:t xml:space="preserve"> </w:t>
+      </w:r>
+      <w:r>
+        <w:rPr>
+          <w:rFonts w:ascii="Courier New" w:eastAsia="Times New Roman" w:hAnsi="Courier New" w:cs="Courier New"/>
+          <w:color w:val="000000"/>
+          <w:sz w:val="20"/>
+        </w:rPr>
+        <w:t xml:space="preserve">you </w:t>
+      </w:r>
+      <w:r>
+        <w:rPr>
+          <w:rFonts w:ascii="Courier New" w:eastAsia="Times New Roman" w:hAnsi="Courier New" w:cs="Courier New"/>
+          <w:color w:val="000000"/>
+          <w:sz w:val="20"/>
+        </w:rPr>
+        <w:t xml:space="preserve">would need to run the following </w:t>
+      </w:r>
+      <w:r>
+        <w:rPr>
+          <w:rFonts w:ascii="Courier New" w:eastAsia="Times New Roman" w:hAnsi="Courier New" w:cs="Courier New"/>
+          <w:color w:val="000000"/>
+          <w:sz w:val="20"/>
+        </w:rPr>
+        <w:t>commands to allow group read access to the</w:t>
+      </w:r>
+      <w:r>
+        <w:rPr>
+          <w:rFonts w:ascii="Courier New" w:eastAsia="Times New Roman" w:hAnsi="Courier New" w:cs="Courier New"/>
+          <w:color w:val="000000"/>
+          <w:sz w:val="20"/>
+        </w:rPr>
+        <w:t xml:space="preserve"> subdirectory </w:t>
+      </w:r>
+      <w:r>
+        <w:rPr>
+          <w:rFonts w:ascii="Courier New" w:eastAsia="Times New Roman" w:hAnsi="Courier New" w:cs="Courier New"/>
+          <w:color w:val="000000"/>
+          <w:sz w:val="20"/>
+        </w:rPr>
+        <w:t>Heliconius_genomic_fastq:</w:t>
+      </w:r>
+    </w:p>
+    <w:p>
+      <w:pPr>
+        <w:rPr>
+          <w:rFonts w:ascii="Courier New" w:eastAsia="Times New Roman" w:hAnsi="Courier New" w:cs="Courier New"/>
+          <w:color w:val="000000"/>
+          <w:sz w:val="20"/>
+        </w:rPr>
+      </w:pPr>
+    </w:p>
+    <w:p>
+      <w:pPr>
+        <w:rPr>
+          <w:rFonts w:ascii="Courier New" w:eastAsia="Times New Roman" w:hAnsi="Courier New" w:cs="Courier New"/>
+          <w:color w:val="000000"/>
+          <w:sz w:val="20"/>
+        </w:rPr>
+      </w:pPr>
+      <w:r>
+        <w:rPr>
+          <w:rFonts w:ascii="Courier New" w:eastAsia="Times New Roman" w:hAnsi="Courier New" w:cs="Courier New"/>
+          <w:color w:val="000000"/>
+          <w:sz w:val="20"/>
+        </w:rPr>
+        <w:t>$ chmod g+rx /scratch/jwalters</w:t>
+      </w:r>
+    </w:p>
+    <w:p>
+      <w:pPr>
+        <w:rPr>
+          <w:rFonts w:ascii="Courier New" w:eastAsia="Times New Roman" w:hAnsi="Courier New" w:cs="Courier New"/>
+          <w:color w:val="000000"/>
+          <w:sz w:val="20"/>
+        </w:rPr>
+      </w:pPr>
+      <w:r>
+        <w:rPr>
+          <w:rFonts w:ascii="Courier New" w:eastAsia="Times New Roman" w:hAnsi="Courier New" w:cs="Courier New"/>
+          <w:color w:val="000000"/>
+          <w:sz w:val="20"/>
+        </w:rPr>
+        <w:t>$ chgrp hpc_walters /scratch/jwalters</w:t>
+      </w:r>
+    </w:p>
+    <w:p>
+      <w:pPr>
+        <w:rPr>
+          <w:rFonts w:ascii="Courier New" w:eastAsia="Times New Roman" w:hAnsi="Courier New" w:cs="Courier New"/>
+          <w:color w:val="000000"/>
+          <w:sz w:val="20"/>
+        </w:rPr>
+      </w:pPr>
+      <w:r>
+        <w:rPr>
+          <w:rFonts w:ascii="Courier New" w:eastAsia="Times New Roman" w:hAnsi="Courier New" w:cs="Courier New"/>
+          <w:color w:val="000000"/>
+          <w:sz w:val="20"/>
+        </w:rPr>
+        <w:t>$ chgrp -R hpc_walters /scratch/jwalters/Heliconius_genomic_fastq</w:t>
+      </w:r>
+    </w:p>
+    <w:p>
+      <w:pPr>
+        <w:rPr>
+          <w:rFonts w:ascii="Courier New" w:eastAsia="Times New Roman" w:hAnsi="Courier New" w:cs="Courier New"/>
+          <w:color w:val="000000"/>
+          <w:sz w:val="20"/>
+        </w:rPr>
+      </w:pPr>
+      <w:r>
+        <w:rPr>
+          <w:rFonts w:ascii="Courier New" w:eastAsia="Times New Roman" w:hAnsi="Courier New" w:cs="Courier New"/>
+          <w:color w:val="000000"/>
+          <w:sz w:val="20"/>
+        </w:rPr>
+        <w:t>$ chmod g+rx /scratch/jwalters/Heliconius_genomic_fastq</w:t>
+      </w:r>
+    </w:p>
+    <w:p>
+      <w:pPr>
+        <w:rPr>
+          <w:rFonts w:ascii="Courier New" w:eastAsia="Times New Roman" w:hAnsi="Courier New" w:cs="Courier New"/>
+          <w:color w:val="000000"/>
+          <w:sz w:val="20"/>
+        </w:rPr>
+      </w:pPr>
+      <w:r>
+        <w:rPr>
+          <w:rFonts w:ascii="Courier New" w:eastAsia="Times New Roman" w:hAnsi="Courier New" w:cs="Courier New"/>
+          <w:color w:val="000000"/>
+          <w:sz w:val="20"/>
+        </w:rPr>
+        <w:t>$ chmod -R g+r /scratch/jwalters/Heliconius_genomic_fastq</w:t>
+      </w:r>
+    </w:p>
+    <w:p/>
+    <w:p/>
     <w:sectPr>
       <w:pgSz w:w="12240" w:h="15840"/>
       <w:pgMar w:top="1440" w:right="1800" w:bottom="1440" w:left="1800" w:header="720" w:footer="720" w:gutter="0"/>
@@ -3328,36 +2666,9 @@
 </w:document>
 </file>
 
-<file path=word/comments.xml><?xml version="1.0" encoding="utf-8"?>
-<w:comments xmlns:wpc="http://schemas.microsoft.com/office/word/2010/wordprocessingCanvas" xmlns:mo="http://schemas.microsoft.com/office/mac/office/2008/main" xmlns:mc="http://schemas.openxmlformats.org/markup-compatibility/2006" xmlns:mv="urn:schemas-microsoft-com:mac:vml" xmlns:o="urn:schemas-microsoft-com:office:office" xmlns:r="http://schemas.openxmlformats.org/officeDocument/2006/relationships" xmlns:m="http://schemas.openxmlformats.org/officeDocument/2006/math" xmlns:v="urn:schemas-microsoft-com:vml" xmlns:wp14="http://schemas.microsoft.com/office/word/2010/wordprocessingDrawing" xmlns:wp="http://schemas.openxmlformats.org/drawingml/2006/wordprocessingDrawing" xmlns:w10="urn:schemas-microsoft-com:office:word" xmlns:w="http://schemas.openxmlformats.org/wordprocessingml/2006/main" xmlns:w14="http://schemas.microsoft.com/office/word/2010/wordml" xmlns:w15="http://schemas.microsoft.com/office/word/2012/wordml" xmlns:wpg="http://schemas.microsoft.com/office/word/2010/wordprocessingGroup" xmlns:wpi="http://schemas.microsoft.com/office/word/2010/wordprocessingInk" xmlns:wne="http://schemas.microsoft.com/office/word/2006/wordml" xmlns:wps="http://schemas.microsoft.com/office/word/2010/wordprocessingShape" mc:Ignorable="w14 w15 wp14">
-  <w:comment w:id="0" w:author="Jamie Walters" w:date="2017-06-21T12:47:00Z" w:initials="JRW">
-    <w:p>
-      <w:pPr>
-        <w:pStyle w:val="CommentText"/>
-      </w:pPr>
-      <w:r>
-        <w:rPr>
-          <w:rStyle w:val="CommentReference"/>
-        </w:rPr>
-        <w:annotationRef/>
-      </w:r>
-      <w:r>
-        <w:t>Is /work backed up at all?</w:t>
-      </w:r>
-    </w:p>
-  </w:comment>
-</w:comments>
-</file>
-
-<file path=word/commentsExtended.xml><?xml version="1.0" encoding="utf-8"?>
-<w15:commentsEx xmlns:wpc="http://schemas.microsoft.com/office/word/2010/wordprocessingCanvas" xmlns:mo="http://schemas.microsoft.com/office/mac/office/2008/main" xmlns:mc="http://schemas.openxmlformats.org/markup-compatibility/2006" xmlns:mv="urn:schemas-microsoft-com:mac:vml" xmlns:o="urn:schemas-microsoft-com:office:office" xmlns:r="http://schemas.openxmlformats.org/officeDocument/2006/relationships" xmlns:m="http://schemas.openxmlformats.org/officeDocument/2006/math" xmlns:v="urn:schemas-microsoft-com:vml" xmlns:wp14="http://schemas.microsoft.com/office/word/2010/wordprocessingDrawing" xmlns:wp="http://schemas.openxmlformats.org/drawingml/2006/wordprocessingDrawing" xmlns:w10="urn:schemas-microsoft-com:office:word" xmlns:w="http://schemas.openxmlformats.org/wordprocessingml/2006/main" xmlns:w14="http://schemas.microsoft.com/office/word/2010/wordml" xmlns:w15="http://schemas.microsoft.com/office/word/2012/wordml" xmlns:wpg="http://schemas.microsoft.com/office/word/2010/wordprocessingGroup" xmlns:wpi="http://schemas.microsoft.com/office/word/2010/wordprocessingInk" xmlns:wne="http://schemas.microsoft.com/office/word/2006/wordml" xmlns:wps="http://schemas.microsoft.com/office/word/2010/wordprocessingShape" mc:Ignorable="w14 w15 wp14">
-  <w15:commentEx w15:paraId="15DAECCE" w15:done="0"/>
-</w15:commentsEx>
-</file>
-
 <file path=word/numbering.xml><?xml version="1.0" encoding="utf-8"?>
-<w:numbering xmlns:wpc="http://schemas.microsoft.com/office/word/2010/wordprocessingCanvas" xmlns:mo="http://schemas.microsoft.com/office/mac/office/2008/main" xmlns:mc="http://schemas.openxmlformats.org/markup-compatibility/2006" xmlns:mv="urn:schemas-microsoft-com:mac:vml" xmlns:o="urn:schemas-microsoft-com:office:office" xmlns:r="http://schemas.openxmlformats.org/officeDocument/2006/relationships" xmlns:m="http://schemas.openxmlformats.org/officeDocument/2006/math" xmlns:v="urn:schemas-microsoft-com:vml" xmlns:wp14="http://schemas.microsoft.com/office/word/2010/wordprocessingDrawing" xmlns:wp="http://schemas.openxmlformats.org/drawingml/2006/wordprocessingDrawing" xmlns:w10="urn:schemas-microsoft-com:office:word" xmlns:w="http://schemas.openxmlformats.org/wordprocessingml/2006/main" xmlns:w14="http://schemas.microsoft.com/office/word/2010/wordml" xmlns:w15="http://schemas.microsoft.com/office/word/2012/wordml" xmlns:wpg="http://schemas.microsoft.com/office/word/2010/wordprocessingGroup" xmlns:wpi="http://schemas.microsoft.com/office/word/2010/wordprocessingInk" xmlns:wne="http://schemas.microsoft.com/office/word/2006/wordml" xmlns:wps="http://schemas.microsoft.com/office/word/2010/wordprocessingShape" mc:Ignorable="w14 w15 wp14">
-  <w:abstractNum w:abstractNumId="0">
+<w:numbering xmlns:wpc="http://schemas.microsoft.com/office/word/2010/wordprocessingCanvas" xmlns:cx="http://schemas.microsoft.com/office/drawing/2014/chartex" xmlns:cx1="http://schemas.microsoft.com/office/drawing/2015/9/8/chartex" xmlns:cx2="http://schemas.microsoft.com/office/drawing/2015/10/21/chartex" xmlns:cx3="http://schemas.microsoft.com/office/drawing/2016/5/9/chartex" xmlns:cx4="http://schemas.microsoft.com/office/drawing/2016/5/10/chartex" xmlns:cx5="http://schemas.microsoft.com/office/drawing/2016/5/11/chartex" xmlns:cx6="http://schemas.microsoft.com/office/drawing/2016/5/12/chartex" xmlns:cx7="http://schemas.microsoft.com/office/drawing/2016/5/13/chartex" xmlns:cx8="http://schemas.microsoft.com/office/drawing/2016/5/14/chartex" xmlns:mc="http://schemas.openxmlformats.org/markup-compatibility/2006" xmlns:aink="http://schemas.microsoft.com/office/drawing/2016/ink" xmlns:am3d="http://schemas.microsoft.com/office/drawing/2017/model3d" xmlns:o="urn:schemas-microsoft-com:office:office" xmlns:r="http://schemas.openxmlformats.org/officeDocument/2006/relationships" xmlns:m="http://schemas.openxmlformats.org/officeDocument/2006/math" xmlns:v="urn:schemas-microsoft-com:vml" xmlns:wp14="http://schemas.microsoft.com/office/word/2010/wordprocessingDrawing" xmlns:wp="http://schemas.openxmlformats.org/drawingml/2006/wordprocessingDrawing" xmlns:w10="urn:schemas-microsoft-com:office:word" xmlns:w="http://schemas.openxmlformats.org/wordprocessingml/2006/main" xmlns:w14="http://schemas.microsoft.com/office/word/2010/wordml" xmlns:w15="http://schemas.microsoft.com/office/word/2012/wordml" xmlns:w16cid="http://schemas.microsoft.com/office/word/2016/wordml/cid" xmlns:w16se="http://schemas.microsoft.com/office/word/2015/wordml/symex" xmlns:wpg="http://schemas.microsoft.com/office/word/2010/wordprocessingGroup" xmlns:wpi="http://schemas.microsoft.com/office/word/2010/wordprocessingInk" xmlns:wne="http://schemas.microsoft.com/office/word/2006/wordml" xmlns:wps="http://schemas.microsoft.com/office/word/2010/wordprocessingShape" mc:Ignorable="w14 w15 w16se w16cid wp14">
+  <w:abstractNum w:abstractNumId="0" w15:restartNumberingAfterBreak="0">
     <w:nsid w:val="297D612D"/>
     <w:multiLevelType w:val="hybridMultilevel"/>
     <w:tmpl w:val="827092FE"/>
@@ -3449,16 +2760,8 @@
 </w:numbering>
 </file>
 
-<file path=word/people.xml><?xml version="1.0" encoding="utf-8"?>
-<w15:people xmlns:wpc="http://schemas.microsoft.com/office/word/2010/wordprocessingCanvas" xmlns:mo="http://schemas.microsoft.com/office/mac/office/2008/main" xmlns:mc="http://schemas.openxmlformats.org/markup-compatibility/2006" xmlns:mv="urn:schemas-microsoft-com:mac:vml" xmlns:o="urn:schemas-microsoft-com:office:office" xmlns:r="http://schemas.openxmlformats.org/officeDocument/2006/relationships" xmlns:m="http://schemas.openxmlformats.org/officeDocument/2006/math" xmlns:v="urn:schemas-microsoft-com:vml" xmlns:wp14="http://schemas.microsoft.com/office/word/2010/wordprocessingDrawing" xmlns:wp="http://schemas.openxmlformats.org/drawingml/2006/wordprocessingDrawing" xmlns:w10="urn:schemas-microsoft-com:office:word" xmlns:w="http://schemas.openxmlformats.org/wordprocessingml/2006/main" xmlns:w14="http://schemas.microsoft.com/office/word/2010/wordml" xmlns:w15="http://schemas.microsoft.com/office/word/2012/wordml" xmlns:wpg="http://schemas.microsoft.com/office/word/2010/wordprocessingGroup" xmlns:wpi="http://schemas.microsoft.com/office/word/2010/wordprocessingInk" xmlns:wne="http://schemas.microsoft.com/office/word/2006/wordml" xmlns:wps="http://schemas.microsoft.com/office/word/2010/wordprocessingShape" mc:Ignorable="w14 w15 wp14">
-  <w15:person w15:author="Jamie Walters">
-    <w15:presenceInfo w15:providerId="None" w15:userId="Jamie Walters"/>
-  </w15:person>
-</w15:people>
-</file>
-
 <file path=word/styles.xml><?xml version="1.0" encoding="utf-8"?>
-<w:styles xmlns:mc="http://schemas.openxmlformats.org/markup-compatibility/2006" xmlns:r="http://schemas.openxmlformats.org/officeDocument/2006/relationships" xmlns:w="http://schemas.openxmlformats.org/wordprocessingml/2006/main" xmlns:w14="http://schemas.microsoft.com/office/word/2010/wordml" xmlns:w15="http://schemas.microsoft.com/office/word/2012/wordml" mc:Ignorable="w14 w15">
+<w:styles xmlns:mc="http://schemas.openxmlformats.org/markup-compatibility/2006" xmlns:r="http://schemas.openxmlformats.org/officeDocument/2006/relationships" xmlns:w="http://schemas.openxmlformats.org/wordprocessingml/2006/main" xmlns:w14="http://schemas.microsoft.com/office/word/2010/wordml" xmlns:w15="http://schemas.microsoft.com/office/word/2012/wordml" xmlns:w16cid="http://schemas.microsoft.com/office/word/2016/wordml/cid" xmlns:w16se="http://schemas.microsoft.com/office/word/2015/wordml/symex" mc:Ignorable="w14 w15 w16se w16cid">
   <w:docDefaults>
     <w:rPrDefault>
       <w:rPr>
@@ -3470,7 +2773,7 @@
     </w:rPrDefault>
     <w:pPrDefault/>
   </w:docDefaults>
-  <w:latentStyles w:defLockedState="0" w:defUIPriority="99" w:defSemiHidden="0" w:defUnhideWhenUsed="0" w:defQFormat="0" w:count="382">
+  <w:latentStyles w:defLockedState="0" w:defUIPriority="99" w:defSemiHidden="0" w:defUnhideWhenUsed="0" w:defQFormat="0" w:count="375">
     <w:lsdException w:name="Normal" w:uiPriority="0" w:qFormat="1"/>
     <w:lsdException w:name="heading 1" w:uiPriority="9" w:qFormat="1"/>
     <w:lsdException w:name="heading 2" w:semiHidden="1" w:uiPriority="9" w:unhideWhenUsed="1" w:qFormat="1"/>
@@ -3627,15 +2930,6 @@
     <w:lsdException w:name="Balloon Text" w:semiHidden="1" w:unhideWhenUsed="1"/>
     <w:lsdException w:name="Table Grid" w:uiPriority="59"/>
     <w:lsdException w:name="Table Theme" w:semiHidden="1" w:unhideWhenUsed="1"/>
-    <w:lsdException w:name="Note Level 1" w:semiHidden="1" w:unhideWhenUsed="1"/>
-    <w:lsdException w:name="Note Level 2" w:semiHidden="1" w:unhideWhenUsed="1"/>
-    <w:lsdException w:name="Note Level 3" w:semiHidden="1" w:unhideWhenUsed="1"/>
-    <w:lsdException w:name="Note Level 4" w:semiHidden="1" w:unhideWhenUsed="1"/>
-    <w:lsdException w:name="Note Level 5" w:semiHidden="1" w:unhideWhenUsed="1"/>
-    <w:lsdException w:name="Note Level 6" w:semiHidden="1" w:unhideWhenUsed="1"/>
-    <w:lsdException w:name="Note Level 7" w:semiHidden="1" w:unhideWhenUsed="1"/>
-    <w:lsdException w:name="Note Level 8" w:semiHidden="1" w:unhideWhenUsed="1"/>
-    <w:lsdException w:name="Note Level 9" w:semiHidden="1" w:unhideWhenUsed="1"/>
     <w:lsdException w:name="Placeholder Text" w:semiHidden="1"/>
     <w:lsdException w:name="No Spacing" w:semiHidden="1" w:uiPriority="1" w:qFormat="1"/>
     <w:lsdException w:name="Light Shading" w:uiPriority="60"/>

</xml_diff>

<commit_message>
Added "pro-tips" about the 'sinfo' and 'lftp' commands.
</commit_message>
<xml_diff>
--- a/ITTC_cluster_intro.docx
+++ b/ITTC_cluster_intro.docx
@@ -26,16 +26,11 @@
       </w:r>
     </w:p>
     <w:p>
-      <w:pPr>
-        <w:rPr>
-          <w:rFonts w:eastAsia="Times New Roman"/>
-        </w:rPr>
-      </w:pPr>
       <w:hyperlink r:id="rId5" w:history="1">
         <w:r>
           <w:rPr>
             <w:rStyle w:val="Hyperlink"/>
-            <w:rFonts w:ascii="-webkit-standard" w:eastAsia="Times New Roman" w:hAnsi="-webkit-standard"/>
+            <w:rFonts w:ascii="-webkit-standard" w:hAnsi="-webkit-standard"/>
           </w:rPr>
           <w:t>https://secure.ittc.ku.edu/account/</w:t>
         </w:r>
@@ -44,16 +39,32 @@
     <w:p>
       <w:pPr>
         <w:rPr>
-          <w:rFonts w:ascii="-webkit-standard" w:eastAsia="Times New Roman" w:hAnsi="-webkit-standard" w:cs="Times New Roman"/>
-          <w:color w:val="000000"/>
-        </w:rPr>
-      </w:pPr>
-      <w:r>
-        <w:rPr>
-          <w:rFonts w:ascii="-webkit-standard" w:eastAsia="Times New Roman" w:hAnsi="-webkit-standard" w:cs="Times New Roman"/>
-          <w:color w:val="000000"/>
-        </w:rPr>
-        <w:t>Jamie or ClusterAdmin can provide username &amp; password. (Jamie has it in Evernote).</w:t>
+          <w:rFonts w:ascii="-webkit-standard" w:hAnsi="-webkit-standard"/>
+          <w:color w:val="000000"/>
+        </w:rPr>
+      </w:pPr>
+      <w:r>
+        <w:rPr>
+          <w:rFonts w:ascii="-webkit-standard" w:hAnsi="-webkit-standard"/>
+          <w:color w:val="000000"/>
+        </w:rPr>
+        <w:t xml:space="preserve">Jamie or </w:t>
+      </w:r>
+      <w:proofErr w:type="spellStart"/>
+      <w:r>
+        <w:rPr>
+          <w:rFonts w:ascii="-webkit-standard" w:hAnsi="-webkit-standard"/>
+          <w:color w:val="000000"/>
+        </w:rPr>
+        <w:t>ClusterAdmin</w:t>
+      </w:r>
+      <w:proofErr w:type="spellEnd"/>
+      <w:r>
+        <w:rPr>
+          <w:rFonts w:ascii="-webkit-standard" w:hAnsi="-webkit-standard"/>
+          <w:color w:val="000000"/>
+        </w:rPr>
+        <w:t xml:space="preserve"> can provide username &amp; password. (Jamie has it in Evernote).</w:t>
       </w:r>
     </w:p>
     <w:p/>
@@ -94,7 +105,15 @@
     <w:p/>
     <w:p>
       <w:r>
-        <w:t>Emailing ClusterHelp is also the best way to request the installation of additional software.</w:t>
+        <w:t xml:space="preserve">Emailing </w:t>
+      </w:r>
+      <w:proofErr w:type="spellStart"/>
+      <w:r>
+        <w:t>ClusterHelp</w:t>
+      </w:r>
+      <w:proofErr w:type="spellEnd"/>
+      <w:r>
+        <w:t xml:space="preserve"> is also the best way to request the installation of additional software.</w:t>
       </w:r>
     </w:p>
     <w:p/>
@@ -121,8 +140,13 @@
         <w:ind w:left="1080"/>
       </w:pPr>
       <w:r>
-        <w:t>Use ssh</w:t>
-      </w:r>
+        <w:t xml:space="preserve">Use </w:t>
+      </w:r>
+      <w:proofErr w:type="spellStart"/>
+      <w:r>
+        <w:t>ssh</w:t>
+      </w:r>
+      <w:proofErr w:type="spellEnd"/>
     </w:p>
     <w:p>
       <w:pPr>
@@ -134,97 +158,157 @@
         <w:ind w:left="1080"/>
       </w:pPr>
       <w:r>
-        <w:t>On campus, can ssh directly to login[1|2].ittc.ku.edu</w:t>
+        <w:t xml:space="preserve">On campus, can </w:t>
+      </w:r>
+      <w:proofErr w:type="spellStart"/>
+      <w:r>
+        <w:t>ssh</w:t>
+      </w:r>
+      <w:proofErr w:type="spellEnd"/>
+      <w:r>
+        <w:t xml:space="preserve"> directly to login[1|2].ittc.ku.edu</w:t>
       </w:r>
     </w:p>
     <w:p>
       <w:pPr>
         <w:ind w:left="1620"/>
       </w:pPr>
+      <w:proofErr w:type="spellStart"/>
       <w:r>
         <w:rPr>
           <w:rFonts w:ascii="Courier" w:hAnsi="Courier" w:cs="Courier"/>
           <w:color w:val="3B2322"/>
         </w:rPr>
-        <w:t>ssh &lt;user</w:t>
-      </w:r>
+        <w:t>ssh</w:t>
+      </w:r>
+      <w:proofErr w:type="spellEnd"/>
       <w:r>
         <w:rPr>
           <w:rFonts w:ascii="Courier" w:hAnsi="Courier" w:cs="Courier"/>
           <w:color w:val="3B2322"/>
         </w:rPr>
-        <w:t>id</w:t>
-      </w:r>
+        <w:t xml:space="preserve"> &lt;</w:t>
+      </w:r>
+      <w:proofErr w:type="spellStart"/>
       <w:r>
         <w:rPr>
           <w:rFonts w:ascii="Courier" w:hAnsi="Courier" w:cs="Courier"/>
           <w:color w:val="3B2322"/>
         </w:rPr>
-        <w:t>&gt;@login1.ittc.ku.edu</w:t>
-      </w:r>
-    </w:p>
-    <w:p>
-      <w:pPr>
-        <w:pStyle w:val="ListParagraph"/>
-        <w:numPr>
-          <w:ilvl w:val="1"/>
-          <w:numId w:val="1"/>
-        </w:numPr>
-        <w:ind w:left="1080"/>
-      </w:pPr>
-      <w:r>
-        <w:t>From off campus, activate KU CiscoConnect VPN, then login as if on campus</w:t>
-      </w:r>
-    </w:p>
-    <w:p>
-      <w:pPr>
-        <w:pStyle w:val="ListParagraph"/>
-        <w:numPr>
-          <w:ilvl w:val="1"/>
-          <w:numId w:val="1"/>
-        </w:numPr>
-        <w:ind w:left="1080"/>
-      </w:pPr>
-      <w:r>
-        <w:t xml:space="preserve">It is possible to login from off campus without KU VPN. </w:t>
-      </w:r>
-    </w:p>
-    <w:p>
-      <w:pPr>
-        <w:pStyle w:val="ListParagraph"/>
-        <w:numPr>
-          <w:ilvl w:val="2"/>
-          <w:numId w:val="1"/>
-        </w:numPr>
-        <w:ind w:left="1800"/>
-      </w:pPr>
-      <w:r>
-        <w:t xml:space="preserve">First connect to the ITTC ssh server (use port 62) </w:t>
-      </w:r>
-    </w:p>
-    <w:p>
-      <w:pPr>
-        <w:ind w:left="1620"/>
-      </w:pPr>
+        <w:t>user</w:t>
+      </w:r>
       <w:r>
         <w:rPr>
           <w:rFonts w:ascii="Courier" w:hAnsi="Courier" w:cs="Courier"/>
           <w:color w:val="3B2322"/>
         </w:rPr>
-        <w:t>ssh -p62  &lt;user</w:t>
-      </w:r>
+        <w:t>id</w:t>
+      </w:r>
+      <w:proofErr w:type="spellEnd"/>
       <w:r>
         <w:rPr>
           <w:rFonts w:ascii="Courier" w:hAnsi="Courier" w:cs="Courier"/>
           <w:color w:val="3B2322"/>
         </w:rPr>
-        <w:t>id</w:t>
-      </w:r>
+        <w:t>&gt;@login1.ittc.ku.edu</w:t>
+      </w:r>
+    </w:p>
+    <w:p>
+      <w:pPr>
+        <w:pStyle w:val="ListParagraph"/>
+        <w:numPr>
+          <w:ilvl w:val="1"/>
+          <w:numId w:val="1"/>
+        </w:numPr>
+        <w:ind w:left="1080"/>
+      </w:pPr>
+      <w:r>
+        <w:t xml:space="preserve">From off campus, activate KU </w:t>
+      </w:r>
+      <w:proofErr w:type="spellStart"/>
+      <w:r>
+        <w:t>CiscoConnect</w:t>
+      </w:r>
+      <w:proofErr w:type="spellEnd"/>
+      <w:r>
+        <w:t xml:space="preserve"> VPN, then login as if on campus</w:t>
+      </w:r>
+    </w:p>
+    <w:p>
+      <w:pPr>
+        <w:pStyle w:val="ListParagraph"/>
+        <w:numPr>
+          <w:ilvl w:val="1"/>
+          <w:numId w:val="1"/>
+        </w:numPr>
+        <w:ind w:left="1080"/>
+      </w:pPr>
+      <w:r>
+        <w:t xml:space="preserve">It is possible to login from off campus without KU VPN. </w:t>
+      </w:r>
+    </w:p>
+    <w:p>
+      <w:pPr>
+        <w:pStyle w:val="ListParagraph"/>
+        <w:numPr>
+          <w:ilvl w:val="2"/>
+          <w:numId w:val="1"/>
+        </w:numPr>
+        <w:ind w:left="1800"/>
+      </w:pPr>
+      <w:r>
+        <w:t xml:space="preserve">First connect to the ITTC </w:t>
+      </w:r>
+      <w:proofErr w:type="spellStart"/>
+      <w:r>
+        <w:t>ssh</w:t>
+      </w:r>
+      <w:proofErr w:type="spellEnd"/>
+      <w:r>
+        <w:t xml:space="preserve"> server (use port 62) </w:t>
+      </w:r>
+    </w:p>
+    <w:p>
+      <w:pPr>
+        <w:ind w:left="1620"/>
+      </w:pPr>
+      <w:proofErr w:type="spellStart"/>
       <w:r>
         <w:rPr>
           <w:rFonts w:ascii="Courier" w:hAnsi="Courier" w:cs="Courier"/>
           <w:color w:val="3B2322"/>
         </w:rPr>
+        <w:t>ssh</w:t>
+      </w:r>
+      <w:proofErr w:type="spellEnd"/>
+      <w:r>
+        <w:rPr>
+          <w:rFonts w:ascii="Courier" w:hAnsi="Courier" w:cs="Courier"/>
+          <w:color w:val="3B2322"/>
+        </w:rPr>
+        <w:t xml:space="preserve"> -p62  &lt;</w:t>
+      </w:r>
+      <w:proofErr w:type="spellStart"/>
+      <w:r>
+        <w:rPr>
+          <w:rFonts w:ascii="Courier" w:hAnsi="Courier" w:cs="Courier"/>
+          <w:color w:val="3B2322"/>
+        </w:rPr>
+        <w:t>user</w:t>
+      </w:r>
+      <w:r>
+        <w:rPr>
+          <w:rFonts w:ascii="Courier" w:hAnsi="Courier" w:cs="Courier"/>
+          <w:color w:val="3B2322"/>
+        </w:rPr>
+        <w:t>id</w:t>
+      </w:r>
+      <w:proofErr w:type="spellEnd"/>
+      <w:r>
+        <w:rPr>
+          <w:rFonts w:ascii="Courier" w:hAnsi="Courier" w:cs="Courier"/>
+          <w:color w:val="3B2322"/>
+        </w:rPr>
         <w:t>&gt;@ssh.ittc.ku.edu</w:t>
       </w:r>
     </w:p>
@@ -238,7 +322,15 @@
         <w:ind w:left="1800"/>
       </w:pPr>
       <w:r>
-        <w:t>Second, from the ssh server, you can connect to login servers as above.</w:t>
+        <w:t xml:space="preserve">Second, from the </w:t>
+      </w:r>
+      <w:proofErr w:type="spellStart"/>
+      <w:r>
+        <w:t>ssh</w:t>
+      </w:r>
+      <w:proofErr w:type="spellEnd"/>
+      <w:r>
+        <w:t xml:space="preserve"> server, you can connect to login servers as above.</w:t>
       </w:r>
     </w:p>
     <w:p>
@@ -263,14 +355,24 @@
         </w:numPr>
         <w:ind w:left="1080"/>
       </w:pPr>
+      <w:proofErr w:type="spellStart"/>
       <w:r>
         <w:t>s</w:t>
       </w:r>
       <w:r>
         <w:t>cp</w:t>
       </w:r>
-      <w:r>
-        <w:t xml:space="preserve"> on mac/linux – this is command line, though GUI clients exist</w:t>
+      <w:proofErr w:type="spellEnd"/>
+      <w:r>
+        <w:t xml:space="preserve"> on mac/</w:t>
+      </w:r>
+      <w:proofErr w:type="spellStart"/>
+      <w:r>
+        <w:t>linux</w:t>
+      </w:r>
+      <w:proofErr w:type="spellEnd"/>
+      <w:r>
+        <w:t xml:space="preserve"> – this is command line, though GUI clients exist</w:t>
       </w:r>
     </w:p>
     <w:p>
@@ -297,12 +399,21 @@
           <w:sz w:val="22"/>
         </w:rPr>
       </w:pPr>
+      <w:proofErr w:type="spellStart"/>
       <w:r>
         <w:rPr>
           <w:rFonts w:ascii="Courier" w:hAnsi="Courier"/>
           <w:sz w:val="22"/>
         </w:rPr>
-        <w:t xml:space="preserve">scp myfile.txt  &lt;user&gt;@transfer.ittc.ku.edu:&lt;path&gt;/myfile.txt  </w:t>
+        <w:t>scp</w:t>
+      </w:r>
+      <w:proofErr w:type="spellEnd"/>
+      <w:r>
+        <w:rPr>
+          <w:rFonts w:ascii="Courier" w:hAnsi="Courier"/>
+          <w:sz w:val="22"/>
+        </w:rPr>
+        <w:t xml:space="preserve"> myfile.txt  &lt;user&gt;@transfer.ittc.ku.edu:&lt;path&gt;/myfile.txt  </w:t>
       </w:r>
     </w:p>
     <w:p>
@@ -337,18 +448,27 @@
           <w:sz w:val="22"/>
         </w:rPr>
       </w:pPr>
+      <w:proofErr w:type="spellStart"/>
       <w:r>
         <w:rPr>
           <w:rFonts w:ascii="Courier" w:hAnsi="Courier"/>
           <w:sz w:val="22"/>
         </w:rPr>
-        <w:t xml:space="preserve">scp &lt;user&gt;@transfer.ittc.ku.edu:&lt;path&gt;/myfile.txt </w:t>
-      </w:r>
+        <w:t>scp</w:t>
+      </w:r>
+      <w:proofErr w:type="spellEnd"/>
       <w:r>
         <w:rPr>
           <w:rFonts w:ascii="Courier" w:hAnsi="Courier"/>
           <w:sz w:val="22"/>
         </w:rPr>
+        <w:t xml:space="preserve"> &lt;user&gt;@transfer.ittc.ku.edu:&lt;path&gt;/myfile.txt </w:t>
+      </w:r>
+      <w:r>
+        <w:rPr>
+          <w:rFonts w:ascii="Courier" w:hAnsi="Courier"/>
+          <w:sz w:val="22"/>
+        </w:rPr>
         <w:t>myfile.txt</w:t>
       </w:r>
     </w:p>
@@ -361,9 +481,11 @@
         </w:numPr>
         <w:ind w:left="1080"/>
       </w:pPr>
+      <w:proofErr w:type="spellStart"/>
       <w:r>
         <w:t>WinSCP</w:t>
       </w:r>
+      <w:proofErr w:type="spellEnd"/>
       <w:r>
         <w:t xml:space="preserve"> on windows – this is GUI. Putty gives DOS command line if desired.</w:t>
       </w:r>
@@ -414,7 +536,21 @@
         <w:rPr>
           <w:rFonts w:ascii="Courier New" w:hAnsi="Courier New" w:cs="Courier New"/>
         </w:rPr>
-        <w:t>/users/&lt;userid&gt;</w:t>
+        <w:t>/users/&lt;</w:t>
+      </w:r>
+      <w:proofErr w:type="spellStart"/>
+      <w:r>
+        <w:rPr>
+          <w:rFonts w:ascii="Courier New" w:hAnsi="Courier New" w:cs="Courier New"/>
+        </w:rPr>
+        <w:t>userid</w:t>
+      </w:r>
+      <w:proofErr w:type="spellEnd"/>
+      <w:r>
+        <w:rPr>
+          <w:rFonts w:ascii="Courier New" w:hAnsi="Courier New" w:cs="Courier New"/>
+        </w:rPr>
+        <w:t>&gt;</w:t>
       </w:r>
     </w:p>
     <w:p>
@@ -449,7 +585,35 @@
         <w:rPr>
           <w:rFonts w:ascii="Courier New" w:hAnsi="Courier New" w:cs="Courier New"/>
         </w:rPr>
-        <w:t>/work/jwalters/&lt;uderid&gt;</w:t>
+        <w:t>/work/</w:t>
+      </w:r>
+      <w:proofErr w:type="spellStart"/>
+      <w:r>
+        <w:rPr>
+          <w:rFonts w:ascii="Courier New" w:hAnsi="Courier New" w:cs="Courier New"/>
+        </w:rPr>
+        <w:t>jwalters</w:t>
+      </w:r>
+      <w:proofErr w:type="spellEnd"/>
+      <w:r>
+        <w:rPr>
+          <w:rFonts w:ascii="Courier New" w:hAnsi="Courier New" w:cs="Courier New"/>
+        </w:rPr>
+        <w:t>/&lt;</w:t>
+      </w:r>
+      <w:proofErr w:type="spellStart"/>
+      <w:r>
+        <w:rPr>
+          <w:rFonts w:ascii="Courier New" w:hAnsi="Courier New" w:cs="Courier New"/>
+        </w:rPr>
+        <w:t>uderid</w:t>
+      </w:r>
+      <w:proofErr w:type="spellEnd"/>
+      <w:r>
+        <w:rPr>
+          <w:rFonts w:ascii="Courier New" w:hAnsi="Courier New" w:cs="Courier New"/>
+        </w:rPr>
+        <w:t>&gt;</w:t>
       </w:r>
       <w:r>
         <w:t xml:space="preserve"> </w:t>
@@ -497,7 +661,15 @@
         <w:t xml:space="preserve">and there is a single combined quota across all group members </w:t>
       </w:r>
       <w:r>
-        <w:t>(in contrast to scratch, where user dirs are not grouped under my name</w:t>
+        <w:t xml:space="preserve">(in contrast to scratch, where user </w:t>
+      </w:r>
+      <w:proofErr w:type="spellStart"/>
+      <w:r>
+        <w:t>dirs</w:t>
+      </w:r>
+      <w:proofErr w:type="spellEnd"/>
+      <w:r>
+        <w:t xml:space="preserve"> are not grouped under my name</w:t>
       </w:r>
       <w:r>
         <w:t xml:space="preserve"> and the quota is individual</w:t>
@@ -554,7 +726,21 @@
         <w:rPr>
           <w:rFonts w:ascii="Courier New" w:hAnsi="Courier New" w:cs="Courier New"/>
         </w:rPr>
-        <w:t>/scratch/&lt;userid&gt;</w:t>
+        <w:t>/scratch/&lt;</w:t>
+      </w:r>
+      <w:proofErr w:type="spellStart"/>
+      <w:r>
+        <w:rPr>
+          <w:rFonts w:ascii="Courier New" w:hAnsi="Courier New" w:cs="Courier New"/>
+        </w:rPr>
+        <w:t>userid</w:t>
+      </w:r>
+      <w:proofErr w:type="spellEnd"/>
+      <w:r>
+        <w:rPr>
+          <w:rFonts w:ascii="Courier New" w:hAnsi="Courier New" w:cs="Courier New"/>
+        </w:rPr>
+        <w:t>&gt;</w:t>
       </w:r>
     </w:p>
     <w:p>
@@ -599,7 +785,35 @@
         <w:rPr>
           <w:rFonts w:ascii="Courier New" w:hAnsi="Courier New" w:cs="Courier New"/>
         </w:rPr>
-        <w:t>/rfs/jwalters/</w:t>
+        <w:t>/</w:t>
+      </w:r>
+      <w:proofErr w:type="spellStart"/>
+      <w:r>
+        <w:rPr>
+          <w:rFonts w:ascii="Courier New" w:hAnsi="Courier New" w:cs="Courier New"/>
+        </w:rPr>
+        <w:t>rfs</w:t>
+      </w:r>
+      <w:proofErr w:type="spellEnd"/>
+      <w:r>
+        <w:rPr>
+          <w:rFonts w:ascii="Courier New" w:hAnsi="Courier New" w:cs="Courier New"/>
+        </w:rPr>
+        <w:t>/</w:t>
+      </w:r>
+      <w:proofErr w:type="spellStart"/>
+      <w:r>
+        <w:rPr>
+          <w:rFonts w:ascii="Courier New" w:hAnsi="Courier New" w:cs="Courier New"/>
+        </w:rPr>
+        <w:t>jwalters</w:t>
+      </w:r>
+      <w:proofErr w:type="spellEnd"/>
+      <w:r>
+        <w:rPr>
+          <w:rFonts w:ascii="Courier New" w:hAnsi="Courier New" w:cs="Courier New"/>
+        </w:rPr>
+        <w:t>/</w:t>
       </w:r>
       <w:r>
         <w:rPr>
@@ -659,7 +873,23 @@
         <w:t>on</w:t>
       </w:r>
       <w:r>
-        <w:t xml:space="preserve"> /rfs/jwalters without asking permission from Jamie</w:t>
+        <w:t xml:space="preserve"> /</w:t>
+      </w:r>
+      <w:proofErr w:type="spellStart"/>
+      <w:r>
+        <w:t>rfs</w:t>
+      </w:r>
+      <w:proofErr w:type="spellEnd"/>
+      <w:r>
+        <w:t>/</w:t>
+      </w:r>
+      <w:proofErr w:type="spellStart"/>
+      <w:r>
+        <w:t>jwalters</w:t>
+      </w:r>
+      <w:proofErr w:type="spellEnd"/>
+      <w:r>
+        <w:t xml:space="preserve"> without asking permission from Jamie</w:t>
       </w:r>
     </w:p>
     <w:p>
@@ -691,8 +921,16 @@
         <w:rPr>
           <w:rFonts w:ascii="Courier New" w:hAnsi="Courier New" w:cs="Courier New"/>
         </w:rPr>
-        <w:t>/tmp</w:t>
-      </w:r>
+        <w:t>/</w:t>
+      </w:r>
+      <w:proofErr w:type="spellStart"/>
+      <w:r>
+        <w:rPr>
+          <w:rFonts w:ascii="Courier New" w:hAnsi="Courier New" w:cs="Courier New"/>
+        </w:rPr>
+        <w:t>tmp</w:t>
+      </w:r>
+      <w:proofErr w:type="spellEnd"/>
       <w:r>
         <w:t xml:space="preserve">  -- local file storage on compute nodes</w:t>
       </w:r>
@@ -707,8 +945,13 @@
         <w:ind w:left="1800"/>
       </w:pPr>
       <w:r>
-        <w:t>On rare occasions it might be useful to write very temporary files to the local compute node, with will be accessed as /tmp</w:t>
-      </w:r>
+        <w:t>On rare occasions it might be useful to write very temporary files to the local compute node, with will be accessed as /</w:t>
+      </w:r>
+      <w:proofErr w:type="spellStart"/>
+      <w:r>
+        <w:t>tmp</w:t>
+      </w:r>
+      <w:proofErr w:type="spellEnd"/>
     </w:p>
     <w:p>
       <w:pPr>
@@ -720,7 +963,15 @@
         <w:ind w:left="1080"/>
       </w:pPr>
       <w:r>
-        <w:t>Checking your quota with “myquota”</w:t>
+        <w:t>Checking your quota with “</w:t>
+      </w:r>
+      <w:proofErr w:type="spellStart"/>
+      <w:r>
+        <w:t>myquota</w:t>
+      </w:r>
+      <w:proofErr w:type="spellEnd"/>
+      <w:r>
+        <w:t>”</w:t>
       </w:r>
     </w:p>
     <w:p>
@@ -733,7 +984,15 @@
         <w:ind w:left="1800"/>
       </w:pPr>
       <w:r>
-        <w:t>If you need to know how much of your allotted data storage is available, use the command “myquota”. If you go over your allotment you will no longer be able save/write files.</w:t>
+        <w:t>If you need to know how much of your allotted data storage is available, use the command “</w:t>
+      </w:r>
+      <w:proofErr w:type="spellStart"/>
+      <w:r>
+        <w:t>myquota</w:t>
+      </w:r>
+      <w:proofErr w:type="spellEnd"/>
+      <w:r>
+        <w:t>”. If you go over your allotment you will no longer be able save/write files.</w:t>
       </w:r>
     </w:p>
     <w:p>
@@ -937,9 +1196,11 @@
         </w:numPr>
         <w:ind w:left="1800"/>
       </w:pPr>
+      <w:proofErr w:type="spellStart"/>
       <w:r>
         <w:t>Samtools</w:t>
       </w:r>
+      <w:proofErr w:type="spellEnd"/>
       <w:r>
         <w:t xml:space="preserve"> v 1.3</w:t>
       </w:r>
@@ -1264,7 +1525,23 @@
         <w:ind w:left="1800"/>
       </w:pPr>
       <w:r>
-        <w:t>The queues are organized by processor type, with ‘intel’ as the default. However, ‘amd’ nodes are just fine for our jobs, so if ‘intel’ is oversubscribed and your jobs aren’t starting quickly, try submitting to ‘amd’.</w:t>
+        <w:t>The queues are organized by processor type, with ‘intel’ as the default. However, ‘</w:t>
+      </w:r>
+      <w:proofErr w:type="spellStart"/>
+      <w:r>
+        <w:t>amd</w:t>
+      </w:r>
+      <w:proofErr w:type="spellEnd"/>
+      <w:r>
+        <w:t>’ nodes are just fine for our jobs, so if ‘intel’ is oversubscribed and your jobs aren’t starting quickly, try submitting to ‘</w:t>
+      </w:r>
+      <w:proofErr w:type="spellStart"/>
+      <w:r>
+        <w:t>amd</w:t>
+      </w:r>
+      <w:proofErr w:type="spellEnd"/>
+      <w:r>
+        <w:t>’.</w:t>
       </w:r>
     </w:p>
     <w:p>
@@ -1290,10 +1567,18 @@
         <w:ind w:left="1800"/>
       </w:pPr>
       <w:r>
-        <w:t>Use ‘s</w:t>
-      </w:r>
-      <w:r>
-        <w:t>login’ command</w:t>
+        <w:t>Use ‘</w:t>
+      </w:r>
+      <w:proofErr w:type="spellStart"/>
+      <w:r>
+        <w:t>s</w:t>
+      </w:r>
+      <w:r>
+        <w:t>login</w:t>
+      </w:r>
+      <w:proofErr w:type="spellEnd"/>
+      <w:r>
+        <w:t>’ command</w:t>
       </w:r>
     </w:p>
     <w:p>
@@ -1305,15 +1590,34 @@
         </w:numPr>
         <w:ind w:left="2520"/>
       </w:pPr>
-      <w:r>
-        <w:t xml:space="preserve">slogin is a convenient wrapper around </w:t>
+      <w:proofErr w:type="spellStart"/>
+      <w:r>
+        <w:t>slogin</w:t>
+      </w:r>
+      <w:proofErr w:type="spellEnd"/>
+      <w:r>
+        <w:t xml:space="preserve"> is a convenient wrapper around </w:t>
       </w:r>
       <w:hyperlink r:id="rId10" w:anchor="srun" w:history="1">
         <w:r>
           <w:rPr>
             <w:rStyle w:val="Hyperlink"/>
           </w:rPr>
-          <w:t>the ‘srun’ command</w:t>
+          <w:t>the ‘</w:t>
+        </w:r>
+        <w:proofErr w:type="spellStart"/>
+        <w:r>
+          <w:rPr>
+            <w:rStyle w:val="Hyperlink"/>
+          </w:rPr>
+          <w:t>srun</w:t>
+        </w:r>
+        <w:proofErr w:type="spellEnd"/>
+        <w:r>
+          <w:rPr>
+            <w:rStyle w:val="Hyperlink"/>
+          </w:rPr>
+          <w:t>’ command</w:t>
         </w:r>
       </w:hyperlink>
       <w:r>
@@ -1342,8 +1646,13 @@
         </w:numPr>
         <w:ind w:left="360"/>
       </w:pPr>
-      <w:r>
-        <w:t>Tmux – maintain interactive session while not connected.</w:t>
+      <w:proofErr w:type="spellStart"/>
+      <w:r>
+        <w:t>Tmux</w:t>
+      </w:r>
+      <w:proofErr w:type="spellEnd"/>
+      <w:r>
+        <w:t xml:space="preserve"> – maintain interactive session while not connected.</w:t>
       </w:r>
     </w:p>
     <w:p>
@@ -1356,7 +1665,15 @@
         <w:ind w:left="1080"/>
       </w:pPr>
       <w:r>
-        <w:t>There are MANY tmux tutorials, just google for them.</w:t>
+        <w:t xml:space="preserve">There are MANY </w:t>
+      </w:r>
+      <w:proofErr w:type="spellStart"/>
+      <w:r>
+        <w:t>tmux</w:t>
+      </w:r>
+      <w:proofErr w:type="spellEnd"/>
+      <w:r>
+        <w:t xml:space="preserve"> tutorials, just google for them.</w:t>
       </w:r>
     </w:p>
     <w:p>
@@ -1383,7 +1700,15 @@
         <w:ind w:left="1800"/>
       </w:pPr>
       <w:r>
-        <w:t>Start tmux session from login (head) node</w:t>
+        <w:t xml:space="preserve">Start </w:t>
+      </w:r>
+      <w:proofErr w:type="spellStart"/>
+      <w:r>
+        <w:t>tmux</w:t>
+      </w:r>
+      <w:proofErr w:type="spellEnd"/>
+      <w:r>
+        <w:t xml:space="preserve"> session from login (head) node</w:t>
       </w:r>
     </w:p>
     <w:p>
@@ -1396,8 +1721,13 @@
         <w:ind w:left="1800"/>
       </w:pPr>
       <w:r>
-        <w:t>Start interactive session from inside tmux</w:t>
-      </w:r>
+        <w:t xml:space="preserve">Start interactive session from inside </w:t>
+      </w:r>
+      <w:proofErr w:type="spellStart"/>
+      <w:r>
+        <w:t>tmux</w:t>
+      </w:r>
+      <w:proofErr w:type="spellEnd"/>
     </w:p>
     <w:p>
       <w:pPr>
@@ -1409,10 +1739,31 @@
         <w:ind w:left="1080"/>
       </w:pPr>
       <w:r>
-        <w:t xml:space="preserve">There is a tmux cheatsheet in the </w:t>
-      </w:r>
-      <w:r>
-        <w:t>github repo, FYI.</w:t>
+        <w:t xml:space="preserve">There is a </w:t>
+      </w:r>
+      <w:proofErr w:type="spellStart"/>
+      <w:r>
+        <w:t>tmux</w:t>
+      </w:r>
+      <w:proofErr w:type="spellEnd"/>
+      <w:r>
+        <w:t xml:space="preserve"> </w:t>
+      </w:r>
+      <w:proofErr w:type="spellStart"/>
+      <w:r>
+        <w:t>cheatsheet</w:t>
+      </w:r>
+      <w:proofErr w:type="spellEnd"/>
+      <w:r>
+        <w:t xml:space="preserve"> in the </w:t>
+      </w:r>
+      <w:proofErr w:type="spellStart"/>
+      <w:r>
+        <w:t>github</w:t>
+      </w:r>
+      <w:proofErr w:type="spellEnd"/>
+      <w:r>
+        <w:t xml:space="preserve"> repo, FYI.</w:t>
       </w:r>
     </w:p>
     <w:p>
@@ -1430,12 +1781,14 @@
       <w:r>
         <w:t xml:space="preserve">: using </w:t>
       </w:r>
+      <w:proofErr w:type="spellStart"/>
       <w:r>
         <w:rPr>
           <w:b/>
         </w:rPr>
         <w:t>sbatch</w:t>
       </w:r>
+      <w:proofErr w:type="spellEnd"/>
     </w:p>
     <w:p>
       <w:pPr>
@@ -1449,8 +1802,13 @@
       <w:r>
         <w:t>‘</w:t>
       </w:r>
-      <w:r>
-        <w:t>sbatch’</w:t>
+      <w:proofErr w:type="spellStart"/>
+      <w:r>
+        <w:t>sbatch</w:t>
+      </w:r>
+      <w:proofErr w:type="spellEnd"/>
+      <w:r>
+        <w:t>’</w:t>
       </w:r>
       <w:r>
         <w:t xml:space="preserve"> submits scripts to queues.</w:t>
@@ -1465,8 +1823,13 @@
         </w:numPr>
         <w:ind w:left="1080"/>
       </w:pPr>
-      <w:r>
-        <w:t xml:space="preserve">sbatch </w:t>
+      <w:proofErr w:type="spellStart"/>
+      <w:r>
+        <w:t>sbatch</w:t>
+      </w:r>
+      <w:proofErr w:type="spellEnd"/>
+      <w:r>
+        <w:t xml:space="preserve"> </w:t>
       </w:r>
       <w:r>
         <w:t xml:space="preserve">scripts are just normal shell scripts, with a few additional specially formatted comment lines that give </w:t>
@@ -1521,7 +1884,21 @@
           <w:rPr>
             <w:rStyle w:val="Hyperlink"/>
           </w:rPr>
-          <w:t>complete sbatch documentation</w:t>
+          <w:t xml:space="preserve">complete </w:t>
+        </w:r>
+        <w:proofErr w:type="spellStart"/>
+        <w:r>
+          <w:rPr>
+            <w:rStyle w:val="Hyperlink"/>
+          </w:rPr>
+          <w:t>sbatch</w:t>
+        </w:r>
+        <w:proofErr w:type="spellEnd"/>
+        <w:r>
+          <w:rPr>
+            <w:rStyle w:val="Hyperlink"/>
+          </w:rPr>
+          <w:t xml:space="preserve"> documentation</w:t>
         </w:r>
       </w:hyperlink>
       <w:r>
@@ -1591,7 +1968,21 @@
           <w:rPr>
             <w:rStyle w:val="Hyperlink"/>
           </w:rPr>
-          <w:t>this summary of useful Slurm commands</w:t>
+          <w:t xml:space="preserve">this summary of useful </w:t>
+        </w:r>
+        <w:proofErr w:type="spellStart"/>
+        <w:r>
+          <w:rPr>
+            <w:rStyle w:val="Hyperlink"/>
+          </w:rPr>
+          <w:t>Slurm</w:t>
+        </w:r>
+        <w:proofErr w:type="spellEnd"/>
+        <w:r>
+          <w:rPr>
+            <w:rStyle w:val="Hyperlink"/>
+          </w:rPr>
+          <w:t xml:space="preserve"> commands</w:t>
         </w:r>
       </w:hyperlink>
       <w:r>
@@ -1644,11 +2035,19 @@
         </w:rPr>
         <w:t xml:space="preserve">&gt; </w:t>
       </w:r>
-      <w:r>
-        <w:rPr>
-          <w:rStyle w:val="Terminal"/>
-        </w:rPr>
-        <w:t xml:space="preserve">git clone </w:t>
+      <w:proofErr w:type="spellStart"/>
+      <w:r>
+        <w:rPr>
+          <w:rStyle w:val="Terminal"/>
+        </w:rPr>
+        <w:t>git</w:t>
+      </w:r>
+      <w:proofErr w:type="spellEnd"/>
+      <w:r>
+        <w:rPr>
+          <w:rStyle w:val="Terminal"/>
+        </w:rPr>
+        <w:t xml:space="preserve"> clone </w:t>
       </w:r>
       <w:r>
         <w:rPr>
@@ -1690,7 +2089,15 @@
     <w:p/>
     <w:p>
       <w:r>
-        <w:t>Now start (or attach) a tmux session, start a new interactive session on a node, and run this on a node.</w:t>
+        <w:t xml:space="preserve">Now start (or attach) a </w:t>
+      </w:r>
+      <w:proofErr w:type="spellStart"/>
+      <w:r>
+        <w:t>tmux</w:t>
+      </w:r>
+      <w:proofErr w:type="spellEnd"/>
+      <w:r>
+        <w:t xml:space="preserve"> session, start a new interactive session on a node, and run this on a node.</w:t>
       </w:r>
     </w:p>
     <w:p/>
@@ -1706,11 +2113,19 @@
         </w:rPr>
         <w:t xml:space="preserve">&gt; </w:t>
       </w:r>
-      <w:r>
-        <w:rPr>
-          <w:rStyle w:val="Terminal"/>
-        </w:rPr>
-        <w:t>tmux attach</w:t>
+      <w:proofErr w:type="spellStart"/>
+      <w:r>
+        <w:rPr>
+          <w:rStyle w:val="Terminal"/>
+        </w:rPr>
+        <w:t>tmux</w:t>
+      </w:r>
+      <w:proofErr w:type="spellEnd"/>
+      <w:r>
+        <w:rPr>
+          <w:rStyle w:val="Terminal"/>
+        </w:rPr>
+        <w:t xml:space="preserve"> attach</w:t>
       </w:r>
     </w:p>
     <w:p>
@@ -1735,23 +2150,38 @@
         <w:t xml:space="preserve">node </w:t>
       </w:r>
       <w:r>
-        <w:t>session and disconnect from tmux (exit, then ctrl-b d)</w:t>
+        <w:t xml:space="preserve">session and disconnect from </w:t>
+      </w:r>
+      <w:proofErr w:type="spellStart"/>
+      <w:r>
+        <w:t>tmux</w:t>
+      </w:r>
+      <w:proofErr w:type="spellEnd"/>
+      <w:r>
+        <w:t xml:space="preserve"> (exit, then ctrl-b d)</w:t>
       </w:r>
     </w:p>
     <w:p/>
     <w:p>
       <w:r>
-        <w:t>Now submit the script to qsub</w:t>
-      </w:r>
+        <w:t xml:space="preserve">Now submit the script to </w:t>
+      </w:r>
+      <w:proofErr w:type="spellStart"/>
+      <w:r>
+        <w:t>qsub</w:t>
+      </w:r>
+      <w:proofErr w:type="spellEnd"/>
       <w:r>
         <w:t xml:space="preserve">, then check status with </w:t>
       </w:r>
+      <w:proofErr w:type="spellStart"/>
       <w:r>
         <w:rPr>
           <w:rStyle w:val="Terminal"/>
         </w:rPr>
         <w:t>squeue</w:t>
       </w:r>
+      <w:proofErr w:type="spellEnd"/>
     </w:p>
     <w:p/>
     <w:p>
@@ -1766,12 +2196,14 @@
         </w:rPr>
         <w:t xml:space="preserve">&gt; </w:t>
       </w:r>
+      <w:proofErr w:type="spellStart"/>
       <w:r>
         <w:rPr>
           <w:rStyle w:val="Terminal"/>
         </w:rPr>
         <w:t>sbatch</w:t>
       </w:r>
+      <w:proofErr w:type="spellEnd"/>
       <w:r>
         <w:rPr>
           <w:rStyle w:val="Terminal"/>
@@ -1791,11 +2223,33 @@
         </w:rPr>
         <w:t xml:space="preserve">&gt; </w:t>
       </w:r>
-      <w:r>
-        <w:rPr>
-          <w:rStyle w:val="Terminal"/>
-        </w:rPr>
-        <w:t>squeue –u &lt;userid&gt;</w:t>
+      <w:proofErr w:type="spellStart"/>
+      <w:r>
+        <w:rPr>
+          <w:rStyle w:val="Terminal"/>
+        </w:rPr>
+        <w:t>squeue</w:t>
+      </w:r>
+      <w:proofErr w:type="spellEnd"/>
+      <w:r>
+        <w:rPr>
+          <w:rStyle w:val="Terminal"/>
+        </w:rPr>
+        <w:t xml:space="preserve"> –u &lt;</w:t>
+      </w:r>
+      <w:proofErr w:type="spellStart"/>
+      <w:r>
+        <w:rPr>
+          <w:rStyle w:val="Terminal"/>
+        </w:rPr>
+        <w:t>userid</w:t>
+      </w:r>
+      <w:proofErr w:type="spellEnd"/>
+      <w:r>
+        <w:rPr>
+          <w:rStyle w:val="Terminal"/>
+        </w:rPr>
+        <w:t>&gt;</w:t>
       </w:r>
     </w:p>
     <w:p/>
@@ -1829,11 +2283,33 @@
       <w:r>
         <w:t xml:space="preserve">to </w:t>
       </w:r>
-      <w:r>
-        <w:rPr>
-          <w:rStyle w:val="Terminal"/>
-        </w:rPr>
-        <w:t>slurm-&lt;jobid&gt;.out</w:t>
+      <w:proofErr w:type="spellStart"/>
+      <w:r>
+        <w:rPr>
+          <w:rStyle w:val="Terminal"/>
+        </w:rPr>
+        <w:t>slurm</w:t>
+      </w:r>
+      <w:proofErr w:type="spellEnd"/>
+      <w:r>
+        <w:rPr>
+          <w:rStyle w:val="Terminal"/>
+        </w:rPr>
+        <w:t>-&lt;</w:t>
+      </w:r>
+      <w:proofErr w:type="spellStart"/>
+      <w:r>
+        <w:rPr>
+          <w:rStyle w:val="Terminal"/>
+        </w:rPr>
+        <w:t>jobid</w:t>
+      </w:r>
+      <w:proofErr w:type="spellEnd"/>
+      <w:r>
+        <w:rPr>
+          <w:rStyle w:val="Terminal"/>
+        </w:rPr>
+        <w:t>&gt;.out</w:t>
       </w:r>
       <w:r>
         <w:rPr>
@@ -1859,8 +2335,30 @@
         <w:rPr>
           <w:rStyle w:val="Terminal"/>
         </w:rPr>
-        <w:t>[jwalters@login2 practice_scripts]$ ls -lh</w:t>
-      </w:r>
+        <w:t xml:space="preserve">[jwalters@login2 </w:t>
+      </w:r>
+      <w:proofErr w:type="spellStart"/>
+      <w:r>
+        <w:rPr>
+          <w:rStyle w:val="Terminal"/>
+        </w:rPr>
+        <w:t>practice_scripts</w:t>
+      </w:r>
+      <w:proofErr w:type="spellEnd"/>
+      <w:r>
+        <w:rPr>
+          <w:rStyle w:val="Terminal"/>
+        </w:rPr>
+        <w:t>]$ ls -</w:t>
+      </w:r>
+      <w:proofErr w:type="spellStart"/>
+      <w:r>
+        <w:rPr>
+          <w:rStyle w:val="Terminal"/>
+        </w:rPr>
+        <w:t>lh</w:t>
+      </w:r>
+      <w:proofErr w:type="spellEnd"/>
     </w:p>
     <w:p>
       <w:pPr>
@@ -1885,20 +2383,118 @@
         <w:rPr>
           <w:rStyle w:val="Terminal"/>
         </w:rPr>
-        <w:t>-rwxrwxr-x. 1 jwalters jwalters 293 Jun 21 13:57 simple_hw-sbatch.sh</w:t>
-      </w:r>
-    </w:p>
-    <w:p>
-      <w:pPr>
-        <w:rPr>
-          <w:rStyle w:val="Terminal"/>
-        </w:rPr>
-      </w:pPr>
-      <w:r>
-        <w:rPr>
-          <w:rStyle w:val="Terminal"/>
-        </w:rPr>
-        <w:t>-rwxr-xr-x. 1 jwalters jwalters 188 Jun 21 13:40 simple_hw.sh</w:t>
+        <w:t>-</w:t>
+      </w:r>
+      <w:proofErr w:type="spellStart"/>
+      <w:r>
+        <w:rPr>
+          <w:rStyle w:val="Terminal"/>
+        </w:rPr>
+        <w:t>rwxrwxr</w:t>
+      </w:r>
+      <w:proofErr w:type="spellEnd"/>
+      <w:r>
+        <w:rPr>
+          <w:rStyle w:val="Terminal"/>
+        </w:rPr>
+        <w:t xml:space="preserve">-x. 1 </w:t>
+      </w:r>
+      <w:proofErr w:type="spellStart"/>
+      <w:r>
+        <w:rPr>
+          <w:rStyle w:val="Terminal"/>
+        </w:rPr>
+        <w:t>jwalters</w:t>
+      </w:r>
+      <w:proofErr w:type="spellEnd"/>
+      <w:r>
+        <w:rPr>
+          <w:rStyle w:val="Terminal"/>
+        </w:rPr>
+        <w:t xml:space="preserve"> </w:t>
+      </w:r>
+      <w:proofErr w:type="spellStart"/>
+      <w:r>
+        <w:rPr>
+          <w:rStyle w:val="Terminal"/>
+        </w:rPr>
+        <w:t>jwalters</w:t>
+      </w:r>
+      <w:proofErr w:type="spellEnd"/>
+      <w:r>
+        <w:rPr>
+          <w:rStyle w:val="Terminal"/>
+        </w:rPr>
+        <w:t xml:space="preserve"> 293 Jun 21 13:57 simple_hw-sbatch.sh</w:t>
+      </w:r>
+    </w:p>
+    <w:p>
+      <w:pPr>
+        <w:rPr>
+          <w:rStyle w:val="Terminal"/>
+        </w:rPr>
+      </w:pPr>
+      <w:r>
+        <w:rPr>
+          <w:rStyle w:val="Terminal"/>
+        </w:rPr>
+        <w:t>-</w:t>
+      </w:r>
+      <w:proofErr w:type="spellStart"/>
+      <w:r>
+        <w:rPr>
+          <w:rStyle w:val="Terminal"/>
+        </w:rPr>
+        <w:t>rwxr</w:t>
+      </w:r>
+      <w:proofErr w:type="spellEnd"/>
+      <w:r>
+        <w:rPr>
+          <w:rStyle w:val="Terminal"/>
+        </w:rPr>
+        <w:t>-</w:t>
+      </w:r>
+      <w:proofErr w:type="spellStart"/>
+      <w:r>
+        <w:rPr>
+          <w:rStyle w:val="Terminal"/>
+        </w:rPr>
+        <w:t>xr</w:t>
+      </w:r>
+      <w:proofErr w:type="spellEnd"/>
+      <w:r>
+        <w:rPr>
+          <w:rStyle w:val="Terminal"/>
+        </w:rPr>
+        <w:t xml:space="preserve">-x. 1 </w:t>
+      </w:r>
+      <w:proofErr w:type="spellStart"/>
+      <w:r>
+        <w:rPr>
+          <w:rStyle w:val="Terminal"/>
+        </w:rPr>
+        <w:t>jwalters</w:t>
+      </w:r>
+      <w:proofErr w:type="spellEnd"/>
+      <w:r>
+        <w:rPr>
+          <w:rStyle w:val="Terminal"/>
+        </w:rPr>
+        <w:t xml:space="preserve"> </w:t>
+      </w:r>
+      <w:proofErr w:type="spellStart"/>
+      <w:r>
+        <w:rPr>
+          <w:rStyle w:val="Terminal"/>
+        </w:rPr>
+        <w:t>jwalters</w:t>
+      </w:r>
+      <w:proofErr w:type="spellEnd"/>
+      <w:r>
+        <w:rPr>
+          <w:rStyle w:val="Terminal"/>
+        </w:rPr>
+        <w:t xml:space="preserve"> 188 Jun 21 13:40 simple_hw.sh</w:t>
       </w:r>
     </w:p>
     <w:p>
@@ -1912,7 +2508,63 @@
         <w:rPr>
           <w:rStyle w:val="Terminal"/>
         </w:rPr>
-        <w:t>-rw-rw-r--. 1 jwalters jwalters 124 Jun 21 15:17 slurm-166635.out</w:t>
+        <w:t>-</w:t>
+      </w:r>
+      <w:proofErr w:type="spellStart"/>
+      <w:r>
+        <w:rPr>
+          <w:rStyle w:val="Terminal"/>
+        </w:rPr>
+        <w:t>rw</w:t>
+      </w:r>
+      <w:proofErr w:type="spellEnd"/>
+      <w:r>
+        <w:rPr>
+          <w:rStyle w:val="Terminal"/>
+        </w:rPr>
+        <w:t>-</w:t>
+      </w:r>
+      <w:proofErr w:type="spellStart"/>
+      <w:r>
+        <w:rPr>
+          <w:rStyle w:val="Terminal"/>
+        </w:rPr>
+        <w:t>rw</w:t>
+      </w:r>
+      <w:proofErr w:type="spellEnd"/>
+      <w:r>
+        <w:rPr>
+          <w:rStyle w:val="Terminal"/>
+        </w:rPr>
+        <w:t xml:space="preserve">-r--. 1 </w:t>
+      </w:r>
+      <w:proofErr w:type="spellStart"/>
+      <w:r>
+        <w:rPr>
+          <w:rStyle w:val="Terminal"/>
+        </w:rPr>
+        <w:t>jwalters</w:t>
+      </w:r>
+      <w:proofErr w:type="spellEnd"/>
+      <w:r>
+        <w:rPr>
+          <w:rStyle w:val="Terminal"/>
+        </w:rPr>
+        <w:t xml:space="preserve"> </w:t>
+      </w:r>
+      <w:proofErr w:type="spellStart"/>
+      <w:r>
+        <w:rPr>
+          <w:rStyle w:val="Terminal"/>
+        </w:rPr>
+        <w:t>jwalters</w:t>
+      </w:r>
+      <w:proofErr w:type="spellEnd"/>
+      <w:r>
+        <w:rPr>
+          <w:rStyle w:val="Terminal"/>
+        </w:rPr>
+        <w:t xml:space="preserve"> 124 Jun 21 15:17 slurm-166635.out</w:t>
       </w:r>
     </w:p>
     <w:p/>
@@ -1922,7 +2574,15 @@
         <w:t xml:space="preserve">Now </w:t>
       </w:r>
       <w:r>
-        <w:t>examine the script simple_hw-sbatch, which has the additional SBATCH commands added:</w:t>
+        <w:t xml:space="preserve">examine the script </w:t>
+      </w:r>
+      <w:proofErr w:type="spellStart"/>
+      <w:r>
+        <w:t>simple_hw-sbatch</w:t>
+      </w:r>
+      <w:proofErr w:type="spellEnd"/>
+      <w:r>
+        <w:t>, which has the additional SBATCH commands added:</w:t>
       </w:r>
     </w:p>
     <w:p/>
@@ -1949,8 +2609,16 @@
         <w:rPr>
           <w:rStyle w:val="Terminal"/>
         </w:rPr>
-        <w:t>#SBATCH -J HloWorld</w:t>
-      </w:r>
+        <w:t xml:space="preserve">#SBATCH -J </w:t>
+      </w:r>
+      <w:proofErr w:type="spellStart"/>
+      <w:r>
+        <w:rPr>
+          <w:rStyle w:val="Terminal"/>
+        </w:rPr>
+        <w:t>HloWorld</w:t>
+      </w:r>
+      <w:proofErr w:type="spellEnd"/>
     </w:p>
     <w:p>
       <w:pPr>
@@ -1968,21 +2636,65 @@
         <w:rPr>
           <w:rStyle w:val="Terminal"/>
         </w:rPr>
-        <w:t>-o HloWorld-%j.out</w:t>
-      </w:r>
-    </w:p>
-    <w:p>
-      <w:pPr>
-        <w:rPr>
-          <w:rStyle w:val="Terminal"/>
-        </w:rPr>
-      </w:pPr>
-      <w:r>
-        <w:rPr>
-          <w:rStyle w:val="Terminal"/>
-        </w:rPr>
-        <w:t>#SBATCH -e HloWorld-%j.err</w:t>
-      </w:r>
+        <w:t xml:space="preserve">-o </w:t>
+      </w:r>
+      <w:proofErr w:type="spellStart"/>
+      <w:r>
+        <w:rPr>
+          <w:rStyle w:val="Terminal"/>
+        </w:rPr>
+        <w:t>HloWorld</w:t>
+      </w:r>
+      <w:proofErr w:type="spellEnd"/>
+      <w:r>
+        <w:rPr>
+          <w:rStyle w:val="Terminal"/>
+        </w:rPr>
+        <w:t>-%</w:t>
+      </w:r>
+      <w:proofErr w:type="spellStart"/>
+      <w:r>
+        <w:rPr>
+          <w:rStyle w:val="Terminal"/>
+        </w:rPr>
+        <w:t>j.out</w:t>
+      </w:r>
+      <w:proofErr w:type="spellEnd"/>
+    </w:p>
+    <w:p>
+      <w:pPr>
+        <w:rPr>
+          <w:rStyle w:val="Terminal"/>
+        </w:rPr>
+      </w:pPr>
+      <w:r>
+        <w:rPr>
+          <w:rStyle w:val="Terminal"/>
+        </w:rPr>
+        <w:t xml:space="preserve">#SBATCH -e </w:t>
+      </w:r>
+      <w:proofErr w:type="spellStart"/>
+      <w:r>
+        <w:rPr>
+          <w:rStyle w:val="Terminal"/>
+        </w:rPr>
+        <w:t>HloWorld</w:t>
+      </w:r>
+      <w:proofErr w:type="spellEnd"/>
+      <w:r>
+        <w:rPr>
+          <w:rStyle w:val="Terminal"/>
+        </w:rPr>
+        <w:t>-%</w:t>
+      </w:r>
+      <w:proofErr w:type="spellStart"/>
+      <w:r>
+        <w:rPr>
+          <w:rStyle w:val="Terminal"/>
+        </w:rPr>
+        <w:t>j.err</w:t>
+      </w:r>
+      <w:proofErr w:type="spellEnd"/>
     </w:p>
     <w:p>
       <w:pPr>
@@ -2086,7 +2798,23 @@
         <w:t xml:space="preserve">Just make sure you have logged into an interactive session </w:t>
       </w:r>
       <w:r>
-        <w:t xml:space="preserve">(slogin or srun) </w:t>
+        <w:t>(</w:t>
+      </w:r>
+      <w:proofErr w:type="spellStart"/>
+      <w:r>
+        <w:t>slogin</w:t>
+      </w:r>
+      <w:proofErr w:type="spellEnd"/>
+      <w:r>
+        <w:t xml:space="preserve"> or </w:t>
+      </w:r>
+      <w:proofErr w:type="spellStart"/>
+      <w:r>
+        <w:t>srun</w:t>
+      </w:r>
+      <w:proofErr w:type="spellEnd"/>
+      <w:r>
+        <w:t xml:space="preserve">) </w:t>
       </w:r>
       <w:r>
         <w:t xml:space="preserve">that emulates the requirements specified in your </w:t>
@@ -2129,11 +2857,6 @@
       </w:r>
     </w:p>
     <w:p>
-      <w:pPr>
-        <w:rPr>
-          <w:rFonts w:ascii="Times New Roman" w:hAnsi="Times New Roman"/>
-        </w:rPr>
-      </w:pPr>
       <w:r>
         <w:t>If you aren't using MPI and only use one node for a job, then you can ignore</w:t>
       </w:r>
@@ -2165,7 +2888,31 @@
     </w:p>
     <w:p>
       <w:r>
-        <w:t>script (ex: blastall -a 4 or blastn -num_threads 4), then you will only need to</w:t>
+        <w:t xml:space="preserve">script (ex: </w:t>
+      </w:r>
+      <w:proofErr w:type="spellStart"/>
+      <w:r>
+        <w:t>blastall</w:t>
+      </w:r>
+      <w:proofErr w:type="spellEnd"/>
+      <w:r>
+        <w:t xml:space="preserve"> -a 4 or </w:t>
+      </w:r>
+      <w:proofErr w:type="spellStart"/>
+      <w:r>
+        <w:t>blastn</w:t>
+      </w:r>
+      <w:proofErr w:type="spellEnd"/>
+      <w:r>
+        <w:t xml:space="preserve"> -</w:t>
+      </w:r>
+      <w:proofErr w:type="spellStart"/>
+      <w:r>
+        <w:t>num_threads</w:t>
+      </w:r>
+      <w:proofErr w:type="spellEnd"/>
+      <w:r>
+        <w:t xml:space="preserve"> 4), then you will only need to</w:t>
       </w:r>
     </w:p>
     <w:p>
@@ -2204,8 +2951,18 @@
           <w:b/>
           <w:u w:val="single"/>
         </w:rPr>
-        <w:t>One-liners using “wrap” with sbatch</w:t>
-      </w:r>
+        <w:lastRenderedPageBreak/>
+        <w:t xml:space="preserve">One-liners using “wrap” with </w:t>
+      </w:r>
+      <w:proofErr w:type="spellStart"/>
+      <w:r>
+        <w:rPr>
+          <w:b/>
+          <w:u w:val="single"/>
+        </w:rPr>
+        <w:t>sbatch</w:t>
+      </w:r>
+      <w:proofErr w:type="spellEnd"/>
     </w:p>
     <w:p>
       <w:r>
@@ -2251,21 +3008,37 @@
           <w:rFonts w:ascii="Courier New" w:hAnsi="Courier New" w:cs="Courier New"/>
           <w:sz w:val="18"/>
         </w:rPr>
-        <w:t>for i in $samples</w:t>
-      </w:r>
-    </w:p>
-    <w:p>
-      <w:pPr>
+        <w:t xml:space="preserve">for </w:t>
+      </w:r>
+      <w:proofErr w:type="spellStart"/>
+      <w:r>
         <w:rPr>
           <w:rFonts w:ascii="Courier New" w:hAnsi="Courier New" w:cs="Courier New"/>
           <w:sz w:val="18"/>
         </w:rPr>
-      </w:pPr>
+        <w:t>i</w:t>
+      </w:r>
+      <w:proofErr w:type="spellEnd"/>
       <w:r>
         <w:rPr>
           <w:rFonts w:ascii="Courier New" w:hAnsi="Courier New" w:cs="Courier New"/>
           <w:sz w:val="18"/>
         </w:rPr>
+        <w:t xml:space="preserve"> in $samples</w:t>
+      </w:r>
+    </w:p>
+    <w:p>
+      <w:pPr>
+        <w:rPr>
+          <w:rFonts w:ascii="Courier New" w:hAnsi="Courier New" w:cs="Courier New"/>
+          <w:sz w:val="18"/>
+        </w:rPr>
+      </w:pPr>
+      <w:r>
+        <w:rPr>
+          <w:rFonts w:ascii="Courier New" w:hAnsi="Courier New" w:cs="Courier New"/>
+          <w:sz w:val="18"/>
+        </w:rPr>
         <w:t>do</w:t>
       </w:r>
     </w:p>
@@ -2282,7 +3055,102 @@
           <w:sz w:val="18"/>
         </w:rPr>
         <w:tab/>
-        <w:t>sbatch -N 1 -c 4 -J $i --mem 8G --wrap="samtools sort -m 1.5G -o $i.sorted.bam -T /tmp/$i.sorting --threads 4 $i.0_genomic_unmasked.bam"</w:t>
+      </w:r>
+      <w:proofErr w:type="spellStart"/>
+      <w:r>
+        <w:rPr>
+          <w:rFonts w:ascii="Courier New" w:hAnsi="Courier New" w:cs="Courier New"/>
+          <w:sz w:val="18"/>
+        </w:rPr>
+        <w:t>sbatch</w:t>
+      </w:r>
+      <w:proofErr w:type="spellEnd"/>
+      <w:r>
+        <w:rPr>
+          <w:rFonts w:ascii="Courier New" w:hAnsi="Courier New" w:cs="Courier New"/>
+          <w:sz w:val="18"/>
+        </w:rPr>
+        <w:t xml:space="preserve"> -N 1 -c 4 -J $</w:t>
+      </w:r>
+      <w:proofErr w:type="spellStart"/>
+      <w:r>
+        <w:rPr>
+          <w:rFonts w:ascii="Courier New" w:hAnsi="Courier New" w:cs="Courier New"/>
+          <w:sz w:val="18"/>
+        </w:rPr>
+        <w:t>i</w:t>
+      </w:r>
+      <w:proofErr w:type="spellEnd"/>
+      <w:r>
+        <w:rPr>
+          <w:rFonts w:ascii="Courier New" w:hAnsi="Courier New" w:cs="Courier New"/>
+          <w:sz w:val="18"/>
+        </w:rPr>
+        <w:t xml:space="preserve"> --mem 8G --wrap="</w:t>
+      </w:r>
+      <w:proofErr w:type="spellStart"/>
+      <w:r>
+        <w:rPr>
+          <w:rFonts w:ascii="Courier New" w:hAnsi="Courier New" w:cs="Courier New"/>
+          <w:sz w:val="18"/>
+        </w:rPr>
+        <w:t>samtools</w:t>
+      </w:r>
+      <w:proofErr w:type="spellEnd"/>
+      <w:r>
+        <w:rPr>
+          <w:rFonts w:ascii="Courier New" w:hAnsi="Courier New" w:cs="Courier New"/>
+          <w:sz w:val="18"/>
+        </w:rPr>
+        <w:t xml:space="preserve"> sort -m 1.5G -o $</w:t>
+      </w:r>
+      <w:proofErr w:type="spellStart"/>
+      <w:r>
+        <w:rPr>
+          <w:rFonts w:ascii="Courier New" w:hAnsi="Courier New" w:cs="Courier New"/>
+          <w:sz w:val="18"/>
+        </w:rPr>
+        <w:t>i.sorted.bam</w:t>
+      </w:r>
+      <w:proofErr w:type="spellEnd"/>
+      <w:r>
+        <w:rPr>
+          <w:rFonts w:ascii="Courier New" w:hAnsi="Courier New" w:cs="Courier New"/>
+          <w:sz w:val="18"/>
+        </w:rPr>
+        <w:t xml:space="preserve"> -T /</w:t>
+      </w:r>
+      <w:proofErr w:type="spellStart"/>
+      <w:r>
+        <w:rPr>
+          <w:rFonts w:ascii="Courier New" w:hAnsi="Courier New" w:cs="Courier New"/>
+          <w:sz w:val="18"/>
+        </w:rPr>
+        <w:t>tmp</w:t>
+      </w:r>
+      <w:proofErr w:type="spellEnd"/>
+      <w:r>
+        <w:rPr>
+          <w:rFonts w:ascii="Courier New" w:hAnsi="Courier New" w:cs="Courier New"/>
+          <w:sz w:val="18"/>
+        </w:rPr>
+        <w:t>/$</w:t>
+      </w:r>
+      <w:proofErr w:type="spellStart"/>
+      <w:r>
+        <w:rPr>
+          <w:rFonts w:ascii="Courier New" w:hAnsi="Courier New" w:cs="Courier New"/>
+          <w:sz w:val="18"/>
+        </w:rPr>
+        <w:t>i.sorting</w:t>
+      </w:r>
+      <w:proofErr w:type="spellEnd"/>
+      <w:r>
+        <w:rPr>
+          <w:rFonts w:ascii="Courier New" w:hAnsi="Courier New" w:cs="Courier New"/>
+          <w:sz w:val="18"/>
+        </w:rPr>
+        <w:t xml:space="preserve"> --threads 4 $i.0_genomic_unmasked.bam"</w:t>
       </w:r>
     </w:p>
     <w:p>
@@ -2319,7 +3187,15 @@
     <w:p/>
     <w:p>
       <w:r>
-        <w:t>The idea here is use a bash loop over sample names and letting sbatch read the command directly, rather than having to write a different shell script for each sample.  This will launch a separate queued analysis for each sample.</w:t>
+        <w:t xml:space="preserve">The idea here is use a bash loop over sample names and letting </w:t>
+      </w:r>
+      <w:proofErr w:type="spellStart"/>
+      <w:r>
+        <w:t>sbatch</w:t>
+      </w:r>
+      <w:proofErr w:type="spellEnd"/>
+      <w:r>
+        <w:t xml:space="preserve"> read the command directly, rather than having to write a different shell script for each sample.  This will launch a separate queued analysis for each sample.</w:t>
       </w:r>
     </w:p>
     <w:p/>
@@ -2347,8 +3223,16 @@
         <w:rPr>
           <w:rFonts w:ascii="Courier New" w:hAnsi="Courier New" w:cs="Courier New"/>
         </w:rPr>
-        <w:t>/tmp</w:t>
-      </w:r>
+        <w:t>/</w:t>
+      </w:r>
+      <w:proofErr w:type="spellStart"/>
+      <w:r>
+        <w:rPr>
+          <w:rFonts w:ascii="Courier New" w:hAnsi="Courier New" w:cs="Courier New"/>
+        </w:rPr>
+        <w:t>tmp</w:t>
+      </w:r>
+      <w:proofErr w:type="spellEnd"/>
       <w:r>
         <w:t xml:space="preserve"> directory.  Typically this will give you in the range of 100-200 Gb of storage space to work with, assuming nobody else is writing to the same node, or there aren’t lingering files (like after a run crash) that weren’t erased.</w:t>
       </w:r>
@@ -2362,8 +3246,16 @@
         <w:rPr>
           <w:rFonts w:ascii="Courier New" w:hAnsi="Courier New" w:cs="Courier New"/>
         </w:rPr>
-        <w:t>/dev/shm</w:t>
-      </w:r>
+        <w:t>/dev/</w:t>
+      </w:r>
+      <w:proofErr w:type="spellStart"/>
+      <w:r>
+        <w:rPr>
+          <w:rFonts w:ascii="Courier New" w:hAnsi="Courier New" w:cs="Courier New"/>
+        </w:rPr>
+        <w:t>shm</w:t>
+      </w:r>
+      <w:proofErr w:type="spellEnd"/>
       <w:r>
         <w:t xml:space="preserve">. Note that the amount of RAM storage will depend on the node’s RAM. </w:t>
       </w:r>
@@ -2420,243 +3312,960 @@
         </w:r>
       </w:hyperlink>
       <w:r>
-        <w:t xml:space="preserve">.  However, in most cases the thing you’ll want to do is make files readable for others in the walterslab “group”. </w:t>
-      </w:r>
-      <w:r>
-        <w:t>Here is an example, from Wesley,</w:t>
-      </w:r>
+        <w:t xml:space="preserve">.  However, in most cases the thing you’ll want to do is make files readable for others in the </w:t>
+      </w:r>
+      <w:proofErr w:type="spellStart"/>
+      <w:r>
+        <w:t>walterslab</w:t>
+      </w:r>
+      <w:proofErr w:type="spellEnd"/>
+      <w:r>
+        <w:t xml:space="preserve"> “group”. </w:t>
+      </w:r>
+      <w:r>
+        <w:t>Here is an example, from Wesley, of making files group readable in /scratch:</w:t>
+      </w:r>
+    </w:p>
+    <w:p/>
+    <w:p>
+      <w:pPr>
+        <w:rPr>
+          <w:rFonts w:ascii="Courier New" w:hAnsi="Courier New" w:cs="Courier New"/>
+          <w:color w:val="000000"/>
+          <w:sz w:val="20"/>
+        </w:rPr>
+      </w:pPr>
+      <w:r>
+        <w:rPr>
+          <w:rFonts w:ascii="-webkit-standard" w:hAnsi="-webkit-standard"/>
+          <w:color w:val="000000"/>
+        </w:rPr>
+        <w:br/>
+      </w:r>
+      <w:r>
+        <w:rPr>
+          <w:rFonts w:ascii="Courier New" w:hAnsi="Courier New" w:cs="Courier New"/>
+          <w:color w:val="000000"/>
+          <w:sz w:val="20"/>
+        </w:rPr>
+        <w:t>You can accomplish this by setting the group ownership to the "</w:t>
+      </w:r>
+      <w:proofErr w:type="spellStart"/>
+      <w:r>
+        <w:rPr>
+          <w:rFonts w:ascii="Courier New" w:hAnsi="Courier New" w:cs="Courier New"/>
+          <w:color w:val="000000"/>
+          <w:sz w:val="20"/>
+        </w:rPr>
+        <w:t>hpc_walters</w:t>
+      </w:r>
+      <w:proofErr w:type="spellEnd"/>
+      <w:r>
+        <w:rPr>
+          <w:rFonts w:ascii="Courier New" w:hAnsi="Courier New" w:cs="Courier New"/>
+          <w:color w:val="000000"/>
+          <w:sz w:val="20"/>
+        </w:rPr>
+        <w:t>"</w:t>
+      </w:r>
+      <w:r>
+        <w:rPr>
+          <w:rFonts w:ascii="Courier New" w:hAnsi="Courier New" w:cs="Courier New"/>
+          <w:color w:val="000000"/>
+          <w:sz w:val="20"/>
+        </w:rPr>
+        <w:t xml:space="preserve"> </w:t>
+      </w:r>
+      <w:r>
+        <w:rPr>
+          <w:rFonts w:ascii="Courier New" w:hAnsi="Courier New" w:cs="Courier New"/>
+          <w:color w:val="000000"/>
+          <w:sz w:val="20"/>
+        </w:rPr>
+        <w:t xml:space="preserve">group and allowing group </w:t>
+      </w:r>
+      <w:proofErr w:type="spellStart"/>
+      <w:r>
+        <w:rPr>
+          <w:rFonts w:ascii="Courier New" w:hAnsi="Courier New" w:cs="Courier New"/>
+          <w:color w:val="000000"/>
+          <w:sz w:val="20"/>
+        </w:rPr>
+        <w:t>read&amp;execute</w:t>
+      </w:r>
+      <w:proofErr w:type="spellEnd"/>
+      <w:r>
+        <w:rPr>
+          <w:rFonts w:ascii="Courier New" w:hAnsi="Courier New" w:cs="Courier New"/>
+          <w:color w:val="000000"/>
+          <w:sz w:val="20"/>
+        </w:rPr>
+        <w:t xml:space="preserve"> on directories and group read on files.</w:t>
+      </w:r>
+      <w:r>
+        <w:rPr>
+          <w:rFonts w:ascii="Courier New" w:hAnsi="Courier New" w:cs="Courier New"/>
+          <w:color w:val="000000"/>
+          <w:sz w:val="20"/>
+        </w:rPr>
+        <w:t xml:space="preserve"> </w:t>
+      </w:r>
+      <w:r>
+        <w:rPr>
+          <w:rFonts w:ascii="Courier New" w:hAnsi="Courier New" w:cs="Courier New"/>
+          <w:color w:val="000000"/>
+          <w:sz w:val="20"/>
+        </w:rPr>
+        <w:t>The tricky part is you need to allow this for all parent directories too. Your</w:t>
+      </w:r>
+      <w:r>
+        <w:rPr>
+          <w:rFonts w:ascii="Courier New" w:hAnsi="Courier New" w:cs="Courier New"/>
+          <w:color w:val="000000"/>
+          <w:sz w:val="20"/>
+        </w:rPr>
+        <w:t xml:space="preserve"> </w:t>
+      </w:r>
+      <w:r>
+        <w:rPr>
+          <w:rFonts w:ascii="Courier New" w:hAnsi="Courier New" w:cs="Courier New"/>
+          <w:color w:val="000000"/>
+          <w:sz w:val="20"/>
+        </w:rPr>
+        <w:t>parent directory "/scratch/</w:t>
+      </w:r>
+      <w:proofErr w:type="spellStart"/>
+      <w:r>
+        <w:rPr>
+          <w:rFonts w:ascii="Courier New" w:hAnsi="Courier New" w:cs="Courier New"/>
+          <w:color w:val="000000"/>
+          <w:sz w:val="20"/>
+        </w:rPr>
+        <w:t>jwalters</w:t>
+      </w:r>
+      <w:proofErr w:type="spellEnd"/>
+      <w:r>
+        <w:rPr>
+          <w:rFonts w:ascii="Courier New" w:hAnsi="Courier New" w:cs="Courier New"/>
+          <w:color w:val="000000"/>
+          <w:sz w:val="20"/>
+        </w:rPr>
+        <w:t xml:space="preserve">" only allows user </w:t>
+      </w:r>
+      <w:proofErr w:type="spellStart"/>
+      <w:r>
+        <w:rPr>
+          <w:rFonts w:ascii="Courier New" w:hAnsi="Courier New" w:cs="Courier New"/>
+          <w:color w:val="000000"/>
+          <w:sz w:val="20"/>
+        </w:rPr>
+        <w:t>read&amp;write&amp;execute</w:t>
+      </w:r>
+      <w:proofErr w:type="spellEnd"/>
+      <w:r>
+        <w:rPr>
+          <w:rFonts w:ascii="Courier New" w:hAnsi="Courier New" w:cs="Courier New"/>
+          <w:color w:val="000000"/>
+          <w:sz w:val="20"/>
+        </w:rPr>
+        <w:t>, so</w:t>
+      </w:r>
+      <w:r>
+        <w:rPr>
+          <w:rFonts w:ascii="Courier New" w:hAnsi="Courier New" w:cs="Courier New"/>
+          <w:color w:val="000000"/>
+          <w:sz w:val="20"/>
+        </w:rPr>
+        <w:t xml:space="preserve"> </w:t>
+      </w:r>
+      <w:r>
+        <w:rPr>
+          <w:rFonts w:ascii="Courier New" w:hAnsi="Courier New" w:cs="Courier New"/>
+          <w:color w:val="000000"/>
+          <w:sz w:val="20"/>
+        </w:rPr>
+        <w:t xml:space="preserve">you </w:t>
+      </w:r>
+      <w:r>
+        <w:rPr>
+          <w:rFonts w:ascii="Courier New" w:hAnsi="Courier New" w:cs="Courier New"/>
+          <w:color w:val="000000"/>
+          <w:sz w:val="20"/>
+        </w:rPr>
+        <w:t xml:space="preserve">would need to run the following </w:t>
+      </w:r>
+      <w:r>
+        <w:rPr>
+          <w:rFonts w:ascii="Courier New" w:hAnsi="Courier New" w:cs="Courier New"/>
+          <w:color w:val="000000"/>
+          <w:sz w:val="20"/>
+        </w:rPr>
+        <w:lastRenderedPageBreak/>
+        <w:t>commands to allow group read access to the</w:t>
+      </w:r>
+      <w:r>
+        <w:rPr>
+          <w:rFonts w:ascii="Courier New" w:hAnsi="Courier New" w:cs="Courier New"/>
+          <w:color w:val="000000"/>
+          <w:sz w:val="20"/>
+        </w:rPr>
+        <w:t xml:space="preserve"> subdirectory </w:t>
+      </w:r>
+      <w:proofErr w:type="spellStart"/>
+      <w:r>
+        <w:rPr>
+          <w:rFonts w:ascii="Courier New" w:hAnsi="Courier New" w:cs="Courier New"/>
+          <w:color w:val="000000"/>
+          <w:sz w:val="20"/>
+        </w:rPr>
+        <w:t>Heliconius_genomic_fastq</w:t>
+      </w:r>
+      <w:proofErr w:type="spellEnd"/>
+      <w:r>
+        <w:rPr>
+          <w:rFonts w:ascii="Courier New" w:hAnsi="Courier New" w:cs="Courier New"/>
+          <w:color w:val="000000"/>
+          <w:sz w:val="20"/>
+        </w:rPr>
+        <w:t>:</w:t>
+      </w:r>
+    </w:p>
+    <w:p>
+      <w:pPr>
+        <w:rPr>
+          <w:rFonts w:ascii="Courier New" w:hAnsi="Courier New" w:cs="Courier New"/>
+          <w:color w:val="000000"/>
+          <w:sz w:val="20"/>
+        </w:rPr>
+      </w:pPr>
+    </w:p>
+    <w:p>
+      <w:pPr>
+        <w:rPr>
+          <w:rFonts w:ascii="Courier New" w:hAnsi="Courier New" w:cs="Courier New"/>
+          <w:color w:val="000000"/>
+          <w:sz w:val="20"/>
+        </w:rPr>
+      </w:pPr>
+      <w:r>
+        <w:rPr>
+          <w:rFonts w:ascii="Courier New" w:hAnsi="Courier New" w:cs="Courier New"/>
+          <w:color w:val="000000"/>
+          <w:sz w:val="20"/>
+        </w:rPr>
+        <w:t xml:space="preserve">$ </w:t>
+      </w:r>
+      <w:proofErr w:type="spellStart"/>
+      <w:r>
+        <w:rPr>
+          <w:rFonts w:ascii="Courier New" w:hAnsi="Courier New" w:cs="Courier New"/>
+          <w:color w:val="000000"/>
+          <w:sz w:val="20"/>
+        </w:rPr>
+        <w:t>chmod</w:t>
+      </w:r>
+      <w:proofErr w:type="spellEnd"/>
+      <w:r>
+        <w:rPr>
+          <w:rFonts w:ascii="Courier New" w:hAnsi="Courier New" w:cs="Courier New"/>
+          <w:color w:val="000000"/>
+          <w:sz w:val="20"/>
+        </w:rPr>
+        <w:t xml:space="preserve"> </w:t>
+      </w:r>
+      <w:proofErr w:type="spellStart"/>
+      <w:r>
+        <w:rPr>
+          <w:rFonts w:ascii="Courier New" w:hAnsi="Courier New" w:cs="Courier New"/>
+          <w:color w:val="000000"/>
+          <w:sz w:val="20"/>
+        </w:rPr>
+        <w:t>g+rx</w:t>
+      </w:r>
+      <w:proofErr w:type="spellEnd"/>
+      <w:r>
+        <w:rPr>
+          <w:rFonts w:ascii="Courier New" w:hAnsi="Courier New" w:cs="Courier New"/>
+          <w:color w:val="000000"/>
+          <w:sz w:val="20"/>
+        </w:rPr>
+        <w:t xml:space="preserve"> /scratch/</w:t>
+      </w:r>
+      <w:proofErr w:type="spellStart"/>
+      <w:r>
+        <w:rPr>
+          <w:rFonts w:ascii="Courier New" w:hAnsi="Courier New" w:cs="Courier New"/>
+          <w:color w:val="000000"/>
+          <w:sz w:val="20"/>
+        </w:rPr>
+        <w:t>jwalters</w:t>
+      </w:r>
+      <w:proofErr w:type="spellEnd"/>
+    </w:p>
+    <w:p>
+      <w:pPr>
+        <w:rPr>
+          <w:rFonts w:ascii="Courier New" w:hAnsi="Courier New" w:cs="Courier New"/>
+          <w:color w:val="000000"/>
+          <w:sz w:val="20"/>
+        </w:rPr>
+      </w:pPr>
+      <w:r>
+        <w:rPr>
+          <w:rFonts w:ascii="Courier New" w:hAnsi="Courier New" w:cs="Courier New"/>
+          <w:color w:val="000000"/>
+          <w:sz w:val="20"/>
+        </w:rPr>
+        <w:t xml:space="preserve">$ </w:t>
+      </w:r>
+      <w:proofErr w:type="spellStart"/>
+      <w:r>
+        <w:rPr>
+          <w:rFonts w:ascii="Courier New" w:hAnsi="Courier New" w:cs="Courier New"/>
+          <w:color w:val="000000"/>
+          <w:sz w:val="20"/>
+        </w:rPr>
+        <w:t>chgrp</w:t>
+      </w:r>
+      <w:proofErr w:type="spellEnd"/>
+      <w:r>
+        <w:rPr>
+          <w:rFonts w:ascii="Courier New" w:hAnsi="Courier New" w:cs="Courier New"/>
+          <w:color w:val="000000"/>
+          <w:sz w:val="20"/>
+        </w:rPr>
+        <w:t xml:space="preserve"> </w:t>
+      </w:r>
+      <w:proofErr w:type="spellStart"/>
+      <w:r>
+        <w:rPr>
+          <w:rFonts w:ascii="Courier New" w:hAnsi="Courier New" w:cs="Courier New"/>
+          <w:color w:val="000000"/>
+          <w:sz w:val="20"/>
+        </w:rPr>
+        <w:t>hpc_walters</w:t>
+      </w:r>
+      <w:proofErr w:type="spellEnd"/>
+      <w:r>
+        <w:rPr>
+          <w:rFonts w:ascii="Courier New" w:hAnsi="Courier New" w:cs="Courier New"/>
+          <w:color w:val="000000"/>
+          <w:sz w:val="20"/>
+        </w:rPr>
+        <w:t xml:space="preserve"> /scratch/</w:t>
+      </w:r>
+      <w:proofErr w:type="spellStart"/>
+      <w:r>
+        <w:rPr>
+          <w:rFonts w:ascii="Courier New" w:hAnsi="Courier New" w:cs="Courier New"/>
+          <w:color w:val="000000"/>
+          <w:sz w:val="20"/>
+        </w:rPr>
+        <w:t>jwalters</w:t>
+      </w:r>
+      <w:proofErr w:type="spellEnd"/>
+    </w:p>
+    <w:p>
+      <w:pPr>
+        <w:rPr>
+          <w:rFonts w:ascii="Courier New" w:hAnsi="Courier New" w:cs="Courier New"/>
+          <w:color w:val="000000"/>
+          <w:sz w:val="20"/>
+        </w:rPr>
+      </w:pPr>
+      <w:r>
+        <w:rPr>
+          <w:rFonts w:ascii="Courier New" w:hAnsi="Courier New" w:cs="Courier New"/>
+          <w:color w:val="000000"/>
+          <w:sz w:val="20"/>
+        </w:rPr>
+        <w:t xml:space="preserve">$ </w:t>
+      </w:r>
+      <w:proofErr w:type="spellStart"/>
+      <w:r>
+        <w:rPr>
+          <w:rFonts w:ascii="Courier New" w:hAnsi="Courier New" w:cs="Courier New"/>
+          <w:color w:val="000000"/>
+          <w:sz w:val="20"/>
+        </w:rPr>
+        <w:t>chgrp</w:t>
+      </w:r>
+      <w:proofErr w:type="spellEnd"/>
+      <w:r>
+        <w:rPr>
+          <w:rFonts w:ascii="Courier New" w:hAnsi="Courier New" w:cs="Courier New"/>
+          <w:color w:val="000000"/>
+          <w:sz w:val="20"/>
+        </w:rPr>
+        <w:t xml:space="preserve"> -R </w:t>
+      </w:r>
+      <w:proofErr w:type="spellStart"/>
+      <w:r>
+        <w:rPr>
+          <w:rFonts w:ascii="Courier New" w:hAnsi="Courier New" w:cs="Courier New"/>
+          <w:color w:val="000000"/>
+          <w:sz w:val="20"/>
+        </w:rPr>
+        <w:t>hpc_walters</w:t>
+      </w:r>
+      <w:proofErr w:type="spellEnd"/>
+      <w:r>
+        <w:rPr>
+          <w:rFonts w:ascii="Courier New" w:hAnsi="Courier New" w:cs="Courier New"/>
+          <w:color w:val="000000"/>
+          <w:sz w:val="20"/>
+        </w:rPr>
+        <w:t xml:space="preserve"> /scratch/</w:t>
+      </w:r>
+      <w:proofErr w:type="spellStart"/>
+      <w:r>
+        <w:rPr>
+          <w:rFonts w:ascii="Courier New" w:hAnsi="Courier New" w:cs="Courier New"/>
+          <w:color w:val="000000"/>
+          <w:sz w:val="20"/>
+        </w:rPr>
+        <w:t>jwalters</w:t>
+      </w:r>
+      <w:proofErr w:type="spellEnd"/>
+      <w:r>
+        <w:rPr>
+          <w:rFonts w:ascii="Courier New" w:hAnsi="Courier New" w:cs="Courier New"/>
+          <w:color w:val="000000"/>
+          <w:sz w:val="20"/>
+        </w:rPr>
+        <w:t>/</w:t>
+      </w:r>
+      <w:proofErr w:type="spellStart"/>
+      <w:r>
+        <w:rPr>
+          <w:rFonts w:ascii="Courier New" w:hAnsi="Courier New" w:cs="Courier New"/>
+          <w:color w:val="000000"/>
+          <w:sz w:val="20"/>
+        </w:rPr>
+        <w:t>Heliconius_genomic_fastq</w:t>
+      </w:r>
+      <w:proofErr w:type="spellEnd"/>
+    </w:p>
+    <w:p>
+      <w:pPr>
+        <w:rPr>
+          <w:rFonts w:ascii="Courier New" w:hAnsi="Courier New" w:cs="Courier New"/>
+          <w:color w:val="000000"/>
+          <w:sz w:val="20"/>
+        </w:rPr>
+      </w:pPr>
+      <w:r>
+        <w:rPr>
+          <w:rFonts w:ascii="Courier New" w:hAnsi="Courier New" w:cs="Courier New"/>
+          <w:color w:val="000000"/>
+          <w:sz w:val="20"/>
+        </w:rPr>
+        <w:t xml:space="preserve">$ </w:t>
+      </w:r>
+      <w:proofErr w:type="spellStart"/>
+      <w:r>
+        <w:rPr>
+          <w:rFonts w:ascii="Courier New" w:hAnsi="Courier New" w:cs="Courier New"/>
+          <w:color w:val="000000"/>
+          <w:sz w:val="20"/>
+        </w:rPr>
+        <w:t>chmod</w:t>
+      </w:r>
+      <w:proofErr w:type="spellEnd"/>
+      <w:r>
+        <w:rPr>
+          <w:rFonts w:ascii="Courier New" w:hAnsi="Courier New" w:cs="Courier New"/>
+          <w:color w:val="000000"/>
+          <w:sz w:val="20"/>
+        </w:rPr>
+        <w:t xml:space="preserve"> </w:t>
+      </w:r>
+      <w:proofErr w:type="spellStart"/>
+      <w:r>
+        <w:rPr>
+          <w:rFonts w:ascii="Courier New" w:hAnsi="Courier New" w:cs="Courier New"/>
+          <w:color w:val="000000"/>
+          <w:sz w:val="20"/>
+        </w:rPr>
+        <w:t>g+rx</w:t>
+      </w:r>
+      <w:proofErr w:type="spellEnd"/>
+      <w:r>
+        <w:rPr>
+          <w:rFonts w:ascii="Courier New" w:hAnsi="Courier New" w:cs="Courier New"/>
+          <w:color w:val="000000"/>
+          <w:sz w:val="20"/>
+        </w:rPr>
+        <w:t xml:space="preserve"> /scratch/</w:t>
+      </w:r>
+      <w:proofErr w:type="spellStart"/>
+      <w:r>
+        <w:rPr>
+          <w:rFonts w:ascii="Courier New" w:hAnsi="Courier New" w:cs="Courier New"/>
+          <w:color w:val="000000"/>
+          <w:sz w:val="20"/>
+        </w:rPr>
+        <w:t>jwalters</w:t>
+      </w:r>
+      <w:proofErr w:type="spellEnd"/>
+      <w:r>
+        <w:rPr>
+          <w:rFonts w:ascii="Courier New" w:hAnsi="Courier New" w:cs="Courier New"/>
+          <w:color w:val="000000"/>
+          <w:sz w:val="20"/>
+        </w:rPr>
+        <w:t>/</w:t>
+      </w:r>
+      <w:proofErr w:type="spellStart"/>
+      <w:r>
+        <w:rPr>
+          <w:rFonts w:ascii="Courier New" w:hAnsi="Courier New" w:cs="Courier New"/>
+          <w:color w:val="000000"/>
+          <w:sz w:val="20"/>
+        </w:rPr>
+        <w:t>Heliconius_genomic_fastq</w:t>
+      </w:r>
+      <w:proofErr w:type="spellEnd"/>
+    </w:p>
+    <w:p>
+      <w:pPr>
+        <w:rPr>
+          <w:rFonts w:ascii="Courier New" w:hAnsi="Courier New" w:cs="Courier New"/>
+          <w:color w:val="000000"/>
+          <w:sz w:val="20"/>
+        </w:rPr>
+      </w:pPr>
+      <w:r>
+        <w:rPr>
+          <w:rFonts w:ascii="Courier New" w:hAnsi="Courier New" w:cs="Courier New"/>
+          <w:color w:val="000000"/>
+          <w:sz w:val="20"/>
+        </w:rPr>
+        <w:t xml:space="preserve">$ </w:t>
+      </w:r>
+      <w:proofErr w:type="spellStart"/>
+      <w:r>
+        <w:rPr>
+          <w:rFonts w:ascii="Courier New" w:hAnsi="Courier New" w:cs="Courier New"/>
+          <w:color w:val="000000"/>
+          <w:sz w:val="20"/>
+        </w:rPr>
+        <w:t>chmod</w:t>
+      </w:r>
+      <w:proofErr w:type="spellEnd"/>
+      <w:r>
+        <w:rPr>
+          <w:rFonts w:ascii="Courier New" w:hAnsi="Courier New" w:cs="Courier New"/>
+          <w:color w:val="000000"/>
+          <w:sz w:val="20"/>
+        </w:rPr>
+        <w:t xml:space="preserve"> -R </w:t>
+      </w:r>
+      <w:proofErr w:type="spellStart"/>
+      <w:r>
+        <w:rPr>
+          <w:rFonts w:ascii="Courier New" w:hAnsi="Courier New" w:cs="Courier New"/>
+          <w:color w:val="000000"/>
+          <w:sz w:val="20"/>
+        </w:rPr>
+        <w:t>g+r</w:t>
+      </w:r>
+      <w:proofErr w:type="spellEnd"/>
+      <w:r>
+        <w:rPr>
+          <w:rFonts w:ascii="Courier New" w:hAnsi="Courier New" w:cs="Courier New"/>
+          <w:color w:val="000000"/>
+          <w:sz w:val="20"/>
+        </w:rPr>
+        <w:t xml:space="preserve"> /scratch/</w:t>
+      </w:r>
+      <w:proofErr w:type="spellStart"/>
+      <w:r>
+        <w:rPr>
+          <w:rFonts w:ascii="Courier New" w:hAnsi="Courier New" w:cs="Courier New"/>
+          <w:color w:val="000000"/>
+          <w:sz w:val="20"/>
+        </w:rPr>
+        <w:t>jwalters</w:t>
+      </w:r>
+      <w:proofErr w:type="spellEnd"/>
+      <w:r>
+        <w:rPr>
+          <w:rFonts w:ascii="Courier New" w:hAnsi="Courier New" w:cs="Courier New"/>
+          <w:color w:val="000000"/>
+          <w:sz w:val="20"/>
+        </w:rPr>
+        <w:t>/</w:t>
+      </w:r>
+      <w:proofErr w:type="spellStart"/>
+      <w:r>
+        <w:rPr>
+          <w:rFonts w:ascii="Courier New" w:hAnsi="Courier New" w:cs="Courier New"/>
+          <w:color w:val="000000"/>
+          <w:sz w:val="20"/>
+        </w:rPr>
+        <w:t>Heliconius_genomic_fastq</w:t>
+      </w:r>
+      <w:proofErr w:type="spellEnd"/>
+    </w:p>
+    <w:p/>
+    <w:p>
+      <w:pPr>
+        <w:rPr>
+          <w:b/>
+          <w:u w:val="single"/>
+        </w:rPr>
+      </w:pPr>
+      <w:r>
+        <w:rPr>
+          <w:b/>
+          <w:u w:val="single"/>
+        </w:rPr>
+        <w:t xml:space="preserve">Check queue usage with </w:t>
+      </w:r>
+      <w:proofErr w:type="spellStart"/>
+      <w:r>
+        <w:rPr>
+          <w:rFonts w:ascii="Courier New" w:hAnsi="Courier New" w:cs="Courier New"/>
+          <w:b/>
+          <w:u w:val="single"/>
+        </w:rPr>
+        <w:t>sinfo</w:t>
+      </w:r>
+      <w:proofErr w:type="spellEnd"/>
+    </w:p>
+    <w:p>
+      <w:pPr>
+        <w:rPr>
+          <w:rFonts w:cs="Courier New"/>
+        </w:rPr>
+      </w:pPr>
+      <w:r>
+        <w:t xml:space="preserve">Sometimes one or more queues are experiencing heavy use, and it might be preferable to send jobs to another queue.  For instance, the </w:t>
+      </w:r>
+      <w:proofErr w:type="spellStart"/>
+      <w:r>
+        <w:rPr>
+          <w:rFonts w:ascii="Courier New" w:hAnsi="Courier New" w:cs="Courier New"/>
+        </w:rPr>
+        <w:t>amd</w:t>
+      </w:r>
+      <w:proofErr w:type="spellEnd"/>
+      <w:r>
+        <w:t xml:space="preserve"> queue is typically undersubscribed relative to </w:t>
+      </w:r>
+      <w:r>
+        <w:rPr>
+          <w:rFonts w:ascii="Courier New" w:hAnsi="Courier New" w:cs="Courier New"/>
+        </w:rPr>
+        <w:t>intel</w:t>
+      </w:r>
+      <w:r>
+        <w:t xml:space="preserve">, so your jobs will run immediately at </w:t>
+      </w:r>
+      <w:proofErr w:type="spellStart"/>
+      <w:r>
+        <w:rPr>
+          <w:rFonts w:ascii="Courier New" w:hAnsi="Courier New" w:cs="Courier New"/>
+        </w:rPr>
+        <w:t>amd</w:t>
+      </w:r>
+      <w:proofErr w:type="spellEnd"/>
+      <w:r>
+        <w:t xml:space="preserve"> even if being wait-listed  at </w:t>
+      </w:r>
+      <w:r>
+        <w:rPr>
+          <w:rFonts w:ascii="Courier New" w:hAnsi="Courier New" w:cs="Courier New"/>
+        </w:rPr>
+        <w:t>intel</w:t>
+      </w:r>
+      <w:r>
+        <w:rPr>
+          <w:rFonts w:ascii="Courier New" w:hAnsi="Courier New" w:cs="Courier New"/>
+        </w:rPr>
+        <w:t>.</w:t>
+      </w:r>
+      <w:r>
+        <w:rPr>
+          <w:rFonts w:cs="Courier New"/>
+        </w:rPr>
+        <w:t xml:space="preserve"> The </w:t>
+      </w:r>
+      <w:proofErr w:type="spellStart"/>
+      <w:r>
+        <w:rPr>
+          <w:rFonts w:ascii="Courier New" w:hAnsi="Courier New" w:cs="Courier New"/>
+        </w:rPr>
+        <w:t>sinfo</w:t>
+      </w:r>
+      <w:proofErr w:type="spellEnd"/>
+      <w:r>
+        <w:rPr>
+          <w:rFonts w:cs="Courier New"/>
+        </w:rPr>
+        <w:t xml:space="preserve"> command summarizes node usage across queues</w:t>
+      </w:r>
+      <w:r>
+        <w:rPr>
+          <w:rFonts w:cs="Courier New"/>
+        </w:rPr>
+        <w:t>.</w:t>
+      </w:r>
+    </w:p>
+    <w:p>
+      <w:pPr>
+        <w:rPr>
+          <w:rFonts w:cs="Courier New"/>
+        </w:rPr>
+      </w:pPr>
+    </w:p>
+    <w:p>
+      <w:pPr>
+        <w:rPr>
+          <w:rFonts w:cs="Courier New"/>
+        </w:rPr>
+      </w:pPr>
+      <w:r>
+        <w:rPr>
+          <w:rFonts w:cs="Courier New"/>
+          <w:b/>
+          <w:u w:val="single"/>
+        </w:rPr>
+        <w:t>Downloading more data, faster</w:t>
+      </w:r>
+      <w:r>
+        <w:rPr>
+          <w:rFonts w:cs="Courier New"/>
+          <w:b/>
+          <w:u w:val="single"/>
+        </w:rPr>
+        <w:t xml:space="preserve"> </w:t>
+      </w:r>
+    </w:p>
+    <w:p>
+      <w:pPr>
+        <w:rPr>
+          <w:rFonts w:asciiTheme="minorHAnsi" w:eastAsiaTheme="minorEastAsia" w:hAnsiTheme="minorHAnsi" w:cs="Courier New"/>
+        </w:rPr>
+      </w:pPr>
+      <w:r>
+        <w:rPr>
+          <w:rFonts w:cs="Courier New"/>
+        </w:rPr>
+        <w:t xml:space="preserve">When transferring large amounts of data to the KU cluster from outside, there are a few considerations for improving performance.  First, do so from the </w:t>
+      </w:r>
+      <w:r>
+        <w:rPr>
+          <w:rFonts w:cs="Courier New"/>
+        </w:rPr>
+        <w:t>SSH</w:t>
+      </w:r>
+      <w:r>
+        <w:rPr>
+          <w:rFonts w:cs="Courier New"/>
+        </w:rPr>
+        <w:t xml:space="preserve"> server:  ssh.ittc.ku.edu, rather than one of the login servers.</w:t>
+      </w:r>
+      <w:r>
+        <w:rPr>
+          <w:rFonts w:cs="Courier New"/>
+        </w:rPr>
+        <w:t xml:space="preserve">  The SSH server has 10Gb transfer speeds.  Additionally, </w:t>
+      </w:r>
+      <w:r>
+        <w:rPr>
+          <w:rFonts w:asciiTheme="minorHAnsi" w:eastAsiaTheme="minorEastAsia" w:hAnsiTheme="minorHAnsi" w:cs="Courier New"/>
+        </w:rPr>
+        <w:t>use</w:t>
+      </w:r>
+      <w:r>
+        <w:rPr>
+          <w:rFonts w:asciiTheme="minorHAnsi" w:eastAsiaTheme="minorEastAsia" w:hAnsiTheme="minorHAnsi" w:cs="Courier New"/>
+        </w:rPr>
+        <w:t xml:space="preserve"> </w:t>
+      </w:r>
+      <w:proofErr w:type="spellStart"/>
+      <w:r>
+        <w:rPr>
+          <w:rFonts w:ascii="Courier New" w:eastAsiaTheme="minorEastAsia" w:hAnsi="Courier New" w:cs="Courier New"/>
+        </w:rPr>
+        <w:t>lftp</w:t>
+      </w:r>
+      <w:proofErr w:type="spellEnd"/>
+      <w:r>
+        <w:rPr>
+          <w:rFonts w:asciiTheme="minorHAnsi" w:eastAsiaTheme="minorEastAsia" w:hAnsiTheme="minorHAnsi" w:cs="Courier New"/>
+        </w:rPr>
+        <w:t xml:space="preserve"> (only installed</w:t>
+      </w:r>
+      <w:r>
+        <w:rPr>
+          <w:rFonts w:asciiTheme="minorHAnsi" w:eastAsiaTheme="minorEastAsia" w:hAnsiTheme="minorHAnsi" w:cs="Courier New"/>
+        </w:rPr>
+        <w:t xml:space="preserve"> </w:t>
+      </w:r>
+      <w:r>
+        <w:rPr>
+          <w:rFonts w:asciiTheme="minorHAnsi" w:eastAsiaTheme="minorEastAsia" w:hAnsiTheme="minorHAnsi" w:cs="Courier New"/>
+        </w:rPr>
+        <w:t>on ssh.ittc.ku.edu) to download using multiple streams. To mirror a ftp using</w:t>
+      </w:r>
+      <w:r>
+        <w:rPr>
+          <w:rFonts w:asciiTheme="minorHAnsi" w:eastAsiaTheme="minorEastAsia" w:hAnsiTheme="minorHAnsi" w:cs="Courier New"/>
+        </w:rPr>
+        <w:t xml:space="preserve"> </w:t>
+      </w:r>
+      <w:r>
+        <w:rPr>
+          <w:rFonts w:asciiTheme="minorHAnsi" w:eastAsiaTheme="minorEastAsia" w:hAnsiTheme="minorHAnsi" w:cs="Courier New"/>
+        </w:rPr>
+        <w:t>four streams, you could use the following command:</w:t>
+      </w:r>
+    </w:p>
+    <w:p>
+      <w:pPr>
+        <w:rPr>
+          <w:rFonts w:asciiTheme="minorHAnsi" w:eastAsiaTheme="minorEastAsia" w:hAnsiTheme="minorHAnsi" w:cs="Courier New"/>
+        </w:rPr>
+      </w:pPr>
+    </w:p>
+    <w:p>
+      <w:pPr>
+        <w:rPr>
+          <w:rFonts w:ascii="Courier New" w:eastAsiaTheme="minorEastAsia" w:hAnsi="Courier New" w:cs="Courier New"/>
+          <w:sz w:val="18"/>
+        </w:rPr>
+      </w:pPr>
+      <w:r>
+        <w:rPr>
+          <w:rFonts w:ascii="Courier New" w:eastAsiaTheme="minorEastAsia" w:hAnsi="Courier New" w:cs="Courier New"/>
+          <w:sz w:val="18"/>
+        </w:rPr>
+        <w:t xml:space="preserve">$ </w:t>
+      </w:r>
+      <w:proofErr w:type="spellStart"/>
+      <w:r>
+        <w:rPr>
+          <w:rFonts w:ascii="Courier New" w:eastAsiaTheme="minorEastAsia" w:hAnsi="Courier New" w:cs="Courier New"/>
+          <w:sz w:val="18"/>
+        </w:rPr>
+        <w:t>lftp</w:t>
+      </w:r>
+      <w:proofErr w:type="spellEnd"/>
+      <w:r>
+        <w:rPr>
+          <w:rFonts w:ascii="Courier New" w:eastAsiaTheme="minorEastAsia" w:hAnsi="Courier New" w:cs="Courier New"/>
+          <w:sz w:val="18"/>
+        </w:rPr>
+        <w:t xml:space="preserve"> -u </w:t>
+      </w:r>
+      <w:proofErr w:type="spellStart"/>
+      <w:r>
+        <w:rPr>
+          <w:rFonts w:ascii="Courier New" w:eastAsiaTheme="minorEastAsia" w:hAnsi="Courier New" w:cs="Courier New"/>
+          <w:sz w:val="18"/>
+        </w:rPr>
+        <w:t>username,password</w:t>
+      </w:r>
+      <w:proofErr w:type="spellEnd"/>
+      <w:r>
+        <w:rPr>
+          <w:rFonts w:ascii="Courier New" w:eastAsiaTheme="minorEastAsia" w:hAnsi="Courier New" w:cs="Courier New"/>
+          <w:sz w:val="18"/>
+        </w:rPr>
+        <w:t xml:space="preserve"> -e 'mirror --use-</w:t>
+      </w:r>
+      <w:proofErr w:type="spellStart"/>
+      <w:r>
+        <w:rPr>
+          <w:rFonts w:ascii="Courier New" w:eastAsiaTheme="minorEastAsia" w:hAnsi="Courier New" w:cs="Courier New"/>
+          <w:sz w:val="18"/>
+        </w:rPr>
+        <w:t>pget</w:t>
+      </w:r>
+      <w:proofErr w:type="spellEnd"/>
+      <w:r>
+        <w:rPr>
+          <w:rFonts w:ascii="Courier New" w:eastAsiaTheme="minorEastAsia" w:hAnsi="Courier New" w:cs="Courier New"/>
+          <w:sz w:val="18"/>
+        </w:rPr>
+        <w:t>-n=4' </w:t>
+      </w:r>
+      <w:hyperlink r:id="rId16" w:history="1">
+        <w:r>
+          <w:rPr>
+            <w:rStyle w:val="Hyperlink"/>
+            <w:rFonts w:ascii="Courier New" w:eastAsiaTheme="minorEastAsia" w:hAnsi="Courier New" w:cs="Courier New"/>
+            <w:sz w:val="18"/>
+          </w:rPr>
+          <w:t>ftp://example.com</w:t>
+        </w:r>
+      </w:hyperlink>
+    </w:p>
+    <w:p>
+      <w:pPr>
+        <w:rPr>
+          <w:rFonts w:asciiTheme="minorHAnsi" w:eastAsiaTheme="minorEastAsia" w:hAnsiTheme="minorHAnsi" w:cs="Courier New"/>
+        </w:rPr>
+      </w:pPr>
+    </w:p>
+    <w:p>
+      <w:pPr>
+        <w:rPr>
+          <w:rFonts w:asciiTheme="minorHAnsi" w:eastAsiaTheme="minorEastAsia" w:hAnsiTheme="minorHAnsi" w:cs="Courier New"/>
+        </w:rPr>
+      </w:pPr>
+      <w:r>
+        <w:rPr>
+          <w:rFonts w:asciiTheme="minorHAnsi" w:eastAsiaTheme="minorEastAsia" w:hAnsiTheme="minorHAnsi" w:cs="Courier New"/>
+        </w:rPr>
+        <w:t>Also, you should</w:t>
+      </w:r>
+      <w:r>
+        <w:rPr>
+          <w:rFonts w:asciiTheme="minorHAnsi" w:eastAsiaTheme="minorEastAsia" w:hAnsiTheme="minorHAnsi" w:cs="Courier New"/>
+        </w:rPr>
+        <w:t xml:space="preserve"> use </w:t>
+      </w:r>
+      <w:proofErr w:type="spellStart"/>
+      <w:r>
+        <w:rPr>
+          <w:rFonts w:asciiTheme="minorHAnsi" w:eastAsiaTheme="minorEastAsia" w:hAnsiTheme="minorHAnsi" w:cs="Courier New"/>
+        </w:rPr>
+        <w:t>tmux</w:t>
+      </w:r>
+      <w:proofErr w:type="spellEnd"/>
+      <w:r>
+        <w:rPr>
+          <w:rFonts w:asciiTheme="minorHAnsi" w:eastAsiaTheme="minorEastAsia" w:hAnsiTheme="minorHAnsi" w:cs="Courier New"/>
+        </w:rPr>
+        <w:t xml:space="preserve"> or screen so you can disconnect and leave the</w:t>
+      </w:r>
+    </w:p>
+    <w:p>
+      <w:pPr>
+        <w:rPr>
+          <w:rFonts w:asciiTheme="minorHAnsi" w:eastAsiaTheme="minorEastAsia" w:hAnsiTheme="minorHAnsi" w:cs="Courier New"/>
+        </w:rPr>
+      </w:pPr>
+      <w:r>
+        <w:rPr>
+          <w:rFonts w:asciiTheme="minorHAnsi" w:eastAsiaTheme="minorEastAsia" w:hAnsiTheme="minorHAnsi" w:cs="Courier New"/>
+        </w:rPr>
+        <w:t>download running. </w:t>
+      </w:r>
+    </w:p>
+    <w:p>
+      <w:pPr>
+        <w:rPr>
+          <w:rFonts w:asciiTheme="minorHAnsi" w:hAnsiTheme="minorHAnsi"/>
+        </w:rPr>
+      </w:pPr>
       <w:bookmarkStart w:id="0" w:name="_GoBack"/>
       <w:bookmarkEnd w:id="0"/>
-      <w:r>
-        <w:t xml:space="preserve"> of making files group readable in /scratch:</w:t>
-      </w:r>
-    </w:p>
-    <w:p/>
-    <w:p>
-      <w:pPr>
-        <w:rPr>
-          <w:rFonts w:ascii="Courier New" w:eastAsia="Times New Roman" w:hAnsi="Courier New" w:cs="Courier New"/>
-          <w:color w:val="000000"/>
-          <w:sz w:val="20"/>
-        </w:rPr>
-      </w:pPr>
-      <w:r>
-        <w:rPr>
-          <w:rFonts w:ascii="-webkit-standard" w:eastAsia="Times New Roman" w:hAnsi="-webkit-standard" w:cs="Times New Roman"/>
-          <w:color w:val="000000"/>
-        </w:rPr>
-        <w:br/>
-      </w:r>
-      <w:r>
-        <w:rPr>
-          <w:rFonts w:ascii="Courier New" w:eastAsia="Times New Roman" w:hAnsi="Courier New" w:cs="Courier New"/>
-          <w:color w:val="000000"/>
-          <w:sz w:val="20"/>
-        </w:rPr>
-        <w:t xml:space="preserve">You can accomplish this by setting the group ownership to the </w:t>
-      </w:r>
-      <w:r>
-        <w:rPr>
-          <w:rFonts w:ascii="Courier New" w:eastAsia="Times New Roman" w:hAnsi="Courier New" w:cs="Courier New"/>
-          <w:color w:val="000000"/>
-          <w:sz w:val="20"/>
-        </w:rPr>
-        <w:lastRenderedPageBreak/>
-        <w:t>"hpc_walters"</w:t>
-      </w:r>
-      <w:r>
-        <w:rPr>
-          <w:rFonts w:ascii="Courier New" w:eastAsia="Times New Roman" w:hAnsi="Courier New" w:cs="Courier New"/>
-          <w:color w:val="000000"/>
-          <w:sz w:val="20"/>
-        </w:rPr>
-        <w:t xml:space="preserve"> </w:t>
-      </w:r>
-      <w:r>
-        <w:rPr>
-          <w:rFonts w:ascii="Courier New" w:eastAsia="Times New Roman" w:hAnsi="Courier New" w:cs="Courier New"/>
-          <w:color w:val="000000"/>
-          <w:sz w:val="20"/>
-        </w:rPr>
-        <w:t>group and allowing group read&amp;execute on directories and group read on files.</w:t>
-      </w:r>
-      <w:r>
-        <w:rPr>
-          <w:rFonts w:ascii="Courier New" w:eastAsia="Times New Roman" w:hAnsi="Courier New" w:cs="Courier New"/>
-          <w:color w:val="000000"/>
-          <w:sz w:val="20"/>
-        </w:rPr>
-        <w:t xml:space="preserve"> </w:t>
-      </w:r>
-      <w:r>
-        <w:rPr>
-          <w:rFonts w:ascii="Courier New" w:eastAsia="Times New Roman" w:hAnsi="Courier New" w:cs="Courier New"/>
-          <w:color w:val="000000"/>
-          <w:sz w:val="20"/>
-        </w:rPr>
-        <w:t>The tricky part is you need to allow this for all parent directories too. Your</w:t>
-      </w:r>
-      <w:r>
-        <w:rPr>
-          <w:rFonts w:ascii="Courier New" w:eastAsia="Times New Roman" w:hAnsi="Courier New" w:cs="Courier New"/>
-          <w:color w:val="000000"/>
-          <w:sz w:val="20"/>
-        </w:rPr>
-        <w:t xml:space="preserve"> </w:t>
-      </w:r>
-      <w:r>
-        <w:rPr>
-          <w:rFonts w:ascii="Courier New" w:eastAsia="Times New Roman" w:hAnsi="Courier New" w:cs="Courier New"/>
-          <w:color w:val="000000"/>
-          <w:sz w:val="20"/>
-        </w:rPr>
-        <w:t>parent directory "/scratch/jwalters" only allows user read&amp;write&amp;execute, so</w:t>
-      </w:r>
-      <w:r>
-        <w:rPr>
-          <w:rFonts w:ascii="Courier New" w:eastAsia="Times New Roman" w:hAnsi="Courier New" w:cs="Courier New"/>
-          <w:color w:val="000000"/>
-          <w:sz w:val="20"/>
-        </w:rPr>
-        <w:t xml:space="preserve"> </w:t>
-      </w:r>
-      <w:r>
-        <w:rPr>
-          <w:rFonts w:ascii="Courier New" w:eastAsia="Times New Roman" w:hAnsi="Courier New" w:cs="Courier New"/>
-          <w:color w:val="000000"/>
-          <w:sz w:val="20"/>
-        </w:rPr>
-        <w:t xml:space="preserve">you </w:t>
-      </w:r>
-      <w:r>
-        <w:rPr>
-          <w:rFonts w:ascii="Courier New" w:eastAsia="Times New Roman" w:hAnsi="Courier New" w:cs="Courier New"/>
-          <w:color w:val="000000"/>
-          <w:sz w:val="20"/>
-        </w:rPr>
-        <w:t xml:space="preserve">would need to run the following </w:t>
-      </w:r>
-      <w:r>
-        <w:rPr>
-          <w:rFonts w:ascii="Courier New" w:eastAsia="Times New Roman" w:hAnsi="Courier New" w:cs="Courier New"/>
-          <w:color w:val="000000"/>
-          <w:sz w:val="20"/>
-        </w:rPr>
-        <w:t>commands to allow group read access to the</w:t>
-      </w:r>
-      <w:r>
-        <w:rPr>
-          <w:rFonts w:ascii="Courier New" w:eastAsia="Times New Roman" w:hAnsi="Courier New" w:cs="Courier New"/>
-          <w:color w:val="000000"/>
-          <w:sz w:val="20"/>
-        </w:rPr>
-        <w:t xml:space="preserve"> subdirectory </w:t>
-      </w:r>
-      <w:r>
-        <w:rPr>
-          <w:rFonts w:ascii="Courier New" w:eastAsia="Times New Roman" w:hAnsi="Courier New" w:cs="Courier New"/>
-          <w:color w:val="000000"/>
-          <w:sz w:val="20"/>
-        </w:rPr>
-        <w:t>Heliconius_genomic_fastq:</w:t>
-      </w:r>
-    </w:p>
-    <w:p>
-      <w:pPr>
-        <w:rPr>
-          <w:rFonts w:ascii="Courier New" w:eastAsia="Times New Roman" w:hAnsi="Courier New" w:cs="Courier New"/>
-          <w:color w:val="000000"/>
-          <w:sz w:val="20"/>
-        </w:rPr>
-      </w:pPr>
-    </w:p>
-    <w:p>
-      <w:pPr>
-        <w:rPr>
-          <w:rFonts w:ascii="Courier New" w:eastAsia="Times New Roman" w:hAnsi="Courier New" w:cs="Courier New"/>
-          <w:color w:val="000000"/>
-          <w:sz w:val="20"/>
-        </w:rPr>
-      </w:pPr>
-      <w:r>
-        <w:rPr>
-          <w:rFonts w:ascii="Courier New" w:eastAsia="Times New Roman" w:hAnsi="Courier New" w:cs="Courier New"/>
-          <w:color w:val="000000"/>
-          <w:sz w:val="20"/>
-        </w:rPr>
-        <w:t>$ chmod g+rx /scratch/jwalters</w:t>
-      </w:r>
-    </w:p>
-    <w:p>
-      <w:pPr>
-        <w:rPr>
-          <w:rFonts w:ascii="Courier New" w:eastAsia="Times New Roman" w:hAnsi="Courier New" w:cs="Courier New"/>
-          <w:color w:val="000000"/>
-          <w:sz w:val="20"/>
-        </w:rPr>
-      </w:pPr>
-      <w:r>
-        <w:rPr>
-          <w:rFonts w:ascii="Courier New" w:eastAsia="Times New Roman" w:hAnsi="Courier New" w:cs="Courier New"/>
-          <w:color w:val="000000"/>
-          <w:sz w:val="20"/>
-        </w:rPr>
-        <w:t>$ chgrp hpc_walters /scratch/jwalters</w:t>
-      </w:r>
-    </w:p>
-    <w:p>
-      <w:pPr>
-        <w:rPr>
-          <w:rFonts w:ascii="Courier New" w:eastAsia="Times New Roman" w:hAnsi="Courier New" w:cs="Courier New"/>
-          <w:color w:val="000000"/>
-          <w:sz w:val="20"/>
-        </w:rPr>
-      </w:pPr>
-      <w:r>
-        <w:rPr>
-          <w:rFonts w:ascii="Courier New" w:eastAsia="Times New Roman" w:hAnsi="Courier New" w:cs="Courier New"/>
-          <w:color w:val="000000"/>
-          <w:sz w:val="20"/>
-        </w:rPr>
-        <w:t>$ chgrp -R hpc_walters /scratch/jwalters/Heliconius_genomic_fastq</w:t>
-      </w:r>
-    </w:p>
-    <w:p>
-      <w:pPr>
-        <w:rPr>
-          <w:rFonts w:ascii="Courier New" w:eastAsia="Times New Roman" w:hAnsi="Courier New" w:cs="Courier New"/>
-          <w:color w:val="000000"/>
-          <w:sz w:val="20"/>
-        </w:rPr>
-      </w:pPr>
-      <w:r>
-        <w:rPr>
-          <w:rFonts w:ascii="Courier New" w:eastAsia="Times New Roman" w:hAnsi="Courier New" w:cs="Courier New"/>
-          <w:color w:val="000000"/>
-          <w:sz w:val="20"/>
-        </w:rPr>
-        <w:t>$ chmod g+rx /scratch/jwalters/Heliconius_genomic_fastq</w:t>
-      </w:r>
-    </w:p>
-    <w:p>
-      <w:pPr>
-        <w:rPr>
-          <w:rFonts w:ascii="Courier New" w:eastAsia="Times New Roman" w:hAnsi="Courier New" w:cs="Courier New"/>
-          <w:color w:val="000000"/>
-          <w:sz w:val="20"/>
-        </w:rPr>
-      </w:pPr>
-      <w:r>
-        <w:rPr>
-          <w:rFonts w:ascii="Courier New" w:eastAsia="Times New Roman" w:hAnsi="Courier New" w:cs="Courier New"/>
-          <w:color w:val="000000"/>
-          <w:sz w:val="20"/>
-        </w:rPr>
-        <w:t>$ chmod -R g+r /scratch/jwalters/Heliconius_genomic_fastq</w:t>
-      </w:r>
-    </w:p>
-    <w:p/>
-    <w:p/>
+    </w:p>
     <w:sectPr>
       <w:pgSz w:w="12240" w:h="15840"/>
       <w:pgMar w:top="1440" w:right="1800" w:bottom="1440" w:left="1800" w:header="720" w:footer="720" w:gutter="0"/>
@@ -3151,6 +4760,10 @@
   <w:style w:type="paragraph" w:default="1" w:styleId="Normal">
     <w:name w:val="Normal"/>
     <w:qFormat/>
+    <w:rsid w:val="00AF5471"/>
+    <w:rPr>
+      <w:rFonts w:ascii="Times New Roman" w:eastAsia="Times New Roman" w:hAnsi="Times New Roman" w:cs="Times New Roman"/>
+    </w:rPr>
   </w:style>
   <w:style w:type="paragraph" w:styleId="Heading1">
     <w:name w:val="heading 1"/>
@@ -3198,7 +4811,6 @@
   <w:style w:type="character" w:default="1" w:styleId="DefaultParagraphFont">
     <w:name w:val="Default Paragraph Font"/>
     <w:uiPriority w:val="1"/>
-    <w:semiHidden/>
     <w:unhideWhenUsed/>
   </w:style>
   <w:style w:type="table" w:default="1" w:styleId="TableNormal">
@@ -3237,7 +4849,7 @@
     <w:qFormat/>
     <w:rsid w:val="000E3EC3"/>
     <w:rPr>
-      <w:rFonts w:ascii="Arial" w:hAnsi="Arial"/>
+      <w:rFonts w:ascii="Arial" w:eastAsiaTheme="minorEastAsia" w:hAnsi="Arial" w:cstheme="minorBidi"/>
       <w:sz w:val="20"/>
     </w:rPr>
   </w:style>
@@ -3251,6 +4863,9 @@
       <w:ind w:left="720"/>
       <w:contextualSpacing/>
     </w:pPr>
+    <w:rPr>
+      <w:rFonts w:asciiTheme="minorHAnsi" w:eastAsiaTheme="minorEastAsia" w:hAnsiTheme="minorHAnsi" w:cstheme="minorBidi"/>
+    </w:rPr>
   </w:style>
   <w:style w:type="paragraph" w:styleId="BalloonText">
     <w:name w:val="Balloon Text"/>
@@ -3369,6 +4984,9 @@
     <w:semiHidden/>
     <w:unhideWhenUsed/>
     <w:rsid w:val="004E1D49"/>
+    <w:rPr>
+      <w:rFonts w:asciiTheme="minorHAnsi" w:eastAsiaTheme="minorEastAsia" w:hAnsiTheme="minorHAnsi" w:cstheme="minorBidi"/>
+    </w:rPr>
   </w:style>
   <w:style w:type="character" w:customStyle="1" w:styleId="CommentTextChar">
     <w:name w:val="Comment Text Char"/>
@@ -3432,6 +5050,16 @@
       <w:color w:val="365F91" w:themeColor="accent1" w:themeShade="BF"/>
       <w:sz w:val="32"/>
       <w:szCs w:val="32"/>
+    </w:rPr>
+  </w:style>
+  <w:style w:type="character" w:styleId="UnresolvedMention">
+    <w:name w:val="Unresolved Mention"/>
+    <w:basedOn w:val="DefaultParagraphFont"/>
+    <w:uiPriority w:val="99"/>
+    <w:rsid w:val="00AF5471"/>
+    <w:rPr>
+      <w:color w:val="808080"/>
+      <w:shd w:val="clear" w:color="auto" w:fill="E6E6E6"/>
     </w:rPr>
   </w:style>
 </w:styles>

</xml_diff>

<commit_message>
Added notes about accessing RFS via webapollo server following KUIT's reconfiguration of RFS.
</commit_message>
<xml_diff>
--- a/ITTC_cluster_intro.docx
+++ b/ITTC_cluster_intro.docx
@@ -48,23 +48,7 @@
           <w:rFonts w:ascii="-webkit-standard" w:hAnsi="-webkit-standard"/>
           <w:color w:val="000000"/>
         </w:rPr>
-        <w:t xml:space="preserve">Jamie or </w:t>
-      </w:r>
-      <w:proofErr w:type="spellStart"/>
-      <w:r>
-        <w:rPr>
-          <w:rFonts w:ascii="-webkit-standard" w:hAnsi="-webkit-standard"/>
-          <w:color w:val="000000"/>
-        </w:rPr>
-        <w:t>ClusterAdmin</w:t>
-      </w:r>
-      <w:proofErr w:type="spellEnd"/>
-      <w:r>
-        <w:rPr>
-          <w:rFonts w:ascii="-webkit-standard" w:hAnsi="-webkit-standard"/>
-          <w:color w:val="000000"/>
-        </w:rPr>
-        <w:t xml:space="preserve"> can provide username &amp; password. (Jamie has it in Evernote).</w:t>
+        <w:t>You will need to use your official KUIT username and password to login to this page.</w:t>
       </w:r>
     </w:p>
     <w:p/>
@@ -223,15 +207,32 @@
         <w:ind w:left="1080"/>
       </w:pPr>
       <w:r>
-        <w:t xml:space="preserve">From off campus, activate KU </w:t>
-      </w:r>
-      <w:proofErr w:type="spellStart"/>
-      <w:r>
-        <w:t>CiscoConnect</w:t>
-      </w:r>
-      <w:proofErr w:type="spellEnd"/>
-      <w:r>
-        <w:t xml:space="preserve"> VPN, then login as if on campus</w:t>
+        <w:t xml:space="preserve">From off campus, activate </w:t>
+      </w:r>
+      <w:hyperlink r:id="rId7" w:history="1">
+        <w:r>
+          <w:rPr>
+            <w:rStyle w:val="Hyperlink"/>
+          </w:rPr>
+          <w:t xml:space="preserve">KU </w:t>
+        </w:r>
+        <w:proofErr w:type="spellStart"/>
+        <w:r>
+          <w:rPr>
+            <w:rStyle w:val="Hyperlink"/>
+          </w:rPr>
+          <w:t>CiscoConnect</w:t>
+        </w:r>
+        <w:proofErr w:type="spellEnd"/>
+        <w:r>
+          <w:rPr>
+            <w:rStyle w:val="Hyperlink"/>
+          </w:rPr>
+          <w:t xml:space="preserve"> VPN</w:t>
+        </w:r>
+      </w:hyperlink>
+      <w:r>
+        <w:t>, then login as if on campus</w:t>
       </w:r>
     </w:p>
     <w:p>
@@ -481,11 +482,9 @@
         </w:numPr>
         <w:ind w:left="1080"/>
       </w:pPr>
-      <w:proofErr w:type="spellStart"/>
       <w:r>
         <w:t>WinSCP</w:t>
       </w:r>
-      <w:proofErr w:type="spellEnd"/>
       <w:r>
         <w:t xml:space="preserve"> on windows – this is GUI. Putty gives DOS command line if desired.</w:t>
       </w:r>
@@ -499,7 +498,7 @@
         </w:numPr>
         <w:ind w:left="360"/>
       </w:pPr>
-      <w:hyperlink r:id="rId7" w:anchor="Filesystems" w:history="1">
+      <w:hyperlink r:id="rId8" w:anchor="Filesystems" w:history="1">
         <w:r>
           <w:rPr>
             <w:rStyle w:val="Hyperlink"/>
@@ -606,7 +605,19 @@
         <w:rPr>
           <w:rFonts w:ascii="Courier New" w:hAnsi="Courier New" w:cs="Courier New"/>
         </w:rPr>
-        <w:t>uderid</w:t>
+        <w:t>u</w:t>
+      </w:r>
+      <w:r>
+        <w:rPr>
+          <w:rFonts w:ascii="Courier New" w:hAnsi="Courier New" w:cs="Courier New"/>
+        </w:rPr>
+        <w:t>s</w:t>
+      </w:r>
+      <w:r>
+        <w:rPr>
+          <w:rFonts w:ascii="Courier New" w:hAnsi="Courier New" w:cs="Courier New"/>
+        </w:rPr>
+        <w:t>erid</w:t>
       </w:r>
       <w:proofErr w:type="spellEnd"/>
       <w:r>
@@ -783,43 +794,205 @@
       </w:r>
       <w:r>
         <w:rPr>
-          <w:rFonts w:ascii="Courier New" w:hAnsi="Courier New" w:cs="Courier New"/>
+          <w:rFonts w:ascii="Courier" w:hAnsi="Courier" w:cs="Courier"/>
+          <w:color w:val="3B2322"/>
         </w:rPr>
         <w:t>/</w:t>
       </w:r>
       <w:proofErr w:type="spellStart"/>
       <w:r>
         <w:rPr>
-          <w:rFonts w:ascii="Courier New" w:hAnsi="Courier New" w:cs="Courier New"/>
-        </w:rPr>
+          <w:rFonts w:ascii="Courier" w:hAnsi="Courier" w:cs="Courier"/>
+          <w:color w:val="3B2322"/>
+        </w:rPr>
+        <w:t>resfs</w:t>
+      </w:r>
+      <w:proofErr w:type="spellEnd"/>
+      <w:r>
+        <w:rPr>
+          <w:rFonts w:ascii="Courier" w:hAnsi="Courier" w:cs="Courier"/>
+          <w:color w:val="3B2322"/>
+        </w:rPr>
+        <w:t>/</w:t>
+      </w:r>
+      <w:proofErr w:type="spellStart"/>
+      <w:r>
+        <w:rPr>
+          <w:rFonts w:ascii="Courier" w:hAnsi="Courier" w:cs="Courier"/>
+          <w:color w:val="3B2322"/>
+        </w:rPr>
+        <w:t>Walters_Lab</w:t>
+      </w:r>
+      <w:proofErr w:type="spellEnd"/>
+    </w:p>
+    <w:p>
+      <w:pPr>
+        <w:pStyle w:val="ListParagraph"/>
+        <w:numPr>
+          <w:ilvl w:val="2"/>
+          <w:numId w:val="1"/>
+        </w:numPr>
+        <w:ind w:left="1800"/>
+      </w:pPr>
+      <w:r>
+        <w:t>RFS is used as archival file storage.  It has tape back-up. The primary purpose of this directory is to store primary data that along with key elements important analyses cannot be (easily) reproduced.</w:t>
+      </w:r>
+    </w:p>
+    <w:p>
+      <w:pPr>
+        <w:pStyle w:val="ListParagraph"/>
+        <w:numPr>
+          <w:ilvl w:val="2"/>
+          <w:numId w:val="1"/>
+        </w:numPr>
+        <w:ind w:left="1800"/>
+      </w:pPr>
+      <w:r>
+        <w:t xml:space="preserve">NOTE: In Nov 2019, KUIT upgraded </w:t>
+      </w:r>
+      <w:r>
+        <w:t xml:space="preserve">and </w:t>
+      </w:r>
+      <w:r>
+        <w:t>reconfigured the RFS server. Unfortunately, this created networking problems connecting the ITTC cluster directly to RFS.</w:t>
+      </w:r>
+      <w:r>
+        <w:t xml:space="preserve"> Currently you cannot directly access /</w:t>
+      </w:r>
+      <w:proofErr w:type="spellStart"/>
+      <w:r>
+        <w:t>resfs</w:t>
+      </w:r>
+      <w:proofErr w:type="spellEnd"/>
+      <w:r>
+        <w:t xml:space="preserve"> from login nodes. The work-around is to ssh from login nodes to the </w:t>
+      </w:r>
+      <w:proofErr w:type="spellStart"/>
+      <w:r>
+        <w:t>webapollo</w:t>
+      </w:r>
+      <w:proofErr w:type="spellEnd"/>
+      <w:r>
+        <w:t xml:space="preserve"> server &lt;</w:t>
+      </w:r>
+      <w:r>
+        <w:rPr>
+          <w:rFonts w:ascii="Courier New" w:hAnsi="Courier New" w:cs="Courier New"/>
+        </w:rPr>
+        <w:t>webapollo.ittc.ku.edu</w:t>
+      </w:r>
+      <w:r>
+        <w:t>&gt; in order to move files from /</w:t>
+      </w:r>
+      <w:proofErr w:type="spellStart"/>
+      <w:r>
+        <w:t>resfs</w:t>
+      </w:r>
+      <w:proofErr w:type="spellEnd"/>
+      <w:r>
+        <w:t xml:space="preserve"> to /scratch or wherever desired. </w:t>
+      </w:r>
+      <w:bookmarkStart w:id="0" w:name="_GoBack"/>
+      <w:bookmarkEnd w:id="0"/>
+    </w:p>
+    <w:p>
+      <w:pPr>
+        <w:pStyle w:val="ListParagraph"/>
+        <w:numPr>
+          <w:ilvl w:val="2"/>
+          <w:numId w:val="1"/>
+        </w:numPr>
+        <w:ind w:left="1800"/>
+      </w:pPr>
+      <w:r>
+        <w:t>RFS is not connected to the cluster with “high speed” access. You should not run analyses on the cluster by reading data directly from RFS.  Always copy your files to /work or /scratch first</w:t>
+      </w:r>
+      <w:r>
+        <w:t>, which have high-speed I/O connections to the nodes.</w:t>
+      </w:r>
+    </w:p>
+    <w:p>
+      <w:pPr>
+        <w:pStyle w:val="ListParagraph"/>
+        <w:numPr>
+          <w:ilvl w:val="2"/>
+          <w:numId w:val="1"/>
+        </w:numPr>
+        <w:ind w:left="1800"/>
+      </w:pPr>
+      <w:r>
+        <w:t xml:space="preserve">Never delete </w:t>
+      </w:r>
+      <w:r>
+        <w:t xml:space="preserve">or overwrite </w:t>
+      </w:r>
+      <w:r>
+        <w:t xml:space="preserve">anything </w:t>
+      </w:r>
+      <w:r>
+        <w:t>on</w:t>
+      </w:r>
+      <w:r>
+        <w:t xml:space="preserve"> /</w:t>
+      </w:r>
+      <w:proofErr w:type="spellStart"/>
+      <w:r>
         <w:t>rfs</w:t>
       </w:r>
       <w:proofErr w:type="spellEnd"/>
       <w:r>
-        <w:rPr>
-          <w:rFonts w:ascii="Courier New" w:hAnsi="Courier New" w:cs="Courier New"/>
-        </w:rPr>
         <w:t>/</w:t>
       </w:r>
       <w:proofErr w:type="spellStart"/>
       <w:r>
-        <w:rPr>
-          <w:rFonts w:ascii="Courier New" w:hAnsi="Courier New" w:cs="Courier New"/>
-        </w:rPr>
         <w:t>jwalters</w:t>
       </w:r>
       <w:proofErr w:type="spellEnd"/>
       <w:r>
+        <w:t xml:space="preserve"> without asking permission from Jamie</w:t>
+      </w:r>
+    </w:p>
+    <w:p>
+      <w:pPr>
+        <w:pStyle w:val="ListParagraph"/>
+        <w:numPr>
+          <w:ilvl w:val="2"/>
+          <w:numId w:val="1"/>
+        </w:numPr>
+        <w:ind w:left="1800"/>
+      </w:pPr>
+      <w:r>
+        <w:t>This drive is also connected to the CRC cluster, so can serve as a bridge between the two systems if need be.</w:t>
+      </w:r>
+    </w:p>
+    <w:p>
+      <w:pPr>
+        <w:pStyle w:val="ListParagraph"/>
+        <w:numPr>
+          <w:ilvl w:val="1"/>
+          <w:numId w:val="1"/>
+        </w:numPr>
+        <w:ind w:left="1080"/>
+      </w:pPr>
+      <w:r>
+        <w:t xml:space="preserve">TMP: </w:t>
+      </w:r>
+      <w:r>
         <w:rPr>
           <w:rFonts w:ascii="Courier New" w:hAnsi="Courier New" w:cs="Courier New"/>
         </w:rPr>
         <w:t>/</w:t>
       </w:r>
-      <w:r>
-        <w:rPr>
-          <w:rFonts w:ascii="Courier New" w:hAnsi="Courier New" w:cs="Courier New"/>
-        </w:rPr>
-        <w:t>EXPORT</w:t>
+      <w:proofErr w:type="spellStart"/>
+      <w:r>
+        <w:rPr>
+          <w:rFonts w:ascii="Courier New" w:hAnsi="Courier New" w:cs="Courier New"/>
+        </w:rPr>
+        <w:t>tmp</w:t>
+      </w:r>
+      <w:proofErr w:type="spellEnd"/>
+      <w:r>
+        <w:t xml:space="preserve">  -- local file storage on compute nodes</w:t>
       </w:r>
     </w:p>
     <w:p>
@@ -832,7 +1005,33 @@
         <w:ind w:left="1800"/>
       </w:pPr>
       <w:r>
-        <w:t>RFS is used as archival file storage.  It has tape back-up. The primary purpose of this directory is to store primary data that along with key elements important analyses cannot be (easily) reproduced.</w:t>
+        <w:t>On rare occasions it might be useful to write very temporary files to the local compute node, with will be accessed as /</w:t>
+      </w:r>
+      <w:proofErr w:type="spellStart"/>
+      <w:r>
+        <w:t>tmp</w:t>
+      </w:r>
+      <w:proofErr w:type="spellEnd"/>
+    </w:p>
+    <w:p>
+      <w:pPr>
+        <w:pStyle w:val="ListParagraph"/>
+        <w:numPr>
+          <w:ilvl w:val="1"/>
+          <w:numId w:val="1"/>
+        </w:numPr>
+        <w:ind w:left="1080"/>
+      </w:pPr>
+      <w:r>
+        <w:t>Checking your quota with “</w:t>
+      </w:r>
+      <w:proofErr w:type="spellStart"/>
+      <w:r>
+        <w:t>myquota</w:t>
+      </w:r>
+      <w:proofErr w:type="spellEnd"/>
+      <w:r>
+        <w:t>”</w:t>
       </w:r>
     </w:p>
     <w:p>
@@ -845,10 +1044,28 @@
         <w:ind w:left="1800"/>
       </w:pPr>
       <w:r>
-        <w:t>RFS is not connected to the cluster with “high speed” access. You should not run analyses on the cluster by reading data directly from RFS.  Always copy your files to /work or /scratch first</w:t>
-      </w:r>
-      <w:r>
-        <w:t>, which have high-speed I/O connections to the nodes.</w:t>
+        <w:t>If you need to know how much of your allotted data storage is available, use the command “</w:t>
+      </w:r>
+      <w:proofErr w:type="spellStart"/>
+      <w:r>
+        <w:t>myquota</w:t>
+      </w:r>
+      <w:proofErr w:type="spellEnd"/>
+      <w:r>
+        <w:t>”. If you go over your allotment you will no longer be able save/write files.</w:t>
+      </w:r>
+    </w:p>
+    <w:p>
+      <w:pPr>
+        <w:pStyle w:val="ListParagraph"/>
+        <w:numPr>
+          <w:ilvl w:val="1"/>
+          <w:numId w:val="1"/>
+        </w:numPr>
+        <w:ind w:left="1080"/>
+      </w:pPr>
+      <w:r>
+        <w:t>Storage backups:</w:t>
       </w:r>
     </w:p>
     <w:p>
@@ -861,35 +1078,7 @@
         <w:ind w:left="1800"/>
       </w:pPr>
       <w:r>
-        <w:t xml:space="preserve">Never delete </w:t>
-      </w:r>
-      <w:r>
-        <w:t xml:space="preserve">or overwrite </w:t>
-      </w:r>
-      <w:r>
-        <w:t xml:space="preserve">anything </w:t>
-      </w:r>
-      <w:r>
-        <w:t>on</w:t>
-      </w:r>
-      <w:r>
-        <w:t xml:space="preserve"> /</w:t>
-      </w:r>
-      <w:proofErr w:type="spellStart"/>
-      <w:r>
-        <w:t>rfs</w:t>
-      </w:r>
-      <w:proofErr w:type="spellEnd"/>
-      <w:r>
-        <w:t>/</w:t>
-      </w:r>
-      <w:proofErr w:type="spellStart"/>
-      <w:r>
-        <w:t>jwalters</w:t>
-      </w:r>
-      <w:proofErr w:type="spellEnd"/>
-      <w:r>
-        <w:t xml:space="preserve"> without asking permission from Jamie</w:t>
+        <w:t>Home (i.e. &lt;users&gt;):  Backed up to tape nightly, with a 3-month history.</w:t>
       </w:r>
     </w:p>
     <w:p>
@@ -902,7 +1091,62 @@
         <w:ind w:left="1800"/>
       </w:pPr>
       <w:r>
-        <w:t>This drive is also connected to the CRC cluster, so can serve as a bridge between the two systems if need be.</w:t>
+        <w:t>/work:  30 days of disk snapshots</w:t>
+      </w:r>
+    </w:p>
+    <w:p>
+      <w:pPr>
+        <w:pStyle w:val="ListParagraph"/>
+        <w:numPr>
+          <w:ilvl w:val="2"/>
+          <w:numId w:val="1"/>
+        </w:numPr>
+        <w:ind w:left="1800"/>
+      </w:pPr>
+      <w:r>
+        <w:t>/scratch: 7 days of disk snapshots</w:t>
+      </w:r>
+    </w:p>
+    <w:p>
+      <w:pPr>
+        <w:pStyle w:val="ListParagraph"/>
+        <w:numPr>
+          <w:ilvl w:val="2"/>
+          <w:numId w:val="1"/>
+        </w:numPr>
+        <w:ind w:left="1800"/>
+      </w:pPr>
+      <w:r>
+        <w:lastRenderedPageBreak/>
+        <w:t>access the snapshots through the hidden .snapshot</w:t>
+      </w:r>
+      <w:r>
+        <w:t xml:space="preserve"> </w:t>
+      </w:r>
+      <w:r>
+        <w:t>directory (for example: /scratch/.snapshot)</w:t>
+      </w:r>
+    </w:p>
+    <w:p>
+      <w:pPr>
+        <w:pStyle w:val="ListParagraph"/>
+        <w:numPr>
+          <w:ilvl w:val="0"/>
+          <w:numId w:val="1"/>
+        </w:numPr>
+        <w:ind w:left="360"/>
+      </w:pPr>
+      <w:r>
+        <w:t>Modules:</w:t>
+      </w:r>
+      <w:r>
+        <w:t xml:space="preserve">  What</w:t>
+      </w:r>
+      <w:r>
+        <w:t xml:space="preserve"> software is installed</w:t>
+      </w:r>
+      <w:r>
+        <w:t>?</w:t>
       </w:r>
     </w:p>
     <w:p>
@@ -915,43 +1159,11 @@
         <w:ind w:left="1080"/>
       </w:pPr>
       <w:r>
-        <w:t xml:space="preserve">TMP: </w:t>
-      </w:r>
-      <w:r>
-        <w:rPr>
-          <w:rFonts w:ascii="Courier New" w:hAnsi="Courier New" w:cs="Courier New"/>
-        </w:rPr>
-        <w:t>/</w:t>
-      </w:r>
-      <w:proofErr w:type="spellStart"/>
-      <w:r>
-        <w:rPr>
-          <w:rFonts w:ascii="Courier New" w:hAnsi="Courier New" w:cs="Courier New"/>
-        </w:rPr>
-        <w:t>tmp</w:t>
-      </w:r>
-      <w:proofErr w:type="spellEnd"/>
-      <w:r>
-        <w:t xml:space="preserve">  -- local file storage on compute nodes</w:t>
-      </w:r>
-    </w:p>
-    <w:p>
-      <w:pPr>
-        <w:pStyle w:val="ListParagraph"/>
-        <w:numPr>
-          <w:ilvl w:val="2"/>
-          <w:numId w:val="1"/>
-        </w:numPr>
-        <w:ind w:left="1800"/>
-      </w:pPr>
-      <w:r>
-        <w:t>On rare occasions it might be useful to write very temporary files to the local compute node, with will be accessed as /</w:t>
-      </w:r>
-      <w:proofErr w:type="spellStart"/>
-      <w:r>
-        <w:t>tmp</w:t>
-      </w:r>
-      <w:proofErr w:type="spellEnd"/>
+        <w:t>The ITTC cluster provides a vast array of software already installed. However, you must first load it</w:t>
+      </w:r>
+      <w:r>
+        <w:t xml:space="preserve"> into your environment using the “modules” framework.</w:t>
+      </w:r>
     </w:p>
     <w:p>
       <w:pPr>
@@ -963,36 +1175,19 @@
         <w:ind w:left="1080"/>
       </w:pPr>
       <w:r>
-        <w:t>Checking your quota with “</w:t>
-      </w:r>
-      <w:proofErr w:type="spellStart"/>
-      <w:r>
-        <w:t>myquota</w:t>
-      </w:r>
-      <w:proofErr w:type="spellEnd"/>
-      <w:r>
-        <w:t>”</w:t>
-      </w:r>
-    </w:p>
-    <w:p>
-      <w:pPr>
-        <w:pStyle w:val="ListParagraph"/>
-        <w:numPr>
-          <w:ilvl w:val="2"/>
-          <w:numId w:val="1"/>
-        </w:numPr>
-        <w:ind w:left="1800"/>
-      </w:pPr>
-      <w:r>
-        <w:t>If you need to know how much of your allotted data storage is available, use the command “</w:t>
-      </w:r>
-      <w:proofErr w:type="spellStart"/>
-      <w:r>
-        <w:t>myquota</w:t>
-      </w:r>
-      <w:proofErr w:type="spellEnd"/>
-      <w:r>
-        <w:t>”. If you go over your allotment you will no longer be able save/write files.</w:t>
+        <w:t>Use ‘</w:t>
+      </w:r>
+      <w:r>
+        <w:rPr>
+          <w:rFonts w:ascii="Courier New" w:hAnsi="Courier New" w:cs="Courier New"/>
+        </w:rPr>
+        <w:t>module avail’</w:t>
+      </w:r>
+      <w:r>
+        <w:t xml:space="preserve"> to list</w:t>
+      </w:r>
+      <w:r>
+        <w:t xml:space="preserve"> the installed software</w:t>
       </w:r>
     </w:p>
     <w:p>
@@ -1005,141 +1200,6 @@
         <w:ind w:left="1080"/>
       </w:pPr>
       <w:r>
-        <w:t>Storage backups:</w:t>
-      </w:r>
-    </w:p>
-    <w:p>
-      <w:pPr>
-        <w:pStyle w:val="ListParagraph"/>
-        <w:numPr>
-          <w:ilvl w:val="2"/>
-          <w:numId w:val="1"/>
-        </w:numPr>
-        <w:ind w:left="1800"/>
-      </w:pPr>
-      <w:r>
-        <w:t>Home (i.e. &lt;users&gt;):  Backed up to tape nightly, with a 3-month history.</w:t>
-      </w:r>
-    </w:p>
-    <w:p>
-      <w:pPr>
-        <w:pStyle w:val="ListParagraph"/>
-        <w:numPr>
-          <w:ilvl w:val="2"/>
-          <w:numId w:val="1"/>
-        </w:numPr>
-        <w:ind w:left="1800"/>
-      </w:pPr>
-      <w:r>
-        <w:t>/work:  30 days of disk snapshots</w:t>
-      </w:r>
-    </w:p>
-    <w:p>
-      <w:pPr>
-        <w:pStyle w:val="ListParagraph"/>
-        <w:numPr>
-          <w:ilvl w:val="2"/>
-          <w:numId w:val="1"/>
-        </w:numPr>
-        <w:ind w:left="1800"/>
-      </w:pPr>
-      <w:r>
-        <w:t>/scratch: 7 days of disk snapshots</w:t>
-      </w:r>
-    </w:p>
-    <w:p>
-      <w:pPr>
-        <w:pStyle w:val="ListParagraph"/>
-        <w:numPr>
-          <w:ilvl w:val="2"/>
-          <w:numId w:val="1"/>
-        </w:numPr>
-        <w:ind w:left="1800"/>
-      </w:pPr>
-      <w:r>
-        <w:t>access the snapshots through the hidden .snapshot</w:t>
-      </w:r>
-      <w:r>
-        <w:t xml:space="preserve"> </w:t>
-      </w:r>
-      <w:r>
-        <w:t>directory (for example: /scratch/.snapshot)</w:t>
-      </w:r>
-    </w:p>
-    <w:p>
-      <w:pPr>
-        <w:pStyle w:val="ListParagraph"/>
-        <w:numPr>
-          <w:ilvl w:val="0"/>
-          <w:numId w:val="1"/>
-        </w:numPr>
-        <w:ind w:left="360"/>
-      </w:pPr>
-      <w:r>
-        <w:t>Modules:</w:t>
-      </w:r>
-      <w:r>
-        <w:t xml:space="preserve">  What</w:t>
-      </w:r>
-      <w:r>
-        <w:t xml:space="preserve"> software is installed</w:t>
-      </w:r>
-      <w:r>
-        <w:t>?</w:t>
-      </w:r>
-    </w:p>
-    <w:p>
-      <w:pPr>
-        <w:pStyle w:val="ListParagraph"/>
-        <w:numPr>
-          <w:ilvl w:val="1"/>
-          <w:numId w:val="1"/>
-        </w:numPr>
-        <w:ind w:left="1080"/>
-      </w:pPr>
-      <w:r>
-        <w:t>The ITTC cluster provides a vast array of software already installed. However, you must first load it</w:t>
-      </w:r>
-      <w:r>
-        <w:t xml:space="preserve"> into your environment using the “modules” framework.</w:t>
-      </w:r>
-    </w:p>
-    <w:p>
-      <w:pPr>
-        <w:pStyle w:val="ListParagraph"/>
-        <w:numPr>
-          <w:ilvl w:val="1"/>
-          <w:numId w:val="1"/>
-        </w:numPr>
-        <w:ind w:left="1080"/>
-      </w:pPr>
-      <w:r>
-        <w:t>Use ‘</w:t>
-      </w:r>
-      <w:r>
-        <w:rPr>
-          <w:rFonts w:ascii="Courier New" w:hAnsi="Courier New" w:cs="Courier New"/>
-        </w:rPr>
-        <w:t>module avail’</w:t>
-      </w:r>
-      <w:r>
-        <w:t xml:space="preserve"> to list</w:t>
-      </w:r>
-      <w:r>
-        <w:t xml:space="preserve"> the installed software</w:t>
-      </w:r>
-    </w:p>
-    <w:p>
-      <w:pPr>
-        <w:pStyle w:val="ListParagraph"/>
-        <w:numPr>
-          <w:ilvl w:val="1"/>
-          <w:numId w:val="1"/>
-        </w:numPr>
-        <w:ind w:left="1080"/>
-      </w:pPr>
-      <w:r>
-        <w:lastRenderedPageBreak/>
         <w:t>Use ‘</w:t>
       </w:r>
       <w:r>
@@ -1298,7 +1358,7 @@
                     </pic:cNvPicPr>
                   </pic:nvPicPr>
                   <pic:blipFill>
-                    <a:blip r:embed="rId8">
+                    <a:blip r:embed="rId9">
                       <a:extLst>
                         <a:ext uri="{28A0092B-C50C-407E-A947-70E740481C1C}">
                           <a14:useLocalDpi xmlns:a14="http://schemas.microsoft.com/office/drawing/2010/main" val="0"/>
@@ -1503,7 +1563,7 @@
       <w:r>
         <w:t xml:space="preserve">some further details for </w:t>
       </w:r>
-      <w:hyperlink r:id="rId9" w:anchor="Cluster_Partitions" w:history="1">
+      <w:hyperlink r:id="rId10" w:anchor="Cluster_Partitions" w:history="1">
         <w:r>
           <w:rPr>
             <w:rStyle w:val="Hyperlink"/>
@@ -1554,6 +1614,7 @@
         <w:ind w:left="1080"/>
       </w:pPr>
       <w:r>
+        <w:lastRenderedPageBreak/>
         <w:t>The “interactive” queue allows direct login to nodes.</w:t>
       </w:r>
     </w:p>
@@ -1598,7 +1659,7 @@
       <w:r>
         <w:t xml:space="preserve"> is a convenient wrapper around </w:t>
       </w:r>
-      <w:hyperlink r:id="rId10" w:anchor="srun" w:history="1">
+      <w:hyperlink r:id="rId11" w:anchor="srun" w:history="1">
         <w:r>
           <w:rPr>
             <w:rStyle w:val="Hyperlink"/>
@@ -1686,7 +1747,6 @@
         <w:ind w:left="1080"/>
       </w:pPr>
       <w:r>
-        <w:lastRenderedPageBreak/>
         <w:t>Best practice for interactive queue:</w:t>
       </w:r>
     </w:p>
@@ -1868,7 +1928,7 @@
       <w:r>
         <w:t xml:space="preserve">The ITTC wiki gives </w:t>
       </w:r>
-      <w:hyperlink r:id="rId11" w:anchor="sbatch" w:history="1">
+      <w:hyperlink r:id="rId12" w:anchor="sbatch" w:history="1">
         <w:r>
           <w:rPr>
             <w:rStyle w:val="Hyperlink"/>
@@ -1879,7 +1939,7 @@
       <w:r>
         <w:t xml:space="preserve">, and the </w:t>
       </w:r>
-      <w:hyperlink r:id="rId12" w:history="1">
+      <w:hyperlink r:id="rId13" w:history="1">
         <w:r>
           <w:rPr>
             <w:rStyle w:val="Hyperlink"/>
@@ -1933,7 +1993,7 @@
       <w:r>
         <w:t xml:space="preserve">There are a </w:t>
       </w:r>
-      <w:hyperlink r:id="rId13" w:history="1">
+      <w:hyperlink r:id="rId14" w:history="1">
         <w:r>
           <w:rPr>
             <w:rStyle w:val="Hyperlink"/>
@@ -1955,6 +2015,39 @@
       <w:pPr>
         <w:pStyle w:val="ListParagraph"/>
         <w:numPr>
+          <w:ilvl w:val="2"/>
+          <w:numId w:val="1"/>
+        </w:numPr>
+      </w:pPr>
+      <w:commentRangeStart w:id="1"/>
+      <w:proofErr w:type="spellStart"/>
+      <w:r>
+        <w:t>sacct</w:t>
+      </w:r>
+      <w:proofErr w:type="spellEnd"/>
+      <w:r>
+        <w:t xml:space="preserve"> can return jobs for your user name, and can also specify by status (-S) to parse by running, failed, completed. </w:t>
+      </w:r>
+      <w:proofErr w:type="spellStart"/>
+      <w:r>
+        <w:t>Etc</w:t>
+      </w:r>
+      <w:proofErr w:type="spellEnd"/>
+      <w:r>
+        <w:t>…</w:t>
+      </w:r>
+      <w:commentRangeEnd w:id="1"/>
+      <w:r>
+        <w:rPr>
+          <w:rStyle w:val="CommentReference"/>
+        </w:rPr>
+        <w:commentReference w:id="1"/>
+      </w:r>
+    </w:p>
+    <w:p>
+      <w:pPr>
+        <w:pStyle w:val="ListParagraph"/>
+        <w:numPr>
           <w:ilvl w:val="1"/>
           <w:numId w:val="1"/>
         </w:numPr>
@@ -1963,7 +2056,7 @@
       <w:r>
         <w:t xml:space="preserve">The ITTC site gives </w:t>
       </w:r>
-      <w:hyperlink r:id="rId14" w:anchor="Helpful_Commands" w:history="1">
+      <w:hyperlink r:id="rId18" w:anchor="Helpful_Commands" w:history="1">
         <w:r>
           <w:rPr>
             <w:rStyle w:val="Hyperlink"/>
@@ -2035,19 +2128,11 @@
         </w:rPr>
         <w:t xml:space="preserve">&gt; </w:t>
       </w:r>
-      <w:proofErr w:type="spellStart"/>
-      <w:r>
-        <w:rPr>
-          <w:rStyle w:val="Terminal"/>
-        </w:rPr>
-        <w:t>git</w:t>
-      </w:r>
-      <w:proofErr w:type="spellEnd"/>
-      <w:r>
-        <w:rPr>
-          <w:rStyle w:val="Terminal"/>
-        </w:rPr>
-        <w:t xml:space="preserve"> clone </w:t>
+      <w:r>
+        <w:rPr>
+          <w:rStyle w:val="Terminal"/>
+        </w:rPr>
+        <w:t xml:space="preserve">git clone </w:t>
       </w:r>
       <w:r>
         <w:rPr>
@@ -2570,7 +2655,6 @@
     <w:p/>
     <w:p>
       <w:r>
-        <w:lastRenderedPageBreak/>
         <w:t xml:space="preserve">Now </w:t>
       </w:r>
       <w:r>
@@ -2888,6 +2972,7 @@
     </w:p>
     <w:p>
       <w:r>
+        <w:lastRenderedPageBreak/>
         <w:t xml:space="preserve">script (ex: </w:t>
       </w:r>
       <w:proofErr w:type="spellStart"/>
@@ -2951,7 +3036,6 @@
           <w:b/>
           <w:u w:val="single"/>
         </w:rPr>
-        <w:lastRenderedPageBreak/>
         <w:t xml:space="preserve">One-liners using “wrap” with </w:t>
       </w:r>
       <w:proofErr w:type="spellStart"/>
@@ -3303,12 +3387,19 @@
       <w:r>
         <w:t xml:space="preserve">Here is a good, relatively succinct but </w:t>
       </w:r>
-      <w:hyperlink r:id="rId15" w:history="1">
+      <w:hyperlink r:id="rId19" w:history="1">
         <w:r>
           <w:rPr>
             <w:rStyle w:val="Hyperlink"/>
           </w:rPr>
-          <w:t>informative tutorial on Linux permissions</w:t>
+          <w:t xml:space="preserve">informative </w:t>
+        </w:r>
+        <w:r>
+          <w:rPr>
+            <w:rStyle w:val="Hyperlink"/>
+          </w:rPr>
+          <w:lastRenderedPageBreak/>
+          <w:t>tutorial on Linux permissions</w:t>
         </w:r>
       </w:hyperlink>
       <w:r>
@@ -3500,7 +3591,6 @@
           <w:color w:val="000000"/>
           <w:sz w:val="20"/>
         </w:rPr>
-        <w:lastRenderedPageBreak/>
         <w:t>commands to allow group read access to the</w:t>
       </w:r>
       <w:r>
@@ -4193,7 +4283,7 @@
         </w:rPr>
         <w:t>-n=4' </w:t>
       </w:r>
-      <w:hyperlink r:id="rId16" w:history="1">
+      <w:hyperlink r:id="rId20" w:history="1">
         <w:r>
           <w:rPr>
             <w:rStyle w:val="Hyperlink"/>
@@ -4263,8 +4353,6 @@
           <w:rFonts w:asciiTheme="minorHAnsi" w:hAnsiTheme="minorHAnsi"/>
         </w:rPr>
       </w:pPr>
-      <w:bookmarkStart w:id="0" w:name="_GoBack"/>
-      <w:bookmarkEnd w:id="0"/>
     </w:p>
     <w:sectPr>
       <w:pgSz w:w="12240" w:h="15840"/>
@@ -4273,6 +4361,39 @@
     </w:sectPr>
   </w:body>
 </w:document>
+</file>
+
+<file path=word/comments.xml><?xml version="1.0" encoding="utf-8"?>
+<w:comments xmlns:wpc="http://schemas.microsoft.com/office/word/2010/wordprocessingCanvas" xmlns:cx="http://schemas.microsoft.com/office/drawing/2014/chartex" xmlns:cx1="http://schemas.microsoft.com/office/drawing/2015/9/8/chartex" xmlns:cx2="http://schemas.microsoft.com/office/drawing/2015/10/21/chartex" xmlns:cx3="http://schemas.microsoft.com/office/drawing/2016/5/9/chartex" xmlns:cx4="http://schemas.microsoft.com/office/drawing/2016/5/10/chartex" xmlns:cx5="http://schemas.microsoft.com/office/drawing/2016/5/11/chartex" xmlns:cx6="http://schemas.microsoft.com/office/drawing/2016/5/12/chartex" xmlns:cx7="http://schemas.microsoft.com/office/drawing/2016/5/13/chartex" xmlns:cx8="http://schemas.microsoft.com/office/drawing/2016/5/14/chartex" xmlns:mc="http://schemas.openxmlformats.org/markup-compatibility/2006" xmlns:aink="http://schemas.microsoft.com/office/drawing/2016/ink" xmlns:am3d="http://schemas.microsoft.com/office/drawing/2017/model3d" xmlns:o="urn:schemas-microsoft-com:office:office" xmlns:r="http://schemas.openxmlformats.org/officeDocument/2006/relationships" xmlns:m="http://schemas.openxmlformats.org/officeDocument/2006/math" xmlns:v="urn:schemas-microsoft-com:vml" xmlns:wp14="http://schemas.microsoft.com/office/word/2010/wordprocessingDrawing" xmlns:wp="http://schemas.openxmlformats.org/drawingml/2006/wordprocessingDrawing" xmlns:w10="urn:schemas-microsoft-com:office:word" xmlns:w="http://schemas.openxmlformats.org/wordprocessingml/2006/main" xmlns:w14="http://schemas.microsoft.com/office/word/2010/wordml" xmlns:w15="http://schemas.microsoft.com/office/word/2012/wordml" xmlns:w16cid="http://schemas.microsoft.com/office/word/2016/wordml/cid" xmlns:w16se="http://schemas.microsoft.com/office/word/2015/wordml/symex" xmlns:wpg="http://schemas.microsoft.com/office/word/2010/wordprocessingGroup" xmlns:wpi="http://schemas.microsoft.com/office/word/2010/wordprocessingInk" xmlns:wne="http://schemas.microsoft.com/office/word/2006/wordml" xmlns:wps="http://schemas.microsoft.com/office/word/2010/wordprocessingShape" mc:Ignorable="w14 w15 w16se w16cid wp14">
+  <w:comment w:id="1" w:author="Jamie Walters" w:date="2018-10-03T14:06:00Z" w:initials="JRW">
+    <w:p>
+      <w:pPr>
+        <w:pStyle w:val="CommentText"/>
+      </w:pPr>
+      <w:r>
+        <w:rPr>
+          <w:rStyle w:val="CommentReference"/>
+        </w:rPr>
+        <w:annotationRef/>
+      </w:r>
+      <w:r>
+        <w:t>Need to clean this up a bit further…</w:t>
+      </w:r>
+    </w:p>
+  </w:comment>
+</w:comments>
+</file>
+
+<file path=word/commentsExtended.xml><?xml version="1.0" encoding="utf-8"?>
+<w15:commentsEx xmlns:wpc="http://schemas.microsoft.com/office/word/2010/wordprocessingCanvas" xmlns:cx="http://schemas.microsoft.com/office/drawing/2014/chartex" xmlns:cx1="http://schemas.microsoft.com/office/drawing/2015/9/8/chartex" xmlns:cx2="http://schemas.microsoft.com/office/drawing/2015/10/21/chartex" xmlns:cx3="http://schemas.microsoft.com/office/drawing/2016/5/9/chartex" xmlns:cx4="http://schemas.microsoft.com/office/drawing/2016/5/10/chartex" xmlns:cx5="http://schemas.microsoft.com/office/drawing/2016/5/11/chartex" xmlns:cx6="http://schemas.microsoft.com/office/drawing/2016/5/12/chartex" xmlns:cx7="http://schemas.microsoft.com/office/drawing/2016/5/13/chartex" xmlns:cx8="http://schemas.microsoft.com/office/drawing/2016/5/14/chartex" xmlns:mc="http://schemas.openxmlformats.org/markup-compatibility/2006" xmlns:aink="http://schemas.microsoft.com/office/drawing/2016/ink" xmlns:am3d="http://schemas.microsoft.com/office/drawing/2017/model3d" xmlns:o="urn:schemas-microsoft-com:office:office" xmlns:r="http://schemas.openxmlformats.org/officeDocument/2006/relationships" xmlns:m="http://schemas.openxmlformats.org/officeDocument/2006/math" xmlns:v="urn:schemas-microsoft-com:vml" xmlns:wp14="http://schemas.microsoft.com/office/word/2010/wordprocessingDrawing" xmlns:wp="http://schemas.openxmlformats.org/drawingml/2006/wordprocessingDrawing" xmlns:w10="urn:schemas-microsoft-com:office:word" xmlns:w="http://schemas.openxmlformats.org/wordprocessingml/2006/main" xmlns:w14="http://schemas.microsoft.com/office/word/2010/wordml" xmlns:w15="http://schemas.microsoft.com/office/word/2012/wordml" xmlns:w16cid="http://schemas.microsoft.com/office/word/2016/wordml/cid" xmlns:w16se="http://schemas.microsoft.com/office/word/2015/wordml/symex" xmlns:wpg="http://schemas.microsoft.com/office/word/2010/wordprocessingGroup" xmlns:wpi="http://schemas.microsoft.com/office/word/2010/wordprocessingInk" xmlns:wne="http://schemas.microsoft.com/office/word/2006/wordml" xmlns:wps="http://schemas.microsoft.com/office/word/2010/wordprocessingShape" mc:Ignorable="w14 w15 w16se w16cid wp14">
+  <w15:commentEx w15:paraId="66407FE3" w15:done="0"/>
+</w15:commentsEx>
+</file>
+
+<file path=word/commentsIds.xml><?xml version="1.0" encoding="utf-8"?>
+<w16cid:commentsIds xmlns:wpc="http://schemas.microsoft.com/office/word/2010/wordprocessingCanvas" xmlns:cx="http://schemas.microsoft.com/office/drawing/2014/chartex" xmlns:cx1="http://schemas.microsoft.com/office/drawing/2015/9/8/chartex" xmlns:cx2="http://schemas.microsoft.com/office/drawing/2015/10/21/chartex" xmlns:cx3="http://schemas.microsoft.com/office/drawing/2016/5/9/chartex" xmlns:cx4="http://schemas.microsoft.com/office/drawing/2016/5/10/chartex" xmlns:cx5="http://schemas.microsoft.com/office/drawing/2016/5/11/chartex" xmlns:cx6="http://schemas.microsoft.com/office/drawing/2016/5/12/chartex" xmlns:cx7="http://schemas.microsoft.com/office/drawing/2016/5/13/chartex" xmlns:cx8="http://schemas.microsoft.com/office/drawing/2016/5/14/chartex" xmlns:mc="http://schemas.openxmlformats.org/markup-compatibility/2006" xmlns:aink="http://schemas.microsoft.com/office/drawing/2016/ink" xmlns:am3d="http://schemas.microsoft.com/office/drawing/2017/model3d" xmlns:o="urn:schemas-microsoft-com:office:office" xmlns:r="http://schemas.openxmlformats.org/officeDocument/2006/relationships" xmlns:m="http://schemas.openxmlformats.org/officeDocument/2006/math" xmlns:v="urn:schemas-microsoft-com:vml" xmlns:wp14="http://schemas.microsoft.com/office/word/2010/wordprocessingDrawing" xmlns:wp="http://schemas.openxmlformats.org/drawingml/2006/wordprocessingDrawing" xmlns:w10="urn:schemas-microsoft-com:office:word" xmlns:w="http://schemas.openxmlformats.org/wordprocessingml/2006/main" xmlns:w14="http://schemas.microsoft.com/office/word/2010/wordml" xmlns:w15="http://schemas.microsoft.com/office/word/2012/wordml" xmlns:w16cid="http://schemas.microsoft.com/office/word/2016/wordml/cid" xmlns:w16se="http://schemas.microsoft.com/office/word/2015/wordml/symex" xmlns:wpg="http://schemas.microsoft.com/office/word/2010/wordprocessingGroup" xmlns:wpi="http://schemas.microsoft.com/office/word/2010/wordprocessingInk" xmlns:wne="http://schemas.microsoft.com/office/word/2006/wordml" xmlns:wps="http://schemas.microsoft.com/office/word/2010/wordprocessingShape" mc:Ignorable="w14 w15 w16se w16cid wp14">
+  <w16cid:commentId w16cid:paraId="66407FE3" w16cid:durableId="1F5F4B6D"/>
+</w16cid:commentsIds>
 </file>
 
 <file path=word/numbering.xml><?xml version="1.0" encoding="utf-8"?>
@@ -4382,7 +4503,7 @@
     </w:rPrDefault>
     <w:pPrDefault/>
   </w:docDefaults>
-  <w:latentStyles w:defLockedState="0" w:defUIPriority="99" w:defSemiHidden="0" w:defUnhideWhenUsed="0" w:defQFormat="0" w:count="375">
+  <w:latentStyles w:defLockedState="0" w:defUIPriority="99" w:defSemiHidden="0" w:defUnhideWhenUsed="0" w:defQFormat="0" w:count="376">
     <w:lsdException w:name="Normal" w:uiPriority="0" w:qFormat="1"/>
     <w:lsdException w:name="heading 1" w:uiPriority="9" w:qFormat="1"/>
     <w:lsdException w:name="heading 2" w:semiHidden="1" w:uiPriority="9" w:unhideWhenUsed="1" w:qFormat="1"/>
@@ -4756,6 +4877,7 @@
     <w:lsdException w:name="List Table 7 Colorful Accent 6" w:uiPriority="52"/>
     <w:lsdException w:name="Mention" w:semiHidden="1" w:unhideWhenUsed="1"/>
     <w:lsdException w:name="Smart Hyperlink" w:semiHidden="1" w:unhideWhenUsed="1"/>
+    <w:lsdException w:name="Smart Link" w:semiHidden="1" w:unhideWhenUsed="1"/>
   </w:latentStyles>
   <w:style w:type="paragraph" w:default="1" w:styleId="Normal">
     <w:name w:val="Normal"/>
@@ -4811,6 +4933,7 @@
   <w:style w:type="character" w:default="1" w:styleId="DefaultParagraphFont">
     <w:name w:val="Default Paragraph Font"/>
     <w:uiPriority w:val="1"/>
+    <w:semiHidden/>
     <w:unhideWhenUsed/>
   </w:style>
   <w:style w:type="table" w:default="1" w:styleId="TableNormal">

</xml_diff>

<commit_message>
Updated intro doc to include current status of RFS Added details to process of remote login Included use of "module spider" to find software modules
</commit_message>
<xml_diff>
--- a/ITTC_cluster_intro.docx
+++ b/ITTC_cluster_intro.docx
@@ -245,7 +245,21 @@
         <w:ind w:left="1080"/>
       </w:pPr>
       <w:r>
-        <w:t xml:space="preserve">It is possible to login from off campus without KU VPN. </w:t>
+        <w:t>It is possible to login from off campus without KU VPN</w:t>
+      </w:r>
+      <w:r>
+        <w:t xml:space="preserve"> by using the cluster </w:t>
+      </w:r>
+      <w:proofErr w:type="spellStart"/>
+      <w:r>
+        <w:t>ssh</w:t>
+      </w:r>
+      <w:proofErr w:type="spellEnd"/>
+      <w:r>
+        <w:t xml:space="preserve"> server as an intermediate step</w:t>
+      </w:r>
+      <w:r>
+        <w:t xml:space="preserve">. </w:t>
       </w:r>
     </w:p>
     <w:p>
@@ -258,7 +272,13 @@
         <w:ind w:left="1800"/>
       </w:pPr>
       <w:r>
-        <w:t xml:space="preserve">First connect to the ITTC </w:t>
+        <w:t>First</w:t>
+      </w:r>
+      <w:r>
+        <w:t>,</w:t>
+      </w:r>
+      <w:r>
+        <w:t xml:space="preserve"> connect to the ITTC </w:t>
       </w:r>
       <w:proofErr w:type="spellStart"/>
       <w:r>
@@ -317,6 +337,18 @@
       <w:pPr>
         <w:pStyle w:val="ListParagraph"/>
         <w:numPr>
+          <w:ilvl w:val="3"/>
+          <w:numId w:val="1"/>
+        </w:numPr>
+      </w:pPr>
+      <w:r>
+        <w:t>This connects you to the SSH server. You are now past the firewall, but still not on the cluster proper, and will not have access to software, queues, etc.</w:t>
+      </w:r>
+    </w:p>
+    <w:p>
+      <w:pPr>
+        <w:pStyle w:val="ListParagraph"/>
+        <w:numPr>
           <w:ilvl w:val="2"/>
           <w:numId w:val="1"/>
         </w:numPr>
@@ -331,7 +363,45 @@
       </w:r>
       <w:proofErr w:type="spellEnd"/>
       <w:r>
-        <w:t xml:space="preserve"> server, you can connect to login servers as above.</w:t>
+        <w:t xml:space="preserve"> server, you can connect to login servers as above</w:t>
+      </w:r>
+      <w:r>
+        <w:t>, thus gain full access to the cluster.</w:t>
+      </w:r>
+      <w:r>
+        <w:t>.</w:t>
+      </w:r>
+      <w:r>
+        <w:t xml:space="preserve"> </w:t>
+      </w:r>
+    </w:p>
+    <w:p>
+      <w:pPr>
+        <w:pStyle w:val="ListParagraph"/>
+        <w:numPr>
+          <w:ilvl w:val="3"/>
+          <w:numId w:val="1"/>
+        </w:numPr>
+      </w:pPr>
+      <w:r>
+        <w:t>Because you are already connected, you can just type “</w:t>
+      </w:r>
+      <w:proofErr w:type="spellStart"/>
+      <w:r>
+        <w:rPr>
+          <w:rFonts w:ascii="Courier New" w:hAnsi="Courier New" w:cs="Courier New"/>
+        </w:rPr>
+        <w:t>ssh</w:t>
+      </w:r>
+      <w:proofErr w:type="spellEnd"/>
+      <w:r>
+        <w:rPr>
+          <w:rFonts w:ascii="Courier New" w:hAnsi="Courier New" w:cs="Courier New"/>
+        </w:rPr>
+        <w:t xml:space="preserve"> login1</w:t>
+      </w:r>
+      <w:r>
+        <w:t>” (or login2) to reach the head node</w:t>
       </w:r>
     </w:p>
     <w:p>
@@ -565,7 +635,11 @@
         <w:t xml:space="preserve">This is you default entry point every time you log on to the server. </w:t>
       </w:r>
       <w:r>
-        <w:t>There is 5Gb quota of disk space on this directory, so do not store much data here. This space is primarily for configuration files, script files (e.g. your own ~/bin file), etc.</w:t>
+        <w:t xml:space="preserve">There is 5Gb quota of disk space on this directory, so do not store </w:t>
+      </w:r>
+      <w:r>
+        <w:lastRenderedPageBreak/>
+        <w:t>much data here. This space is primarily for configuration files, script files (e.g. your own ~/bin file), etc.</w:t>
       </w:r>
     </w:p>
     <w:p>
@@ -665,7 +739,6 @@
         <w:ind w:left="1800"/>
       </w:pPr>
       <w:r>
-        <w:lastRenderedPageBreak/>
         <w:t xml:space="preserve">Everyone in the lab has their own work directory under my name </w:t>
       </w:r>
       <w:r>
@@ -805,23 +878,37 @@
           <w:rFonts w:ascii="Courier" w:hAnsi="Courier" w:cs="Courier"/>
           <w:color w:val="3B2322"/>
         </w:rPr>
-        <w:t>resfs</w:t>
-      </w:r>
-      <w:proofErr w:type="spellEnd"/>
+        <w:t>r</w:t>
+      </w:r>
       <w:r>
         <w:rPr>
           <w:rFonts w:ascii="Courier" w:hAnsi="Courier" w:cs="Courier"/>
           <w:color w:val="3B2322"/>
         </w:rPr>
-        <w:t>/</w:t>
-      </w:r>
-      <w:proofErr w:type="spellStart"/>
+        <w:t>f</w:t>
+      </w:r>
       <w:r>
         <w:rPr>
           <w:rFonts w:ascii="Courier" w:hAnsi="Courier" w:cs="Courier"/>
           <w:color w:val="3B2322"/>
         </w:rPr>
-        <w:t>Walters_Lab</w:t>
+        <w:t>s</w:t>
+      </w:r>
+      <w:proofErr w:type="spellEnd"/>
+      <w:r>
+        <w:rPr>
+          <w:rFonts w:ascii="Courier" w:hAnsi="Courier" w:cs="Courier"/>
+          <w:color w:val="3B2322"/>
+        </w:rPr>
+        <w:t>/</w:t>
+      </w:r>
+      <w:proofErr w:type="spellStart"/>
+      <w:r>
+        <w:rPr>
+          <w:rFonts w:ascii="Courier" w:hAnsi="Courier" w:cs="Courier"/>
+          <w:color w:val="3B2322"/>
+        </w:rPr>
+        <w:t>jwalters</w:t>
       </w:r>
       <w:proofErr w:type="spellEnd"/>
     </w:p>
@@ -837,63 +924,6 @@
       <w:r>
         <w:t>RFS is used as archival file storage.  It has tape back-up. The primary purpose of this directory is to store primary data that along with key elements important analyses cannot be (easily) reproduced.</w:t>
       </w:r>
-    </w:p>
-    <w:p>
-      <w:pPr>
-        <w:pStyle w:val="ListParagraph"/>
-        <w:numPr>
-          <w:ilvl w:val="2"/>
-          <w:numId w:val="1"/>
-        </w:numPr>
-        <w:ind w:left="1800"/>
-      </w:pPr>
-      <w:r>
-        <w:t xml:space="preserve">NOTE: In Nov 2019, KUIT upgraded </w:t>
-      </w:r>
-      <w:r>
-        <w:t xml:space="preserve">and </w:t>
-      </w:r>
-      <w:r>
-        <w:t>reconfigured the RFS server. Unfortunately, this created networking problems connecting the ITTC cluster directly to RFS.</w:t>
-      </w:r>
-      <w:r>
-        <w:t xml:space="preserve"> Currently you cannot directly access /</w:t>
-      </w:r>
-      <w:proofErr w:type="spellStart"/>
-      <w:r>
-        <w:t>resfs</w:t>
-      </w:r>
-      <w:proofErr w:type="spellEnd"/>
-      <w:r>
-        <w:t xml:space="preserve"> from login nodes. The work-around is to ssh from login nodes to the </w:t>
-      </w:r>
-      <w:proofErr w:type="spellStart"/>
-      <w:r>
-        <w:t>webapollo</w:t>
-      </w:r>
-      <w:proofErr w:type="spellEnd"/>
-      <w:r>
-        <w:t xml:space="preserve"> server &lt;</w:t>
-      </w:r>
-      <w:r>
-        <w:rPr>
-          <w:rFonts w:ascii="Courier New" w:hAnsi="Courier New" w:cs="Courier New"/>
-        </w:rPr>
-        <w:t>webapollo.ittc.ku.edu</w:t>
-      </w:r>
-      <w:r>
-        <w:t>&gt; in order to move files from /</w:t>
-      </w:r>
-      <w:proofErr w:type="spellStart"/>
-      <w:r>
-        <w:t>resfs</w:t>
-      </w:r>
-      <w:proofErr w:type="spellEnd"/>
-      <w:r>
-        <w:t xml:space="preserve"> to /scratch or wherever desired. </w:t>
-      </w:r>
-      <w:bookmarkStart w:id="0" w:name="_GoBack"/>
-      <w:bookmarkEnd w:id="0"/>
     </w:p>
     <w:p>
       <w:pPr>
@@ -1210,6 +1240,38 @@
       </w:r>
       <w:r>
         <w:t>’ to import the software into you current working environment</w:t>
+      </w:r>
+    </w:p>
+    <w:p>
+      <w:pPr>
+        <w:pStyle w:val="ListParagraph"/>
+        <w:numPr>
+          <w:ilvl w:val="1"/>
+          <w:numId w:val="1"/>
+        </w:numPr>
+        <w:ind w:left="1080"/>
+      </w:pPr>
+      <w:r>
+        <w:t xml:space="preserve">The list of available software is very long. </w:t>
+      </w:r>
+      <w:proofErr w:type="spellStart"/>
+      <w:r>
+        <w:t>To</w:t>
+      </w:r>
+      <w:proofErr w:type="spellEnd"/>
+      <w:r>
+        <w:t xml:space="preserve"> search for specific items use ‘</w:t>
+      </w:r>
+      <w:bookmarkStart w:id="0" w:name="_GoBack"/>
+      <w:r>
+        <w:rPr>
+          <w:rFonts w:ascii="Courier New" w:hAnsi="Courier New" w:cs="Courier New"/>
+        </w:rPr>
+        <w:t>module spider &lt;search-string&gt;</w:t>
+      </w:r>
+      <w:bookmarkEnd w:id="0"/>
+      <w:r>
+        <w:t>’</w:t>
       </w:r>
     </w:p>
     <w:p>
@@ -1593,7 +1655,11 @@
       </w:r>
       <w:proofErr w:type="spellEnd"/>
       <w:r>
-        <w:t>’ nodes are just fine for our jobs, so if ‘intel’ is oversubscribed and your jobs aren’t starting quickly, try submitting to ‘</w:t>
+        <w:t xml:space="preserve">’ nodes are just fine for our jobs, so if ‘intel’ </w:t>
+      </w:r>
+      <w:r>
+        <w:lastRenderedPageBreak/>
+        <w:t>is oversubscribed and your jobs aren’t starting quickly, try submitting to ‘</w:t>
       </w:r>
       <w:proofErr w:type="spellStart"/>
       <w:r>
@@ -1614,7 +1680,6 @@
         <w:ind w:left="1080"/>
       </w:pPr>
       <w:r>
-        <w:lastRenderedPageBreak/>
         <w:t>The “interactive” queue allows direct login to nodes.</w:t>
       </w:r>
     </w:p>
@@ -2279,6 +2344,7 @@
         <w:rPr>
           <w:rStyle w:val="Terminal"/>
         </w:rPr>
+        <w:lastRenderedPageBreak/>
         <w:t xml:space="preserve">&gt; </w:t>
       </w:r>
       <w:proofErr w:type="spellStart"/>
@@ -2962,6 +3028,7 @@
     </w:p>
     <w:p>
       <w:r>
+        <w:lastRenderedPageBreak/>
         <w:t>need precise control on how your MPI jobs launch across multiple nodes. If you</w:t>
       </w:r>
     </w:p>
@@ -2972,7 +3039,6 @@
     </w:p>
     <w:p>
       <w:r>
-        <w:lastRenderedPageBreak/>
         <w:t xml:space="preserve">script (ex: </w:t>
       </w:r>
       <w:proofErr w:type="spellStart"/>
@@ -3373,7 +3439,11 @@
         <w:t xml:space="preserve">Typically the most straightforward way to share files is to move them into a directory in /work, where everyone </w:t>
       </w:r>
       <w:r>
-        <w:t>in the group can access all folders.  However, in some cases it may be</w:t>
+        <w:t xml:space="preserve">in the group can access all folders.  However, in some cases it </w:t>
+      </w:r>
+      <w:r>
+        <w:lastRenderedPageBreak/>
+        <w:t>may be</w:t>
       </w:r>
       <w:r>
         <w:t xml:space="preserve"> preferred to simply change the permissions on the </w:t>
@@ -3392,14 +3462,7 @@
           <w:rPr>
             <w:rStyle w:val="Hyperlink"/>
           </w:rPr>
-          <w:t xml:space="preserve">informative </w:t>
-        </w:r>
-        <w:r>
-          <w:rPr>
-            <w:rStyle w:val="Hyperlink"/>
-          </w:rPr>
-          <w:lastRenderedPageBreak/>
-          <w:t>tutorial on Linux permissions</w:t>
+          <w:t>informative tutorial on Linux permissions</w:t>
         </w:r>
       </w:hyperlink>
       <w:r>

</xml_diff>

<commit_message>
On the last commit, I had not actually saved the changes in the docx file that I described. This time is saved.
</commit_message>
<xml_diff>
--- a/ITTC_cluster_intro.docx
+++ b/ITTC_cluster_intro.docx
@@ -1194,6 +1194,8 @@
       <w:r>
         <w:t xml:space="preserve"> into your environment using the “modules” framework.</w:t>
       </w:r>
+      <w:bookmarkStart w:id="0" w:name="_GoBack"/>
+      <w:bookmarkEnd w:id="0"/>
     </w:p>
     <w:p>
       <w:pPr>
@@ -1262,14 +1264,12 @@
       <w:r>
         <w:t xml:space="preserve"> search for specific items use ‘</w:t>
       </w:r>
-      <w:bookmarkStart w:id="0" w:name="_GoBack"/>
       <w:r>
         <w:rPr>
           <w:rFonts w:ascii="Courier New" w:hAnsi="Courier New" w:cs="Courier New"/>
         </w:rPr>
         <w:t>module spider &lt;search-string&gt;</w:t>
       </w:r>
-      <w:bookmarkEnd w:id="0"/>
       <w:r>
         <w:t>’</w:t>
       </w:r>

</xml_diff>

<commit_message>
added info about ssh-keys and a beginner-guide link to tutorial
</commit_message>
<xml_diff>
--- a/ITTC_cluster_intro.docx
+++ b/ITTC_cluster_intro.docx
@@ -1,6 +1,6 @@
 
 <file path=word/document.xml><?xml version="1.0" encoding="utf-8"?>
-<w:document xmlns:wpc="http://schemas.microsoft.com/office/word/2010/wordprocessingCanvas" xmlns:cx="http://schemas.microsoft.com/office/drawing/2014/chartex" xmlns:cx1="http://schemas.microsoft.com/office/drawing/2015/9/8/chartex" xmlns:cx2="http://schemas.microsoft.com/office/drawing/2015/10/21/chartex" xmlns:cx3="http://schemas.microsoft.com/office/drawing/2016/5/9/chartex" xmlns:cx4="http://schemas.microsoft.com/office/drawing/2016/5/10/chartex" xmlns:cx5="http://schemas.microsoft.com/office/drawing/2016/5/11/chartex" xmlns:cx6="http://schemas.microsoft.com/office/drawing/2016/5/12/chartex" xmlns:cx7="http://schemas.microsoft.com/office/drawing/2016/5/13/chartex" xmlns:cx8="http://schemas.microsoft.com/office/drawing/2016/5/14/chartex" xmlns:mc="http://schemas.openxmlformats.org/markup-compatibility/2006" xmlns:aink="http://schemas.microsoft.com/office/drawing/2016/ink" xmlns:am3d="http://schemas.microsoft.com/office/drawing/2017/model3d" xmlns:o="urn:schemas-microsoft-com:office:office" xmlns:r="http://schemas.openxmlformats.org/officeDocument/2006/relationships" xmlns:m="http://schemas.openxmlformats.org/officeDocument/2006/math" xmlns:v="urn:schemas-microsoft-com:vml" xmlns:wp14="http://schemas.microsoft.com/office/word/2010/wordprocessingDrawing" xmlns:wp="http://schemas.openxmlformats.org/drawingml/2006/wordprocessingDrawing" xmlns:w10="urn:schemas-microsoft-com:office:word" xmlns:w="http://schemas.openxmlformats.org/wordprocessingml/2006/main" xmlns:w14="http://schemas.microsoft.com/office/word/2010/wordml" xmlns:w15="http://schemas.microsoft.com/office/word/2012/wordml" xmlns:w16cid="http://schemas.microsoft.com/office/word/2016/wordml/cid" xmlns:w16se="http://schemas.microsoft.com/office/word/2015/wordml/symex" xmlns:wpg="http://schemas.microsoft.com/office/word/2010/wordprocessingGroup" xmlns:wpi="http://schemas.microsoft.com/office/word/2010/wordprocessingInk" xmlns:wne="http://schemas.microsoft.com/office/word/2006/wordml" xmlns:wps="http://schemas.microsoft.com/office/word/2010/wordprocessingShape" mc:Ignorable="w14 w15 w16se w16cid wp14">
+<w:document xmlns:wpc="http://schemas.microsoft.com/office/word/2010/wordprocessingCanvas" xmlns:cx="http://schemas.microsoft.com/office/drawing/2014/chartex" xmlns:cx1="http://schemas.microsoft.com/office/drawing/2015/9/8/chartex" xmlns:cx2="http://schemas.microsoft.com/office/drawing/2015/10/21/chartex" xmlns:cx3="http://schemas.microsoft.com/office/drawing/2016/5/9/chartex" xmlns:cx4="http://schemas.microsoft.com/office/drawing/2016/5/10/chartex" xmlns:cx5="http://schemas.microsoft.com/office/drawing/2016/5/11/chartex" xmlns:cx6="http://schemas.microsoft.com/office/drawing/2016/5/12/chartex" xmlns:cx7="http://schemas.microsoft.com/office/drawing/2016/5/13/chartex" xmlns:cx8="http://schemas.microsoft.com/office/drawing/2016/5/14/chartex" xmlns:mc="http://schemas.openxmlformats.org/markup-compatibility/2006" xmlns:aink="http://schemas.microsoft.com/office/drawing/2016/ink" xmlns:am3d="http://schemas.microsoft.com/office/drawing/2017/model3d" xmlns:o="urn:schemas-microsoft-com:office:office" xmlns:oel="http://schemas.microsoft.com/office/2019/extlst" xmlns:r="http://schemas.openxmlformats.org/officeDocument/2006/relationships" xmlns:m="http://schemas.openxmlformats.org/officeDocument/2006/math" xmlns:v="urn:schemas-microsoft-com:vml" xmlns:wp14="http://schemas.microsoft.com/office/word/2010/wordprocessingDrawing" xmlns:wp="http://schemas.openxmlformats.org/drawingml/2006/wordprocessingDrawing" xmlns:w10="urn:schemas-microsoft-com:office:word" xmlns:w="http://schemas.openxmlformats.org/wordprocessingml/2006/main" xmlns:w14="http://schemas.microsoft.com/office/word/2010/wordml" xmlns:w15="http://schemas.microsoft.com/office/word/2012/wordml" xmlns:w16cex="http://schemas.microsoft.com/office/word/2018/wordml/cex" xmlns:w16cid="http://schemas.microsoft.com/office/word/2016/wordml/cid" xmlns:w16="http://schemas.microsoft.com/office/word/2018/wordml" xmlns:w16sdtdh="http://schemas.microsoft.com/office/word/2020/wordml/sdtdatahash" xmlns:w16se="http://schemas.microsoft.com/office/word/2015/wordml/symex" xmlns:wpg="http://schemas.microsoft.com/office/word/2010/wordprocessingGroup" xmlns:wpi="http://schemas.microsoft.com/office/word/2010/wordprocessingInk" xmlns:wne="http://schemas.microsoft.com/office/word/2006/wordml" xmlns:wps="http://schemas.microsoft.com/office/word/2010/wordprocessingShape" mc:Ignorable="w14 w15 w16se w16cid w16 w16cex w16sdtdh wp14">
   <w:body>
     <w:p>
       <w:pPr>
@@ -286,7 +286,13 @@
       </w:r>
       <w:proofErr w:type="spellEnd"/>
       <w:r>
-        <w:t xml:space="preserve"> server (use port 62) </w:t>
+        <w:t xml:space="preserve"> server (use port 62</w:t>
+      </w:r>
+      <w:r>
+        <w:t>62</w:t>
+      </w:r>
+      <w:r>
+        <w:t xml:space="preserve">) </w:t>
       </w:r>
     </w:p>
     <w:p>
@@ -307,7 +313,21 @@
           <w:rFonts w:ascii="Courier" w:hAnsi="Courier" w:cs="Courier"/>
           <w:color w:val="3B2322"/>
         </w:rPr>
-        <w:t xml:space="preserve"> -p62  &lt;</w:t>
+        <w:t xml:space="preserve"> -p62</w:t>
+      </w:r>
+      <w:r>
+        <w:rPr>
+          <w:rFonts w:ascii="Courier" w:hAnsi="Courier" w:cs="Courier"/>
+          <w:color w:val="3B2322"/>
+        </w:rPr>
+        <w:t>62</w:t>
+      </w:r>
+      <w:r>
+        <w:rPr>
+          <w:rFonts w:ascii="Courier" w:hAnsi="Courier" w:cs="Courier"/>
+          <w:color w:val="3B2322"/>
+        </w:rPr>
+        <w:t xml:space="preserve">  &lt;</w:t>
       </w:r>
       <w:proofErr w:type="spellStart"/>
       <w:r>
@@ -1194,8 +1214,6 @@
       <w:r>
         <w:t xml:space="preserve"> into your environment using the “modules” framework.</w:t>
       </w:r>
-      <w:bookmarkStart w:id="0" w:name="_GoBack"/>
-      <w:bookmarkEnd w:id="0"/>
     </w:p>
     <w:p>
       <w:pPr>
@@ -1254,15 +1272,7 @@
         <w:ind w:left="1080"/>
       </w:pPr>
       <w:r>
-        <w:t xml:space="preserve">The list of available software is very long. </w:t>
-      </w:r>
-      <w:proofErr w:type="spellStart"/>
-      <w:r>
-        <w:t>To</w:t>
-      </w:r>
-      <w:proofErr w:type="spellEnd"/>
-      <w:r>
-        <w:t xml:space="preserve"> search for specific items use ‘</w:t>
+        <w:t>The list of available software is very long. To search for specific items use ‘</w:t>
       </w:r>
       <w:r>
         <w:rPr>
@@ -1585,6 +1595,29 @@
       <w:pPr>
         <w:pStyle w:val="ListParagraph"/>
         <w:numPr>
+          <w:ilvl w:val="1"/>
+          <w:numId w:val="1"/>
+        </w:numPr>
+      </w:pPr>
+      <w:r>
+        <w:t xml:space="preserve">This </w:t>
+      </w:r>
+      <w:hyperlink r:id="rId10" w:history="1">
+        <w:r>
+          <w:rPr>
+            <w:rStyle w:val="Hyperlink"/>
+          </w:rPr>
+          <w:t>beginner’s guide does a nice job of elaborating appropriately</w:t>
+        </w:r>
+      </w:hyperlink>
+      <w:r>
+        <w:t xml:space="preserve"> on each of these ideas, and gives some practical examples</w:t>
+      </w:r>
+    </w:p>
+    <w:p>
+      <w:pPr>
+        <w:pStyle w:val="ListParagraph"/>
+        <w:numPr>
           <w:ilvl w:val="0"/>
           <w:numId w:val="1"/>
         </w:numPr>
@@ -1625,7 +1658,7 @@
       <w:r>
         <w:t xml:space="preserve">some further details for </w:t>
       </w:r>
-      <w:hyperlink r:id="rId10" w:anchor="Cluster_Partitions" w:history="1">
+      <w:hyperlink r:id="rId11" w:anchor="Cluster_Partitions" w:history="1">
         <w:r>
           <w:rPr>
             <w:rStyle w:val="Hyperlink"/>
@@ -1647,6 +1680,7 @@
         <w:ind w:left="1800"/>
       </w:pPr>
       <w:r>
+        <w:lastRenderedPageBreak/>
         <w:t>The queues are organized by processor type, with ‘intel’ as the default. However, ‘</w:t>
       </w:r>
       <w:proofErr w:type="spellStart"/>
@@ -1655,11 +1689,7 @@
       </w:r>
       <w:proofErr w:type="spellEnd"/>
       <w:r>
-        <w:t xml:space="preserve">’ nodes are just fine for our jobs, so if ‘intel’ </w:t>
-      </w:r>
-      <w:r>
-        <w:lastRenderedPageBreak/>
-        <w:t>is oversubscribed and your jobs aren’t starting quickly, try submitting to ‘</w:t>
+        <w:t>’ nodes are just fine for our jobs, so if ‘intel’ is oversubscribed and your jobs aren’t starting quickly, try submitting to ‘</w:t>
       </w:r>
       <w:proofErr w:type="spellStart"/>
       <w:r>
@@ -1724,7 +1754,7 @@
       <w:r>
         <w:t xml:space="preserve"> is a convenient wrapper around </w:t>
       </w:r>
-      <w:hyperlink r:id="rId11" w:anchor="srun" w:history="1">
+      <w:hyperlink r:id="rId12" w:anchor="srun" w:history="1">
         <w:r>
           <w:rPr>
             <w:rStyle w:val="Hyperlink"/>
@@ -1993,7 +2023,7 @@
       <w:r>
         <w:t xml:space="preserve">The ITTC wiki gives </w:t>
       </w:r>
-      <w:hyperlink r:id="rId12" w:anchor="sbatch" w:history="1">
+      <w:hyperlink r:id="rId13" w:anchor="sbatch" w:history="1">
         <w:r>
           <w:rPr>
             <w:rStyle w:val="Hyperlink"/>
@@ -2004,7 +2034,7 @@
       <w:r>
         <w:t xml:space="preserve">, and the </w:t>
       </w:r>
-      <w:hyperlink r:id="rId13" w:history="1">
+      <w:hyperlink r:id="rId14" w:history="1">
         <w:r>
           <w:rPr>
             <w:rStyle w:val="Hyperlink"/>
@@ -2058,7 +2088,7 @@
       <w:r>
         <w:t xml:space="preserve">There are a </w:t>
       </w:r>
-      <w:hyperlink r:id="rId14" w:history="1">
+      <w:hyperlink r:id="rId15" w:history="1">
         <w:r>
           <w:rPr>
             <w:rStyle w:val="Hyperlink"/>
@@ -2084,7 +2114,7 @@
           <w:numId w:val="1"/>
         </w:numPr>
       </w:pPr>
-      <w:commentRangeStart w:id="1"/>
+      <w:commentRangeStart w:id="0"/>
       <w:proofErr w:type="spellStart"/>
       <w:r>
         <w:t>sacct</w:t>
@@ -2101,12 +2131,12 @@
       <w:r>
         <w:t>…</w:t>
       </w:r>
-      <w:commentRangeEnd w:id="1"/>
+      <w:commentRangeEnd w:id="0"/>
       <w:r>
         <w:rPr>
           <w:rStyle w:val="CommentReference"/>
         </w:rPr>
-        <w:commentReference w:id="1"/>
+        <w:commentReference w:id="0"/>
       </w:r>
     </w:p>
     <w:p>
@@ -2121,7 +2151,7 @@
       <w:r>
         <w:t xml:space="preserve">The ITTC site gives </w:t>
       </w:r>
-      <w:hyperlink r:id="rId18" w:anchor="Helpful_Commands" w:history="1">
+      <w:hyperlink r:id="rId19" w:anchor="Helpful_Commands" w:history="1">
         <w:r>
           <w:rPr>
             <w:rStyle w:val="Hyperlink"/>
@@ -2314,13 +2344,12 @@
     <w:p/>
     <w:p>
       <w:r>
+        <w:lastRenderedPageBreak/>
         <w:t xml:space="preserve">Now submit the script to </w:t>
       </w:r>
-      <w:proofErr w:type="spellStart"/>
-      <w:r>
-        <w:t>qsub</w:t>
-      </w:r>
-      <w:proofErr w:type="spellEnd"/>
+      <w:r>
+        <w:t>sbatch</w:t>
+      </w:r>
       <w:r>
         <w:t xml:space="preserve">, then check status with </w:t>
       </w:r>
@@ -2344,7 +2373,6 @@
         <w:rPr>
           <w:rStyle w:val="Terminal"/>
         </w:rPr>
-        <w:lastRenderedPageBreak/>
         <w:t xml:space="preserve">&gt; </w:t>
       </w:r>
       <w:proofErr w:type="spellStart"/>
@@ -3018,6 +3046,7 @@
     </w:p>
     <w:p>
       <w:r>
+        <w:lastRenderedPageBreak/>
         <w:t>used to create environment variables used by MPI to launch the correct number</w:t>
       </w:r>
     </w:p>
@@ -3028,7 +3057,6 @@
     </w:p>
     <w:p>
       <w:r>
-        <w:lastRenderedPageBreak/>
         <w:t>need precise control on how your MPI jobs launch across multiple nodes. If you</w:t>
       </w:r>
     </w:p>
@@ -3411,6 +3439,9 @@
       </w:r>
     </w:p>
     <w:p/>
+    <w:p/>
+    <w:p/>
+    <w:p/>
     <w:p>
       <w:pPr>
         <w:rPr>
@@ -3439,11 +3470,7 @@
         <w:t xml:space="preserve">Typically the most straightforward way to share files is to move them into a directory in /work, where everyone </w:t>
       </w:r>
       <w:r>
-        <w:t xml:space="preserve">in the group can access all folders.  However, in some cases it </w:t>
-      </w:r>
-      <w:r>
-        <w:lastRenderedPageBreak/>
-        <w:t>may be</w:t>
+        <w:t>in the group can access all folders.  However, in some cases it may be</w:t>
       </w:r>
       <w:r>
         <w:t xml:space="preserve"> preferred to simply change the permissions on the </w:t>
@@ -3457,7 +3484,7 @@
       <w:r>
         <w:t xml:space="preserve">Here is a good, relatively succinct but </w:t>
       </w:r>
-      <w:hyperlink r:id="rId19" w:history="1">
+      <w:hyperlink r:id="rId20" w:history="1">
         <w:r>
           <w:rPr>
             <w:rStyle w:val="Hyperlink"/>
@@ -4346,7 +4373,7 @@
         </w:rPr>
         <w:t>-n=4' </w:t>
       </w:r>
-      <w:hyperlink r:id="rId20" w:history="1">
+      <w:hyperlink r:id="rId21" w:history="1">
         <w:r>
           <w:rPr>
             <w:rStyle w:val="Hyperlink"/>
@@ -4408,6 +4435,326 @@
           <w:rFonts w:asciiTheme="minorHAnsi" w:eastAsiaTheme="minorEastAsia" w:hAnsiTheme="minorHAnsi" w:cs="Courier New"/>
         </w:rPr>
         <w:t>download running. </w:t>
+      </w:r>
+    </w:p>
+    <w:p>
+      <w:pPr>
+        <w:rPr>
+          <w:rFonts w:asciiTheme="minorHAnsi" w:hAnsiTheme="minorHAnsi"/>
+        </w:rPr>
+      </w:pPr>
+    </w:p>
+    <w:p>
+      <w:pPr>
+        <w:rPr>
+          <w:rFonts w:asciiTheme="minorHAnsi" w:hAnsiTheme="minorHAnsi"/>
+        </w:rPr>
+      </w:pPr>
+    </w:p>
+    <w:p>
+      <w:pPr>
+        <w:rPr>
+          <w:rFonts w:asciiTheme="minorHAnsi" w:hAnsiTheme="minorHAnsi"/>
+          <w:b/>
+          <w:bCs/>
+          <w:u w:val="single"/>
+        </w:rPr>
+      </w:pPr>
+      <w:r>
+        <w:rPr>
+          <w:rFonts w:asciiTheme="minorHAnsi" w:hAnsiTheme="minorHAnsi"/>
+          <w:b/>
+          <w:bCs/>
+          <w:u w:val="single"/>
+        </w:rPr>
+        <w:t>Using SSH keys.</w:t>
+      </w:r>
+    </w:p>
+    <w:p>
+      <w:pPr>
+        <w:rPr>
+          <w:rFonts w:asciiTheme="minorHAnsi" w:hAnsiTheme="minorHAnsi"/>
+        </w:rPr>
+      </w:pPr>
+      <w:r>
+        <w:rPr>
+          <w:rFonts w:asciiTheme="minorHAnsi" w:hAnsiTheme="minorHAnsi"/>
+        </w:rPr>
+        <w:lastRenderedPageBreak/>
+        <w:t xml:space="preserve">As an alternative to using the KU Cisco VPN, and then logging in with a password, it is possible to generate an </w:t>
+      </w:r>
+      <w:proofErr w:type="spellStart"/>
+      <w:r>
+        <w:rPr>
+          <w:rFonts w:asciiTheme="minorHAnsi" w:hAnsiTheme="minorHAnsi"/>
+        </w:rPr>
+        <w:t>ssh</w:t>
+      </w:r>
+      <w:proofErr w:type="spellEnd"/>
+      <w:r>
+        <w:rPr>
+          <w:rFonts w:asciiTheme="minorHAnsi" w:hAnsiTheme="minorHAnsi"/>
+        </w:rPr>
+        <w:t>-key and use this to "automatically" authenticate a login.</w:t>
+      </w:r>
+    </w:p>
+    <w:p>
+      <w:pPr>
+        <w:rPr>
+          <w:rFonts w:asciiTheme="minorHAnsi" w:hAnsiTheme="minorHAnsi"/>
+        </w:rPr>
+      </w:pPr>
+      <w:r>
+        <w:rPr>
+          <w:rFonts w:asciiTheme="minorHAnsi" w:hAnsiTheme="minorHAnsi"/>
+        </w:rPr>
+        <w:t xml:space="preserve">The KU ITTC cluster </w:t>
+      </w:r>
+      <w:hyperlink r:id="rId22" w:anchor="SSH_Public_Key" w:history="1">
+        <w:r>
+          <w:rPr>
+            <w:rStyle w:val="Hyperlink"/>
+            <w:rFonts w:asciiTheme="minorHAnsi" w:hAnsiTheme="minorHAnsi"/>
+          </w:rPr>
+          <w:t>briefly describes this</w:t>
+        </w:r>
+      </w:hyperlink>
+      <w:r>
+        <w:rPr>
+          <w:rFonts w:asciiTheme="minorHAnsi" w:hAnsiTheme="minorHAnsi"/>
+        </w:rPr>
+        <w:t xml:space="preserve">, but doesn't really provide very much information. I have found that </w:t>
+      </w:r>
+      <w:proofErr w:type="spellStart"/>
+      <w:r>
+        <w:rPr>
+          <w:rFonts w:asciiTheme="minorHAnsi" w:hAnsiTheme="minorHAnsi"/>
+        </w:rPr>
+        <w:t>github</w:t>
+      </w:r>
+      <w:proofErr w:type="spellEnd"/>
+      <w:r>
+        <w:rPr>
+          <w:rFonts w:asciiTheme="minorHAnsi" w:hAnsiTheme="minorHAnsi"/>
+        </w:rPr>
+        <w:t xml:space="preserve"> has much more extensive documentation </w:t>
+      </w:r>
+      <w:hyperlink r:id="rId23" w:history="1">
+        <w:r>
+          <w:rPr>
+            <w:rStyle w:val="Hyperlink"/>
+            <w:rFonts w:asciiTheme="minorHAnsi" w:hAnsiTheme="minorHAnsi"/>
+          </w:rPr>
+          <w:t xml:space="preserve">about working with </w:t>
+        </w:r>
+        <w:proofErr w:type="spellStart"/>
+        <w:r>
+          <w:rPr>
+            <w:rStyle w:val="Hyperlink"/>
+            <w:rFonts w:asciiTheme="minorHAnsi" w:hAnsiTheme="minorHAnsi"/>
+          </w:rPr>
+          <w:t>ssh</w:t>
+        </w:r>
+        <w:proofErr w:type="spellEnd"/>
+        <w:r>
+          <w:rPr>
+            <w:rStyle w:val="Hyperlink"/>
+            <w:rFonts w:asciiTheme="minorHAnsi" w:hAnsiTheme="minorHAnsi"/>
+          </w:rPr>
+          <w:t xml:space="preserve"> keys</w:t>
+        </w:r>
+      </w:hyperlink>
+      <w:r>
+        <w:rPr>
+          <w:rFonts w:asciiTheme="minorHAnsi" w:hAnsiTheme="minorHAnsi"/>
+        </w:rPr>
+        <w:t>, including how to check if you have them already, and how to generate and find them.</w:t>
+      </w:r>
+    </w:p>
+    <w:p>
+      <w:pPr>
+        <w:rPr>
+          <w:rFonts w:asciiTheme="minorHAnsi" w:hAnsiTheme="minorHAnsi"/>
+        </w:rPr>
+      </w:pPr>
+    </w:p>
+    <w:p>
+      <w:pPr>
+        <w:rPr>
+          <w:rFonts w:asciiTheme="minorHAnsi" w:hAnsiTheme="minorHAnsi"/>
+        </w:rPr>
+      </w:pPr>
+      <w:r>
+        <w:rPr>
+          <w:rFonts w:asciiTheme="minorHAnsi" w:hAnsiTheme="minorHAnsi"/>
+        </w:rPr>
+        <w:t xml:space="preserve">Once you've generated the </w:t>
+      </w:r>
+      <w:proofErr w:type="spellStart"/>
+      <w:r>
+        <w:rPr>
+          <w:rFonts w:asciiTheme="minorHAnsi" w:hAnsiTheme="minorHAnsi"/>
+        </w:rPr>
+        <w:t>ssh</w:t>
+      </w:r>
+      <w:proofErr w:type="spellEnd"/>
+      <w:r>
+        <w:rPr>
+          <w:rFonts w:asciiTheme="minorHAnsi" w:hAnsiTheme="minorHAnsi"/>
+        </w:rPr>
+        <w:t xml:space="preserve"> key and public file, then you need to send that public file as an attachment to the ITTC admins via email. They will add it to the  ~/.</w:t>
+      </w:r>
+      <w:proofErr w:type="spellStart"/>
+      <w:r>
+        <w:rPr>
+          <w:rFonts w:asciiTheme="minorHAnsi" w:hAnsiTheme="minorHAnsi"/>
+        </w:rPr>
+        <w:t>ssh</w:t>
+      </w:r>
+      <w:proofErr w:type="spellEnd"/>
+      <w:r>
+        <w:rPr>
+          <w:rFonts w:asciiTheme="minorHAnsi" w:hAnsiTheme="minorHAnsi"/>
+        </w:rPr>
+        <w:t>/</w:t>
+      </w:r>
+      <w:proofErr w:type="spellStart"/>
+      <w:r>
+        <w:rPr>
+          <w:rFonts w:asciiTheme="minorHAnsi" w:hAnsiTheme="minorHAnsi"/>
+        </w:rPr>
+        <w:t>authorized_keys</w:t>
+      </w:r>
+      <w:proofErr w:type="spellEnd"/>
+      <w:r>
+        <w:rPr>
+          <w:rFonts w:asciiTheme="minorHAnsi" w:hAnsiTheme="minorHAnsi"/>
+        </w:rPr>
+        <w:t xml:space="preserve"> file in your account. At this point, you can log in directly to the </w:t>
+      </w:r>
+      <w:proofErr w:type="spellStart"/>
+      <w:r>
+        <w:rPr>
+          <w:rFonts w:asciiTheme="minorHAnsi" w:hAnsiTheme="minorHAnsi"/>
+        </w:rPr>
+        <w:t>ssh</w:t>
+      </w:r>
+      <w:proofErr w:type="spellEnd"/>
+      <w:r>
+        <w:rPr>
+          <w:rFonts w:asciiTheme="minorHAnsi" w:hAnsiTheme="minorHAnsi"/>
+        </w:rPr>
+        <w:t xml:space="preserve"> server and not bother with the </w:t>
+      </w:r>
+      <w:proofErr w:type="spellStart"/>
+      <w:r>
+        <w:rPr>
+          <w:rFonts w:asciiTheme="minorHAnsi" w:hAnsiTheme="minorHAnsi"/>
+        </w:rPr>
+        <w:t>vpn</w:t>
+      </w:r>
+      <w:proofErr w:type="spellEnd"/>
+      <w:r>
+        <w:rPr>
+          <w:rFonts w:asciiTheme="minorHAnsi" w:hAnsiTheme="minorHAnsi"/>
+        </w:rPr>
+        <w:t>.</w:t>
+      </w:r>
+    </w:p>
+    <w:p>
+      <w:pPr>
+        <w:rPr>
+          <w:rFonts w:asciiTheme="minorHAnsi" w:hAnsiTheme="minorHAnsi"/>
+        </w:rPr>
+      </w:pPr>
+    </w:p>
+    <w:p>
+      <w:pPr>
+        <w:rPr>
+          <w:rFonts w:asciiTheme="minorHAnsi" w:hAnsiTheme="minorHAnsi"/>
+        </w:rPr>
+      </w:pPr>
+      <w:r>
+        <w:rPr>
+          <w:rFonts w:asciiTheme="minorHAnsi" w:hAnsiTheme="minorHAnsi"/>
+        </w:rPr>
+        <w:t>First you will login to the SSH gateway:</w:t>
+      </w:r>
+    </w:p>
+    <w:p>
+      <w:pPr>
+        <w:rPr>
+          <w:rFonts w:asciiTheme="minorHAnsi" w:hAnsiTheme="minorHAnsi"/>
+        </w:rPr>
+      </w:pPr>
+    </w:p>
+    <w:p>
+      <w:pPr>
+        <w:rPr>
+          <w:rFonts w:asciiTheme="minorHAnsi" w:hAnsiTheme="minorHAnsi"/>
+        </w:rPr>
+      </w:pPr>
+      <w:proofErr w:type="spellStart"/>
+      <w:r>
+        <w:rPr>
+          <w:rFonts w:asciiTheme="minorHAnsi" w:hAnsiTheme="minorHAnsi"/>
+        </w:rPr>
+        <w:t>ssh</w:t>
+      </w:r>
+      <w:proofErr w:type="spellEnd"/>
+      <w:r>
+        <w:rPr>
+          <w:rFonts w:asciiTheme="minorHAnsi" w:hAnsiTheme="minorHAnsi"/>
+        </w:rPr>
+        <w:t xml:space="preserve"> -p6262 jwalters@ssh.ittc.ku.edu</w:t>
+      </w:r>
+    </w:p>
+    <w:p>
+      <w:pPr>
+        <w:rPr>
+          <w:rFonts w:asciiTheme="minorHAnsi" w:hAnsiTheme="minorHAnsi"/>
+        </w:rPr>
+      </w:pPr>
+    </w:p>
+    <w:p>
+      <w:pPr>
+        <w:rPr>
+          <w:rFonts w:asciiTheme="minorHAnsi" w:hAnsiTheme="minorHAnsi"/>
+        </w:rPr>
+      </w:pPr>
+      <w:r>
+        <w:rPr>
+          <w:rFonts w:asciiTheme="minorHAnsi" w:hAnsiTheme="minorHAnsi"/>
+        </w:rPr>
+        <w:t>Then you can login to the cluster:</w:t>
+      </w:r>
+    </w:p>
+    <w:p>
+      <w:pPr>
+        <w:rPr>
+          <w:rFonts w:asciiTheme="minorHAnsi" w:hAnsiTheme="minorHAnsi"/>
+        </w:rPr>
+      </w:pPr>
+    </w:p>
+    <w:p>
+      <w:pPr>
+        <w:rPr>
+          <w:rFonts w:asciiTheme="minorHAnsi" w:hAnsiTheme="minorHAnsi"/>
+        </w:rPr>
+      </w:pPr>
+      <w:proofErr w:type="spellStart"/>
+      <w:r>
+        <w:rPr>
+          <w:rFonts w:asciiTheme="minorHAnsi" w:hAnsiTheme="minorHAnsi"/>
+        </w:rPr>
+        <w:t>ssh</w:t>
+      </w:r>
+      <w:proofErr w:type="spellEnd"/>
+      <w:r>
+        <w:rPr>
+          <w:rFonts w:asciiTheme="minorHAnsi" w:hAnsiTheme="minorHAnsi"/>
+        </w:rPr>
+        <w:t xml:space="preserve"> login1</w:t>
       </w:r>
     </w:p>
     <w:p>
@@ -4427,8 +4774,8 @@
 </file>
 
 <file path=word/comments.xml><?xml version="1.0" encoding="utf-8"?>
-<w:comments xmlns:wpc="http://schemas.microsoft.com/office/word/2010/wordprocessingCanvas" xmlns:cx="http://schemas.microsoft.com/office/drawing/2014/chartex" xmlns:cx1="http://schemas.microsoft.com/office/drawing/2015/9/8/chartex" xmlns:cx2="http://schemas.microsoft.com/office/drawing/2015/10/21/chartex" xmlns:cx3="http://schemas.microsoft.com/office/drawing/2016/5/9/chartex" xmlns:cx4="http://schemas.microsoft.com/office/drawing/2016/5/10/chartex" xmlns:cx5="http://schemas.microsoft.com/office/drawing/2016/5/11/chartex" xmlns:cx6="http://schemas.microsoft.com/office/drawing/2016/5/12/chartex" xmlns:cx7="http://schemas.microsoft.com/office/drawing/2016/5/13/chartex" xmlns:cx8="http://schemas.microsoft.com/office/drawing/2016/5/14/chartex" xmlns:mc="http://schemas.openxmlformats.org/markup-compatibility/2006" xmlns:aink="http://schemas.microsoft.com/office/drawing/2016/ink" xmlns:am3d="http://schemas.microsoft.com/office/drawing/2017/model3d" xmlns:o="urn:schemas-microsoft-com:office:office" xmlns:r="http://schemas.openxmlformats.org/officeDocument/2006/relationships" xmlns:m="http://schemas.openxmlformats.org/officeDocument/2006/math" xmlns:v="urn:schemas-microsoft-com:vml" xmlns:wp14="http://schemas.microsoft.com/office/word/2010/wordprocessingDrawing" xmlns:wp="http://schemas.openxmlformats.org/drawingml/2006/wordprocessingDrawing" xmlns:w10="urn:schemas-microsoft-com:office:word" xmlns:w="http://schemas.openxmlformats.org/wordprocessingml/2006/main" xmlns:w14="http://schemas.microsoft.com/office/word/2010/wordml" xmlns:w15="http://schemas.microsoft.com/office/word/2012/wordml" xmlns:w16cid="http://schemas.microsoft.com/office/word/2016/wordml/cid" xmlns:w16se="http://schemas.microsoft.com/office/word/2015/wordml/symex" xmlns:wpg="http://schemas.microsoft.com/office/word/2010/wordprocessingGroup" xmlns:wpi="http://schemas.microsoft.com/office/word/2010/wordprocessingInk" xmlns:wne="http://schemas.microsoft.com/office/word/2006/wordml" xmlns:wps="http://schemas.microsoft.com/office/word/2010/wordprocessingShape" mc:Ignorable="w14 w15 w16se w16cid wp14">
-  <w:comment w:id="1" w:author="Jamie Walters" w:date="2018-10-03T14:06:00Z" w:initials="JRW">
+<w:comments xmlns:wpc="http://schemas.microsoft.com/office/word/2010/wordprocessingCanvas" xmlns:cx="http://schemas.microsoft.com/office/drawing/2014/chartex" xmlns:cx1="http://schemas.microsoft.com/office/drawing/2015/9/8/chartex" xmlns:cx2="http://schemas.microsoft.com/office/drawing/2015/10/21/chartex" xmlns:cx3="http://schemas.microsoft.com/office/drawing/2016/5/9/chartex" xmlns:cx4="http://schemas.microsoft.com/office/drawing/2016/5/10/chartex" xmlns:cx5="http://schemas.microsoft.com/office/drawing/2016/5/11/chartex" xmlns:cx6="http://schemas.microsoft.com/office/drawing/2016/5/12/chartex" xmlns:cx7="http://schemas.microsoft.com/office/drawing/2016/5/13/chartex" xmlns:cx8="http://schemas.microsoft.com/office/drawing/2016/5/14/chartex" xmlns:mc="http://schemas.openxmlformats.org/markup-compatibility/2006" xmlns:aink="http://schemas.microsoft.com/office/drawing/2016/ink" xmlns:am3d="http://schemas.microsoft.com/office/drawing/2017/model3d" xmlns:o="urn:schemas-microsoft-com:office:office" xmlns:oel="http://schemas.microsoft.com/office/2019/extlst" xmlns:r="http://schemas.openxmlformats.org/officeDocument/2006/relationships" xmlns:m="http://schemas.openxmlformats.org/officeDocument/2006/math" xmlns:v="urn:schemas-microsoft-com:vml" xmlns:wp14="http://schemas.microsoft.com/office/word/2010/wordprocessingDrawing" xmlns:wp="http://schemas.openxmlformats.org/drawingml/2006/wordprocessingDrawing" xmlns:w10="urn:schemas-microsoft-com:office:word" xmlns:w="http://schemas.openxmlformats.org/wordprocessingml/2006/main" xmlns:w14="http://schemas.microsoft.com/office/word/2010/wordml" xmlns:w15="http://schemas.microsoft.com/office/word/2012/wordml" xmlns:w16cex="http://schemas.microsoft.com/office/word/2018/wordml/cex" xmlns:w16cid="http://schemas.microsoft.com/office/word/2016/wordml/cid" xmlns:w16="http://schemas.microsoft.com/office/word/2018/wordml" xmlns:w16sdtdh="http://schemas.microsoft.com/office/word/2020/wordml/sdtdatahash" xmlns:w16se="http://schemas.microsoft.com/office/word/2015/wordml/symex" xmlns:wpg="http://schemas.microsoft.com/office/word/2010/wordprocessingGroup" xmlns:wpi="http://schemas.microsoft.com/office/word/2010/wordprocessingInk" xmlns:wne="http://schemas.microsoft.com/office/word/2006/wordml" xmlns:wps="http://schemas.microsoft.com/office/word/2010/wordprocessingShape" mc:Ignorable="w14 w15 w16se w16cid w16 w16cex w16sdtdh wp14">
+  <w:comment w:id="0" w:author="Jamie Walters" w:date="2018-10-03T14:06:00Z" w:initials="JRW">
     <w:p>
       <w:pPr>
         <w:pStyle w:val="CommentText"/>
@@ -4448,19 +4795,19 @@
 </file>
 
 <file path=word/commentsExtended.xml><?xml version="1.0" encoding="utf-8"?>
-<w15:commentsEx xmlns:wpc="http://schemas.microsoft.com/office/word/2010/wordprocessingCanvas" xmlns:cx="http://schemas.microsoft.com/office/drawing/2014/chartex" xmlns:cx1="http://schemas.microsoft.com/office/drawing/2015/9/8/chartex" xmlns:cx2="http://schemas.microsoft.com/office/drawing/2015/10/21/chartex" xmlns:cx3="http://schemas.microsoft.com/office/drawing/2016/5/9/chartex" xmlns:cx4="http://schemas.microsoft.com/office/drawing/2016/5/10/chartex" xmlns:cx5="http://schemas.microsoft.com/office/drawing/2016/5/11/chartex" xmlns:cx6="http://schemas.microsoft.com/office/drawing/2016/5/12/chartex" xmlns:cx7="http://schemas.microsoft.com/office/drawing/2016/5/13/chartex" xmlns:cx8="http://schemas.microsoft.com/office/drawing/2016/5/14/chartex" xmlns:mc="http://schemas.openxmlformats.org/markup-compatibility/2006" xmlns:aink="http://schemas.microsoft.com/office/drawing/2016/ink" xmlns:am3d="http://schemas.microsoft.com/office/drawing/2017/model3d" xmlns:o="urn:schemas-microsoft-com:office:office" xmlns:r="http://schemas.openxmlformats.org/officeDocument/2006/relationships" xmlns:m="http://schemas.openxmlformats.org/officeDocument/2006/math" xmlns:v="urn:schemas-microsoft-com:vml" xmlns:wp14="http://schemas.microsoft.com/office/word/2010/wordprocessingDrawing" xmlns:wp="http://schemas.openxmlformats.org/drawingml/2006/wordprocessingDrawing" xmlns:w10="urn:schemas-microsoft-com:office:word" xmlns:w="http://schemas.openxmlformats.org/wordprocessingml/2006/main" xmlns:w14="http://schemas.microsoft.com/office/word/2010/wordml" xmlns:w15="http://schemas.microsoft.com/office/word/2012/wordml" xmlns:w16cid="http://schemas.microsoft.com/office/word/2016/wordml/cid" xmlns:w16se="http://schemas.microsoft.com/office/word/2015/wordml/symex" xmlns:wpg="http://schemas.microsoft.com/office/word/2010/wordprocessingGroup" xmlns:wpi="http://schemas.microsoft.com/office/word/2010/wordprocessingInk" xmlns:wne="http://schemas.microsoft.com/office/word/2006/wordml" xmlns:wps="http://schemas.microsoft.com/office/word/2010/wordprocessingShape" mc:Ignorable="w14 w15 w16se w16cid wp14">
+<w15:commentsEx xmlns:wpc="http://schemas.microsoft.com/office/word/2010/wordprocessingCanvas" xmlns:cx="http://schemas.microsoft.com/office/drawing/2014/chartex" xmlns:cx1="http://schemas.microsoft.com/office/drawing/2015/9/8/chartex" xmlns:cx2="http://schemas.microsoft.com/office/drawing/2015/10/21/chartex" xmlns:cx3="http://schemas.microsoft.com/office/drawing/2016/5/9/chartex" xmlns:cx4="http://schemas.microsoft.com/office/drawing/2016/5/10/chartex" xmlns:cx5="http://schemas.microsoft.com/office/drawing/2016/5/11/chartex" xmlns:cx6="http://schemas.microsoft.com/office/drawing/2016/5/12/chartex" xmlns:cx7="http://schemas.microsoft.com/office/drawing/2016/5/13/chartex" xmlns:cx8="http://schemas.microsoft.com/office/drawing/2016/5/14/chartex" xmlns:mc="http://schemas.openxmlformats.org/markup-compatibility/2006" xmlns:aink="http://schemas.microsoft.com/office/drawing/2016/ink" xmlns:am3d="http://schemas.microsoft.com/office/drawing/2017/model3d" xmlns:o="urn:schemas-microsoft-com:office:office" xmlns:oel="http://schemas.microsoft.com/office/2019/extlst" xmlns:r="http://schemas.openxmlformats.org/officeDocument/2006/relationships" xmlns:m="http://schemas.openxmlformats.org/officeDocument/2006/math" xmlns:v="urn:schemas-microsoft-com:vml" xmlns:wp14="http://schemas.microsoft.com/office/word/2010/wordprocessingDrawing" xmlns:wp="http://schemas.openxmlformats.org/drawingml/2006/wordprocessingDrawing" xmlns:w10="urn:schemas-microsoft-com:office:word" xmlns:w="http://schemas.openxmlformats.org/wordprocessingml/2006/main" xmlns:w14="http://schemas.microsoft.com/office/word/2010/wordml" xmlns:w15="http://schemas.microsoft.com/office/word/2012/wordml" xmlns:w16cex="http://schemas.microsoft.com/office/word/2018/wordml/cex" xmlns:w16cid="http://schemas.microsoft.com/office/word/2016/wordml/cid" xmlns:w16="http://schemas.microsoft.com/office/word/2018/wordml" xmlns:w16sdtdh="http://schemas.microsoft.com/office/word/2020/wordml/sdtdatahash" xmlns:w16se="http://schemas.microsoft.com/office/word/2015/wordml/symex" xmlns:wpg="http://schemas.microsoft.com/office/word/2010/wordprocessingGroup" xmlns:wpi="http://schemas.microsoft.com/office/word/2010/wordprocessingInk" xmlns:wne="http://schemas.microsoft.com/office/word/2006/wordml" xmlns:wps="http://schemas.microsoft.com/office/word/2010/wordprocessingShape" mc:Ignorable="w14 w15 w16se w16cid w16 w16cex w16sdtdh wp14">
   <w15:commentEx w15:paraId="66407FE3" w15:done="0"/>
 </w15:commentsEx>
 </file>
 
 <file path=word/commentsIds.xml><?xml version="1.0" encoding="utf-8"?>
-<w16cid:commentsIds xmlns:wpc="http://schemas.microsoft.com/office/word/2010/wordprocessingCanvas" xmlns:cx="http://schemas.microsoft.com/office/drawing/2014/chartex" xmlns:cx1="http://schemas.microsoft.com/office/drawing/2015/9/8/chartex" xmlns:cx2="http://schemas.microsoft.com/office/drawing/2015/10/21/chartex" xmlns:cx3="http://schemas.microsoft.com/office/drawing/2016/5/9/chartex" xmlns:cx4="http://schemas.microsoft.com/office/drawing/2016/5/10/chartex" xmlns:cx5="http://schemas.microsoft.com/office/drawing/2016/5/11/chartex" xmlns:cx6="http://schemas.microsoft.com/office/drawing/2016/5/12/chartex" xmlns:cx7="http://schemas.microsoft.com/office/drawing/2016/5/13/chartex" xmlns:cx8="http://schemas.microsoft.com/office/drawing/2016/5/14/chartex" xmlns:mc="http://schemas.openxmlformats.org/markup-compatibility/2006" xmlns:aink="http://schemas.microsoft.com/office/drawing/2016/ink" xmlns:am3d="http://schemas.microsoft.com/office/drawing/2017/model3d" xmlns:o="urn:schemas-microsoft-com:office:office" xmlns:r="http://schemas.openxmlformats.org/officeDocument/2006/relationships" xmlns:m="http://schemas.openxmlformats.org/officeDocument/2006/math" xmlns:v="urn:schemas-microsoft-com:vml" xmlns:wp14="http://schemas.microsoft.com/office/word/2010/wordprocessingDrawing" xmlns:wp="http://schemas.openxmlformats.org/drawingml/2006/wordprocessingDrawing" xmlns:w10="urn:schemas-microsoft-com:office:word" xmlns:w="http://schemas.openxmlformats.org/wordprocessingml/2006/main" xmlns:w14="http://schemas.microsoft.com/office/word/2010/wordml" xmlns:w15="http://schemas.microsoft.com/office/word/2012/wordml" xmlns:w16cid="http://schemas.microsoft.com/office/word/2016/wordml/cid" xmlns:w16se="http://schemas.microsoft.com/office/word/2015/wordml/symex" xmlns:wpg="http://schemas.microsoft.com/office/word/2010/wordprocessingGroup" xmlns:wpi="http://schemas.microsoft.com/office/word/2010/wordprocessingInk" xmlns:wne="http://schemas.microsoft.com/office/word/2006/wordml" xmlns:wps="http://schemas.microsoft.com/office/word/2010/wordprocessingShape" mc:Ignorable="w14 w15 w16se w16cid wp14">
+<w16cid:commentsIds xmlns:wpc="http://schemas.microsoft.com/office/word/2010/wordprocessingCanvas" xmlns:cx="http://schemas.microsoft.com/office/drawing/2014/chartex" xmlns:cx1="http://schemas.microsoft.com/office/drawing/2015/9/8/chartex" xmlns:cx2="http://schemas.microsoft.com/office/drawing/2015/10/21/chartex" xmlns:cx3="http://schemas.microsoft.com/office/drawing/2016/5/9/chartex" xmlns:cx4="http://schemas.microsoft.com/office/drawing/2016/5/10/chartex" xmlns:cx5="http://schemas.microsoft.com/office/drawing/2016/5/11/chartex" xmlns:cx6="http://schemas.microsoft.com/office/drawing/2016/5/12/chartex" xmlns:cx7="http://schemas.microsoft.com/office/drawing/2016/5/13/chartex" xmlns:cx8="http://schemas.microsoft.com/office/drawing/2016/5/14/chartex" xmlns:mc="http://schemas.openxmlformats.org/markup-compatibility/2006" xmlns:aink="http://schemas.microsoft.com/office/drawing/2016/ink" xmlns:am3d="http://schemas.microsoft.com/office/drawing/2017/model3d" xmlns:o="urn:schemas-microsoft-com:office:office" xmlns:oel="http://schemas.microsoft.com/office/2019/extlst" xmlns:r="http://schemas.openxmlformats.org/officeDocument/2006/relationships" xmlns:m="http://schemas.openxmlformats.org/officeDocument/2006/math" xmlns:v="urn:schemas-microsoft-com:vml" xmlns:wp14="http://schemas.microsoft.com/office/word/2010/wordprocessingDrawing" xmlns:wp="http://schemas.openxmlformats.org/drawingml/2006/wordprocessingDrawing" xmlns:w10="urn:schemas-microsoft-com:office:word" xmlns:w="http://schemas.openxmlformats.org/wordprocessingml/2006/main" xmlns:w14="http://schemas.microsoft.com/office/word/2010/wordml" xmlns:w15="http://schemas.microsoft.com/office/word/2012/wordml" xmlns:w16cex="http://schemas.microsoft.com/office/word/2018/wordml/cex" xmlns:w16cid="http://schemas.microsoft.com/office/word/2016/wordml/cid" xmlns:w16="http://schemas.microsoft.com/office/word/2018/wordml" xmlns:w16sdtdh="http://schemas.microsoft.com/office/word/2020/wordml/sdtdatahash" xmlns:w16se="http://schemas.microsoft.com/office/word/2015/wordml/symex" xmlns:wpg="http://schemas.microsoft.com/office/word/2010/wordprocessingGroup" xmlns:wpi="http://schemas.microsoft.com/office/word/2010/wordprocessingInk" xmlns:wne="http://schemas.microsoft.com/office/word/2006/wordml" xmlns:wps="http://schemas.microsoft.com/office/word/2010/wordprocessingShape" mc:Ignorable="w14 w15 w16se w16cid w16 w16cex w16sdtdh wp14">
   <w16cid:commentId w16cid:paraId="66407FE3" w16cid:durableId="1F5F4B6D"/>
 </w16cid:commentsIds>
 </file>
 
 <file path=word/numbering.xml><?xml version="1.0" encoding="utf-8"?>
-<w:numbering xmlns:wpc="http://schemas.microsoft.com/office/word/2010/wordprocessingCanvas" xmlns:cx="http://schemas.microsoft.com/office/drawing/2014/chartex" xmlns:cx1="http://schemas.microsoft.com/office/drawing/2015/9/8/chartex" xmlns:cx2="http://schemas.microsoft.com/office/drawing/2015/10/21/chartex" xmlns:cx3="http://schemas.microsoft.com/office/drawing/2016/5/9/chartex" xmlns:cx4="http://schemas.microsoft.com/office/drawing/2016/5/10/chartex" xmlns:cx5="http://schemas.microsoft.com/office/drawing/2016/5/11/chartex" xmlns:cx6="http://schemas.microsoft.com/office/drawing/2016/5/12/chartex" xmlns:cx7="http://schemas.microsoft.com/office/drawing/2016/5/13/chartex" xmlns:cx8="http://schemas.microsoft.com/office/drawing/2016/5/14/chartex" xmlns:mc="http://schemas.openxmlformats.org/markup-compatibility/2006" xmlns:aink="http://schemas.microsoft.com/office/drawing/2016/ink" xmlns:am3d="http://schemas.microsoft.com/office/drawing/2017/model3d" xmlns:o="urn:schemas-microsoft-com:office:office" xmlns:r="http://schemas.openxmlformats.org/officeDocument/2006/relationships" xmlns:m="http://schemas.openxmlformats.org/officeDocument/2006/math" xmlns:v="urn:schemas-microsoft-com:vml" xmlns:wp14="http://schemas.microsoft.com/office/word/2010/wordprocessingDrawing" xmlns:wp="http://schemas.openxmlformats.org/drawingml/2006/wordprocessingDrawing" xmlns:w10="urn:schemas-microsoft-com:office:word" xmlns:w="http://schemas.openxmlformats.org/wordprocessingml/2006/main" xmlns:w14="http://schemas.microsoft.com/office/word/2010/wordml" xmlns:w15="http://schemas.microsoft.com/office/word/2012/wordml" xmlns:w16cid="http://schemas.microsoft.com/office/word/2016/wordml/cid" xmlns:w16se="http://schemas.microsoft.com/office/word/2015/wordml/symex" xmlns:wpg="http://schemas.microsoft.com/office/word/2010/wordprocessingGroup" xmlns:wpi="http://schemas.microsoft.com/office/word/2010/wordprocessingInk" xmlns:wne="http://schemas.microsoft.com/office/word/2006/wordml" xmlns:wps="http://schemas.microsoft.com/office/word/2010/wordprocessingShape" mc:Ignorable="w14 w15 w16se w16cid wp14">
+<w:numbering xmlns:wpc="http://schemas.microsoft.com/office/word/2010/wordprocessingCanvas" xmlns:cx="http://schemas.microsoft.com/office/drawing/2014/chartex" xmlns:cx1="http://schemas.microsoft.com/office/drawing/2015/9/8/chartex" xmlns:cx2="http://schemas.microsoft.com/office/drawing/2015/10/21/chartex" xmlns:cx3="http://schemas.microsoft.com/office/drawing/2016/5/9/chartex" xmlns:cx4="http://schemas.microsoft.com/office/drawing/2016/5/10/chartex" xmlns:cx5="http://schemas.microsoft.com/office/drawing/2016/5/11/chartex" xmlns:cx6="http://schemas.microsoft.com/office/drawing/2016/5/12/chartex" xmlns:cx7="http://schemas.microsoft.com/office/drawing/2016/5/13/chartex" xmlns:cx8="http://schemas.microsoft.com/office/drawing/2016/5/14/chartex" xmlns:mc="http://schemas.openxmlformats.org/markup-compatibility/2006" xmlns:aink="http://schemas.microsoft.com/office/drawing/2016/ink" xmlns:am3d="http://schemas.microsoft.com/office/drawing/2017/model3d" xmlns:o="urn:schemas-microsoft-com:office:office" xmlns:oel="http://schemas.microsoft.com/office/2019/extlst" xmlns:r="http://schemas.openxmlformats.org/officeDocument/2006/relationships" xmlns:m="http://schemas.openxmlformats.org/officeDocument/2006/math" xmlns:v="urn:schemas-microsoft-com:vml" xmlns:wp14="http://schemas.microsoft.com/office/word/2010/wordprocessingDrawing" xmlns:wp="http://schemas.openxmlformats.org/drawingml/2006/wordprocessingDrawing" xmlns:w10="urn:schemas-microsoft-com:office:word" xmlns:w="http://schemas.openxmlformats.org/wordprocessingml/2006/main" xmlns:w14="http://schemas.microsoft.com/office/word/2010/wordml" xmlns:w15="http://schemas.microsoft.com/office/word/2012/wordml" xmlns:w16cex="http://schemas.microsoft.com/office/word/2018/wordml/cex" xmlns:w16cid="http://schemas.microsoft.com/office/word/2016/wordml/cid" xmlns:w16="http://schemas.microsoft.com/office/word/2018/wordml" xmlns:w16sdtdh="http://schemas.microsoft.com/office/word/2020/wordml/sdtdatahash" xmlns:w16se="http://schemas.microsoft.com/office/word/2015/wordml/symex" xmlns:wpg="http://schemas.microsoft.com/office/word/2010/wordprocessingGroup" xmlns:wpi="http://schemas.microsoft.com/office/word/2010/wordprocessingInk" xmlns:wne="http://schemas.microsoft.com/office/word/2006/wordml" xmlns:wps="http://schemas.microsoft.com/office/word/2010/wordprocessingShape" mc:Ignorable="w14 w15 w16se w16cid w16 w16cex w16sdtdh wp14">
   <w:abstractNum w:abstractNumId="0" w15:restartNumberingAfterBreak="0">
     <w:nsid w:val="297D612D"/>
     <w:multiLevelType w:val="hybridMultilevel"/>
@@ -4547,14 +4894,14 @@
       </w:pPr>
     </w:lvl>
   </w:abstractNum>
-  <w:num w:numId="1">
+  <w:num w:numId="1" w16cid:durableId="1072119642">
     <w:abstractNumId w:val="0"/>
   </w:num>
 </w:numbering>
 </file>
 
 <file path=word/styles.xml><?xml version="1.0" encoding="utf-8"?>
-<w:styles xmlns:mc="http://schemas.openxmlformats.org/markup-compatibility/2006" xmlns:r="http://schemas.openxmlformats.org/officeDocument/2006/relationships" xmlns:w="http://schemas.openxmlformats.org/wordprocessingml/2006/main" xmlns:w14="http://schemas.microsoft.com/office/word/2010/wordml" xmlns:w15="http://schemas.microsoft.com/office/word/2012/wordml" xmlns:w16cid="http://schemas.microsoft.com/office/word/2016/wordml/cid" xmlns:w16se="http://schemas.microsoft.com/office/word/2015/wordml/symex" mc:Ignorable="w14 w15 w16se w16cid">
+<w:styles xmlns:mc="http://schemas.openxmlformats.org/markup-compatibility/2006" xmlns:r="http://schemas.openxmlformats.org/officeDocument/2006/relationships" xmlns:w="http://schemas.openxmlformats.org/wordprocessingml/2006/main" xmlns:w14="http://schemas.microsoft.com/office/word/2010/wordml" xmlns:w15="http://schemas.microsoft.com/office/word/2012/wordml" xmlns:w16cex="http://schemas.microsoft.com/office/word/2018/wordml/cex" xmlns:w16cid="http://schemas.microsoft.com/office/word/2016/wordml/cid" xmlns:w16="http://schemas.microsoft.com/office/word/2018/wordml" xmlns:w16sdtdh="http://schemas.microsoft.com/office/word/2020/wordml/sdtdatahash" xmlns:w16se="http://schemas.microsoft.com/office/word/2015/wordml/symex" mc:Ignorable="w14 w15 w16se w16cid w16 w16cex w16sdtdh">
   <w:docDefaults>
     <w:rPrDefault>
       <w:rPr>
@@ -4945,7 +5292,7 @@
   <w:style w:type="paragraph" w:default="1" w:styleId="Normal">
     <w:name w:val="Normal"/>
     <w:qFormat/>
-    <w:rsid w:val="00AF5471"/>
+    <w:rsid w:val="00F27FFB"/>
     <w:rPr>
       <w:rFonts w:ascii="Times New Roman" w:eastAsia="Times New Roman" w:hAnsi="Times New Roman" w:cs="Times New Roman"/>
     </w:rPr>
@@ -4996,7 +5343,6 @@
   <w:style w:type="character" w:default="1" w:styleId="DefaultParagraphFont">
     <w:name w:val="Default Paragraph Font"/>
     <w:uiPriority w:val="1"/>
-    <w:semiHidden/>
     <w:unhideWhenUsed/>
   </w:style>
   <w:style w:type="table" w:default="1" w:styleId="TableNormal">

</xml_diff>